<commit_message>
import basic information in doc
</commit_message>
<xml_diff>
--- a/Instagram_Document.docx
+++ b/Instagram_Document.docx
@@ -2,9 +2,15 @@
 <file path=word/document.xml><?xml version="1.0" encoding="utf-8"?>
 <w:document xmlns:wpc="http://schemas.microsoft.com/office/word/2010/wordprocessingCanvas" xmlns:mc="http://schemas.openxmlformats.org/markup-compatibility/2006" xmlns:o="urn:schemas-microsoft-com:office:office" xmlns:r="http://schemas.openxmlformats.org/officeDocument/2006/relationships" xmlns:m="http://schemas.openxmlformats.org/officeDocument/2006/math" xmlns:v="urn:schemas-microsoft-com:vml" xmlns:wp14="http://schemas.microsoft.com/office/word/2010/wordprocessingDrawing" xmlns:wp="http://schemas.openxmlformats.org/drawingml/2006/wordprocessingDrawing" xmlns:w10="urn:schemas-microsoft-com:office:word" xmlns:w="http://schemas.openxmlformats.org/wordprocessingml/2006/main" xmlns:w14="http://schemas.microsoft.com/office/word/2010/wordml" xmlns:w15="http://schemas.microsoft.com/office/word/2012/wordml" xmlns:wpg="http://schemas.microsoft.com/office/word/2010/wordprocessingGroup" xmlns:wpi="http://schemas.microsoft.com/office/word/2010/wordprocessingInk" xmlns:wne="http://schemas.microsoft.com/office/word/2006/wordml" xmlns:wps="http://schemas.microsoft.com/office/word/2010/wordprocessingShape" mc:Ignorable="w14 w15 wp14">
   <w:body>
-    <w:p>
-      <w:pPr>
-        <w:bidi/>
+    <w:sdt>
+      <w:sdtPr>
+        <w:id w:val="-1142802400"/>
+        <w:docPartObj>
+          <w:docPartGallery w:val="Cover Pages"/>
+          <w:docPartUnique/>
+        </w:docPartObj>
+      </w:sdtPr>
+      <w:sdtEndPr>
         <w:rPr>
           <w:rFonts w:ascii="Tahoma" w:hAnsi="Tahoma" w:cs="Tahoma"/>
           <w:b/>
@@ -13,41 +19,2485 @@
           <w:szCs w:val="28"/>
           <w:lang w:bidi="fa-IR"/>
         </w:rPr>
-      </w:pPr>
-      <w:r>
-        <w:rPr>
-          <w:rFonts w:ascii="Tahoma" w:hAnsi="Tahoma" w:cs="Tahoma" w:hint="cs"/>
+      </w:sdtEndPr>
+      <w:sdtContent>
+        <w:p/>
+        <w:p>
+          <w:pPr>
+            <w:rPr>
+              <w:rFonts w:ascii="Tahoma" w:hAnsi="Tahoma" w:cs="Tahoma"/>
+              <w:b/>
+              <w:bCs/>
+              <w:sz w:val="28"/>
+              <w:szCs w:val="28"/>
+              <w:lang w:bidi="fa-IR"/>
+            </w:rPr>
+          </w:pPr>
+          <w:r>
+            <w:rPr>
+              <w:noProof/>
+            </w:rPr>
+            <mc:AlternateContent>
+              <mc:Choice Requires="wpg">
+                <w:drawing>
+                  <wp:anchor distT="0" distB="0" distL="114300" distR="114300" simplePos="0" relativeHeight="251659264" behindDoc="1" locked="0" layoutInCell="1" allowOverlap="1">
+                    <wp:simplePos x="0" y="0"/>
+                    <wp:positionH relativeFrom="margin">
+                      <wp:align>center</wp:align>
+                    </wp:positionH>
+                    <mc:AlternateContent>
+                      <mc:Choice Requires="wp14">
+                        <wp:positionV relativeFrom="page">
+                          <wp14:pctPosVOffset>4500</wp14:pctPosVOffset>
+                        </wp:positionV>
+                      </mc:Choice>
+                      <mc:Fallback>
+                        <wp:positionV relativeFrom="page">
+                          <wp:posOffset>452120</wp:posOffset>
+                        </wp:positionV>
+                      </mc:Fallback>
+                    </mc:AlternateContent>
+                    <wp:extent cx="6858000" cy="7068185"/>
+                    <wp:effectExtent l="0" t="0" r="0" b="0"/>
+                    <wp:wrapNone/>
+                    <wp:docPr id="125" name="Group 125"/>
+                    <wp:cNvGraphicFramePr>
+                      <a:graphicFrameLocks xmlns:a="http://schemas.openxmlformats.org/drawingml/2006/main" noChangeAspect="1"/>
+                    </wp:cNvGraphicFramePr>
+                    <a:graphic xmlns:a="http://schemas.openxmlformats.org/drawingml/2006/main">
+                      <a:graphicData uri="http://schemas.microsoft.com/office/word/2010/wordprocessingGroup">
+                        <wpg:wgp>
+                          <wpg:cNvGrpSpPr>
+                            <a:grpSpLocks noChangeAspect="1"/>
+                          </wpg:cNvGrpSpPr>
+                          <wpg:grpSpPr>
+                            <a:xfrm>
+                              <a:off x="0" y="0"/>
+                              <a:ext cx="6858000" cy="7068312"/>
+                              <a:chOff x="0" y="0"/>
+                              <a:chExt cx="5561330" cy="5404485"/>
+                            </a:xfrm>
+                          </wpg:grpSpPr>
+                          <wps:wsp>
+                            <wps:cNvPr id="126" name="Freeform 10"/>
+                            <wps:cNvSpPr>
+                              <a:spLocks/>
+                            </wps:cNvSpPr>
+                            <wps:spPr bwMode="auto">
+                              <a:xfrm>
+                                <a:off x="0" y="0"/>
+                                <a:ext cx="5557520" cy="5404485"/>
+                              </a:xfrm>
+                              <a:custGeom>
+                                <a:avLst/>
+                                <a:gdLst>
+                                  <a:gd name="T0" fmla="*/ 0 w 720"/>
+                                  <a:gd name="T1" fmla="*/ 0 h 700"/>
+                                  <a:gd name="T2" fmla="*/ 0 w 720"/>
+                                  <a:gd name="T3" fmla="*/ 644 h 700"/>
+                                  <a:gd name="T4" fmla="*/ 113 w 720"/>
+                                  <a:gd name="T5" fmla="*/ 665 h 700"/>
+                                  <a:gd name="T6" fmla="*/ 720 w 720"/>
+                                  <a:gd name="T7" fmla="*/ 644 h 700"/>
+                                  <a:gd name="T8" fmla="*/ 720 w 720"/>
+                                  <a:gd name="T9" fmla="*/ 617 h 700"/>
+                                  <a:gd name="T10" fmla="*/ 720 w 720"/>
+                                  <a:gd name="T11" fmla="*/ 0 h 700"/>
+                                  <a:gd name="T12" fmla="*/ 0 w 720"/>
+                                  <a:gd name="T13" fmla="*/ 0 h 700"/>
+                                </a:gdLst>
+                                <a:ahLst/>
+                                <a:cxnLst>
+                                  <a:cxn ang="0">
+                                    <a:pos x="T0" y="T1"/>
+                                  </a:cxn>
+                                  <a:cxn ang="0">
+                                    <a:pos x="T2" y="T3"/>
+                                  </a:cxn>
+                                  <a:cxn ang="0">
+                                    <a:pos x="T4" y="T5"/>
+                                  </a:cxn>
+                                  <a:cxn ang="0">
+                                    <a:pos x="T6" y="T7"/>
+                                  </a:cxn>
+                                  <a:cxn ang="0">
+                                    <a:pos x="T8" y="T9"/>
+                                  </a:cxn>
+                                  <a:cxn ang="0">
+                                    <a:pos x="T10" y="T11"/>
+                                  </a:cxn>
+                                  <a:cxn ang="0">
+                                    <a:pos x="T12" y="T13"/>
+                                  </a:cxn>
+                                </a:cxnLst>
+                                <a:rect l="0" t="0" r="r" b="b"/>
+                                <a:pathLst>
+                                  <a:path w="720" h="700">
+                                    <a:moveTo>
+                                      <a:pt x="0" y="0"/>
+                                    </a:moveTo>
+                                    <a:cubicBezTo>
+                                      <a:pt x="0" y="644"/>
+                                      <a:pt x="0" y="644"/>
+                                      <a:pt x="0" y="644"/>
+                                    </a:cubicBezTo>
+                                    <a:cubicBezTo>
+                                      <a:pt x="23" y="650"/>
+                                      <a:pt x="62" y="658"/>
+                                      <a:pt x="113" y="665"/>
+                                    </a:cubicBezTo>
+                                    <a:cubicBezTo>
+                                      <a:pt x="250" y="685"/>
+                                      <a:pt x="476" y="700"/>
+                                      <a:pt x="720" y="644"/>
+                                    </a:cubicBezTo>
+                                    <a:cubicBezTo>
+                                      <a:pt x="720" y="617"/>
+                                      <a:pt x="720" y="617"/>
+                                      <a:pt x="720" y="617"/>
+                                    </a:cubicBezTo>
+                                    <a:cubicBezTo>
+                                      <a:pt x="720" y="0"/>
+                                      <a:pt x="720" y="0"/>
+                                      <a:pt x="720" y="0"/>
+                                    </a:cubicBezTo>
+                                    <a:cubicBezTo>
+                                      <a:pt x="0" y="0"/>
+                                      <a:pt x="0" y="0"/>
+                                      <a:pt x="0" y="0"/>
+                                    </a:cubicBezTo>
+                                  </a:path>
+                                </a:pathLst>
+                              </a:custGeom>
+                              <a:ln>
+                                <a:noFill/>
+                              </a:ln>
+                            </wps:spPr>
+                            <wps:style>
+                              <a:lnRef idx="0">
+                                <a:scrgbClr r="0" g="0" b="0"/>
+                              </a:lnRef>
+                              <a:fillRef idx="1003">
+                                <a:schemeClr val="dk2"/>
+                              </a:fillRef>
+                              <a:effectRef idx="0">
+                                <a:scrgbClr r="0" g="0" b="0"/>
+                              </a:effectRef>
+                              <a:fontRef idx="major"/>
+                            </wps:style>
+                            <wps:txbx>
+                              <w:txbxContent>
+                                <w:p>
+                                  <w:pPr>
+                                    <w:rPr>
+                                      <w:color w:val="FFFFFF" w:themeColor="background1"/>
+                                      <w:sz w:val="72"/>
+                                      <w:szCs w:val="72"/>
+                                    </w:rPr>
+                                  </w:pPr>
+                                  <w:sdt>
+                                    <w:sdtPr>
+                                      <w:rPr>
+                                        <w:color w:val="FFFFFF" w:themeColor="background1"/>
+                                        <w:sz w:val="72"/>
+                                        <w:szCs w:val="72"/>
+                                      </w:rPr>
+                                      <w:alias w:val="Title"/>
+                                      <w:tag w:val=""/>
+                                      <w:id w:val="-554696155"/>
+                                      <w:dataBinding w:prefixMappings="xmlns:ns0='http://purl.org/dc/elements/1.1/' xmlns:ns1='http://schemas.openxmlformats.org/package/2006/metadata/core-properties' " w:xpath="/ns1:coreProperties[1]/ns0:title[1]" w:storeItemID="{6C3C8BC8-F283-45AE-878A-BAB7291924A1}"/>
+                                      <w:text/>
+                                    </w:sdtPr>
+                                    <w:sdtContent>
+                                      <w:r>
+                                        <w:rPr>
+                                          <w:color w:val="FFFFFF" w:themeColor="background1"/>
+                                          <w:sz w:val="72"/>
+                                          <w:szCs w:val="72"/>
+                                        </w:rPr>
+                                        <w:t>Instagram</w:t>
+                                      </w:r>
+                                    </w:sdtContent>
+                                  </w:sdt>
+                                </w:p>
+                              </w:txbxContent>
+                            </wps:txbx>
+                            <wps:bodyPr rot="0" vert="horz" wrap="square" lIns="914400" tIns="1097280" rIns="1097280" bIns="1097280" anchor="b" anchorCtr="0" upright="1">
+                              <a:noAutofit/>
+                            </wps:bodyPr>
+                          </wps:wsp>
+                          <wps:wsp>
+                            <wps:cNvPr id="127" name="Freeform 11"/>
+                            <wps:cNvSpPr>
+                              <a:spLocks/>
+                            </wps:cNvSpPr>
+                            <wps:spPr bwMode="auto">
+                              <a:xfrm>
+                                <a:off x="876300" y="4769783"/>
+                                <a:ext cx="4685030" cy="509905"/>
+                              </a:xfrm>
+                              <a:custGeom>
+                                <a:avLst/>
+                                <a:gdLst>
+                                  <a:gd name="T0" fmla="*/ 607 w 607"/>
+                                  <a:gd name="T1" fmla="*/ 0 h 66"/>
+                                  <a:gd name="T2" fmla="*/ 176 w 607"/>
+                                  <a:gd name="T3" fmla="*/ 57 h 66"/>
+                                  <a:gd name="T4" fmla="*/ 0 w 607"/>
+                                  <a:gd name="T5" fmla="*/ 48 h 66"/>
+                                  <a:gd name="T6" fmla="*/ 251 w 607"/>
+                                  <a:gd name="T7" fmla="*/ 66 h 66"/>
+                                  <a:gd name="T8" fmla="*/ 607 w 607"/>
+                                  <a:gd name="T9" fmla="*/ 27 h 66"/>
+                                  <a:gd name="T10" fmla="*/ 607 w 607"/>
+                                  <a:gd name="T11" fmla="*/ 0 h 66"/>
+                                </a:gdLst>
+                                <a:ahLst/>
+                                <a:cxnLst>
+                                  <a:cxn ang="0">
+                                    <a:pos x="T0" y="T1"/>
+                                  </a:cxn>
+                                  <a:cxn ang="0">
+                                    <a:pos x="T2" y="T3"/>
+                                  </a:cxn>
+                                  <a:cxn ang="0">
+                                    <a:pos x="T4" y="T5"/>
+                                  </a:cxn>
+                                  <a:cxn ang="0">
+                                    <a:pos x="T6" y="T7"/>
+                                  </a:cxn>
+                                  <a:cxn ang="0">
+                                    <a:pos x="T8" y="T9"/>
+                                  </a:cxn>
+                                  <a:cxn ang="0">
+                                    <a:pos x="T10" y="T11"/>
+                                  </a:cxn>
+                                </a:cxnLst>
+                                <a:rect l="0" t="0" r="r" b="b"/>
+                                <a:pathLst>
+                                  <a:path w="607" h="66">
+                                    <a:moveTo>
+                                      <a:pt x="607" y="0"/>
+                                    </a:moveTo>
+                                    <a:cubicBezTo>
+                                      <a:pt x="450" y="44"/>
+                                      <a:pt x="300" y="57"/>
+                                      <a:pt x="176" y="57"/>
+                                    </a:cubicBezTo>
+                                    <a:cubicBezTo>
+                                      <a:pt x="109" y="57"/>
+                                      <a:pt x="49" y="53"/>
+                                      <a:pt x="0" y="48"/>
+                                    </a:cubicBezTo>
+                                    <a:cubicBezTo>
+                                      <a:pt x="66" y="58"/>
+                                      <a:pt x="152" y="66"/>
+                                      <a:pt x="251" y="66"/>
+                                    </a:cubicBezTo>
+                                    <a:cubicBezTo>
+                                      <a:pt x="358" y="66"/>
+                                      <a:pt x="480" y="56"/>
+                                      <a:pt x="607" y="27"/>
+                                    </a:cubicBezTo>
+                                    <a:cubicBezTo>
+                                      <a:pt x="607" y="0"/>
+                                      <a:pt x="607" y="0"/>
+                                      <a:pt x="607" y="0"/>
+                                    </a:cubicBezTo>
+                                  </a:path>
+                                </a:pathLst>
+                              </a:custGeom>
+                              <a:solidFill>
+                                <a:schemeClr val="bg1">
+                                  <a:alpha val="30000"/>
+                                </a:schemeClr>
+                              </a:solidFill>
+                              <a:ln>
+                                <a:noFill/>
+                              </a:ln>
+                              <a:extLst>
+                                <a:ext uri="{91240B29-F687-4F45-9708-019B960494DF}">
+                                  <a14:hiddenLine xmlns:a14="http://schemas.microsoft.com/office/drawing/2010/main" w="9525">
+                                    <a:solidFill>
+                                      <a:srgbClr val="000000"/>
+                                    </a:solidFill>
+                                    <a:round/>
+                                    <a:headEnd/>
+                                    <a:tailEnd/>
+                                  </a14:hiddenLine>
+                                </a:ext>
+                              </a:extLst>
+                            </wps:spPr>
+                            <wps:bodyPr rot="0" vert="horz" wrap="square" lIns="91440" tIns="45720" rIns="91440" bIns="45720" anchor="b" anchorCtr="0" upright="1">
+                              <a:noAutofit/>
+                            </wps:bodyPr>
+                          </wps:wsp>
+                        </wpg:wgp>
+                      </a:graphicData>
+                    </a:graphic>
+                    <wp14:sizeRelH relativeFrom="margin">
+                      <wp14:pctWidth>115400</wp14:pctWidth>
+                    </wp14:sizeRelH>
+                    <wp14:sizeRelV relativeFrom="page">
+                      <wp14:pctHeight>67000</wp14:pctHeight>
+                    </wp14:sizeRelV>
+                  </wp:anchor>
+                </w:drawing>
+              </mc:Choice>
+              <mc:Fallback>
+                <w:pict>
+                  <v:group id="Group 125" o:spid="_x0000_s1026" style="position:absolute;margin-left:0;margin-top:0;width:540pt;height:556.55pt;z-index:-251657216;mso-width-percent:1154;mso-height-percent:670;mso-top-percent:45;mso-position-horizontal:center;mso-position-horizontal-relative:margin;mso-position-vertical-relative:page;mso-width-percent:1154;mso-height-percent:670;mso-top-percent:45;mso-width-relative:margin" coordsize="55613,54044" o:gfxdata="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">
+                    <o:lock v:ext="edit" aspectratio="t"/>
+                    <v:shape id="Freeform 10" o:spid="_x0000_s1027" style="position:absolute;width:55575;height:54044;visibility:visible;mso-wrap-style:square;v-text-anchor:bottom" coordsize="720,700" o:spt="100" o:gfxdata="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" adj="-11796480,,5400" path="m,c,644,,644,,644v23,6,62,14,113,21c250,685,476,700,720,644v,-27,,-27,,-27c720,,720,,720,,,,,,,e" fillcolor="#4d5f78 [2994]" stroked="f">
+                      <v:fill color2="#2a3442 [2018]" rotate="t" colors="0 #5d6d85;.5 #485972;1 #334258" focus="100%" type="gradient">
+                        <o:fill v:ext="view" type="gradientUnscaled"/>
+                      </v:fill>
+                      <v:stroke joinstyle="miter"/>
+                      <v:formulas/>
+                      <v:path arrowok="t" o:connecttype="custom" o:connectlocs="0,0;0,4972126;872222,5134261;5557520,4972126;5557520,4763667;5557520,0;0,0" o:connectangles="0,0,0,0,0,0,0" textboxrect="0,0,720,700"/>
+                      <v:textbox inset="1in,86.4pt,86.4pt,86.4pt">
+                        <w:txbxContent>
+                          <w:p>
+                            <w:pPr>
+                              <w:rPr>
+                                <w:color w:val="FFFFFF" w:themeColor="background1"/>
+                                <w:sz w:val="72"/>
+                                <w:szCs w:val="72"/>
+                              </w:rPr>
+                            </w:pPr>
+                            <w:sdt>
+                              <w:sdtPr>
+                                <w:rPr>
+                                  <w:color w:val="FFFFFF" w:themeColor="background1"/>
+                                  <w:sz w:val="72"/>
+                                  <w:szCs w:val="72"/>
+                                </w:rPr>
+                                <w:alias w:val="Title"/>
+                                <w:tag w:val=""/>
+                                <w:id w:val="-554696155"/>
+                                <w:dataBinding w:prefixMappings="xmlns:ns0='http://purl.org/dc/elements/1.1/' xmlns:ns1='http://schemas.openxmlformats.org/package/2006/metadata/core-properties' " w:xpath="/ns1:coreProperties[1]/ns0:title[1]" w:storeItemID="{6C3C8BC8-F283-45AE-878A-BAB7291924A1}"/>
+                                <w:text/>
+                              </w:sdtPr>
+                              <w:sdtContent>
+                                <w:r>
+                                  <w:rPr>
+                                    <w:color w:val="FFFFFF" w:themeColor="background1"/>
+                                    <w:sz w:val="72"/>
+                                    <w:szCs w:val="72"/>
+                                  </w:rPr>
+                                  <w:t>Instagram</w:t>
+                                </w:r>
+                              </w:sdtContent>
+                            </w:sdt>
+                          </w:p>
+                        </w:txbxContent>
+                      </v:textbox>
+                    </v:shape>
+                    <v:shape id="Freeform 11" o:spid="_x0000_s1028" style="position:absolute;left:8763;top:47697;width:46850;height:5099;visibility:visible;mso-wrap-style:square;v-text-anchor:bottom" coordsize="607,66" o:gfxdata="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" path="m607,c450,44,300,57,176,57,109,57,49,53,,48,66,58,152,66,251,66,358,66,480,56,607,27,607,,607,,607,e" fillcolor="white [3212]" stroked="f">
+                      <v:fill opacity="19789f"/>
+                      <v:path arrowok="t" o:connecttype="custom" o:connectlocs="4685030,0;1358427,440373;0,370840;1937302,509905;4685030,208598;4685030,0" o:connectangles="0,0,0,0,0,0"/>
+                    </v:shape>
+                    <w10:wrap anchorx="margin" anchory="page"/>
+                  </v:group>
+                </w:pict>
+              </mc:Fallback>
+            </mc:AlternateContent>
+          </w:r>
+          <w:r>
+            <w:rPr>
+              <w:noProof/>
+            </w:rPr>
+            <mc:AlternateContent>
+              <mc:Choice Requires="wps">
+                <w:drawing>
+                  <wp:anchor distT="0" distB="0" distL="114300" distR="114300" simplePos="0" relativeHeight="251662336" behindDoc="0" locked="0" layoutInCell="1" allowOverlap="1">
+                    <wp:simplePos x="0" y="0"/>
+                    <wp:positionH relativeFrom="page">
+                      <wp:align>center</wp:align>
+                    </wp:positionH>
+                    <wp:positionV relativeFrom="margin">
+                      <wp:align>bottom</wp:align>
+                    </wp:positionV>
+                    <wp:extent cx="5753100" cy="146304"/>
+                    <wp:effectExtent l="0" t="0" r="0" b="5715"/>
+                    <wp:wrapSquare wrapText="bothSides"/>
+                    <wp:docPr id="128" name="Text Box 128"/>
+                    <wp:cNvGraphicFramePr/>
+                    <a:graphic xmlns:a="http://schemas.openxmlformats.org/drawingml/2006/main">
+                      <a:graphicData uri="http://schemas.microsoft.com/office/word/2010/wordprocessingShape">
+                        <wps:wsp>
+                          <wps:cNvSpPr txBox="1"/>
+                          <wps:spPr>
+                            <a:xfrm>
+                              <a:off x="0" y="0"/>
+                              <a:ext cx="5753100" cy="146304"/>
+                            </a:xfrm>
+                            <a:prstGeom prst="rect">
+                              <a:avLst/>
+                            </a:prstGeom>
+                            <a:noFill/>
+                            <a:ln w="6350">
+                              <a:noFill/>
+                            </a:ln>
+                            <a:effectLst/>
+                          </wps:spPr>
+                          <wps:style>
+                            <a:lnRef idx="0">
+                              <a:schemeClr val="accent1"/>
+                            </a:lnRef>
+                            <a:fillRef idx="0">
+                              <a:schemeClr val="accent1"/>
+                            </a:fillRef>
+                            <a:effectRef idx="0">
+                              <a:schemeClr val="accent1"/>
+                            </a:effectRef>
+                            <a:fontRef idx="minor">
+                              <a:schemeClr val="dk1"/>
+                            </a:fontRef>
+                          </wps:style>
+                          <wps:txbx>
+                            <w:txbxContent>
+                              <w:p>
+                                <w:pPr>
+                                  <w:pStyle w:val="NoSpacing"/>
+                                  <w:rPr>
+                                    <w:color w:val="7F7F7F" w:themeColor="text1" w:themeTint="80"/>
+                                    <w:sz w:val="18"/>
+                                    <w:szCs w:val="18"/>
+                                  </w:rPr>
+                                </w:pPr>
+                                <w:sdt>
+                                  <w:sdtPr>
+                                    <w:rPr>
+                                      <w:caps/>
+                                      <w:color w:val="7F7F7F" w:themeColor="text1" w:themeTint="80"/>
+                                      <w:sz w:val="18"/>
+                                      <w:szCs w:val="18"/>
+                                    </w:rPr>
+                                    <w:alias w:val="Company"/>
+                                    <w:tag w:val=""/>
+                                    <w:id w:val="-1880927279"/>
+                                    <w:showingPlcHdr/>
+                                    <w:dataBinding w:prefixMappings="xmlns:ns0='http://schemas.openxmlformats.org/officeDocument/2006/extended-properties' " w:xpath="/ns0:Properties[1]/ns0:Company[1]" w:storeItemID="{6668398D-A668-4E3E-A5EB-62B293D839F1}"/>
+                                    <w:text/>
+                                  </w:sdtPr>
+                                  <w:sdtContent>
+                                    <w:r>
+                                      <w:rPr>
+                                        <w:caps/>
+                                        <w:color w:val="7F7F7F" w:themeColor="text1" w:themeTint="80"/>
+                                        <w:sz w:val="18"/>
+                                        <w:szCs w:val="18"/>
+                                      </w:rPr>
+                                      <w:t>[Company name]</w:t>
+                                    </w:r>
+                                  </w:sdtContent>
+                                </w:sdt>
+                                <w:r>
+                                  <w:rPr>
+                                    <w:caps/>
+                                    <w:color w:val="7F7F7F" w:themeColor="text1" w:themeTint="80"/>
+                                    <w:sz w:val="18"/>
+                                    <w:szCs w:val="18"/>
+                                  </w:rPr>
+                                  <w:t> </w:t>
+                                </w:r>
+                                <w:r>
+                                  <w:rPr>
+                                    <w:color w:val="7F7F7F" w:themeColor="text1" w:themeTint="80"/>
+                                    <w:sz w:val="18"/>
+                                    <w:szCs w:val="18"/>
+                                  </w:rPr>
+                                  <w:t>| </w:t>
+                                </w:r>
+                                <w:sdt>
+                                  <w:sdtPr>
+                                    <w:rPr>
+                                      <w:color w:val="7F7F7F" w:themeColor="text1" w:themeTint="80"/>
+                                      <w:sz w:val="18"/>
+                                      <w:szCs w:val="18"/>
+                                    </w:rPr>
+                                    <w:alias w:val="Address"/>
+                                    <w:tag w:val=""/>
+                                    <w:id w:val="-1023088507"/>
+                                    <w:showingPlcHdr/>
+                                    <w:dataBinding w:prefixMappings="xmlns:ns0='http://schemas.microsoft.com/office/2006/coverPageProps' " w:xpath="/ns0:CoverPageProperties[1]/ns0:CompanyAddress[1]" w:storeItemID="{55AF091B-3C7A-41E3-B477-F2FDAA23CFDA}"/>
+                                    <w:text/>
+                                  </w:sdtPr>
+                                  <w:sdtContent>
+                                    <w:r>
+                                      <w:rPr>
+                                        <w:color w:val="7F7F7F" w:themeColor="text1" w:themeTint="80"/>
+                                        <w:sz w:val="18"/>
+                                        <w:szCs w:val="18"/>
+                                      </w:rPr>
+                                      <w:t>[Company address]</w:t>
+                                    </w:r>
+                                  </w:sdtContent>
+                                </w:sdt>
+                              </w:p>
+                            </w:txbxContent>
+                          </wps:txbx>
+                          <wps:bodyPr rot="0" spcFirstLastPara="0" vertOverflow="overflow" horzOverflow="overflow" vert="horz" wrap="square" lIns="914400" tIns="0" rIns="1097280" bIns="0" numCol="1" spcCol="0" rtlCol="0" fromWordArt="0" anchor="b" anchorCtr="0" forceAA="0" compatLnSpc="1">
+                            <a:prstTxWarp prst="textNoShape">
+                              <a:avLst/>
+                            </a:prstTxWarp>
+                            <a:spAutoFit/>
+                          </wps:bodyPr>
+                        </wps:wsp>
+                      </a:graphicData>
+                    </a:graphic>
+                    <wp14:sizeRelH relativeFrom="margin">
+                      <wp14:pctWidth>115400</wp14:pctWidth>
+                    </wp14:sizeRelH>
+                    <wp14:sizeRelV relativeFrom="margin">
+                      <wp14:pctHeight>0</wp14:pctHeight>
+                    </wp14:sizeRelV>
+                  </wp:anchor>
+                </w:drawing>
+              </mc:Choice>
+              <mc:Fallback>
+                <w:pict>
+                  <v:shapetype id="_x0000_t202" coordsize="21600,21600" o:spt="202" path="m,l,21600r21600,l21600,xe">
+                    <v:stroke joinstyle="miter"/>
+                    <v:path gradientshapeok="t" o:connecttype="rect"/>
+                  </v:shapetype>
+                  <v:shape id="Text Box 128" o:spid="_x0000_s1029" type="#_x0000_t202" style="position:absolute;margin-left:0;margin-top:0;width:453pt;height:11.5pt;z-index:251662336;visibility:visible;mso-wrap-style:square;mso-width-percent:1154;mso-height-percent:0;mso-wrap-distance-left:9pt;mso-wrap-distance-top:0;mso-wrap-distance-right:9pt;mso-wrap-distance-bottom:0;mso-position-horizontal:center;mso-position-horizontal-relative:page;mso-position-vertical:bottom;mso-position-vertical-relative:margin;mso-width-percent:1154;mso-height-percent:0;mso-width-relative:margin;mso-height-relative:margin;v-text-anchor:bottom" o:gfxdata="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" filled="f" stroked="f" strokeweight=".5pt">
+                    <v:textbox style="mso-fit-shape-to-text:t" inset="1in,0,86.4pt,0">
+                      <w:txbxContent>
+                        <w:p>
+                          <w:pPr>
+                            <w:pStyle w:val="NoSpacing"/>
+                            <w:rPr>
+                              <w:color w:val="7F7F7F" w:themeColor="text1" w:themeTint="80"/>
+                              <w:sz w:val="18"/>
+                              <w:szCs w:val="18"/>
+                            </w:rPr>
+                          </w:pPr>
+                          <w:sdt>
+                            <w:sdtPr>
+                              <w:rPr>
+                                <w:caps/>
+                                <w:color w:val="7F7F7F" w:themeColor="text1" w:themeTint="80"/>
+                                <w:sz w:val="18"/>
+                                <w:szCs w:val="18"/>
+                              </w:rPr>
+                              <w:alias w:val="Company"/>
+                              <w:tag w:val=""/>
+                              <w:id w:val="-1880927279"/>
+                              <w:showingPlcHdr/>
+                              <w:dataBinding w:prefixMappings="xmlns:ns0='http://schemas.openxmlformats.org/officeDocument/2006/extended-properties' " w:xpath="/ns0:Properties[1]/ns0:Company[1]" w:storeItemID="{6668398D-A668-4E3E-A5EB-62B293D839F1}"/>
+                              <w:text/>
+                            </w:sdtPr>
+                            <w:sdtContent>
+                              <w:r>
+                                <w:rPr>
+                                  <w:caps/>
+                                  <w:color w:val="7F7F7F" w:themeColor="text1" w:themeTint="80"/>
+                                  <w:sz w:val="18"/>
+                                  <w:szCs w:val="18"/>
+                                </w:rPr>
+                                <w:t>[Company name]</w:t>
+                              </w:r>
+                            </w:sdtContent>
+                          </w:sdt>
+                          <w:r>
+                            <w:rPr>
+                              <w:caps/>
+                              <w:color w:val="7F7F7F" w:themeColor="text1" w:themeTint="80"/>
+                              <w:sz w:val="18"/>
+                              <w:szCs w:val="18"/>
+                            </w:rPr>
+                            <w:t> </w:t>
+                          </w:r>
+                          <w:r>
+                            <w:rPr>
+                              <w:color w:val="7F7F7F" w:themeColor="text1" w:themeTint="80"/>
+                              <w:sz w:val="18"/>
+                              <w:szCs w:val="18"/>
+                            </w:rPr>
+                            <w:t>| </w:t>
+                          </w:r>
+                          <w:sdt>
+                            <w:sdtPr>
+                              <w:rPr>
+                                <w:color w:val="7F7F7F" w:themeColor="text1" w:themeTint="80"/>
+                                <w:sz w:val="18"/>
+                                <w:szCs w:val="18"/>
+                              </w:rPr>
+                              <w:alias w:val="Address"/>
+                              <w:tag w:val=""/>
+                              <w:id w:val="-1023088507"/>
+                              <w:showingPlcHdr/>
+                              <w:dataBinding w:prefixMappings="xmlns:ns0='http://schemas.microsoft.com/office/2006/coverPageProps' " w:xpath="/ns0:CoverPageProperties[1]/ns0:CompanyAddress[1]" w:storeItemID="{55AF091B-3C7A-41E3-B477-F2FDAA23CFDA}"/>
+                              <w:text/>
+                            </w:sdtPr>
+                            <w:sdtContent>
+                              <w:r>
+                                <w:rPr>
+                                  <w:color w:val="7F7F7F" w:themeColor="text1" w:themeTint="80"/>
+                                  <w:sz w:val="18"/>
+                                  <w:szCs w:val="18"/>
+                                </w:rPr>
+                                <w:t>[Company address]</w:t>
+                              </w:r>
+                            </w:sdtContent>
+                          </w:sdt>
+                        </w:p>
+                      </w:txbxContent>
+                    </v:textbox>
+                    <w10:wrap type="square" anchorx="page" anchory="margin"/>
+                  </v:shape>
+                </w:pict>
+              </mc:Fallback>
+            </mc:AlternateContent>
+          </w:r>
+          <w:r>
+            <w:rPr>
+              <w:noProof/>
+            </w:rPr>
+            <mc:AlternateContent>
+              <mc:Choice Requires="wps">
+                <w:drawing>
+                  <wp:anchor distT="0" distB="0" distL="114300" distR="114300" simplePos="0" relativeHeight="251661312" behindDoc="0" locked="0" layoutInCell="1" allowOverlap="1">
+                    <wp:simplePos x="0" y="0"/>
+                    <wp:positionH relativeFrom="page">
+                      <wp:align>center</wp:align>
+                    </wp:positionH>
+                    <mc:AlternateContent>
+                      <mc:Choice Requires="wp14">
+                        <wp:positionV relativeFrom="page">
+                          <wp14:pctPosVOffset>79000</wp14:pctPosVOffset>
+                        </wp:positionV>
+                      </mc:Choice>
+                      <mc:Fallback>
+                        <wp:positionV relativeFrom="page">
+                          <wp:posOffset>7945755</wp:posOffset>
+                        </wp:positionV>
+                      </mc:Fallback>
+                    </mc:AlternateContent>
+                    <wp:extent cx="5753100" cy="484632"/>
+                    <wp:effectExtent l="0" t="0" r="0" b="7620"/>
+                    <wp:wrapSquare wrapText="bothSides"/>
+                    <wp:docPr id="129" name="Text Box 129"/>
+                    <wp:cNvGraphicFramePr/>
+                    <a:graphic xmlns:a="http://schemas.openxmlformats.org/drawingml/2006/main">
+                      <a:graphicData uri="http://schemas.microsoft.com/office/word/2010/wordprocessingShape">
+                        <wps:wsp>
+                          <wps:cNvSpPr txBox="1"/>
+                          <wps:spPr>
+                            <a:xfrm>
+                              <a:off x="0" y="0"/>
+                              <a:ext cx="5753100" cy="484632"/>
+                            </a:xfrm>
+                            <a:prstGeom prst="rect">
+                              <a:avLst/>
+                            </a:prstGeom>
+                            <a:noFill/>
+                            <a:ln w="6350">
+                              <a:noFill/>
+                            </a:ln>
+                            <a:effectLst/>
+                          </wps:spPr>
+                          <wps:style>
+                            <a:lnRef idx="0">
+                              <a:schemeClr val="accent1"/>
+                            </a:lnRef>
+                            <a:fillRef idx="0">
+                              <a:schemeClr val="accent1"/>
+                            </a:fillRef>
+                            <a:effectRef idx="0">
+                              <a:schemeClr val="accent1"/>
+                            </a:effectRef>
+                            <a:fontRef idx="minor">
+                              <a:schemeClr val="dk1"/>
+                            </a:fontRef>
+                          </wps:style>
+                          <wps:txbx>
+                            <w:txbxContent>
+                              <w:sdt>
+                                <w:sdtPr>
+                                  <w:rPr>
+                                    <w:caps/>
+                                    <w:color w:val="5B9BD5" w:themeColor="accent1"/>
+                                    <w:sz w:val="28"/>
+                                    <w:szCs w:val="28"/>
+                                  </w:rPr>
+                                  <w:alias w:val="Subtitle"/>
+                                  <w:tag w:val=""/>
+                                  <w:id w:val="-1452929454"/>
+                                  <w:dataBinding w:prefixMappings="xmlns:ns0='http://purl.org/dc/elements/1.1/' xmlns:ns1='http://schemas.openxmlformats.org/package/2006/metadata/core-properties' " w:xpath="/ns1:coreProperties[1]/ns0:subject[1]" w:storeItemID="{6C3C8BC8-F283-45AE-878A-BAB7291924A1}"/>
+                                  <w:text/>
+                                </w:sdtPr>
+                                <w:sdtContent>
+                                  <w:p>
+                                    <w:pPr>
+                                      <w:pStyle w:val="NoSpacing"/>
+                                      <w:spacing w:before="40" w:after="40"/>
+                                      <w:rPr>
+                                        <w:caps/>
+                                        <w:color w:val="5B9BD5" w:themeColor="accent1"/>
+                                        <w:sz w:val="28"/>
+                                        <w:szCs w:val="28"/>
+                                      </w:rPr>
+                                    </w:pPr>
+                                    <w:r>
+                                      <w:rPr>
+                                        <w:caps/>
+                                        <w:color w:val="5B9BD5" w:themeColor="accent1"/>
+                                        <w:sz w:val="28"/>
+                                        <w:szCs w:val="28"/>
+                                      </w:rPr>
+                                      <w:t>Instagram manipulation</w:t>
+                                    </w:r>
+                                  </w:p>
+                                </w:sdtContent>
+                              </w:sdt>
+                              <w:sdt>
+                                <w:sdtPr>
+                                  <w:rPr>
+                                    <w:caps/>
+                                    <w:color w:val="4472C4" w:themeColor="accent5"/>
+                                    <w:sz w:val="24"/>
+                                    <w:szCs w:val="24"/>
+                                  </w:rPr>
+                                  <w:alias w:val="Author"/>
+                                  <w:tag w:val=""/>
+                                  <w:id w:val="-954487662"/>
+                                  <w:dataBinding w:prefixMappings="xmlns:ns0='http://purl.org/dc/elements/1.1/' xmlns:ns1='http://schemas.openxmlformats.org/package/2006/metadata/core-properties' " w:xpath="/ns1:coreProperties[1]/ns0:creator[1]" w:storeItemID="{6C3C8BC8-F283-45AE-878A-BAB7291924A1}"/>
+                                  <w:text/>
+                                </w:sdtPr>
+                                <w:sdtContent>
+                                  <w:p>
+                                    <w:pPr>
+                                      <w:pStyle w:val="NoSpacing"/>
+                                      <w:spacing w:before="40" w:after="40"/>
+                                      <w:rPr>
+                                        <w:caps/>
+                                        <w:color w:val="4472C4" w:themeColor="accent5"/>
+                                        <w:sz w:val="24"/>
+                                        <w:szCs w:val="24"/>
+                                      </w:rPr>
+                                    </w:pPr>
+                                    <w:r>
+                                      <w:rPr>
+                                        <w:caps/>
+                                        <w:color w:val="4472C4" w:themeColor="accent5"/>
+                                        <w:sz w:val="24"/>
+                                        <w:szCs w:val="24"/>
+                                      </w:rPr>
+                                      <w:t>omid molaee</w:t>
+                                    </w:r>
+                                  </w:p>
+                                </w:sdtContent>
+                              </w:sdt>
+                            </w:txbxContent>
+                          </wps:txbx>
+                          <wps:bodyPr rot="0" spcFirstLastPara="0" vertOverflow="overflow" horzOverflow="overflow" vert="horz" wrap="square" lIns="914400" tIns="0" rIns="1097280" bIns="0" numCol="1" spcCol="0" rtlCol="0" fromWordArt="0" anchor="t" anchorCtr="0" forceAA="0" compatLnSpc="1">
+                            <a:prstTxWarp prst="textNoShape">
+                              <a:avLst/>
+                            </a:prstTxWarp>
+                            <a:spAutoFit/>
+                          </wps:bodyPr>
+                        </wps:wsp>
+                      </a:graphicData>
+                    </a:graphic>
+                    <wp14:sizeRelH relativeFrom="margin">
+                      <wp14:pctWidth>115400</wp14:pctWidth>
+                    </wp14:sizeRelH>
+                    <wp14:sizeRelV relativeFrom="margin">
+                      <wp14:pctHeight>0</wp14:pctHeight>
+                    </wp14:sizeRelV>
+                  </wp:anchor>
+                </w:drawing>
+              </mc:Choice>
+              <mc:Fallback>
+                <w:pict>
+                  <v:shape id="Text Box 129" o:spid="_x0000_s1030" type="#_x0000_t202" style="position:absolute;margin-left:0;margin-top:0;width:453pt;height:38.15pt;z-index:251661312;visibility:visible;mso-wrap-style:square;mso-width-percent:1154;mso-height-percent:0;mso-top-percent:790;mso-wrap-distance-left:9pt;mso-wrap-distance-top:0;mso-wrap-distance-right:9pt;mso-wrap-distance-bottom:0;mso-position-horizontal:center;mso-position-horizontal-relative:page;mso-position-vertical-relative:page;mso-width-percent:1154;mso-height-percent:0;mso-top-percent:790;mso-width-relative:margin;mso-height-relative:margin;v-text-anchor:top" o:gfxdata="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" filled="f" stroked="f" strokeweight=".5pt">
+                    <v:textbox style="mso-fit-shape-to-text:t" inset="1in,0,86.4pt,0">
+                      <w:txbxContent>
+                        <w:sdt>
+                          <w:sdtPr>
+                            <w:rPr>
+                              <w:caps/>
+                              <w:color w:val="5B9BD5" w:themeColor="accent1"/>
+                              <w:sz w:val="28"/>
+                              <w:szCs w:val="28"/>
+                            </w:rPr>
+                            <w:alias w:val="Subtitle"/>
+                            <w:tag w:val=""/>
+                            <w:id w:val="-1452929454"/>
+                            <w:dataBinding w:prefixMappings="xmlns:ns0='http://purl.org/dc/elements/1.1/' xmlns:ns1='http://schemas.openxmlformats.org/package/2006/metadata/core-properties' " w:xpath="/ns1:coreProperties[1]/ns0:subject[1]" w:storeItemID="{6C3C8BC8-F283-45AE-878A-BAB7291924A1}"/>
+                            <w:text/>
+                          </w:sdtPr>
+                          <w:sdtContent>
+                            <w:p>
+                              <w:pPr>
+                                <w:pStyle w:val="NoSpacing"/>
+                                <w:spacing w:before="40" w:after="40"/>
+                                <w:rPr>
+                                  <w:caps/>
+                                  <w:color w:val="5B9BD5" w:themeColor="accent1"/>
+                                  <w:sz w:val="28"/>
+                                  <w:szCs w:val="28"/>
+                                </w:rPr>
+                              </w:pPr>
+                              <w:r>
+                                <w:rPr>
+                                  <w:caps/>
+                                  <w:color w:val="5B9BD5" w:themeColor="accent1"/>
+                                  <w:sz w:val="28"/>
+                                  <w:szCs w:val="28"/>
+                                </w:rPr>
+                                <w:t>Instagram manipulation</w:t>
+                              </w:r>
+                            </w:p>
+                          </w:sdtContent>
+                        </w:sdt>
+                        <w:sdt>
+                          <w:sdtPr>
+                            <w:rPr>
+                              <w:caps/>
+                              <w:color w:val="4472C4" w:themeColor="accent5"/>
+                              <w:sz w:val="24"/>
+                              <w:szCs w:val="24"/>
+                            </w:rPr>
+                            <w:alias w:val="Author"/>
+                            <w:tag w:val=""/>
+                            <w:id w:val="-954487662"/>
+                            <w:dataBinding w:prefixMappings="xmlns:ns0='http://purl.org/dc/elements/1.1/' xmlns:ns1='http://schemas.openxmlformats.org/package/2006/metadata/core-properties' " w:xpath="/ns1:coreProperties[1]/ns0:creator[1]" w:storeItemID="{6C3C8BC8-F283-45AE-878A-BAB7291924A1}"/>
+                            <w:text/>
+                          </w:sdtPr>
+                          <w:sdtContent>
+                            <w:p>
+                              <w:pPr>
+                                <w:pStyle w:val="NoSpacing"/>
+                                <w:spacing w:before="40" w:after="40"/>
+                                <w:rPr>
+                                  <w:caps/>
+                                  <w:color w:val="4472C4" w:themeColor="accent5"/>
+                                  <w:sz w:val="24"/>
+                                  <w:szCs w:val="24"/>
+                                </w:rPr>
+                              </w:pPr>
+                              <w:r>
+                                <w:rPr>
+                                  <w:caps/>
+                                  <w:color w:val="4472C4" w:themeColor="accent5"/>
+                                  <w:sz w:val="24"/>
+                                  <w:szCs w:val="24"/>
+                                </w:rPr>
+                                <w:t>omid molaee</w:t>
+                              </w:r>
+                            </w:p>
+                          </w:sdtContent>
+                        </w:sdt>
+                      </w:txbxContent>
+                    </v:textbox>
+                    <w10:wrap type="square" anchorx="page" anchory="page"/>
+                  </v:shape>
+                </w:pict>
+              </mc:Fallback>
+            </mc:AlternateContent>
+          </w:r>
+          <w:r>
+            <w:rPr>
+              <w:noProof/>
+            </w:rPr>
+            <mc:AlternateContent>
+              <mc:Choice Requires="wps">
+                <w:drawing>
+                  <wp:anchor distT="0" distB="0" distL="114300" distR="114300" simplePos="0" relativeHeight="251660288" behindDoc="0" locked="0" layoutInCell="1" allowOverlap="1">
+                    <wp:simplePos x="0" y="0"/>
+                    <wp:positionH relativeFrom="margin">
+                      <wp:align>right</wp:align>
+                    </wp:positionH>
+                    <mc:AlternateContent>
+                      <mc:Choice Requires="wp14">
+                        <wp:positionV relativeFrom="page">
+                          <wp14:pctPosVOffset>2300</wp14:pctPosVOffset>
+                        </wp:positionV>
+                      </mc:Choice>
+                      <mc:Fallback>
+                        <wp:positionV relativeFrom="page">
+                          <wp:posOffset>231140</wp:posOffset>
+                        </wp:positionV>
+                      </mc:Fallback>
+                    </mc:AlternateContent>
+                    <wp:extent cx="594360" cy="987552"/>
+                    <wp:effectExtent l="0" t="0" r="0" b="5080"/>
+                    <wp:wrapNone/>
+                    <wp:docPr id="130" name="Rectangle 130"/>
+                    <wp:cNvGraphicFramePr>
+                      <a:graphicFrameLocks xmlns:a="http://schemas.openxmlformats.org/drawingml/2006/main" noChangeAspect="1"/>
+                    </wp:cNvGraphicFramePr>
+                    <a:graphic xmlns:a="http://schemas.openxmlformats.org/drawingml/2006/main">
+                      <a:graphicData uri="http://schemas.microsoft.com/office/word/2010/wordprocessingShape">
+                        <wps:wsp>
+                          <wps:cNvSpPr>
+                            <a:spLocks noChangeAspect="1"/>
+                          </wps:cNvSpPr>
+                          <wps:spPr>
+                            <a:xfrm>
+                              <a:off x="0" y="0"/>
+                              <a:ext cx="594360" cy="987552"/>
+                            </a:xfrm>
+                            <a:prstGeom prst="rect">
+                              <a:avLst/>
+                            </a:prstGeom>
+                            <a:ln>
+                              <a:noFill/>
+                            </a:ln>
+                          </wps:spPr>
+                          <wps:style>
+                            <a:lnRef idx="2">
+                              <a:schemeClr val="accent1">
+                                <a:shade val="50000"/>
+                              </a:schemeClr>
+                            </a:lnRef>
+                            <a:fillRef idx="1">
+                              <a:schemeClr val="accent1"/>
+                            </a:fillRef>
+                            <a:effectRef idx="0">
+                              <a:schemeClr val="accent1"/>
+                            </a:effectRef>
+                            <a:fontRef idx="minor">
+                              <a:schemeClr val="lt1"/>
+                            </a:fontRef>
+                          </wps:style>
+                          <wps:txbx>
+                            <w:txbxContent>
+                              <w:sdt>
+                                <w:sdtPr>
+                                  <w:rPr>
+                                    <w:color w:val="FFFFFF" w:themeColor="background1"/>
+                                    <w:sz w:val="24"/>
+                                    <w:szCs w:val="24"/>
+                                  </w:rPr>
+                                  <w:alias w:val="Year"/>
+                                  <w:tag w:val=""/>
+                                  <w:id w:val="1595126926"/>
+                                  <w:dataBinding w:prefixMappings="xmlns:ns0='http://schemas.microsoft.com/office/2006/coverPageProps' " w:xpath="/ns0:CoverPageProperties[1]/ns0:PublishDate[1]" w:storeItemID="{55AF091B-3C7A-41E3-B477-F2FDAA23CFDA}"/>
+                                  <w:date w:fullDate="2019-01-01T00:00:00Z">
+                                    <w:dateFormat w:val="yyyy"/>
+                                    <w:lid w:val="en-US"/>
+                                    <w:storeMappedDataAs w:val="dateTime"/>
+                                    <w:calendar w:val="gregorian"/>
+                                  </w:date>
+                                </w:sdtPr>
+                                <w:sdtContent>
+                                  <w:p>
+                                    <w:pPr>
+                                      <w:pStyle w:val="NoSpacing"/>
+                                      <w:jc w:val="right"/>
+                                      <w:rPr>
+                                        <w:color w:val="FFFFFF" w:themeColor="background1"/>
+                                        <w:sz w:val="24"/>
+                                        <w:szCs w:val="24"/>
+                                      </w:rPr>
+                                    </w:pPr>
+                                    <w:r>
+                                      <w:rPr>
+                                        <w:rFonts w:hint="cs"/>
+                                        <w:color w:val="FFFFFF" w:themeColor="background1"/>
+                                        <w:sz w:val="24"/>
+                                        <w:szCs w:val="24"/>
+                                        <w:rtl/>
+                                      </w:rPr>
+                                      <w:t>2019</w:t>
+                                    </w:r>
+                                  </w:p>
+                                </w:sdtContent>
+                              </w:sdt>
+                            </w:txbxContent>
+                          </wps:txbx>
+                          <wps:bodyPr rot="0" spcFirstLastPara="0" vertOverflow="overflow" horzOverflow="overflow" vert="horz" wrap="square" lIns="45720" tIns="45720" rIns="45720" bIns="45720" numCol="1" spcCol="0" rtlCol="0" fromWordArt="0" anchor="b" anchorCtr="0" forceAA="0" compatLnSpc="1">
+                            <a:prstTxWarp prst="textNoShape">
+                              <a:avLst/>
+                            </a:prstTxWarp>
+                            <a:noAutofit/>
+                          </wps:bodyPr>
+                        </wps:wsp>
+                      </a:graphicData>
+                    </a:graphic>
+                    <wp14:sizeRelH relativeFrom="page">
+                      <wp14:pctWidth>7600</wp14:pctWidth>
+                    </wp14:sizeRelH>
+                    <wp14:sizeRelV relativeFrom="page">
+                      <wp14:pctHeight>9800</wp14:pctHeight>
+                    </wp14:sizeRelV>
+                  </wp:anchor>
+                </w:drawing>
+              </mc:Choice>
+              <mc:Fallback>
+                <w:pict>
+                  <v:rect id="Rectangle 130" o:spid="_x0000_s1031" style="position:absolute;margin-left:-4.4pt;margin-top:0;width:46.8pt;height:77.75pt;z-index:251660288;visibility:visible;mso-wrap-style:square;mso-width-percent:76;mso-height-percent:98;mso-top-percent:23;mso-wrap-distance-left:9pt;mso-wrap-distance-top:0;mso-wrap-distance-right:9pt;mso-wrap-distance-bottom:0;mso-position-horizontal:right;mso-position-horizontal-relative:margin;mso-position-vertical-relative:page;mso-width-percent:76;mso-height-percent:98;mso-top-percent:23;mso-width-relative:page;mso-height-relative:page;v-text-anchor:bottom" o:gfxdata="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" fillcolor="#5b9bd5 [3204]" stroked="f" strokeweight="1pt">
+                    <v:path arrowok="t"/>
+                    <o:lock v:ext="edit" aspectratio="t"/>
+                    <v:textbox inset="3.6pt,,3.6pt">
+                      <w:txbxContent>
+                        <w:sdt>
+                          <w:sdtPr>
+                            <w:rPr>
+                              <w:color w:val="FFFFFF" w:themeColor="background1"/>
+                              <w:sz w:val="24"/>
+                              <w:szCs w:val="24"/>
+                            </w:rPr>
+                            <w:alias w:val="Year"/>
+                            <w:tag w:val=""/>
+                            <w:id w:val="1595126926"/>
+                            <w:dataBinding w:prefixMappings="xmlns:ns0='http://schemas.microsoft.com/office/2006/coverPageProps' " w:xpath="/ns0:CoverPageProperties[1]/ns0:PublishDate[1]" w:storeItemID="{55AF091B-3C7A-41E3-B477-F2FDAA23CFDA}"/>
+                            <w:date w:fullDate="2019-01-01T00:00:00Z">
+                              <w:dateFormat w:val="yyyy"/>
+                              <w:lid w:val="en-US"/>
+                              <w:storeMappedDataAs w:val="dateTime"/>
+                              <w:calendar w:val="gregorian"/>
+                            </w:date>
+                          </w:sdtPr>
+                          <w:sdtContent>
+                            <w:p>
+                              <w:pPr>
+                                <w:pStyle w:val="NoSpacing"/>
+                                <w:jc w:val="right"/>
+                                <w:rPr>
+                                  <w:color w:val="FFFFFF" w:themeColor="background1"/>
+                                  <w:sz w:val="24"/>
+                                  <w:szCs w:val="24"/>
+                                </w:rPr>
+                              </w:pPr>
+                              <w:r>
+                                <w:rPr>
+                                  <w:rFonts w:hint="cs"/>
+                                  <w:color w:val="FFFFFF" w:themeColor="background1"/>
+                                  <w:sz w:val="24"/>
+                                  <w:szCs w:val="24"/>
+                                  <w:rtl/>
+                                </w:rPr>
+                                <w:t>2019</w:t>
+                              </w:r>
+                            </w:p>
+                          </w:sdtContent>
+                        </w:sdt>
+                      </w:txbxContent>
+                    </v:textbox>
+                    <w10:wrap anchorx="margin" anchory="page"/>
+                  </v:rect>
+                </w:pict>
+              </mc:Fallback>
+            </mc:AlternateContent>
+          </w:r>
+          <w:r>
+            <w:rPr>
+              <w:rFonts w:ascii="Tahoma" w:hAnsi="Tahoma" w:cs="Tahoma"/>
+              <w:b/>
+              <w:bCs/>
+              <w:sz w:val="28"/>
+              <w:szCs w:val="28"/>
+              <w:lang w:bidi="fa-IR"/>
+            </w:rPr>
+            <w:br w:type="page"/>
+          </w:r>
+        </w:p>
+      </w:sdtContent>
+    </w:sdt>
+    <w:p>
+      <w:pPr>
+        <w:bidi/>
+        <w:rPr>
+          <w:rFonts w:ascii="Tahoma" w:hAnsi="Tahoma" w:cs="Tahoma"/>
           <w:b/>
           <w:bCs/>
           <w:sz w:val="28"/>
           <w:szCs w:val="28"/>
-          <w:rtl/>
-          <w:lang w:bidi="fa-IR"/>
-        </w:rPr>
-        <w:t xml:space="preserve">داکیومنت مربوط به بررسی </w:t>
-      </w:r>
-      <w:r>
-        <w:rPr>
-          <w:rFonts w:ascii="Tahoma" w:hAnsi="Tahoma" w:cs="Tahoma"/>
+          <w:lang w:bidi="fa-IR"/>
+        </w:rPr>
+      </w:pPr>
+      <w:r>
+        <w:rPr>
+          <w:rFonts w:ascii="Tahoma" w:hAnsi="Tahoma" w:cs="Tahoma" w:hint="cs"/>
           <w:b/>
           <w:bCs/>
           <w:sz w:val="28"/>
           <w:szCs w:val="28"/>
+          <w:rtl/>
+          <w:lang w:bidi="fa-IR"/>
+        </w:rPr>
+        <w:lastRenderedPageBreak/>
+        <w:t xml:space="preserve">داکیومنت مربوط به بررسی </w:t>
+      </w:r>
+      <w:r>
+        <w:rPr>
+          <w:rFonts w:ascii="Tahoma" w:hAnsi="Tahoma" w:cs="Tahoma"/>
+          <w:b/>
+          <w:bCs/>
+          <w:sz w:val="28"/>
+          <w:szCs w:val="28"/>
           <w:lang w:bidi="fa-IR"/>
         </w:rPr>
         <w:t>Instagram APIs</w:t>
       </w:r>
+    </w:p>
+    <w:p>
+      <w:pPr>
+        <w:bidi/>
+        <w:spacing w:line="480" w:lineRule="auto"/>
+        <w:rPr>
+          <w:rFonts w:ascii="Tahoma" w:hAnsi="Tahoma" w:cs="Tahoma"/>
+          <w:b/>
+          <w:bCs/>
+          <w:sz w:val="28"/>
+          <w:szCs w:val="28"/>
+          <w:lang w:bidi="fa-IR"/>
+        </w:rPr>
+      </w:pPr>
+    </w:p>
+    <w:p>
+      <w:pPr>
+        <w:bidi/>
+        <w:rPr>
+          <w:rFonts w:ascii="Tahoma" w:hAnsi="Tahoma" w:cs="Tahoma"/>
+          <w:sz w:val="28"/>
+          <w:szCs w:val="28"/>
+          <w:rtl/>
+          <w:lang w:bidi="fa-IR"/>
+        </w:rPr>
+      </w:pPr>
+      <w:r>
+        <w:rPr>
+          <w:rFonts w:ascii="Tahoma" w:hAnsi="Tahoma" w:cs="Tahoma" w:hint="cs"/>
+          <w:b/>
+          <w:bCs/>
+          <w:sz w:val="28"/>
+          <w:szCs w:val="28"/>
+          <w:rtl/>
+          <w:lang w:bidi="fa-IR"/>
+        </w:rPr>
+        <w:t>اهداف :</w:t>
+      </w:r>
+    </w:p>
+    <w:p>
+      <w:pPr>
+        <w:pStyle w:val="ListParagraph"/>
+        <w:numPr>
+          <w:ilvl w:val="0"/>
+          <w:numId w:val="2"/>
+        </w:numPr>
+        <w:bidi/>
+        <w:rPr>
+          <w:rFonts w:ascii="Tahoma" w:hAnsi="Tahoma" w:cs="Tahoma" w:hint="cs"/>
+          <w:sz w:val="28"/>
+          <w:szCs w:val="28"/>
+          <w:lang w:bidi="fa-IR"/>
+        </w:rPr>
+      </w:pPr>
+      <w:r>
+        <w:rPr>
+          <w:rFonts w:ascii="Tahoma" w:hAnsi="Tahoma" w:cs="Tahoma" w:hint="cs"/>
+          <w:sz w:val="28"/>
+          <w:szCs w:val="28"/>
+          <w:rtl/>
+          <w:lang w:bidi="fa-IR"/>
+        </w:rPr>
+        <w:t xml:space="preserve">بررسی امکان مشاهده </w:t>
+      </w:r>
+      <w:r>
+        <w:rPr>
+          <w:rFonts w:ascii="Tahoma" w:hAnsi="Tahoma" w:cs="Tahoma"/>
+          <w:sz w:val="28"/>
+          <w:szCs w:val="28"/>
+          <w:lang w:bidi="fa-IR"/>
+        </w:rPr>
+        <w:t>Followers</w:t>
+      </w:r>
+      <w:r>
+        <w:rPr>
+          <w:rFonts w:ascii="Tahoma" w:hAnsi="Tahoma" w:cs="Tahoma" w:hint="cs"/>
+          <w:sz w:val="28"/>
+          <w:szCs w:val="28"/>
+          <w:rtl/>
+          <w:lang w:bidi="fa-IR"/>
+        </w:rPr>
+        <w:t xml:space="preserve"> و </w:t>
+      </w:r>
+      <w:r>
+        <w:rPr>
+          <w:rFonts w:ascii="Tahoma" w:hAnsi="Tahoma" w:cs="Tahoma"/>
+          <w:sz w:val="28"/>
+          <w:szCs w:val="28"/>
+          <w:lang w:bidi="fa-IR"/>
+        </w:rPr>
+        <w:t>Following</w:t>
+      </w:r>
+      <w:r>
+        <w:rPr>
+          <w:rFonts w:ascii="Tahoma" w:hAnsi="Tahoma" w:cs="Tahoma" w:hint="cs"/>
+          <w:sz w:val="28"/>
+          <w:szCs w:val="28"/>
+          <w:rtl/>
+          <w:lang w:bidi="fa-IR"/>
+        </w:rPr>
+        <w:t xml:space="preserve"> یک کاربر</w:t>
+      </w:r>
+    </w:p>
+    <w:p>
+      <w:pPr>
+        <w:pStyle w:val="ListParagraph"/>
+        <w:numPr>
+          <w:ilvl w:val="0"/>
+          <w:numId w:val="2"/>
+        </w:numPr>
+        <w:bidi/>
+        <w:rPr>
+          <w:rFonts w:ascii="Tahoma" w:hAnsi="Tahoma" w:cs="Tahoma"/>
+          <w:sz w:val="28"/>
+          <w:szCs w:val="28"/>
+          <w:lang w:bidi="fa-IR"/>
+        </w:rPr>
+      </w:pPr>
+      <w:r>
+        <w:rPr>
+          <w:rFonts w:ascii="Tahoma" w:hAnsi="Tahoma" w:cs="Tahoma" w:hint="cs"/>
+          <w:sz w:val="28"/>
+          <w:szCs w:val="28"/>
+          <w:rtl/>
+          <w:lang w:bidi="fa-IR"/>
+        </w:rPr>
+        <w:t xml:space="preserve">بررسی امکان ارسال دایرکت از طریق یک </w:t>
+      </w:r>
+      <w:r>
+        <w:rPr>
+          <w:rFonts w:ascii="Tahoma" w:hAnsi="Tahoma" w:cs="Tahoma"/>
+          <w:sz w:val="28"/>
+          <w:szCs w:val="28"/>
+          <w:lang w:bidi="fa-IR"/>
+        </w:rPr>
+        <w:t>Web app</w:t>
+      </w:r>
+    </w:p>
+    <w:p>
+      <w:pPr>
+        <w:pStyle w:val="ListParagraph"/>
+        <w:numPr>
+          <w:ilvl w:val="0"/>
+          <w:numId w:val="2"/>
+        </w:numPr>
+        <w:bidi/>
+        <w:rPr>
+          <w:rFonts w:ascii="Tahoma" w:hAnsi="Tahoma" w:cs="Tahoma" w:hint="cs"/>
+          <w:sz w:val="28"/>
+          <w:szCs w:val="28"/>
+          <w:lang w:bidi="fa-IR"/>
+        </w:rPr>
+      </w:pPr>
+      <w:r>
+        <w:rPr>
+          <w:rFonts w:ascii="Tahoma" w:hAnsi="Tahoma" w:cs="Tahoma" w:hint="cs"/>
+          <w:sz w:val="28"/>
+          <w:szCs w:val="28"/>
+          <w:rtl/>
+          <w:lang w:bidi="fa-IR"/>
+        </w:rPr>
+        <w:t>بررسی امکان ایجاد نظرسنجی در یک اکانت و دریافت و تحلیل نتایج آن</w:t>
+      </w:r>
+    </w:p>
+    <w:p>
+      <w:pPr>
+        <w:pStyle w:val="ListParagraph"/>
+        <w:numPr>
+          <w:ilvl w:val="0"/>
+          <w:numId w:val="2"/>
+        </w:numPr>
+        <w:bidi/>
+        <w:rPr>
+          <w:rFonts w:ascii="Tahoma" w:hAnsi="Tahoma" w:cs="Tahoma" w:hint="cs"/>
+          <w:sz w:val="28"/>
+          <w:szCs w:val="28"/>
+          <w:lang w:bidi="fa-IR"/>
+        </w:rPr>
+      </w:pPr>
+      <w:r>
+        <w:rPr>
+          <w:rFonts w:ascii="Tahoma" w:hAnsi="Tahoma" w:cs="Tahoma" w:hint="cs"/>
+          <w:sz w:val="28"/>
+          <w:szCs w:val="28"/>
+          <w:rtl/>
+          <w:lang w:bidi="fa-IR"/>
+        </w:rPr>
+        <w:t>بررسی امکان ورود از طریق یک اکانت اینستاگرام</w:t>
+      </w:r>
+    </w:p>
+    <w:p>
+      <w:pPr>
+        <w:bidi/>
+        <w:rPr>
+          <w:rFonts w:ascii="Tahoma" w:hAnsi="Tahoma" w:cs="Tahoma"/>
+          <w:sz w:val="28"/>
+          <w:szCs w:val="28"/>
+          <w:rtl/>
+          <w:lang w:bidi="fa-IR"/>
+        </w:rPr>
+      </w:pPr>
+    </w:p>
+    <w:p>
+      <w:pPr>
+        <w:bidi/>
+        <w:rPr>
+          <w:rFonts w:ascii="Tahoma" w:hAnsi="Tahoma" w:cs="Tahoma"/>
+          <w:sz w:val="28"/>
+          <w:szCs w:val="28"/>
+          <w:rtl/>
+          <w:lang w:bidi="fa-IR"/>
+        </w:rPr>
+      </w:pPr>
+      <w:r>
+        <w:rPr>
+          <w:rFonts w:ascii="Tahoma" w:hAnsi="Tahoma" w:cs="Tahoma" w:hint="cs"/>
+          <w:sz w:val="28"/>
+          <w:szCs w:val="28"/>
+          <w:rtl/>
+          <w:lang w:bidi="fa-IR"/>
+        </w:rPr>
+        <w:t xml:space="preserve">مشاهده </w:t>
+      </w:r>
+      <w:r>
+        <w:rPr>
+          <w:rFonts w:ascii="Tahoma" w:hAnsi="Tahoma" w:cs="Tahoma"/>
+          <w:sz w:val="28"/>
+          <w:szCs w:val="28"/>
+          <w:lang w:bidi="fa-IR"/>
+        </w:rPr>
+        <w:t>Following</w:t>
+      </w:r>
+      <w:r>
+        <w:rPr>
+          <w:rFonts w:ascii="Tahoma" w:hAnsi="Tahoma" w:cs="Tahoma" w:hint="cs"/>
+          <w:sz w:val="28"/>
+          <w:szCs w:val="28"/>
+          <w:rtl/>
+          <w:lang w:bidi="fa-IR"/>
+        </w:rPr>
+        <w:t xml:space="preserve"> و </w:t>
+      </w:r>
+      <w:r>
+        <w:rPr>
+          <w:rFonts w:ascii="Tahoma" w:hAnsi="Tahoma" w:cs="Tahoma"/>
+          <w:sz w:val="28"/>
+          <w:szCs w:val="28"/>
+          <w:lang w:bidi="fa-IR"/>
+        </w:rPr>
+        <w:t>Followers</w:t>
+      </w:r>
+      <w:r>
+        <w:rPr>
+          <w:rFonts w:ascii="Tahoma" w:hAnsi="Tahoma" w:cs="Tahoma" w:hint="cs"/>
+          <w:sz w:val="28"/>
+          <w:szCs w:val="28"/>
+          <w:rtl/>
+          <w:lang w:bidi="fa-IR"/>
+        </w:rPr>
+        <w:t xml:space="preserve"> :</w:t>
+      </w:r>
+    </w:p>
+    <w:p>
+      <w:pPr>
+        <w:bidi/>
+        <w:rPr>
+          <w:rFonts w:ascii="Tahoma" w:hAnsi="Tahoma" w:cs="Tahoma"/>
+          <w:sz w:val="28"/>
+          <w:szCs w:val="28"/>
+          <w:lang w:bidi="fa-IR"/>
+        </w:rPr>
+      </w:pPr>
+      <w:r>
+        <w:rPr>
+          <w:rFonts w:ascii="Tahoma" w:hAnsi="Tahoma" w:cs="Tahoma" w:hint="cs"/>
+          <w:sz w:val="28"/>
+          <w:szCs w:val="28"/>
+          <w:rtl/>
+          <w:lang w:bidi="fa-IR"/>
+        </w:rPr>
+        <w:t xml:space="preserve">آنچه مشخص است مشاهده نفرات با جزییات از طریق ورود قابل انجام است </w:t>
+      </w:r>
+    </w:p>
+    <w:p>
+      <w:pPr>
+        <w:bidi/>
+        <w:rPr>
+          <w:rFonts w:ascii="Tahoma" w:hAnsi="Tahoma" w:cs="Tahoma" w:hint="cs"/>
+          <w:sz w:val="28"/>
+          <w:szCs w:val="28"/>
+          <w:rtl/>
+          <w:lang w:bidi="fa-IR"/>
+        </w:rPr>
+      </w:pPr>
+      <w:r>
+        <w:rPr>
+          <w:rFonts w:ascii="Tahoma" w:hAnsi="Tahoma" w:cs="Tahoma" w:hint="cs"/>
+          <w:sz w:val="28"/>
+          <w:szCs w:val="28"/>
+          <w:rtl/>
+          <w:lang w:bidi="fa-IR"/>
+        </w:rPr>
+        <w:t xml:space="preserve">در مرحله اول اقدام به دریافت اطلاعات حساب کاربری خود انجام شد که از طریق </w:t>
+      </w:r>
+      <w:proofErr w:type="spellStart"/>
+      <w:r>
+        <w:rPr>
+          <w:rFonts w:ascii="Tahoma" w:hAnsi="Tahoma" w:cs="Tahoma"/>
+          <w:sz w:val="28"/>
+          <w:szCs w:val="28"/>
+          <w:lang w:bidi="fa-IR"/>
+        </w:rPr>
+        <w:t>Url</w:t>
+      </w:r>
+      <w:proofErr w:type="spellEnd"/>
+      <w:r>
+        <w:rPr>
+          <w:rFonts w:ascii="Tahoma" w:hAnsi="Tahoma" w:cs="Tahoma" w:hint="cs"/>
+          <w:sz w:val="28"/>
+          <w:szCs w:val="28"/>
+          <w:rtl/>
+          <w:lang w:bidi="fa-IR"/>
+        </w:rPr>
+        <w:t xml:space="preserve"> زیر نتیجه به این شکل دریافت شد : </w:t>
+      </w:r>
+    </w:p>
+    <w:p>
+      <w:pPr>
+        <w:bidi/>
+        <w:jc w:val="right"/>
+        <w:rPr>
+          <w:rStyle w:val="HTMLCode"/>
+          <w:rFonts w:eastAsiaTheme="minorHAnsi"/>
+          <w:rtl/>
+        </w:rPr>
+      </w:pPr>
+      <w:hyperlink r:id="rId9" w:history="1">
+        <w:r>
+          <w:rPr>
+            <w:rStyle w:val="Hyperlink"/>
+            <w:rFonts w:ascii="Courier New" w:hAnsi="Courier New" w:cs="Courier New"/>
+            <w:sz w:val="20"/>
+            <w:szCs w:val="20"/>
+          </w:rPr>
+          <w:t>https://api.instagram.com/v1/users/self/?access_token=ACCESS-TOKEN</w:t>
+        </w:r>
+      </w:hyperlink>
+    </w:p>
+    <w:p>
+      <w:pPr>
+        <w:bidi/>
+        <w:jc w:val="right"/>
+        <w:rPr>
+          <w:rFonts w:ascii="Tahoma" w:hAnsi="Tahoma" w:cs="Tahoma"/>
+          <w:sz w:val="28"/>
+          <w:szCs w:val="28"/>
+          <w:lang w:bidi="fa-IR"/>
+        </w:rPr>
+      </w:pPr>
+      <w:r>
+        <w:rPr>
+          <w:rFonts w:ascii="Tahoma" w:hAnsi="Tahoma" w:cs="Tahoma" w:hint="cs"/>
+          <w:noProof/>
+          <w:sz w:val="28"/>
+          <w:szCs w:val="28"/>
+        </w:rPr>
+        <w:drawing>
+          <wp:inline distT="0" distB="0" distL="0" distR="0">
+            <wp:extent cx="5943600" cy="2188845"/>
+            <wp:effectExtent l="190500" t="190500" r="190500" b="192405"/>
+            <wp:docPr id="1" name="Picture 1"/>
+            <wp:cNvGraphicFramePr>
+              <a:graphicFrameLocks xmlns:a="http://schemas.openxmlformats.org/drawingml/2006/main" noChangeAspect="1"/>
+            </wp:cNvGraphicFramePr>
+            <a:graphic xmlns:a="http://schemas.openxmlformats.org/drawingml/2006/main">
+              <a:graphicData uri="http://schemas.openxmlformats.org/drawingml/2006/picture">
+                <pic:pic xmlns:pic="http://schemas.openxmlformats.org/drawingml/2006/picture">
+                  <pic:nvPicPr>
+                    <pic:cNvPr id="1" name="1.jpg"/>
+                    <pic:cNvPicPr/>
+                  </pic:nvPicPr>
+                  <pic:blipFill>
+                    <a:blip r:embed="rId10">
+                      <a:extLst>
+                        <a:ext uri="{28A0092B-C50C-407E-A947-70E740481C1C}">
+                          <a14:useLocalDpi xmlns:a14="http://schemas.microsoft.com/office/drawing/2010/main" val="0"/>
+                        </a:ext>
+                      </a:extLst>
+                    </a:blip>
+                    <a:stretch>
+                      <a:fillRect/>
+                    </a:stretch>
+                  </pic:blipFill>
+                  <pic:spPr>
+                    <a:xfrm>
+                      <a:off x="0" y="0"/>
+                      <a:ext cx="5943600" cy="2188845"/>
+                    </a:xfrm>
+                    <a:prstGeom prst="rect">
+                      <a:avLst/>
+                    </a:prstGeom>
+                    <a:ln>
+                      <a:noFill/>
+                    </a:ln>
+                    <a:effectLst>
+                      <a:outerShdw blurRad="190500" algn="tl" rotWithShape="0">
+                        <a:srgbClr val="000000">
+                          <a:alpha val="70000"/>
+                        </a:srgbClr>
+                      </a:outerShdw>
+                    </a:effectLst>
+                  </pic:spPr>
+                </pic:pic>
+              </a:graphicData>
+            </a:graphic>
+          </wp:inline>
+        </w:drawing>
+      </w:r>
+    </w:p>
+    <w:p>
+      <w:pPr>
+        <w:bidi/>
+        <w:rPr>
+          <w:rFonts w:ascii="Tahoma" w:hAnsi="Tahoma" w:cs="Tahoma"/>
+          <w:sz w:val="28"/>
+          <w:szCs w:val="28"/>
+          <w:rtl/>
+          <w:lang w:bidi="fa-IR"/>
+        </w:rPr>
+      </w:pPr>
+      <w:proofErr w:type="spellStart"/>
+      <w:r>
+        <w:rPr>
+          <w:rFonts w:ascii="Tahoma" w:hAnsi="Tahoma" w:cs="Tahoma"/>
+          <w:sz w:val="28"/>
+          <w:szCs w:val="28"/>
+          <w:lang w:bidi="fa-IR"/>
+        </w:rPr>
+        <w:t>Access_token</w:t>
+      </w:r>
+      <w:proofErr w:type="spellEnd"/>
+      <w:r>
+        <w:rPr>
+          <w:rFonts w:ascii="Tahoma" w:hAnsi="Tahoma" w:cs="Tahoma" w:hint="cs"/>
+          <w:sz w:val="28"/>
+          <w:szCs w:val="28"/>
+          <w:rtl/>
+          <w:lang w:bidi="fa-IR"/>
+        </w:rPr>
+        <w:t xml:space="preserve"> چیست؟</w:t>
+      </w:r>
+    </w:p>
+    <w:p>
+      <w:pPr>
+        <w:bidi/>
+        <w:rPr>
+          <w:rFonts w:ascii="Tahoma" w:hAnsi="Tahoma" w:cs="Tahoma"/>
+          <w:sz w:val="28"/>
+          <w:szCs w:val="28"/>
+          <w:rtl/>
+          <w:lang w:bidi="fa-IR"/>
+        </w:rPr>
+      </w:pPr>
+      <w:r>
+        <w:rPr>
+          <w:rFonts w:ascii="Tahoma" w:hAnsi="Tahoma" w:cs="Tahoma" w:hint="cs"/>
+          <w:sz w:val="28"/>
+          <w:szCs w:val="28"/>
+          <w:rtl/>
+          <w:lang w:bidi="fa-IR"/>
+        </w:rPr>
+        <w:t xml:space="preserve">درخواست هایی که از سمت </w:t>
+      </w:r>
+      <w:proofErr w:type="spellStart"/>
+      <w:r>
+        <w:rPr>
+          <w:rFonts w:ascii="Tahoma" w:hAnsi="Tahoma" w:cs="Tahoma"/>
+          <w:sz w:val="28"/>
+          <w:szCs w:val="28"/>
+          <w:lang w:bidi="fa-IR"/>
+        </w:rPr>
+        <w:t>Api</w:t>
+      </w:r>
+      <w:proofErr w:type="spellEnd"/>
+      <w:r>
+        <w:rPr>
+          <w:rFonts w:ascii="Tahoma" w:hAnsi="Tahoma" w:cs="Tahoma" w:hint="cs"/>
+          <w:sz w:val="28"/>
+          <w:szCs w:val="28"/>
+          <w:rtl/>
+          <w:lang w:bidi="fa-IR"/>
+        </w:rPr>
+        <w:t xml:space="preserve"> اینستاگرام ارسال می شود نیاز به تایید سرور اینستاگرام دارد که از طریق یک </w:t>
+      </w:r>
+      <w:proofErr w:type="spellStart"/>
+      <w:r>
+        <w:rPr>
+          <w:rFonts w:ascii="Tahoma" w:hAnsi="Tahoma" w:cs="Tahoma"/>
+          <w:sz w:val="28"/>
+          <w:szCs w:val="28"/>
+          <w:lang w:bidi="fa-IR"/>
+        </w:rPr>
+        <w:t>access_token</w:t>
+      </w:r>
+      <w:proofErr w:type="spellEnd"/>
+      <w:r>
+        <w:rPr>
+          <w:rFonts w:ascii="Tahoma" w:hAnsi="Tahoma" w:cs="Tahoma" w:hint="cs"/>
+          <w:sz w:val="28"/>
+          <w:szCs w:val="28"/>
+          <w:rtl/>
+          <w:lang w:bidi="fa-IR"/>
+        </w:rPr>
+        <w:t xml:space="preserve"> انجام می شود که یک رشته کراکتری است و اطلاعات امنیتی کاربر وارد شده در آن قرار دارد و اجازه استفاده از </w:t>
+      </w:r>
+      <w:proofErr w:type="spellStart"/>
+      <w:r>
+        <w:rPr>
+          <w:rFonts w:ascii="Tahoma" w:hAnsi="Tahoma" w:cs="Tahoma"/>
+          <w:sz w:val="28"/>
+          <w:szCs w:val="28"/>
+          <w:lang w:bidi="fa-IR"/>
+        </w:rPr>
+        <w:t>Api</w:t>
+      </w:r>
+      <w:proofErr w:type="spellEnd"/>
+      <w:r>
+        <w:rPr>
+          <w:rFonts w:ascii="Tahoma" w:hAnsi="Tahoma" w:cs="Tahoma" w:hint="cs"/>
+          <w:sz w:val="28"/>
+          <w:szCs w:val="28"/>
+          <w:rtl/>
+          <w:lang w:bidi="fa-IR"/>
+        </w:rPr>
+        <w:t xml:space="preserve"> اینستاگرام را به کاربر می دهد. همچنین این رشته بعد از مدتی بنا به دلایلی </w:t>
+      </w:r>
+      <w:r>
+        <w:rPr>
+          <w:rFonts w:ascii="Tahoma" w:hAnsi="Tahoma" w:cs="Tahoma" w:hint="cs"/>
+          <w:sz w:val="28"/>
+          <w:szCs w:val="28"/>
+          <w:rtl/>
+          <w:lang w:bidi="fa-IR"/>
+        </w:rPr>
+        <w:lastRenderedPageBreak/>
+        <w:t>که هنوز مورد بررسی قرار نگرفته منقضی می شود و برای استفاده مجدد باید یک رشته جدید تولید شود.</w:t>
+      </w:r>
+    </w:p>
+    <w:p>
+      <w:pPr>
+        <w:bidi/>
+        <w:rPr>
+          <w:rFonts w:ascii="Tahoma" w:hAnsi="Tahoma" w:cs="Tahoma"/>
+          <w:sz w:val="28"/>
+          <w:szCs w:val="28"/>
+          <w:rtl/>
+          <w:lang w:bidi="fa-IR"/>
+        </w:rPr>
+      </w:pPr>
+    </w:p>
+    <w:p>
+      <w:pPr>
+        <w:bidi/>
+        <w:rPr>
+          <w:rFonts w:ascii="Tahoma" w:hAnsi="Tahoma" w:cs="Tahoma"/>
+          <w:sz w:val="28"/>
+          <w:szCs w:val="28"/>
+          <w:rtl/>
+          <w:lang w:bidi="fa-IR"/>
+        </w:rPr>
+      </w:pPr>
+      <w:r>
+        <w:rPr>
+          <w:rFonts w:ascii="Tahoma" w:hAnsi="Tahoma" w:cs="Tahoma" w:hint="cs"/>
+          <w:sz w:val="28"/>
+          <w:szCs w:val="28"/>
+          <w:rtl/>
+          <w:lang w:bidi="fa-IR"/>
+        </w:rPr>
+        <w:t xml:space="preserve">نحوه دریافت یک </w:t>
+      </w:r>
+      <w:proofErr w:type="spellStart"/>
+      <w:r>
+        <w:rPr>
+          <w:rFonts w:ascii="Tahoma" w:hAnsi="Tahoma" w:cs="Tahoma"/>
+          <w:sz w:val="28"/>
+          <w:szCs w:val="28"/>
+          <w:lang w:bidi="fa-IR"/>
+        </w:rPr>
+        <w:t>access_token</w:t>
+      </w:r>
+      <w:proofErr w:type="spellEnd"/>
+      <w:r>
+        <w:rPr>
+          <w:rFonts w:ascii="Tahoma" w:hAnsi="Tahoma" w:cs="Tahoma" w:hint="cs"/>
+          <w:sz w:val="28"/>
+          <w:szCs w:val="28"/>
+          <w:rtl/>
+          <w:lang w:bidi="fa-IR"/>
+        </w:rPr>
+        <w:t xml:space="preserve"> :</w:t>
+      </w:r>
+    </w:p>
+    <w:p>
+      <w:pPr>
+        <w:bidi/>
+        <w:rPr>
+          <w:rFonts w:ascii="Tahoma" w:hAnsi="Tahoma" w:cs="Tahoma"/>
+          <w:sz w:val="28"/>
+          <w:szCs w:val="28"/>
+          <w:rtl/>
+          <w:lang w:bidi="fa-IR"/>
+        </w:rPr>
+      </w:pPr>
+      <w:r>
+        <w:rPr>
+          <w:rFonts w:ascii="Tahoma" w:hAnsi="Tahoma" w:cs="Tahoma" w:hint="cs"/>
+          <w:sz w:val="28"/>
+          <w:szCs w:val="28"/>
+          <w:rtl/>
+          <w:lang w:bidi="fa-IR"/>
+        </w:rPr>
+        <w:t xml:space="preserve">از طریق ثبت نام یک اکانت فیسبوک </w:t>
+      </w:r>
+      <w:r>
+        <w:rPr>
+          <w:rFonts w:ascii="Tahoma" w:hAnsi="Tahoma" w:cs="Tahoma"/>
+          <w:sz w:val="28"/>
+          <w:szCs w:val="28"/>
+          <w:lang w:bidi="fa-IR"/>
+        </w:rPr>
+        <w:t>developer</w:t>
+      </w:r>
+      <w:r>
+        <w:rPr>
+          <w:rFonts w:ascii="Tahoma" w:hAnsi="Tahoma" w:cs="Tahoma" w:hint="cs"/>
+          <w:sz w:val="28"/>
+          <w:szCs w:val="28"/>
+          <w:rtl/>
+          <w:lang w:bidi="fa-IR"/>
+        </w:rPr>
+        <w:t xml:space="preserve"> و انجام </w:t>
+      </w:r>
+      <w:r>
+        <w:rPr>
+          <w:rFonts w:ascii="Tahoma" w:hAnsi="Tahoma" w:cs="Tahoma"/>
+          <w:sz w:val="28"/>
+          <w:szCs w:val="28"/>
+          <w:lang w:bidi="fa-IR"/>
+        </w:rPr>
+        <w:t xml:space="preserve">verify </w:t>
+      </w:r>
+      <w:r>
+        <w:rPr>
+          <w:rFonts w:ascii="Tahoma" w:hAnsi="Tahoma" w:cs="Tahoma" w:hint="cs"/>
+          <w:sz w:val="28"/>
+          <w:szCs w:val="28"/>
+          <w:rtl/>
+          <w:lang w:bidi="fa-IR"/>
+        </w:rPr>
+        <w:t xml:space="preserve">در آن می توان به تنظیمات ثبت اکانت در اینستاگرام دسترسی پیدا کرد : </w:t>
+      </w:r>
+    </w:p>
+    <w:p>
+      <w:pPr>
+        <w:bidi/>
+        <w:rPr>
+          <w:rFonts w:ascii="Tahoma" w:hAnsi="Tahoma" w:cs="Tahoma"/>
+          <w:sz w:val="28"/>
+          <w:szCs w:val="28"/>
+          <w:rtl/>
+          <w:lang w:bidi="fa-IR"/>
+        </w:rPr>
+      </w:pPr>
+      <w:r>
+        <w:rPr>
+          <w:rFonts w:ascii="Tahoma" w:hAnsi="Tahoma" w:cs="Tahoma" w:hint="cs"/>
+          <w:noProof/>
+          <w:sz w:val="28"/>
+          <w:szCs w:val="28"/>
+          <w:rtl/>
+        </w:rPr>
+        <w:drawing>
+          <wp:inline distT="0" distB="0" distL="0" distR="0">
+            <wp:extent cx="5943600" cy="2964180"/>
+            <wp:effectExtent l="0" t="0" r="0" b="7620"/>
+            <wp:docPr id="2" name="Picture 2"/>
+            <wp:cNvGraphicFramePr>
+              <a:graphicFrameLocks xmlns:a="http://schemas.openxmlformats.org/drawingml/2006/main" noChangeAspect="1"/>
+            </wp:cNvGraphicFramePr>
+            <a:graphic xmlns:a="http://schemas.openxmlformats.org/drawingml/2006/main">
+              <a:graphicData uri="http://schemas.openxmlformats.org/drawingml/2006/picture">
+                <pic:pic xmlns:pic="http://schemas.openxmlformats.org/drawingml/2006/picture">
+                  <pic:nvPicPr>
+                    <pic:cNvPr id="2" name="2.jpg"/>
+                    <pic:cNvPicPr/>
+                  </pic:nvPicPr>
+                  <pic:blipFill>
+                    <a:blip r:embed="rId11" cstate="print">
+                      <a:extLst>
+                        <a:ext uri="{28A0092B-C50C-407E-A947-70E740481C1C}">
+                          <a14:useLocalDpi xmlns:a14="http://schemas.microsoft.com/office/drawing/2010/main" val="0"/>
+                        </a:ext>
+                      </a:extLst>
+                    </a:blip>
+                    <a:stretch>
+                      <a:fillRect/>
+                    </a:stretch>
+                  </pic:blipFill>
+                  <pic:spPr>
+                    <a:xfrm>
+                      <a:off x="0" y="0"/>
+                      <a:ext cx="5943600" cy="2964180"/>
+                    </a:xfrm>
+                    <a:prstGeom prst="rect">
+                      <a:avLst/>
+                    </a:prstGeom>
+                  </pic:spPr>
+                </pic:pic>
+              </a:graphicData>
+            </a:graphic>
+          </wp:inline>
+        </w:drawing>
+      </w:r>
+    </w:p>
+    <w:p>
+      <w:pPr>
+        <w:bidi/>
+        <w:rPr>
+          <w:rFonts w:ascii="Tahoma" w:hAnsi="Tahoma" w:cs="Tahoma"/>
+          <w:sz w:val="28"/>
+          <w:szCs w:val="28"/>
+          <w:lang w:bidi="fa-IR"/>
+        </w:rPr>
+      </w:pPr>
+    </w:p>
+    <w:p>
+      <w:pPr>
+        <w:bidi/>
+        <w:rPr>
+          <w:rFonts w:ascii="Tahoma" w:hAnsi="Tahoma" w:cs="Tahoma" w:hint="cs"/>
+          <w:sz w:val="28"/>
+          <w:szCs w:val="28"/>
+          <w:rtl/>
+          <w:lang w:bidi="fa-IR"/>
+        </w:rPr>
+      </w:pPr>
+      <w:r>
+        <w:rPr>
+          <w:rFonts w:ascii="Tahoma" w:hAnsi="Tahoma" w:cs="Tahoma" w:hint="cs"/>
+          <w:sz w:val="28"/>
+          <w:szCs w:val="28"/>
+          <w:rtl/>
+          <w:lang w:bidi="fa-IR"/>
+        </w:rPr>
+        <w:t xml:space="preserve">با توجه به تغییرات به وجود آمده در قوانین اینستاگرام و استفاده از </w:t>
+      </w:r>
+      <w:proofErr w:type="spellStart"/>
+      <w:r>
+        <w:rPr>
+          <w:rFonts w:ascii="Tahoma" w:hAnsi="Tahoma" w:cs="Tahoma"/>
+          <w:sz w:val="28"/>
+          <w:szCs w:val="28"/>
+          <w:lang w:bidi="fa-IR"/>
+        </w:rPr>
+        <w:t>Api</w:t>
+      </w:r>
+      <w:proofErr w:type="spellEnd"/>
+      <w:r>
+        <w:rPr>
+          <w:rFonts w:ascii="Tahoma" w:hAnsi="Tahoma" w:cs="Tahoma" w:hint="cs"/>
+          <w:sz w:val="28"/>
+          <w:szCs w:val="28"/>
+          <w:rtl/>
+          <w:lang w:bidi="fa-IR"/>
+        </w:rPr>
+        <w:t xml:space="preserve"> آن راحت ترین روش برای رسیدن به این رشته از طریق فیس بوک است.</w:t>
+      </w:r>
+    </w:p>
+    <w:p>
+      <w:pPr>
+        <w:bidi/>
+        <w:rPr>
+          <w:rFonts w:ascii="Tahoma" w:hAnsi="Tahoma" w:cs="Tahoma"/>
+          <w:sz w:val="28"/>
+          <w:szCs w:val="28"/>
+          <w:rtl/>
+          <w:lang w:bidi="fa-IR"/>
+        </w:rPr>
+      </w:pPr>
+    </w:p>
+    <w:p>
+      <w:pPr>
+        <w:bidi/>
+        <w:rPr>
+          <w:rFonts w:ascii="Tahoma" w:hAnsi="Tahoma" w:cs="Tahoma" w:hint="cs"/>
+          <w:sz w:val="28"/>
+          <w:szCs w:val="28"/>
+          <w:rtl/>
+          <w:lang w:bidi="fa-IR"/>
+        </w:rPr>
+      </w:pPr>
+      <w:r>
+        <w:rPr>
+          <w:rFonts w:ascii="Tahoma" w:hAnsi="Tahoma" w:cs="Tahoma" w:hint="cs"/>
+          <w:sz w:val="28"/>
+          <w:szCs w:val="28"/>
+          <w:rtl/>
+          <w:lang w:bidi="fa-IR"/>
+        </w:rPr>
+        <w:t xml:space="preserve">البته دو روش دیگر برای رجیستر کردن اپلیکشن و دریافت دسترسی به </w:t>
+      </w:r>
+      <w:r>
+        <w:rPr>
+          <w:rFonts w:ascii="Tahoma" w:hAnsi="Tahoma" w:cs="Tahoma"/>
+          <w:sz w:val="28"/>
+          <w:szCs w:val="28"/>
+          <w:lang w:bidi="fa-IR"/>
+        </w:rPr>
+        <w:t>API</w:t>
+      </w:r>
+      <w:r>
+        <w:rPr>
+          <w:rFonts w:ascii="Tahoma" w:hAnsi="Tahoma" w:cs="Tahoma" w:hint="cs"/>
+          <w:sz w:val="28"/>
+          <w:szCs w:val="28"/>
+          <w:rtl/>
+          <w:lang w:bidi="fa-IR"/>
+        </w:rPr>
+        <w:t xml:space="preserve"> اینستاگرام وجود دارد.</w:t>
+      </w:r>
+    </w:p>
+    <w:p>
+      <w:pPr>
+        <w:bidi/>
+        <w:rPr>
+          <w:rFonts w:ascii="Tahoma" w:hAnsi="Tahoma" w:cs="Tahoma"/>
+          <w:sz w:val="28"/>
+          <w:szCs w:val="28"/>
+          <w:lang w:bidi="fa-IR"/>
+        </w:rPr>
+      </w:pPr>
+      <w:r>
+        <w:rPr>
+          <w:rFonts w:ascii="Tahoma" w:hAnsi="Tahoma" w:cs="Tahoma" w:hint="cs"/>
+          <w:sz w:val="28"/>
+          <w:szCs w:val="28"/>
+          <w:rtl/>
+          <w:lang w:bidi="fa-IR"/>
+        </w:rPr>
+        <w:lastRenderedPageBreak/>
+        <w:t xml:space="preserve">که در این صورت با داشتن </w:t>
+      </w:r>
+      <w:proofErr w:type="spellStart"/>
+      <w:r>
+        <w:rPr>
+          <w:rFonts w:ascii="Tahoma" w:hAnsi="Tahoma" w:cs="Tahoma"/>
+          <w:sz w:val="28"/>
+          <w:szCs w:val="28"/>
+          <w:lang w:bidi="fa-IR"/>
+        </w:rPr>
+        <w:t>access_token</w:t>
+      </w:r>
+      <w:proofErr w:type="spellEnd"/>
+      <w:r>
+        <w:rPr>
+          <w:rFonts w:ascii="Tahoma" w:hAnsi="Tahoma" w:cs="Tahoma" w:hint="cs"/>
+          <w:sz w:val="28"/>
+          <w:szCs w:val="28"/>
+          <w:rtl/>
+          <w:lang w:bidi="fa-IR"/>
+        </w:rPr>
+        <w:t xml:space="preserve"> اطلاعات به شکل زیر دریافت می شود :</w:t>
+      </w:r>
+      <w:r>
+        <w:rPr>
+          <w:rFonts w:ascii="Tahoma" w:hAnsi="Tahoma" w:cs="Tahoma"/>
+          <w:noProof/>
+          <w:sz w:val="28"/>
+          <w:szCs w:val="28"/>
+        </w:rPr>
+        <w:drawing>
+          <wp:inline distT="0" distB="0" distL="0" distR="0">
+            <wp:extent cx="5943600" cy="3838575"/>
+            <wp:effectExtent l="0" t="0" r="0" b="9525"/>
+            <wp:docPr id="3" name="Picture 3"/>
+            <wp:cNvGraphicFramePr>
+              <a:graphicFrameLocks xmlns:a="http://schemas.openxmlformats.org/drawingml/2006/main" noChangeAspect="1"/>
+            </wp:cNvGraphicFramePr>
+            <a:graphic xmlns:a="http://schemas.openxmlformats.org/drawingml/2006/main">
+              <a:graphicData uri="http://schemas.openxmlformats.org/drawingml/2006/picture">
+                <pic:pic xmlns:pic="http://schemas.openxmlformats.org/drawingml/2006/picture">
+                  <pic:nvPicPr>
+                    <pic:cNvPr id="3" name="3.jpg"/>
+                    <pic:cNvPicPr/>
+                  </pic:nvPicPr>
+                  <pic:blipFill>
+                    <a:blip r:embed="rId12">
+                      <a:extLst>
+                        <a:ext uri="{28A0092B-C50C-407E-A947-70E740481C1C}">
+                          <a14:useLocalDpi xmlns:a14="http://schemas.microsoft.com/office/drawing/2010/main" val="0"/>
+                        </a:ext>
+                      </a:extLst>
+                    </a:blip>
+                    <a:stretch>
+                      <a:fillRect/>
+                    </a:stretch>
+                  </pic:blipFill>
+                  <pic:spPr>
+                    <a:xfrm>
+                      <a:off x="0" y="0"/>
+                      <a:ext cx="5943600" cy="3838575"/>
+                    </a:xfrm>
+                    <a:prstGeom prst="rect">
+                      <a:avLst/>
+                    </a:prstGeom>
+                  </pic:spPr>
+                </pic:pic>
+              </a:graphicData>
+            </a:graphic>
+          </wp:inline>
+        </w:drawing>
+      </w:r>
+    </w:p>
+    <w:p>
+      <w:pPr>
+        <w:bidi/>
+        <w:rPr>
+          <w:rFonts w:ascii="Tahoma" w:hAnsi="Tahoma" w:cs="Tahoma"/>
+          <w:sz w:val="28"/>
+          <w:szCs w:val="28"/>
+          <w:lang w:bidi="fa-IR"/>
+        </w:rPr>
+      </w:pPr>
+    </w:p>
+    <w:p>
+      <w:pPr>
+        <w:bidi/>
+        <w:rPr>
+          <w:rFonts w:ascii="Tahoma" w:hAnsi="Tahoma" w:cs="Tahoma"/>
+          <w:sz w:val="28"/>
+          <w:szCs w:val="28"/>
+          <w:lang w:bidi="fa-IR"/>
+        </w:rPr>
+      </w:pPr>
+    </w:p>
+    <w:p>
+      <w:pPr>
+        <w:bidi/>
+        <w:rPr>
+          <w:rFonts w:ascii="Tahoma" w:hAnsi="Tahoma" w:cs="Tahoma" w:hint="cs"/>
+          <w:sz w:val="28"/>
+          <w:szCs w:val="28"/>
+          <w:lang w:bidi="fa-IR"/>
+        </w:rPr>
+      </w:pPr>
       <w:bookmarkStart w:id="0" w:name="_GoBack"/>
       <w:bookmarkEnd w:id="0"/>
     </w:p>
     <w:sectPr>
+      <w:footerReference w:type="default" r:id="rId13"/>
       <w:pgSz w:w="12240" w:h="15840"/>
       <w:pgMar w:top="1440" w:right="1440" w:bottom="1440" w:left="1440" w:header="720" w:footer="720" w:gutter="0"/>
+      <w:pgNumType w:start="0"/>
       <w:cols w:space="720"/>
+      <w:titlePg/>
       <w:docGrid w:linePitch="360"/>
     </w:sectPr>
   </w:body>
 </w:document>
+</file>
+
+<file path=word/endnotes.xml><?xml version="1.0" encoding="utf-8"?>
+<w:endnotes xmlns:wpc="http://schemas.microsoft.com/office/word/2010/wordprocessingCanvas" xmlns:mc="http://schemas.openxmlformats.org/markup-compatibility/2006" xmlns:o="urn:schemas-microsoft-com:office:office" xmlns:r="http://schemas.openxmlformats.org/officeDocument/2006/relationships" xmlns:m="http://schemas.openxmlformats.org/officeDocument/2006/math" xmlns:v="urn:schemas-microsoft-com:vml" xmlns:wp14="http://schemas.microsoft.com/office/word/2010/wordprocessingDrawing" xmlns:wp="http://schemas.openxmlformats.org/drawingml/2006/wordprocessingDrawing" xmlns:w10="urn:schemas-microsoft-com:office:word" xmlns:w="http://schemas.openxmlformats.org/wordprocessingml/2006/main" xmlns:w14="http://schemas.microsoft.com/office/word/2010/wordml" xmlns:w15="http://schemas.microsoft.com/office/word/2012/wordml" xmlns:wpg="http://schemas.microsoft.com/office/word/2010/wordprocessingGroup" xmlns:wpi="http://schemas.microsoft.com/office/word/2010/wordprocessingInk" xmlns:wne="http://schemas.microsoft.com/office/word/2006/wordml" xmlns:wps="http://schemas.microsoft.com/office/word/2010/wordprocessingShape" mc:Ignorable="w14 w15 wp14">
+  <w:endnote w:type="separator" w:id="-1">
+    <w:p>
+      <w:pPr>
+        <w:spacing w:after="0" w:line="240" w:lineRule="auto"/>
+      </w:pPr>
+      <w:r>
+        <w:separator/>
+      </w:r>
+    </w:p>
+  </w:endnote>
+  <w:endnote w:type="continuationSeparator" w:id="0">
+    <w:p>
+      <w:pPr>
+        <w:spacing w:after="0" w:line="240" w:lineRule="auto"/>
+      </w:pPr>
+      <w:r>
+        <w:continuationSeparator/>
+      </w:r>
+    </w:p>
+  </w:endnote>
+</w:endnotes>
+</file>
+
+<file path=word/footer1.xml><?xml version="1.0" encoding="utf-8"?>
+<w:ftr xmlns:wpc="http://schemas.microsoft.com/office/word/2010/wordprocessingCanvas" xmlns:mc="http://schemas.openxmlformats.org/markup-compatibility/2006" xmlns:o="urn:schemas-microsoft-com:office:office" xmlns:r="http://schemas.openxmlformats.org/officeDocument/2006/relationships" xmlns:m="http://schemas.openxmlformats.org/officeDocument/2006/math" xmlns:v="urn:schemas-microsoft-com:vml" xmlns:wp14="http://schemas.microsoft.com/office/word/2010/wordprocessingDrawing" xmlns:wp="http://schemas.openxmlformats.org/drawingml/2006/wordprocessingDrawing" xmlns:w10="urn:schemas-microsoft-com:office:word" xmlns:w="http://schemas.openxmlformats.org/wordprocessingml/2006/main" xmlns:w14="http://schemas.microsoft.com/office/word/2010/wordml" xmlns:w15="http://schemas.microsoft.com/office/word/2012/wordml" xmlns:wpg="http://schemas.microsoft.com/office/word/2010/wordprocessingGroup" xmlns:wpi="http://schemas.microsoft.com/office/word/2010/wordprocessingInk" xmlns:wne="http://schemas.microsoft.com/office/word/2006/wordml" xmlns:wps="http://schemas.microsoft.com/office/word/2010/wordprocessingShape" mc:Ignorable="w14 w15 wp14">
+  <w:p>
+    <w:pPr>
+      <w:pStyle w:val="Footer"/>
+    </w:pPr>
+    <w:r>
+      <w:rPr>
+        <w:noProof/>
+        <w:color w:val="5B9BD5" w:themeColor="accent1"/>
+      </w:rPr>
+      <mc:AlternateContent>
+        <mc:Choice Requires="wps">
+          <w:drawing>
+            <wp:anchor distT="0" distB="0" distL="114300" distR="114300" simplePos="0" relativeHeight="251659264" behindDoc="0" locked="0" layoutInCell="1" allowOverlap="1">
+              <wp:simplePos x="0" y="0"/>
+              <wp:positionH relativeFrom="page">
+                <wp:align>center</wp:align>
+              </wp:positionH>
+              <wp:positionV relativeFrom="page">
+                <wp:align>center</wp:align>
+              </wp:positionV>
+              <wp:extent cx="7364730" cy="9528810"/>
+              <wp:effectExtent l="0" t="0" r="26670" b="26670"/>
+              <wp:wrapNone/>
+              <wp:docPr id="452" name="Rectangle 452"/>
+              <wp:cNvGraphicFramePr/>
+              <a:graphic xmlns:a="http://schemas.openxmlformats.org/drawingml/2006/main">
+                <a:graphicData uri="http://schemas.microsoft.com/office/word/2010/wordprocessingShape">
+                  <wps:wsp>
+                    <wps:cNvSpPr/>
+                    <wps:spPr>
+                      <a:xfrm>
+                        <a:off x="0" y="0"/>
+                        <a:ext cx="7364730" cy="9528810"/>
+                      </a:xfrm>
+                      <a:prstGeom prst="rect">
+                        <a:avLst/>
+                      </a:prstGeom>
+                      <a:noFill/>
+                      <a:ln w="15875">
+                        <a:solidFill>
+                          <a:schemeClr val="bg2">
+                            <a:lumMod val="50000"/>
+                          </a:schemeClr>
+                        </a:solidFill>
+                      </a:ln>
+                    </wps:spPr>
+                    <wps:style>
+                      <a:lnRef idx="2">
+                        <a:schemeClr val="accent1">
+                          <a:shade val="50000"/>
+                        </a:schemeClr>
+                      </a:lnRef>
+                      <a:fillRef idx="1">
+                        <a:schemeClr val="accent1"/>
+                      </a:fillRef>
+                      <a:effectRef idx="0">
+                        <a:schemeClr val="accent1"/>
+                      </a:effectRef>
+                      <a:fontRef idx="minor">
+                        <a:schemeClr val="lt1"/>
+                      </a:fontRef>
+                    </wps:style>
+                    <wps:bodyPr rot="0" spcFirstLastPara="0" vertOverflow="overflow" horzOverflow="overflow" vert="horz" wrap="square" lIns="91440" tIns="45720" rIns="91440" bIns="45720" numCol="1" spcCol="0" rtlCol="0" fromWordArt="0" anchor="ctr" anchorCtr="0" forceAA="0" compatLnSpc="1">
+                      <a:prstTxWarp prst="textNoShape">
+                        <a:avLst/>
+                      </a:prstTxWarp>
+                      <a:noAutofit/>
+                    </wps:bodyPr>
+                  </wps:wsp>
+                </a:graphicData>
+              </a:graphic>
+              <wp14:sizeRelH relativeFrom="page">
+                <wp14:pctWidth>95000</wp14:pctWidth>
+              </wp14:sizeRelH>
+              <wp14:sizeRelV relativeFrom="page">
+                <wp14:pctHeight>95000</wp14:pctHeight>
+              </wp14:sizeRelV>
+            </wp:anchor>
+          </w:drawing>
+        </mc:Choice>
+        <mc:Fallback>
+          <w:pict>
+            <v:rect w14:anchorId="2E92B92B" id="Rectangle 452" o:spid="_x0000_s1026" style="position:absolute;margin-left:0;margin-top:0;width:579.9pt;height:750.3pt;z-index:251659264;visibility:visible;mso-wrap-style:square;mso-width-percent:950;mso-height-percent:950;mso-wrap-distance-left:9pt;mso-wrap-distance-top:0;mso-wrap-distance-right:9pt;mso-wrap-distance-bottom:0;mso-position-horizontal:center;mso-position-horizontal-relative:page;mso-position-vertical:center;mso-position-vertical-relative:page;mso-width-percent:950;mso-height-percent:950;mso-width-relative:page;mso-height-relative:page;v-text-anchor:middle" o:gfxdata="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" filled="f" strokecolor="#747070 [1614]" strokeweight="1.25pt">
+              <w10:wrap anchorx="page" anchory="page"/>
+            </v:rect>
+          </w:pict>
+        </mc:Fallback>
+      </mc:AlternateContent>
+    </w:r>
+    <w:r>
+      <w:rPr>
+        <w:color w:val="5B9BD5" w:themeColor="accent1"/>
+      </w:rPr>
+      <w:t xml:space="preserve"> </w:t>
+    </w:r>
+    <w:r>
+      <w:rPr>
+        <w:rFonts w:asciiTheme="majorHAnsi" w:eastAsiaTheme="majorEastAsia" w:hAnsiTheme="majorHAnsi" w:cstheme="majorBidi"/>
+        <w:color w:val="5B9BD5" w:themeColor="accent1"/>
+        <w:sz w:val="20"/>
+        <w:szCs w:val="20"/>
+      </w:rPr>
+      <w:t xml:space="preserve">pg. </w:t>
+    </w:r>
+    <w:r>
+      <w:rPr>
+        <w:rFonts w:eastAsiaTheme="minorEastAsia"/>
+        <w:color w:val="5B9BD5" w:themeColor="accent1"/>
+        <w:sz w:val="20"/>
+        <w:szCs w:val="20"/>
+      </w:rPr>
+      <w:fldChar w:fldCharType="begin"/>
+    </w:r>
+    <w:r>
+      <w:rPr>
+        <w:color w:val="5B9BD5" w:themeColor="accent1"/>
+        <w:sz w:val="20"/>
+        <w:szCs w:val="20"/>
+      </w:rPr>
+      <w:instrText xml:space="preserve"> PAGE    \* MERGEFORMAT </w:instrText>
+    </w:r>
+    <w:r>
+      <w:rPr>
+        <w:rFonts w:eastAsiaTheme="minorEastAsia"/>
+        <w:color w:val="5B9BD5" w:themeColor="accent1"/>
+        <w:sz w:val="20"/>
+        <w:szCs w:val="20"/>
+      </w:rPr>
+      <w:fldChar w:fldCharType="separate"/>
+    </w:r>
+    <w:r>
+      <w:rPr>
+        <w:rFonts w:asciiTheme="majorHAnsi" w:eastAsiaTheme="majorEastAsia" w:hAnsiTheme="majorHAnsi" w:cstheme="majorBidi"/>
+        <w:noProof/>
+        <w:color w:val="5B9BD5" w:themeColor="accent1"/>
+        <w:sz w:val="20"/>
+        <w:szCs w:val="20"/>
+      </w:rPr>
+      <w:t>2</w:t>
+    </w:r>
+    <w:r>
+      <w:rPr>
+        <w:rFonts w:asciiTheme="majorHAnsi" w:eastAsiaTheme="majorEastAsia" w:hAnsiTheme="majorHAnsi" w:cstheme="majorBidi"/>
+        <w:noProof/>
+        <w:color w:val="5B9BD5" w:themeColor="accent1"/>
+        <w:sz w:val="20"/>
+        <w:szCs w:val="20"/>
+      </w:rPr>
+      <w:fldChar w:fldCharType="end"/>
+    </w:r>
+  </w:p>
+</w:ftr>
+</file>
+
+<file path=word/footnotes.xml><?xml version="1.0" encoding="utf-8"?>
+<w:footnotes xmlns:wpc="http://schemas.microsoft.com/office/word/2010/wordprocessingCanvas" xmlns:mc="http://schemas.openxmlformats.org/markup-compatibility/2006" xmlns:o="urn:schemas-microsoft-com:office:office" xmlns:r="http://schemas.openxmlformats.org/officeDocument/2006/relationships" xmlns:m="http://schemas.openxmlformats.org/officeDocument/2006/math" xmlns:v="urn:schemas-microsoft-com:vml" xmlns:wp14="http://schemas.microsoft.com/office/word/2010/wordprocessingDrawing" xmlns:wp="http://schemas.openxmlformats.org/drawingml/2006/wordprocessingDrawing" xmlns:w10="urn:schemas-microsoft-com:office:word" xmlns:w="http://schemas.openxmlformats.org/wordprocessingml/2006/main" xmlns:w14="http://schemas.microsoft.com/office/word/2010/wordml" xmlns:w15="http://schemas.microsoft.com/office/word/2012/wordml" xmlns:wpg="http://schemas.microsoft.com/office/word/2010/wordprocessingGroup" xmlns:wpi="http://schemas.microsoft.com/office/word/2010/wordprocessingInk" xmlns:wne="http://schemas.microsoft.com/office/word/2006/wordml" xmlns:wps="http://schemas.microsoft.com/office/word/2010/wordprocessingShape" mc:Ignorable="w14 w15 wp14">
+  <w:footnote w:type="separator" w:id="-1">
+    <w:p>
+      <w:pPr>
+        <w:spacing w:after="0" w:line="240" w:lineRule="auto"/>
+      </w:pPr>
+      <w:r>
+        <w:separator/>
+      </w:r>
+    </w:p>
+  </w:footnote>
+  <w:footnote w:type="continuationSeparator" w:id="0">
+    <w:p>
+      <w:pPr>
+        <w:spacing w:after="0" w:line="240" w:lineRule="auto"/>
+      </w:pPr>
+      <w:r>
+        <w:continuationSeparator/>
+      </w:r>
+    </w:p>
+  </w:footnote>
+</w:footnotes>
+</file>
+
+<file path=word/numbering.xml><?xml version="1.0" encoding="utf-8"?>
+<w:numbering xmlns:wpc="http://schemas.microsoft.com/office/word/2010/wordprocessingCanvas" xmlns:mc="http://schemas.openxmlformats.org/markup-compatibility/2006" xmlns:o="urn:schemas-microsoft-com:office:office" xmlns:r="http://schemas.openxmlformats.org/officeDocument/2006/relationships" xmlns:m="http://schemas.openxmlformats.org/officeDocument/2006/math" xmlns:v="urn:schemas-microsoft-com:vml" xmlns:wp14="http://schemas.microsoft.com/office/word/2010/wordprocessingDrawing" xmlns:wp="http://schemas.openxmlformats.org/drawingml/2006/wordprocessingDrawing" xmlns:w10="urn:schemas-microsoft-com:office:word" xmlns:w="http://schemas.openxmlformats.org/wordprocessingml/2006/main" xmlns:w14="http://schemas.microsoft.com/office/word/2010/wordml" xmlns:w15="http://schemas.microsoft.com/office/word/2012/wordml" xmlns:wpg="http://schemas.microsoft.com/office/word/2010/wordprocessingGroup" xmlns:wpi="http://schemas.microsoft.com/office/word/2010/wordprocessingInk" xmlns:wne="http://schemas.microsoft.com/office/word/2006/wordml" xmlns:wps="http://schemas.microsoft.com/office/word/2010/wordprocessingShape" mc:Ignorable="w14 w15 wp14">
+  <w:abstractNum w:abstractNumId="0">
+    <w:nsid w:val="36337255"/>
+    <w:multiLevelType w:val="hybridMultilevel"/>
+    <w:tmpl w:val="C094926E"/>
+    <w:lvl w:ilvl="0" w:tplc="0409000F">
+      <w:start w:val="1"/>
+      <w:numFmt w:val="decimal"/>
+      <w:lvlText w:val="%1."/>
+      <w:lvlJc w:val="left"/>
+      <w:pPr>
+        <w:ind w:left="720" w:hanging="360"/>
+      </w:pPr>
+      <w:rPr>
+        <w:rFonts w:hint="default"/>
+      </w:rPr>
+    </w:lvl>
+    <w:lvl w:ilvl="1" w:tplc="04090019" w:tentative="1">
+      <w:start w:val="1"/>
+      <w:numFmt w:val="lowerLetter"/>
+      <w:lvlText w:val="%2."/>
+      <w:lvlJc w:val="left"/>
+      <w:pPr>
+        <w:ind w:left="1440" w:hanging="360"/>
+      </w:pPr>
+    </w:lvl>
+    <w:lvl w:ilvl="2" w:tplc="0409001B" w:tentative="1">
+      <w:start w:val="1"/>
+      <w:numFmt w:val="lowerRoman"/>
+      <w:lvlText w:val="%3."/>
+      <w:lvlJc w:val="right"/>
+      <w:pPr>
+        <w:ind w:left="2160" w:hanging="180"/>
+      </w:pPr>
+    </w:lvl>
+    <w:lvl w:ilvl="3" w:tplc="0409000F" w:tentative="1">
+      <w:start w:val="1"/>
+      <w:numFmt w:val="decimal"/>
+      <w:lvlText w:val="%4."/>
+      <w:lvlJc w:val="left"/>
+      <w:pPr>
+        <w:ind w:left="2880" w:hanging="360"/>
+      </w:pPr>
+    </w:lvl>
+    <w:lvl w:ilvl="4" w:tplc="04090019" w:tentative="1">
+      <w:start w:val="1"/>
+      <w:numFmt w:val="lowerLetter"/>
+      <w:lvlText w:val="%5."/>
+      <w:lvlJc w:val="left"/>
+      <w:pPr>
+        <w:ind w:left="3600" w:hanging="360"/>
+      </w:pPr>
+    </w:lvl>
+    <w:lvl w:ilvl="5" w:tplc="0409001B" w:tentative="1">
+      <w:start w:val="1"/>
+      <w:numFmt w:val="lowerRoman"/>
+      <w:lvlText w:val="%6."/>
+      <w:lvlJc w:val="right"/>
+      <w:pPr>
+        <w:ind w:left="4320" w:hanging="180"/>
+      </w:pPr>
+    </w:lvl>
+    <w:lvl w:ilvl="6" w:tplc="0409000F" w:tentative="1">
+      <w:start w:val="1"/>
+      <w:numFmt w:val="decimal"/>
+      <w:lvlText w:val="%7."/>
+      <w:lvlJc w:val="left"/>
+      <w:pPr>
+        <w:ind w:left="5040" w:hanging="360"/>
+      </w:pPr>
+    </w:lvl>
+    <w:lvl w:ilvl="7" w:tplc="04090019" w:tentative="1">
+      <w:start w:val="1"/>
+      <w:numFmt w:val="lowerLetter"/>
+      <w:lvlText w:val="%8."/>
+      <w:lvlJc w:val="left"/>
+      <w:pPr>
+        <w:ind w:left="5760" w:hanging="360"/>
+      </w:pPr>
+    </w:lvl>
+    <w:lvl w:ilvl="8" w:tplc="0409001B" w:tentative="1">
+      <w:start w:val="1"/>
+      <w:numFmt w:val="lowerRoman"/>
+      <w:lvlText w:val="%9."/>
+      <w:lvlJc w:val="right"/>
+      <w:pPr>
+        <w:ind w:left="6480" w:hanging="180"/>
+      </w:pPr>
+    </w:lvl>
+  </w:abstractNum>
+  <w:abstractNum w:abstractNumId="1">
+    <w:nsid w:val="764468E1"/>
+    <w:multiLevelType w:val="hybridMultilevel"/>
+    <w:tmpl w:val="B9BAC20A"/>
+    <w:lvl w:ilvl="0" w:tplc="0409000F">
+      <w:start w:val="1"/>
+      <w:numFmt w:val="decimal"/>
+      <w:lvlText w:val="%1."/>
+      <w:lvlJc w:val="left"/>
+      <w:pPr>
+        <w:ind w:left="720" w:hanging="360"/>
+      </w:pPr>
+    </w:lvl>
+    <w:lvl w:ilvl="1" w:tplc="04090019" w:tentative="1">
+      <w:start w:val="1"/>
+      <w:numFmt w:val="lowerLetter"/>
+      <w:lvlText w:val="%2."/>
+      <w:lvlJc w:val="left"/>
+      <w:pPr>
+        <w:ind w:left="1440" w:hanging="360"/>
+      </w:pPr>
+    </w:lvl>
+    <w:lvl w:ilvl="2" w:tplc="0409001B" w:tentative="1">
+      <w:start w:val="1"/>
+      <w:numFmt w:val="lowerRoman"/>
+      <w:lvlText w:val="%3."/>
+      <w:lvlJc w:val="right"/>
+      <w:pPr>
+        <w:ind w:left="2160" w:hanging="180"/>
+      </w:pPr>
+    </w:lvl>
+    <w:lvl w:ilvl="3" w:tplc="0409000F" w:tentative="1">
+      <w:start w:val="1"/>
+      <w:numFmt w:val="decimal"/>
+      <w:lvlText w:val="%4."/>
+      <w:lvlJc w:val="left"/>
+      <w:pPr>
+        <w:ind w:left="2880" w:hanging="360"/>
+      </w:pPr>
+    </w:lvl>
+    <w:lvl w:ilvl="4" w:tplc="04090019" w:tentative="1">
+      <w:start w:val="1"/>
+      <w:numFmt w:val="lowerLetter"/>
+      <w:lvlText w:val="%5."/>
+      <w:lvlJc w:val="left"/>
+      <w:pPr>
+        <w:ind w:left="3600" w:hanging="360"/>
+      </w:pPr>
+    </w:lvl>
+    <w:lvl w:ilvl="5" w:tplc="0409001B" w:tentative="1">
+      <w:start w:val="1"/>
+      <w:numFmt w:val="lowerRoman"/>
+      <w:lvlText w:val="%6."/>
+      <w:lvlJc w:val="right"/>
+      <w:pPr>
+        <w:ind w:left="4320" w:hanging="180"/>
+      </w:pPr>
+    </w:lvl>
+    <w:lvl w:ilvl="6" w:tplc="0409000F" w:tentative="1">
+      <w:start w:val="1"/>
+      <w:numFmt w:val="decimal"/>
+      <w:lvlText w:val="%7."/>
+      <w:lvlJc w:val="left"/>
+      <w:pPr>
+        <w:ind w:left="5040" w:hanging="360"/>
+      </w:pPr>
+    </w:lvl>
+    <w:lvl w:ilvl="7" w:tplc="04090019" w:tentative="1">
+      <w:start w:val="1"/>
+      <w:numFmt w:val="lowerLetter"/>
+      <w:lvlText w:val="%8."/>
+      <w:lvlJc w:val="left"/>
+      <w:pPr>
+        <w:ind w:left="5760" w:hanging="360"/>
+      </w:pPr>
+    </w:lvl>
+    <w:lvl w:ilvl="8" w:tplc="0409001B" w:tentative="1">
+      <w:start w:val="1"/>
+      <w:numFmt w:val="lowerRoman"/>
+      <w:lvlText w:val="%9."/>
+      <w:lvlJc w:val="right"/>
+      <w:pPr>
+        <w:ind w:left="6480" w:hanging="180"/>
+      </w:pPr>
+    </w:lvl>
+  </w:abstractNum>
+  <w:num w:numId="1">
+    <w:abstractNumId w:val="1"/>
+  </w:num>
+  <w:num w:numId="2">
+    <w:abstractNumId w:val="0"/>
+  </w:num>
+</w:numbering>
 </file>
 
 <file path=word/styles.xml><?xml version="1.0" encoding="utf-8"?>
@@ -471,6 +2921,108 @@
     <w:semiHidden/>
     <w:unhideWhenUsed/>
   </w:style>
+  <w:style w:type="paragraph" w:styleId="ListParagraph">
+    <w:name w:val="List Paragraph"/>
+    <w:basedOn w:val="Normal"/>
+    <w:uiPriority w:val="34"/>
+    <w:qFormat/>
+    <w:rsid w:val="00C32FB5"/>
+    <w:pPr>
+      <w:ind w:left="720"/>
+      <w:contextualSpacing/>
+    </w:pPr>
+  </w:style>
+  <w:style w:type="character" w:styleId="HTMLCode">
+    <w:name w:val="HTML Code"/>
+    <w:basedOn w:val="DefaultParagraphFont"/>
+    <w:uiPriority w:val="99"/>
+    <w:semiHidden/>
+    <w:unhideWhenUsed/>
+    <w:rsid w:val="00102774"/>
+    <w:rPr>
+      <w:rFonts w:ascii="Courier New" w:eastAsia="Times New Roman" w:hAnsi="Courier New" w:cs="Courier New"/>
+      <w:sz w:val="20"/>
+      <w:szCs w:val="20"/>
+    </w:rPr>
+  </w:style>
+  <w:style w:type="character" w:styleId="Hyperlink">
+    <w:name w:val="Hyperlink"/>
+    <w:basedOn w:val="DefaultParagraphFont"/>
+    <w:uiPriority w:val="99"/>
+    <w:unhideWhenUsed/>
+    <w:rsid w:val="00102774"/>
+    <w:rPr>
+      <w:color w:val="0563C1" w:themeColor="hyperlink"/>
+      <w:u w:val="single"/>
+    </w:rPr>
+  </w:style>
+  <w:style w:type="paragraph" w:styleId="NoSpacing">
+    <w:name w:val="No Spacing"/>
+    <w:link w:val="NoSpacingChar"/>
+    <w:uiPriority w:val="1"/>
+    <w:qFormat/>
+    <w:rsid w:val="00787458"/>
+    <w:pPr>
+      <w:spacing w:after="0" w:line="240" w:lineRule="auto"/>
+    </w:pPr>
+    <w:rPr>
+      <w:rFonts w:eastAsiaTheme="minorEastAsia"/>
+    </w:rPr>
+  </w:style>
+  <w:style w:type="character" w:customStyle="1" w:styleId="NoSpacingChar">
+    <w:name w:val="No Spacing Char"/>
+    <w:basedOn w:val="DefaultParagraphFont"/>
+    <w:link w:val="NoSpacing"/>
+    <w:uiPriority w:val="1"/>
+    <w:rsid w:val="00787458"/>
+    <w:rPr>
+      <w:rFonts w:eastAsiaTheme="minorEastAsia"/>
+    </w:rPr>
+  </w:style>
+  <w:style w:type="paragraph" w:styleId="Header">
+    <w:name w:val="header"/>
+    <w:basedOn w:val="Normal"/>
+    <w:link w:val="HeaderChar"/>
+    <w:uiPriority w:val="99"/>
+    <w:unhideWhenUsed/>
+    <w:rsid w:val="0092724A"/>
+    <w:pPr>
+      <w:tabs>
+        <w:tab w:val="center" w:pos="4680"/>
+        <w:tab w:val="right" w:pos="9360"/>
+      </w:tabs>
+      <w:spacing w:after="0" w:line="240" w:lineRule="auto"/>
+    </w:pPr>
+  </w:style>
+  <w:style w:type="character" w:customStyle="1" w:styleId="HeaderChar">
+    <w:name w:val="Header Char"/>
+    <w:basedOn w:val="DefaultParagraphFont"/>
+    <w:link w:val="Header"/>
+    <w:uiPriority w:val="99"/>
+    <w:rsid w:val="0092724A"/>
+  </w:style>
+  <w:style w:type="paragraph" w:styleId="Footer">
+    <w:name w:val="footer"/>
+    <w:basedOn w:val="Normal"/>
+    <w:link w:val="FooterChar"/>
+    <w:uiPriority w:val="99"/>
+    <w:unhideWhenUsed/>
+    <w:rsid w:val="0092724A"/>
+    <w:pPr>
+      <w:tabs>
+        <w:tab w:val="center" w:pos="4680"/>
+        <w:tab w:val="right" w:pos="9360"/>
+      </w:tabs>
+      <w:spacing w:after="0" w:line="240" w:lineRule="auto"/>
+    </w:pPr>
+  </w:style>
+  <w:style w:type="character" w:customStyle="1" w:styleId="FooterChar">
+    <w:name w:val="Footer Char"/>
+    <w:basedOn w:val="DefaultParagraphFont"/>
+    <w:link w:val="Footer"/>
+    <w:uiPriority w:val="99"/>
+    <w:rsid w:val="0092724A"/>
+  </w:style>
 </w:styles>
 </file>
 
@@ -733,4 +3285,35 @@
     </a:ext>
   </a:extLst>
 </a:theme>
+</file>
+
+<file path=customXml/item1.xml><?xml version="1.0" encoding="utf-8"?>
+<CoverPageProperties xmlns="http://schemas.microsoft.com/office/2006/coverPageProps">
+  <PublishDate>2019</PublishDate>
+  <Abstract/>
+  <CompanyAddress/>
+  <CompanyPhone/>
+  <CompanyFax/>
+  <CompanyEmail/>
+</CoverPageProperties>
+</file>
+
+<file path=customXml/item2.xml><?xml version="1.0" encoding="utf-8"?>
+<b:Sources xmlns:b="http://schemas.openxmlformats.org/officeDocument/2006/bibliography" xmlns="http://schemas.openxmlformats.org/officeDocument/2006/bibliography" SelectedStyle="\APASixthEditionOfficeOnline.xsl" StyleName="APA" Version="6"/>
+</file>
+
+<file path=customXml/itemProps1.xml><?xml version="1.0" encoding="utf-8"?>
+<ds:datastoreItem xmlns:ds="http://schemas.openxmlformats.org/officeDocument/2006/customXml" ds:itemID="{55AF091B-3C7A-41E3-B477-F2FDAA23CFDA}">
+  <ds:schemaRefs>
+    <ds:schemaRef ds:uri="http://schemas.microsoft.com/office/2006/coverPageProps"/>
+  </ds:schemaRefs>
+</ds:datastoreItem>
+</file>
+
+<file path=customXml/itemProps2.xml><?xml version="1.0" encoding="utf-8"?>
+<ds:datastoreItem xmlns:ds="http://schemas.openxmlformats.org/officeDocument/2006/customXml" ds:itemID="{F474296F-5313-4D1F-A2D8-AB186DE56018}">
+  <ds:schemaRefs>
+    <ds:schemaRef ds:uri="http://schemas.openxmlformats.org/officeDocument/2006/bibliography"/>
+  </ds:schemaRefs>
+</ds:datastoreItem>
 </file>
</xml_diff>

<commit_message>
Review Instagram API About Access to follows of Other Users
</commit_message>
<xml_diff>
--- a/Instagram_Document.docx
+++ b/Instagram_Document.docx
@@ -208,6 +208,7 @@
                                       <w:dataBinding w:prefixMappings="xmlns:ns0='http://purl.org/dc/elements/1.1/' xmlns:ns1='http://schemas.openxmlformats.org/package/2006/metadata/core-properties' " w:xpath="/ns1:coreProperties[1]/ns0:title[1]" w:storeItemID="{6C3C8BC8-F283-45AE-878A-BAB7291924A1}"/>
                                       <w:text/>
                                     </w:sdtPr>
+                                    <w:sdtEndPr/>
                                     <w:sdtContent>
                                       <w:r>
                                         <w:rPr>
@@ -481,6 +482,7 @@
                                     <w:dataBinding w:prefixMappings="xmlns:ns0='http://schemas.openxmlformats.org/officeDocument/2006/extended-properties' " w:xpath="/ns0:Properties[1]/ns0:Company[1]" w:storeItemID="{6668398D-A668-4E3E-A5EB-62B293D839F1}"/>
                                     <w:text/>
                                   </w:sdtPr>
+                                  <w:sdtEndPr/>
                                   <w:sdtContent>
                                     <w:r>
                                       <w:rPr>
@@ -524,6 +526,7 @@
                                     <w:dataBinding w:prefixMappings="xmlns:ns0='http://schemas.microsoft.com/office/2006/coverPageProps' " w:xpath="/ns0:CoverPageProperties[1]/ns0:CompanyAddress[1]" w:storeItemID="{55AF091B-3C7A-41E3-B477-F2FDAA23CFDA}"/>
                                     <w:text/>
                                   </w:sdtPr>
+                                  <w:sdtEndPr/>
                                   <w:sdtContent>
                                     <w:r>
                                       <w:rPr>
@@ -729,6 +732,7 @@
                                   <w:dataBinding w:prefixMappings="xmlns:ns0='http://purl.org/dc/elements/1.1/' xmlns:ns1='http://schemas.openxmlformats.org/package/2006/metadata/core-properties' " w:xpath="/ns1:coreProperties[1]/ns0:subject[1]" w:storeItemID="{6C3C8BC8-F283-45AE-878A-BAB7291924A1}"/>
                                   <w:text/>
                                 </w:sdtPr>
+                                <w:sdtEndPr/>
                                 <w:sdtContent>
                                   <w:p>
                                     <w:pPr>
@@ -767,6 +771,7 @@
                                   <w:dataBinding w:prefixMappings="xmlns:ns0='http://purl.org/dc/elements/1.1/' xmlns:ns1='http://schemas.openxmlformats.org/package/2006/metadata/core-properties' " w:xpath="/ns1:coreProperties[1]/ns0:creator[1]" w:storeItemID="{6C3C8BC8-F283-45AE-878A-BAB7291924A1}"/>
                                   <w:text/>
                                 </w:sdtPr>
+                                <w:sdtEndPr/>
                                 <w:sdtContent>
                                   <w:p>
                                     <w:pPr>
@@ -985,6 +990,7 @@
                                     <w:calendar w:val="gregorian"/>
                                   </w:date>
                                 </w:sdtPr>
+                                <w:sdtEndPr/>
                                 <w:sdtContent>
                                   <w:p>
                                     <w:pPr>
@@ -1184,7 +1190,7 @@
         </w:numPr>
         <w:bidi/>
         <w:rPr>
-          <w:rFonts w:ascii="Tahoma" w:hAnsi="Tahoma" w:cs="Tahoma" w:hint="cs"/>
+          <w:rFonts w:ascii="Tahoma" w:hAnsi="Tahoma" w:cs="Tahoma"/>
           <w:sz w:val="28"/>
           <w:szCs w:val="28"/>
           <w:lang w:bidi="fa-IR"/>
@@ -1283,7 +1289,7 @@
         </w:numPr>
         <w:bidi/>
         <w:rPr>
-          <w:rFonts w:ascii="Tahoma" w:hAnsi="Tahoma" w:cs="Tahoma" w:hint="cs"/>
+          <w:rFonts w:ascii="Tahoma" w:hAnsi="Tahoma" w:cs="Tahoma"/>
           <w:sz w:val="28"/>
           <w:szCs w:val="28"/>
           <w:lang w:bidi="fa-IR"/>
@@ -1309,7 +1315,7 @@
         </w:numPr>
         <w:bidi/>
         <w:rPr>
-          <w:rFonts w:ascii="Tahoma" w:hAnsi="Tahoma" w:cs="Tahoma" w:hint="cs"/>
+          <w:rFonts w:ascii="Tahoma" w:hAnsi="Tahoma" w:cs="Tahoma"/>
           <w:sz w:val="28"/>
           <w:szCs w:val="28"/>
           <w:lang w:bidi="fa-IR"/>
@@ -1423,7 +1429,7 @@
       <w:pPr>
         <w:bidi/>
         <w:rPr>
-          <w:rFonts w:ascii="Tahoma" w:hAnsi="Tahoma" w:cs="Tahoma" w:hint="cs"/>
+          <w:rFonts w:ascii="Tahoma" w:hAnsi="Tahoma" w:cs="Tahoma"/>
           <w:sz w:val="28"/>
           <w:szCs w:val="28"/>
           <w:rtl/>
@@ -1876,7 +1882,7 @@
       <w:pPr>
         <w:bidi/>
         <w:rPr>
-          <w:rFonts w:ascii="Tahoma" w:hAnsi="Tahoma" w:cs="Tahoma" w:hint="cs"/>
+          <w:rFonts w:ascii="Tahoma" w:hAnsi="Tahoma" w:cs="Tahoma"/>
           <w:sz w:val="28"/>
           <w:szCs w:val="28"/>
           <w:rtl/>
@@ -1931,7 +1937,7 @@
       <w:pPr>
         <w:bidi/>
         <w:rPr>
-          <w:rFonts w:ascii="Tahoma" w:hAnsi="Tahoma" w:cs="Tahoma" w:hint="cs"/>
+          <w:rFonts w:ascii="Tahoma" w:hAnsi="Tahoma" w:cs="Tahoma"/>
           <w:sz w:val="28"/>
           <w:szCs w:val="28"/>
           <w:rtl/>
@@ -2086,9 +2092,290 @@
       <w:pPr>
         <w:bidi/>
         <w:rPr>
-          <w:rFonts w:ascii="Tahoma" w:hAnsi="Tahoma" w:cs="Tahoma" w:hint="cs"/>
-          <w:sz w:val="28"/>
-          <w:szCs w:val="28"/>
+          <w:rFonts w:ascii="Tahoma" w:hAnsi="Tahoma" w:cs="Tahoma"/>
+          <w:sz w:val="28"/>
+          <w:szCs w:val="28"/>
+          <w:rtl/>
+          <w:lang w:bidi="fa-IR"/>
+        </w:rPr>
+      </w:pPr>
+      <w:r>
+        <w:rPr>
+          <w:rFonts w:ascii="Tahoma" w:hAnsi="Tahoma" w:cs="Tahoma" w:hint="cs"/>
+          <w:sz w:val="28"/>
+          <w:szCs w:val="28"/>
+          <w:rtl/>
+          <w:lang w:bidi="fa-IR"/>
+        </w:rPr>
+        <w:t xml:space="preserve">بررسی مشاهده کاربران دیگر از طریق </w:t>
+      </w:r>
+      <w:r>
+        <w:rPr>
+          <w:rFonts w:ascii="Tahoma" w:hAnsi="Tahoma" w:cs="Tahoma"/>
+          <w:sz w:val="28"/>
+          <w:szCs w:val="28"/>
+          <w:lang w:bidi="fa-IR"/>
+        </w:rPr>
+        <w:t>API</w:t>
+      </w:r>
+      <w:r>
+        <w:rPr>
+          <w:rFonts w:ascii="Tahoma" w:hAnsi="Tahoma" w:cs="Tahoma" w:hint="cs"/>
+          <w:sz w:val="28"/>
+          <w:szCs w:val="28"/>
+          <w:rtl/>
+          <w:lang w:bidi="fa-IR"/>
+        </w:rPr>
+        <w:t xml:space="preserve"> :</w:t>
+      </w:r>
+    </w:p>
+    <w:p>
+      <w:pPr>
+        <w:bidi/>
+        <w:rPr>
+          <w:rFonts w:ascii="Tahoma" w:hAnsi="Tahoma" w:cs="Tahoma"/>
+          <w:sz w:val="28"/>
+          <w:szCs w:val="28"/>
+          <w:rtl/>
+          <w:lang w:bidi="fa-IR"/>
+        </w:rPr>
+      </w:pPr>
+      <w:r>
+        <w:rPr>
+          <w:rFonts w:ascii="Tahoma" w:hAnsi="Tahoma" w:cs="Tahoma" w:hint="cs"/>
+          <w:sz w:val="28"/>
+          <w:szCs w:val="28"/>
+          <w:rtl/>
+          <w:lang w:bidi="fa-IR"/>
+        </w:rPr>
+        <w:t xml:space="preserve">طبق داکیومنت های موجود در انجمن های مربوط به توسعه دهندگان اینستاگرام این عمل انجام شدنیست و از طریق رشته زیر می توان به </w:t>
+      </w:r>
+      <w:r>
+        <w:rPr>
+          <w:rFonts w:ascii="Tahoma" w:hAnsi="Tahoma" w:cs="Tahoma"/>
+          <w:sz w:val="28"/>
+          <w:szCs w:val="28"/>
+          <w:lang w:bidi="fa-IR"/>
+        </w:rPr>
+        <w:t>Follows</w:t>
+      </w:r>
+      <w:r>
+        <w:rPr>
+          <w:rFonts w:ascii="Tahoma" w:hAnsi="Tahoma" w:cs="Tahoma" w:hint="cs"/>
+          <w:sz w:val="28"/>
+          <w:szCs w:val="28"/>
+          <w:rtl/>
+          <w:lang w:bidi="fa-IR"/>
+        </w:rPr>
+        <w:t xml:space="preserve"> های دیگر کاربران دسترسی پیدا کرد :</w:t>
+      </w:r>
+    </w:p>
+    <w:p>
+      <w:pPr>
+        <w:bidi/>
+        <w:jc w:val="right"/>
+        <w:rPr>
+          <w:rStyle w:val="HTMLCode"/>
+          <w:rFonts w:eastAsiaTheme="minorHAnsi"/>
+          <w:rtl/>
+        </w:rPr>
+      </w:pPr>
+      <w:hyperlink r:id="rId13" w:history="1">
+        <w:r>
+          <w:rPr>
+            <w:rStyle w:val="Hyperlink"/>
+            <w:rFonts w:ascii="Courier New" w:hAnsi="Courier New" w:cs="Courier New"/>
+            <w:sz w:val="20"/>
+            <w:szCs w:val="20"/>
+          </w:rPr>
+          <w:t>https://api.instagram.com/v1/users/{user-id}/follows?access_token=ACCESS-TOKEN</w:t>
+        </w:r>
+      </w:hyperlink>
+    </w:p>
+    <w:p>
+      <w:pPr>
+        <w:bidi/>
+        <w:jc w:val="right"/>
+        <w:rPr>
+          <w:rStyle w:val="HTMLCode"/>
+          <w:rFonts w:eastAsiaTheme="minorHAnsi"/>
+          <w:rtl/>
+        </w:rPr>
+      </w:pPr>
+    </w:p>
+    <w:p>
+      <w:pPr>
+        <w:bidi/>
+        <w:jc w:val="right"/>
+        <w:rPr>
+          <w:rFonts w:ascii="Tahoma" w:hAnsi="Tahoma" w:cs="Tahoma"/>
+          <w:sz w:val="28"/>
+          <w:szCs w:val="28"/>
+          <w:rtl/>
+          <w:lang w:bidi="fa-IR"/>
+        </w:rPr>
+      </w:pPr>
+      <w:r>
+        <w:rPr>
+          <w:rFonts w:ascii="Tahoma" w:hAnsi="Tahoma" w:cs="Tahoma" w:hint="cs"/>
+          <w:noProof/>
+          <w:sz w:val="28"/>
+          <w:szCs w:val="28"/>
+          <w:rtl/>
+        </w:rPr>
+        <w:lastRenderedPageBreak/>
+        <w:drawing>
+          <wp:inline distT="0" distB="0" distL="0" distR="0">
+            <wp:extent cx="5943600" cy="3139440"/>
+            <wp:effectExtent l="0" t="0" r="0" b="3810"/>
+            <wp:docPr id="4" name="Picture 4"/>
+            <wp:cNvGraphicFramePr>
+              <a:graphicFrameLocks xmlns:a="http://schemas.openxmlformats.org/drawingml/2006/main" noChangeAspect="1"/>
+            </wp:cNvGraphicFramePr>
+            <a:graphic xmlns:a="http://schemas.openxmlformats.org/drawingml/2006/main">
+              <a:graphicData uri="http://schemas.openxmlformats.org/drawingml/2006/picture">
+                <pic:pic xmlns:pic="http://schemas.openxmlformats.org/drawingml/2006/picture">
+                  <pic:nvPicPr>
+                    <pic:cNvPr id="4" name="4.jpg"/>
+                    <pic:cNvPicPr/>
+                  </pic:nvPicPr>
+                  <pic:blipFill>
+                    <a:blip r:embed="rId14">
+                      <a:extLst>
+                        <a:ext uri="{28A0092B-C50C-407E-A947-70E740481C1C}">
+                          <a14:useLocalDpi xmlns:a14="http://schemas.microsoft.com/office/drawing/2010/main" val="0"/>
+                        </a:ext>
+                      </a:extLst>
+                    </a:blip>
+                    <a:stretch>
+                      <a:fillRect/>
+                    </a:stretch>
+                  </pic:blipFill>
+                  <pic:spPr>
+                    <a:xfrm>
+                      <a:off x="0" y="0"/>
+                      <a:ext cx="5943600" cy="3139440"/>
+                    </a:xfrm>
+                    <a:prstGeom prst="rect">
+                      <a:avLst/>
+                    </a:prstGeom>
+                  </pic:spPr>
+                </pic:pic>
+              </a:graphicData>
+            </a:graphic>
+          </wp:inline>
+        </w:drawing>
+      </w:r>
+    </w:p>
+    <w:p>
+      <w:pPr>
+        <w:bidi/>
+        <w:rPr>
+          <w:rFonts w:ascii="Tahoma" w:hAnsi="Tahoma" w:cs="Tahoma" w:hint="cs"/>
+          <w:sz w:val="28"/>
+          <w:szCs w:val="28"/>
+          <w:rtl/>
+          <w:lang w:bidi="fa-IR"/>
+        </w:rPr>
+      </w:pPr>
+      <w:r>
+        <w:rPr>
+          <w:rFonts w:ascii="Tahoma" w:hAnsi="Tahoma" w:cs="Tahoma" w:hint="cs"/>
+          <w:sz w:val="28"/>
+          <w:szCs w:val="28"/>
+          <w:rtl/>
+          <w:lang w:bidi="fa-IR"/>
+        </w:rPr>
+        <w:t xml:space="preserve">نکته : در صورت بسته بودن صفحه کاربر مورد نظر این </w:t>
+      </w:r>
+      <w:r>
+        <w:rPr>
+          <w:rFonts w:ascii="Tahoma" w:hAnsi="Tahoma" w:cs="Tahoma"/>
+          <w:sz w:val="28"/>
+          <w:szCs w:val="28"/>
+          <w:lang w:bidi="fa-IR"/>
+        </w:rPr>
+        <w:t>API</w:t>
+      </w:r>
+      <w:r>
+        <w:rPr>
+          <w:rFonts w:ascii="Tahoma" w:hAnsi="Tahoma" w:cs="Tahoma" w:hint="cs"/>
+          <w:sz w:val="28"/>
+          <w:szCs w:val="28"/>
+          <w:rtl/>
+          <w:lang w:bidi="fa-IR"/>
+        </w:rPr>
+        <w:t xml:space="preserve"> پاسخ مورد نظر را نمی دهد و خطای</w:t>
+      </w:r>
+      <w:r>
+        <w:rPr>
+          <w:rFonts w:ascii="Tahoma" w:hAnsi="Tahoma" w:cs="Tahoma"/>
+          <w:sz w:val="28"/>
+          <w:szCs w:val="28"/>
+          <w:lang w:bidi="fa-IR"/>
+        </w:rPr>
+        <w:t xml:space="preserve"> </w:t>
+      </w:r>
+      <w:r>
+        <w:rPr>
+          <w:rFonts w:ascii="Tahoma" w:hAnsi="Tahoma" w:cs="Tahoma" w:hint="cs"/>
+          <w:sz w:val="28"/>
+          <w:szCs w:val="28"/>
+          <w:rtl/>
+          <w:lang w:bidi="fa-IR"/>
+        </w:rPr>
+        <w:t>عدم دسترسی خواهد داد.</w:t>
+      </w:r>
+    </w:p>
+    <w:p>
+      <w:pPr>
+        <w:bidi/>
+        <w:rPr>
+          <w:rFonts w:ascii="Tahoma" w:hAnsi="Tahoma" w:cs="Tahoma" w:hint="cs"/>
+          <w:sz w:val="28"/>
+          <w:szCs w:val="28"/>
+          <w:rtl/>
+          <w:lang w:bidi="fa-IR"/>
+        </w:rPr>
+      </w:pPr>
+      <w:r>
+        <w:rPr>
+          <w:rFonts w:ascii="Tahoma" w:hAnsi="Tahoma" w:cs="Tahoma" w:hint="cs"/>
+          <w:sz w:val="28"/>
+          <w:szCs w:val="28"/>
+          <w:rtl/>
+          <w:lang w:bidi="fa-IR"/>
+        </w:rPr>
+        <w:t xml:space="preserve">نکته : می توان از طریق </w:t>
+      </w:r>
+      <w:r>
+        <w:rPr>
+          <w:rFonts w:ascii="Tahoma" w:hAnsi="Tahoma" w:cs="Tahoma"/>
+          <w:sz w:val="28"/>
+          <w:szCs w:val="28"/>
+          <w:lang w:bidi="fa-IR"/>
+        </w:rPr>
+        <w:t>API</w:t>
+      </w:r>
+      <w:r>
+        <w:rPr>
+          <w:rFonts w:ascii="Tahoma" w:hAnsi="Tahoma" w:cs="Tahoma" w:hint="cs"/>
+          <w:sz w:val="28"/>
+          <w:szCs w:val="28"/>
+          <w:rtl/>
+          <w:lang w:bidi="fa-IR"/>
+        </w:rPr>
+        <w:t xml:space="preserve"> درخواست دوستی برای کاربر مورد نظر ارسال کرد.</w:t>
+      </w:r>
+    </w:p>
+    <w:p>
+      <w:pPr>
+        <w:bidi/>
+        <w:rPr>
+          <w:rFonts w:ascii="Tahoma" w:hAnsi="Tahoma" w:cs="Tahoma" w:hint="cs"/>
+          <w:sz w:val="28"/>
+          <w:szCs w:val="28"/>
+          <w:rtl/>
           <w:lang w:bidi="fa-IR"/>
         </w:rPr>
       </w:pPr>
@@ -2096,7 +2383,7 @@
       <w:bookmarkEnd w:id="0"/>
     </w:p>
     <w:sectPr>
-      <w:footerReference w:type="default" r:id="rId13"/>
+      <w:footerReference w:type="default" r:id="rId15"/>
       <w:pgSz w:w="12240" w:h="15840"/>
       <w:pgMar w:top="1440" w:right="1440" w:bottom="1440" w:left="1440" w:header="720" w:footer="720" w:gutter="0"/>
       <w:pgNumType w:start="0"/>
@@ -2273,7 +2560,7 @@
         <w:sz w:val="20"/>
         <w:szCs w:val="20"/>
       </w:rPr>
-      <w:t>2</w:t>
+      <w:t>4</w:t>
     </w:r>
     <w:r>
       <w:rPr>
@@ -3311,7 +3598,7 @@
 </file>
 
 <file path=customXml/itemProps2.xml><?xml version="1.0" encoding="utf-8"?>
-<ds:datastoreItem xmlns:ds="http://schemas.openxmlformats.org/officeDocument/2006/customXml" ds:itemID="{F474296F-5313-4D1F-A2D8-AB186DE56018}">
+<ds:datastoreItem xmlns:ds="http://schemas.openxmlformats.org/officeDocument/2006/customXml" ds:itemID="{3815D79F-ED9C-4553-A1F0-F181ECEA00EB}">
   <ds:schemaRefs>
     <ds:schemaRef ds:uri="http://schemas.openxmlformats.org/officeDocument/2006/bibliography"/>
   </ds:schemaRefs>

</xml_diff>

<commit_message>
Review InstaSharp Libary And mgp25 Libary
</commit_message>
<xml_diff>
--- a/Instagram_Document.docx
+++ b/Instagram_Document.docx
@@ -2095,6 +2095,28 @@
           <w:rFonts w:ascii="Tahoma" w:hAnsi="Tahoma" w:cs="Tahoma"/>
           <w:sz w:val="28"/>
           <w:szCs w:val="28"/>
+          <w:lang w:bidi="fa-IR"/>
+        </w:rPr>
+      </w:pPr>
+    </w:p>
+    <w:p>
+      <w:pPr>
+        <w:bidi/>
+        <w:rPr>
+          <w:rFonts w:ascii="Tahoma" w:hAnsi="Tahoma" w:cs="Tahoma"/>
+          <w:sz w:val="28"/>
+          <w:szCs w:val="28"/>
+          <w:lang w:bidi="fa-IR"/>
+        </w:rPr>
+      </w:pPr>
+    </w:p>
+    <w:p>
+      <w:pPr>
+        <w:bidi/>
+        <w:rPr>
+          <w:rFonts w:ascii="Tahoma" w:hAnsi="Tahoma" w:cs="Tahoma"/>
+          <w:sz w:val="28"/>
+          <w:szCs w:val="28"/>
           <w:rtl/>
           <w:lang w:bidi="fa-IR"/>
         </w:rPr>
@@ -2331,10 +2353,9 @@
       <w:pPr>
         <w:bidi/>
         <w:rPr>
-          <w:rFonts w:ascii="Tahoma" w:hAnsi="Tahoma" w:cs="Tahoma" w:hint="cs"/>
-          <w:sz w:val="28"/>
-          <w:szCs w:val="28"/>
-          <w:rtl/>
+          <w:rFonts w:ascii="Tahoma" w:hAnsi="Tahoma" w:cs="Tahoma"/>
+          <w:sz w:val="28"/>
+          <w:szCs w:val="28"/>
           <w:lang w:bidi="fa-IR"/>
         </w:rPr>
       </w:pPr>
@@ -2372,7 +2393,72 @@
       <w:pPr>
         <w:bidi/>
         <w:rPr>
-          <w:rFonts w:ascii="Tahoma" w:hAnsi="Tahoma" w:cs="Tahoma" w:hint="cs"/>
+          <w:rFonts w:ascii="Tahoma" w:hAnsi="Tahoma" w:cs="Tahoma"/>
+          <w:sz w:val="28"/>
+          <w:szCs w:val="28"/>
+          <w:lang w:bidi="fa-IR"/>
+        </w:rPr>
+      </w:pPr>
+    </w:p>
+    <w:p>
+      <w:pPr>
+        <w:bidi/>
+        <w:rPr>
+          <w:rFonts w:ascii="Tahoma" w:hAnsi="Tahoma" w:cs="Tahoma"/>
+          <w:sz w:val="28"/>
+          <w:szCs w:val="28"/>
+          <w:lang w:bidi="fa-IR"/>
+        </w:rPr>
+      </w:pPr>
+      <w:r>
+        <w:rPr>
+          <w:rFonts w:ascii="Tahoma" w:hAnsi="Tahoma" w:cs="Tahoma" w:hint="cs"/>
+          <w:sz w:val="28"/>
+          <w:szCs w:val="28"/>
+          <w:rtl/>
+          <w:lang w:bidi="fa-IR"/>
+        </w:rPr>
+        <w:t xml:space="preserve">بررسی کتابخانه </w:t>
+      </w:r>
+      <w:proofErr w:type="spellStart"/>
+      <w:r>
+        <w:rPr>
+          <w:rFonts w:ascii="Tahoma" w:hAnsi="Tahoma" w:cs="Tahoma"/>
+          <w:sz w:val="28"/>
+          <w:szCs w:val="28"/>
+          <w:lang w:bidi="fa-IR"/>
+        </w:rPr>
+        <w:t>Instasharp</w:t>
+      </w:r>
+      <w:proofErr w:type="spellEnd"/>
+      <w:r>
+        <w:rPr>
+          <w:rFonts w:ascii="Tahoma" w:hAnsi="Tahoma" w:cs="Tahoma" w:hint="cs"/>
+          <w:sz w:val="28"/>
+          <w:szCs w:val="28"/>
+          <w:rtl/>
+          <w:lang w:bidi="fa-IR"/>
+        </w:rPr>
+        <w:t xml:space="preserve"> :</w:t>
+      </w:r>
+    </w:p>
+    <w:p>
+      <w:pPr>
+        <w:bidi/>
+        <w:rPr>
+          <w:rFonts w:ascii="Tahoma" w:hAnsi="Tahoma" w:cs="Tahoma"/>
+          <w:sz w:val="28"/>
+          <w:szCs w:val="28"/>
+          <w:lang w:bidi="fa-IR"/>
+        </w:rPr>
+      </w:pPr>
+    </w:p>
+    <w:p>
+      <w:pPr>
+        <w:bidi/>
+        <w:jc w:val="both"/>
+        <w:rPr>
+          <w:rFonts w:ascii="Tahoma" w:hAnsi="Tahoma" w:cs="Tahoma"/>
           <w:sz w:val="28"/>
           <w:szCs w:val="28"/>
           <w:rtl/>
@@ -2380,10 +2466,391 @@
         </w:rPr>
       </w:pPr>
       <w:bookmarkStart w:id="0" w:name="_GoBack"/>
-      <w:bookmarkEnd w:id="0"/>
+      <w:r>
+        <w:rPr>
+          <w:rFonts w:ascii="Tahoma" w:hAnsi="Tahoma" w:cs="Tahoma" w:hint="cs"/>
+          <w:sz w:val="28"/>
+          <w:szCs w:val="28"/>
+          <w:rtl/>
+          <w:lang w:bidi="fa-IR"/>
+        </w:rPr>
+        <w:t xml:space="preserve">این کتابخانه یکی از قدیمی ترین کتابخانه های کار با اینستاگرام است و دارای جامعه بزرگی برای پرسش و پاسخ است ولی به دلیل گذشت مدت زمان زیادی از آخرین بروز رسانی بسیاری از موارد ارائه شده در لیست کارایی های آن همخوانی با </w:t>
+      </w:r>
+      <w:proofErr w:type="spellStart"/>
+      <w:r>
+        <w:rPr>
+          <w:rFonts w:ascii="Tahoma" w:hAnsi="Tahoma" w:cs="Tahoma"/>
+          <w:sz w:val="28"/>
+          <w:szCs w:val="28"/>
+          <w:lang w:bidi="fa-IR"/>
+        </w:rPr>
+        <w:t>Api</w:t>
+      </w:r>
+      <w:proofErr w:type="spellEnd"/>
+      <w:r>
+        <w:rPr>
+          <w:rFonts w:ascii="Tahoma" w:hAnsi="Tahoma" w:cs="Tahoma" w:hint="cs"/>
+          <w:sz w:val="28"/>
+          <w:szCs w:val="28"/>
+          <w:rtl/>
+          <w:lang w:bidi="fa-IR"/>
+        </w:rPr>
+        <w:t xml:space="preserve"> اینستاگرام ندارد. طی بررسی اولیه بیشتر موارد مربوط به آن از کار افتاده است و اینستاگرام بسیار از راه حل های مطرح شده در آن برای کار با اطلاعات موجود در اینستاگرام را غیر فعال کرده است. از جمله مدل دسترسی آن به </w:t>
+      </w:r>
+      <w:r>
+        <w:rPr>
+          <w:rFonts w:ascii="Tahoma" w:hAnsi="Tahoma" w:cs="Tahoma"/>
+          <w:sz w:val="28"/>
+          <w:szCs w:val="28"/>
+          <w:lang w:bidi="fa-IR"/>
+        </w:rPr>
+        <w:t>follows</w:t>
+      </w:r>
+      <w:r>
+        <w:rPr>
+          <w:rFonts w:ascii="Tahoma" w:hAnsi="Tahoma" w:cs="Tahoma" w:hint="cs"/>
+          <w:sz w:val="28"/>
+          <w:szCs w:val="28"/>
+          <w:rtl/>
+          <w:lang w:bidi="fa-IR"/>
+        </w:rPr>
+        <w:t xml:space="preserve"> های دیگر کاربران.</w:t>
+      </w:r>
+    </w:p>
+    <w:bookmarkEnd w:id="0"/>
+    <w:p>
+      <w:pPr>
+        <w:bidi/>
+        <w:rPr>
+          <w:rFonts w:ascii="Tahoma" w:hAnsi="Tahoma" w:cs="Tahoma" w:hint="cs"/>
+          <w:sz w:val="28"/>
+          <w:szCs w:val="28"/>
+          <w:rtl/>
+          <w:lang w:bidi="fa-IR"/>
+        </w:rPr>
+      </w:pPr>
+      <w:r>
+        <w:rPr>
+          <w:rFonts w:ascii="Tahoma" w:hAnsi="Tahoma" w:cs="Tahoma" w:hint="cs"/>
+          <w:noProof/>
+          <w:sz w:val="28"/>
+          <w:szCs w:val="28"/>
+          <w:rtl/>
+        </w:rPr>
+        <w:lastRenderedPageBreak/>
+        <w:drawing>
+          <wp:inline distT="0" distB="0" distL="0" distR="0">
+            <wp:extent cx="5943600" cy="1693545"/>
+            <wp:effectExtent l="0" t="0" r="0" b="1905"/>
+            <wp:docPr id="5" name="Picture 5"/>
+            <wp:cNvGraphicFramePr>
+              <a:graphicFrameLocks xmlns:a="http://schemas.openxmlformats.org/drawingml/2006/main" noChangeAspect="1"/>
+            </wp:cNvGraphicFramePr>
+            <a:graphic xmlns:a="http://schemas.openxmlformats.org/drawingml/2006/main">
+              <a:graphicData uri="http://schemas.openxmlformats.org/drawingml/2006/picture">
+                <pic:pic xmlns:pic="http://schemas.openxmlformats.org/drawingml/2006/picture">
+                  <pic:nvPicPr>
+                    <pic:cNvPr id="5" name="5.jpg"/>
+                    <pic:cNvPicPr/>
+                  </pic:nvPicPr>
+                  <pic:blipFill>
+                    <a:blip r:embed="rId15">
+                      <a:extLst>
+                        <a:ext uri="{28A0092B-C50C-407E-A947-70E740481C1C}">
+                          <a14:useLocalDpi xmlns:a14="http://schemas.microsoft.com/office/drawing/2010/main" val="0"/>
+                        </a:ext>
+                      </a:extLst>
+                    </a:blip>
+                    <a:stretch>
+                      <a:fillRect/>
+                    </a:stretch>
+                  </pic:blipFill>
+                  <pic:spPr>
+                    <a:xfrm>
+                      <a:off x="0" y="0"/>
+                      <a:ext cx="5943600" cy="1693545"/>
+                    </a:xfrm>
+                    <a:prstGeom prst="rect">
+                      <a:avLst/>
+                    </a:prstGeom>
+                  </pic:spPr>
+                </pic:pic>
+              </a:graphicData>
+            </a:graphic>
+          </wp:inline>
+        </w:drawing>
+      </w:r>
+    </w:p>
+    <w:p>
+      <w:pPr>
+        <w:bidi/>
+        <w:rPr>
+          <w:rFonts w:ascii="Tahoma" w:hAnsi="Tahoma" w:cs="Tahoma"/>
+          <w:sz w:val="28"/>
+          <w:szCs w:val="28"/>
+          <w:lang w:bidi="fa-IR"/>
+        </w:rPr>
+      </w:pPr>
+    </w:p>
+    <w:p>
+      <w:pPr>
+        <w:bidi/>
+        <w:rPr>
+          <w:rFonts w:ascii="Tahoma" w:hAnsi="Tahoma" w:cs="Tahoma"/>
+          <w:sz w:val="28"/>
+          <w:szCs w:val="28"/>
+          <w:rtl/>
+          <w:lang w:bidi="fa-IR"/>
+        </w:rPr>
+      </w:pPr>
+      <w:r>
+        <w:rPr>
+          <w:rFonts w:ascii="Tahoma" w:hAnsi="Tahoma" w:cs="Tahoma" w:hint="cs"/>
+          <w:sz w:val="28"/>
+          <w:szCs w:val="28"/>
+          <w:rtl/>
+          <w:lang w:bidi="fa-IR"/>
+        </w:rPr>
+        <w:t xml:space="preserve">بررسی کتابخانه </w:t>
+      </w:r>
+      <w:r>
+        <w:rPr>
+          <w:rFonts w:ascii="Tahoma" w:hAnsi="Tahoma" w:cs="Tahoma"/>
+          <w:sz w:val="28"/>
+          <w:szCs w:val="28"/>
+          <w:lang w:bidi="fa-IR"/>
+        </w:rPr>
+        <w:t>mgp25</w:t>
+      </w:r>
+      <w:r>
+        <w:rPr>
+          <w:rFonts w:ascii="Tahoma" w:hAnsi="Tahoma" w:cs="Tahoma" w:hint="cs"/>
+          <w:sz w:val="28"/>
+          <w:szCs w:val="28"/>
+          <w:rtl/>
+          <w:lang w:bidi="fa-IR"/>
+        </w:rPr>
+        <w:t xml:space="preserve"> :</w:t>
+      </w:r>
+    </w:p>
+    <w:p>
+      <w:pPr>
+        <w:bidi/>
+        <w:rPr>
+          <w:rFonts w:ascii="Tahoma" w:hAnsi="Tahoma" w:cs="Tahoma"/>
+          <w:sz w:val="28"/>
+          <w:szCs w:val="28"/>
+          <w:rtl/>
+          <w:lang w:bidi="fa-IR"/>
+        </w:rPr>
+      </w:pPr>
+    </w:p>
+    <w:p>
+      <w:pPr>
+        <w:bidi/>
+        <w:jc w:val="both"/>
+        <w:rPr>
+          <w:rFonts w:ascii="Tahoma" w:hAnsi="Tahoma" w:cs="Tahoma" w:hint="cs"/>
+          <w:sz w:val="28"/>
+          <w:szCs w:val="28"/>
+          <w:rtl/>
+          <w:lang w:bidi="fa-IR"/>
+        </w:rPr>
+      </w:pPr>
+      <w:r>
+        <w:rPr>
+          <w:rFonts w:ascii="Tahoma" w:hAnsi="Tahoma" w:cs="Tahoma" w:hint="cs"/>
+          <w:sz w:val="28"/>
+          <w:szCs w:val="28"/>
+          <w:rtl/>
+          <w:lang w:bidi="fa-IR"/>
+        </w:rPr>
+        <w:t xml:space="preserve">یک کتابخانه طراحی شده برای کار با </w:t>
+      </w:r>
+      <w:r>
+        <w:rPr>
+          <w:rFonts w:ascii="Tahoma" w:hAnsi="Tahoma" w:cs="Tahoma"/>
+          <w:sz w:val="28"/>
+          <w:szCs w:val="28"/>
+          <w:lang w:bidi="fa-IR"/>
+        </w:rPr>
+        <w:t>API</w:t>
+      </w:r>
+      <w:r>
+        <w:rPr>
+          <w:rFonts w:ascii="Tahoma" w:hAnsi="Tahoma" w:cs="Tahoma" w:hint="cs"/>
+          <w:sz w:val="28"/>
+          <w:szCs w:val="28"/>
+          <w:rtl/>
+          <w:lang w:bidi="fa-IR"/>
+        </w:rPr>
+        <w:t xml:space="preserve"> اینستاگرام که توسط برنامه نویسان روسی طراحی شده است. طبق اطلاعات آمده در توضیحات این کتابخانه که آخرین بروز رسانی آن برای 9 روز پیش است اینستاگرام به طور دقیق میزان اطلاعات استخراجی توسط شما از کاربران را بررسی میکن و طبق آن برای شما سقفی برای کار با </w:t>
+      </w:r>
+      <w:proofErr w:type="spellStart"/>
+      <w:r>
+        <w:rPr>
+          <w:rFonts w:ascii="Tahoma" w:hAnsi="Tahoma" w:cs="Tahoma"/>
+          <w:sz w:val="28"/>
+          <w:szCs w:val="28"/>
+          <w:lang w:bidi="fa-IR"/>
+        </w:rPr>
+        <w:t>Api</w:t>
+      </w:r>
+      <w:proofErr w:type="spellEnd"/>
+      <w:r>
+        <w:rPr>
+          <w:rFonts w:ascii="Tahoma" w:hAnsi="Tahoma" w:cs="Tahoma" w:hint="cs"/>
+          <w:sz w:val="28"/>
+          <w:szCs w:val="28"/>
+          <w:rtl/>
+          <w:lang w:bidi="fa-IR"/>
+        </w:rPr>
+        <w:t xml:space="preserve"> در نظر میگیرد به عنوان مثال در صورتی که شما از </w:t>
+      </w:r>
+      <w:proofErr w:type="spellStart"/>
+      <w:r>
+        <w:rPr>
+          <w:rFonts w:ascii="Tahoma" w:hAnsi="Tahoma" w:cs="Tahoma"/>
+          <w:sz w:val="28"/>
+          <w:szCs w:val="28"/>
+          <w:lang w:bidi="fa-IR"/>
+        </w:rPr>
+        <w:t>Api</w:t>
+      </w:r>
+      <w:proofErr w:type="spellEnd"/>
+      <w:r>
+        <w:rPr>
+          <w:rFonts w:ascii="Tahoma" w:hAnsi="Tahoma" w:cs="Tahoma" w:hint="cs"/>
+          <w:sz w:val="28"/>
+          <w:szCs w:val="28"/>
+          <w:rtl/>
+          <w:lang w:bidi="fa-IR"/>
+        </w:rPr>
+        <w:t xml:space="preserve"> اینستاگرام برای استخراج </w:t>
+      </w:r>
+      <w:r>
+        <w:rPr>
+          <w:rFonts w:ascii="Tahoma" w:hAnsi="Tahoma" w:cs="Tahoma"/>
+          <w:sz w:val="28"/>
+          <w:szCs w:val="28"/>
+          <w:lang w:bidi="fa-IR"/>
+        </w:rPr>
+        <w:t>follows</w:t>
+      </w:r>
+      <w:r>
+        <w:rPr>
+          <w:rFonts w:ascii="Tahoma" w:hAnsi="Tahoma" w:cs="Tahoma" w:hint="cs"/>
+          <w:sz w:val="28"/>
+          <w:szCs w:val="28"/>
+          <w:rtl/>
+          <w:lang w:bidi="fa-IR"/>
+        </w:rPr>
+        <w:t xml:space="preserve"> های کاربران استفاده میکنید میزان اطلاعات دریافتی شما محدود است ودر صورت استخراج زیاد اده اکانت شما و </w:t>
+      </w:r>
+      <w:proofErr w:type="spellStart"/>
+      <w:r>
+        <w:rPr>
+          <w:rFonts w:ascii="Tahoma" w:hAnsi="Tahoma" w:cs="Tahoma"/>
+          <w:sz w:val="28"/>
+          <w:szCs w:val="28"/>
+          <w:lang w:bidi="fa-IR"/>
+        </w:rPr>
+        <w:t>access_token</w:t>
+      </w:r>
+      <w:proofErr w:type="spellEnd"/>
+      <w:r>
+        <w:rPr>
+          <w:rFonts w:ascii="Tahoma" w:hAnsi="Tahoma" w:cs="Tahoma" w:hint="cs"/>
+          <w:sz w:val="28"/>
+          <w:szCs w:val="28"/>
+          <w:rtl/>
+          <w:lang w:bidi="fa-IR"/>
+        </w:rPr>
+        <w:t xml:space="preserve"> اختصاص داده شده به شما برای مدت زمان هایی که به شکل تصاعدی افزایش پیدا میکند بلاک می شود و از آنجایی که بلاک انجام شده توسط سرور اینستاگرام بوده و نه دیگر کاربران شما را به شکل درختی در لیست های سیاه مربوط به استخراج گران داده حرکت می دهد.</w:t>
+      </w:r>
+    </w:p>
+    <w:p>
+      <w:pPr>
+        <w:bidi/>
+        <w:jc w:val="both"/>
+        <w:rPr>
+          <w:rFonts w:ascii="Tahoma" w:hAnsi="Tahoma" w:cs="Tahoma"/>
+          <w:sz w:val="28"/>
+          <w:szCs w:val="28"/>
+          <w:rtl/>
+          <w:lang w:bidi="fa-IR"/>
+        </w:rPr>
+      </w:pPr>
+      <w:r>
+        <w:rPr>
+          <w:rFonts w:ascii="Tahoma" w:hAnsi="Tahoma" w:cs="Tahoma" w:hint="cs"/>
+          <w:sz w:val="28"/>
+          <w:szCs w:val="28"/>
+          <w:rtl/>
+          <w:lang w:bidi="fa-IR"/>
+        </w:rPr>
+        <w:t>این کتابخانه ادعا میکند با کنترل میزان ارسال درخواست بازیابی اطلاعات به سرور اینستاگرام این رویه را می تواند کنترل کند.</w:t>
+      </w:r>
+    </w:p>
+    <w:p>
+      <w:pPr>
+        <w:bidi/>
+        <w:jc w:val="both"/>
+        <w:rPr>
+          <w:rFonts w:ascii="Tahoma" w:hAnsi="Tahoma" w:cs="Tahoma"/>
+          <w:sz w:val="28"/>
+          <w:szCs w:val="28"/>
+          <w:rtl/>
+          <w:lang w:bidi="fa-IR"/>
+        </w:rPr>
+      </w:pPr>
+    </w:p>
+    <w:p>
+      <w:pPr>
+        <w:bidi/>
+        <w:jc w:val="both"/>
+        <w:rPr>
+          <w:rFonts w:ascii="Tahoma" w:hAnsi="Tahoma" w:cs="Tahoma" w:hint="cs"/>
+          <w:sz w:val="28"/>
+          <w:szCs w:val="28"/>
+          <w:rtl/>
+          <w:lang w:bidi="fa-IR"/>
+        </w:rPr>
+      </w:pPr>
+      <w:r>
+        <w:rPr>
+          <w:rFonts w:ascii="Tahoma" w:hAnsi="Tahoma" w:cs="Tahoma" w:hint="cs"/>
+          <w:sz w:val="28"/>
+          <w:szCs w:val="28"/>
+          <w:rtl/>
+          <w:lang w:bidi="fa-IR"/>
+        </w:rPr>
+        <w:t xml:space="preserve">طبق تست انجام شده این کتابخانه به طور انلاین از یک سرور که اطلاعات آن تغییر میکند </w:t>
+      </w:r>
+      <w:proofErr w:type="spellStart"/>
+      <w:r>
+        <w:rPr>
+          <w:rFonts w:ascii="Tahoma" w:hAnsi="Tahoma" w:cs="Tahoma"/>
+          <w:sz w:val="28"/>
+          <w:szCs w:val="28"/>
+          <w:lang w:bidi="fa-IR"/>
+        </w:rPr>
+        <w:t>api</w:t>
+      </w:r>
+      <w:proofErr w:type="spellEnd"/>
+      <w:r>
+        <w:rPr>
+          <w:rFonts w:ascii="Tahoma" w:hAnsi="Tahoma" w:cs="Tahoma" w:hint="cs"/>
+          <w:sz w:val="28"/>
+          <w:szCs w:val="28"/>
+          <w:rtl/>
+          <w:lang w:bidi="fa-IR"/>
+        </w:rPr>
+        <w:t xml:space="preserve"> های مورد نیاز را ارسال میکند و این روند می تواند اختلال در کار ایجاد کند از جمله عدم دسترسی به سرور و یا نیاز به تغییر مداوم کد بنابراین به نظر راه حل مناسبی برای روند مورد نظر ما نمی باشد.</w:t>
+      </w:r>
     </w:p>
     <w:sectPr>
-      <w:footerReference w:type="default" r:id="rId15"/>
+      <w:footerReference w:type="default" r:id="rId16"/>
       <w:pgSz w:w="12240" w:h="15840"/>
       <w:pgMar w:top="1440" w:right="1440" w:bottom="1440" w:left="1440" w:header="720" w:footer="720" w:gutter="0"/>
       <w:pgNumType w:start="0"/>
@@ -2560,7 +3027,7 @@
         <w:sz w:val="20"/>
         <w:szCs w:val="20"/>
       </w:rPr>
-      <w:t>4</w:t>
+      <w:t>5</w:t>
     </w:r>
     <w:r>
       <w:rPr>
@@ -3598,7 +4065,7 @@
 </file>
 
 <file path=customXml/itemProps2.xml><?xml version="1.0" encoding="utf-8"?>
-<ds:datastoreItem xmlns:ds="http://schemas.openxmlformats.org/officeDocument/2006/customXml" ds:itemID="{3815D79F-ED9C-4553-A1F0-F181ECEA00EB}">
+<ds:datastoreItem xmlns:ds="http://schemas.openxmlformats.org/officeDocument/2006/customXml" ds:itemID="{36F53816-4CCD-4D62-A11C-2EE5B759EAB6}">
   <ds:schemaRefs>
     <ds:schemaRef ds:uri="http://schemas.openxmlformats.org/officeDocument/2006/bibliography"/>
   </ds:schemaRefs>

</xml_diff>

<commit_message>
Ping / Instagram Private API
</commit_message>
<xml_diff>
--- a/Instagram_Document.docx
+++ b/Instagram_Document.docx
@@ -1334,6 +1334,32 @@
     </w:p>
     <w:p>
       <w:pPr>
+        <w:pStyle w:val="ListParagraph"/>
+        <w:numPr>
+          <w:ilvl w:val="0"/>
+          <w:numId w:val="2"/>
+        </w:numPr>
+        <w:bidi/>
+        <w:rPr>
+          <w:rFonts w:ascii="Tahoma" w:hAnsi="Tahoma" w:cs="Tahoma"/>
+          <w:sz w:val="28"/>
+          <w:szCs w:val="28"/>
+          <w:lang w:bidi="fa-IR"/>
+        </w:rPr>
+      </w:pPr>
+      <w:r>
+        <w:rPr>
+          <w:rFonts w:ascii="Tahoma" w:hAnsi="Tahoma" w:cs="Tahoma" w:hint="cs"/>
+          <w:sz w:val="28"/>
+          <w:szCs w:val="28"/>
+          <w:rtl/>
+          <w:lang w:bidi="fa-IR"/>
+        </w:rPr>
+        <w:t>بررسی زمان اضافه شدن کاربر به لیست دنبال کننده های ما</w:t>
+      </w:r>
+    </w:p>
+    <w:p>
+      <w:pPr>
         <w:bidi/>
         <w:rPr>
           <w:rFonts w:ascii="Tahoma" w:hAnsi="Tahoma" w:cs="Tahoma"/>
@@ -2293,7 +2319,7 @@
       <w:pPr>
         <w:bidi/>
         <w:rPr>
-          <w:rFonts w:ascii="Tahoma" w:hAnsi="Tahoma" w:cs="Tahoma" w:hint="cs"/>
+          <w:rFonts w:ascii="Tahoma" w:hAnsi="Tahoma" w:cs="Tahoma"/>
           <w:sz w:val="28"/>
           <w:szCs w:val="28"/>
           <w:rtl/>
@@ -2465,7 +2491,6 @@
           <w:lang w:bidi="fa-IR"/>
         </w:rPr>
       </w:pPr>
-      <w:bookmarkStart w:id="0" w:name="_GoBack"/>
       <w:r>
         <w:rPr>
           <w:rFonts w:ascii="Tahoma" w:hAnsi="Tahoma" w:cs="Tahoma" w:hint="cs"/>
@@ -2517,12 +2542,11 @@
         <w:t xml:space="preserve"> های دیگر کاربران.</w:t>
       </w:r>
     </w:p>
-    <w:bookmarkEnd w:id="0"/>
-    <w:p>
-      <w:pPr>
-        <w:bidi/>
-        <w:rPr>
-          <w:rFonts w:ascii="Tahoma" w:hAnsi="Tahoma" w:cs="Tahoma" w:hint="cs"/>
+    <w:p>
+      <w:pPr>
+        <w:bidi/>
+        <w:rPr>
+          <w:rFonts w:ascii="Tahoma" w:hAnsi="Tahoma" w:cs="Tahoma"/>
           <w:sz w:val="28"/>
           <w:szCs w:val="28"/>
           <w:rtl/>
@@ -2650,7 +2674,7 @@
         <w:bidi/>
         <w:jc w:val="both"/>
         <w:rPr>
-          <w:rFonts w:ascii="Tahoma" w:hAnsi="Tahoma" w:cs="Tahoma" w:hint="cs"/>
+          <w:rFonts w:ascii="Tahoma" w:hAnsi="Tahoma" w:cs="Tahoma"/>
           <w:sz w:val="28"/>
           <w:szCs w:val="28"/>
           <w:rtl/>
@@ -2810,7 +2834,7 @@
         <w:bidi/>
         <w:jc w:val="both"/>
         <w:rPr>
-          <w:rFonts w:ascii="Tahoma" w:hAnsi="Tahoma" w:cs="Tahoma" w:hint="cs"/>
+          <w:rFonts w:ascii="Tahoma" w:hAnsi="Tahoma" w:cs="Tahoma"/>
           <w:sz w:val="28"/>
           <w:szCs w:val="28"/>
           <w:rtl/>
@@ -2848,6 +2872,412 @@
         </w:rPr>
         <w:t xml:space="preserve"> های مورد نیاز را ارسال میکند و این روند می تواند اختلال در کار ایجاد کند از جمله عدم دسترسی به سرور و یا نیاز به تغییر مداوم کد بنابراین به نظر راه حل مناسبی برای روند مورد نظر ما نمی باشد.</w:t>
       </w:r>
+    </w:p>
+    <w:p>
+      <w:pPr>
+        <w:bidi/>
+        <w:jc w:val="both"/>
+        <w:rPr>
+          <w:rFonts w:ascii="Tahoma" w:hAnsi="Tahoma" w:cs="Tahoma"/>
+          <w:sz w:val="28"/>
+          <w:szCs w:val="28"/>
+          <w:rtl/>
+          <w:lang w:bidi="fa-IR"/>
+        </w:rPr>
+      </w:pPr>
+    </w:p>
+    <w:p>
+      <w:pPr>
+        <w:bidi/>
+        <w:jc w:val="both"/>
+        <w:rPr>
+          <w:rFonts w:ascii="Tahoma" w:hAnsi="Tahoma" w:cs="Tahoma"/>
+          <w:sz w:val="28"/>
+          <w:szCs w:val="28"/>
+          <w:rtl/>
+          <w:lang w:bidi="fa-IR"/>
+        </w:rPr>
+      </w:pPr>
+    </w:p>
+    <w:p>
+      <w:pPr>
+        <w:bidi/>
+        <w:jc w:val="both"/>
+        <w:rPr>
+          <w:rFonts w:ascii="Tahoma" w:hAnsi="Tahoma" w:cs="Tahoma"/>
+          <w:sz w:val="28"/>
+          <w:szCs w:val="28"/>
+          <w:rtl/>
+          <w:lang w:bidi="fa-IR"/>
+        </w:rPr>
+      </w:pPr>
+      <w:r>
+        <w:rPr>
+          <w:rFonts w:ascii="Tahoma" w:hAnsi="Tahoma" w:cs="Tahoma" w:hint="cs"/>
+          <w:sz w:val="28"/>
+          <w:szCs w:val="28"/>
+          <w:rtl/>
+          <w:lang w:bidi="fa-IR"/>
+        </w:rPr>
+        <w:lastRenderedPageBreak/>
+        <w:t xml:space="preserve">بررسی کتابخانه </w:t>
+      </w:r>
+      <w:r>
+        <w:rPr>
+          <w:rFonts w:ascii="Tahoma" w:hAnsi="Tahoma" w:cs="Tahoma"/>
+          <w:sz w:val="28"/>
+          <w:szCs w:val="28"/>
+          <w:lang w:bidi="fa-IR"/>
+        </w:rPr>
+        <w:t>Ping</w:t>
+      </w:r>
+      <w:r>
+        <w:rPr>
+          <w:rFonts w:ascii="Tahoma" w:hAnsi="Tahoma" w:cs="Tahoma" w:hint="cs"/>
+          <w:sz w:val="28"/>
+          <w:szCs w:val="28"/>
+          <w:rtl/>
+          <w:lang w:bidi="fa-IR"/>
+        </w:rPr>
+        <w:t xml:space="preserve"> :</w:t>
+      </w:r>
+    </w:p>
+    <w:p>
+      <w:pPr>
+        <w:bidi/>
+        <w:jc w:val="both"/>
+        <w:rPr>
+          <w:rFonts w:ascii="Tahoma" w:hAnsi="Tahoma" w:cs="Tahoma"/>
+          <w:sz w:val="28"/>
+          <w:szCs w:val="28"/>
+          <w:rtl/>
+          <w:lang w:bidi="fa-IR"/>
+        </w:rPr>
+      </w:pPr>
+    </w:p>
+    <w:p>
+      <w:pPr>
+        <w:bidi/>
+        <w:jc w:val="both"/>
+        <w:rPr>
+          <w:rFonts w:ascii="Tahoma" w:hAnsi="Tahoma" w:cs="Tahoma" w:hint="cs"/>
+          <w:sz w:val="28"/>
+          <w:szCs w:val="28"/>
+          <w:rtl/>
+          <w:lang w:bidi="fa-IR"/>
+        </w:rPr>
+      </w:pPr>
+      <w:r>
+        <w:rPr>
+          <w:rFonts w:ascii="Tahoma" w:hAnsi="Tahoma" w:cs="Tahoma" w:hint="cs"/>
+          <w:sz w:val="28"/>
+          <w:szCs w:val="28"/>
+          <w:rtl/>
+          <w:lang w:bidi="fa-IR"/>
+        </w:rPr>
+        <w:t>این</w:t>
+      </w:r>
+      <w:r>
+        <w:rPr>
+          <w:rFonts w:ascii="Tahoma" w:hAnsi="Tahoma" w:cs="Tahoma" w:hint="cs"/>
+          <w:sz w:val="28"/>
+          <w:szCs w:val="28"/>
+          <w:rtl/>
+          <w:lang w:bidi="fa-IR"/>
+        </w:rPr>
+        <w:t xml:space="preserve"> کتابخانه با زبان برنامه نویسی پایتون طراحی شده است. و یک </w:t>
+      </w:r>
+      <w:r>
+        <w:rPr>
+          <w:rFonts w:ascii="Tahoma" w:hAnsi="Tahoma" w:cs="Tahoma"/>
+          <w:sz w:val="28"/>
+          <w:szCs w:val="28"/>
+          <w:lang w:bidi="fa-IR"/>
+        </w:rPr>
+        <w:t xml:space="preserve">wrapper </w:t>
+      </w:r>
+      <w:r>
+        <w:rPr>
+          <w:rFonts w:ascii="Tahoma" w:hAnsi="Tahoma" w:cs="Tahoma" w:hint="cs"/>
+          <w:sz w:val="28"/>
+          <w:szCs w:val="28"/>
+          <w:rtl/>
+          <w:lang w:bidi="fa-IR"/>
+        </w:rPr>
+        <w:t xml:space="preserve"> بر روی </w:t>
+      </w:r>
+      <w:r>
+        <w:rPr>
+          <w:rFonts w:ascii="Tahoma" w:hAnsi="Tahoma" w:cs="Tahoma"/>
+          <w:sz w:val="28"/>
+          <w:szCs w:val="28"/>
+          <w:lang w:bidi="fa-IR"/>
+        </w:rPr>
+        <w:t>API</w:t>
+      </w:r>
+      <w:r>
+        <w:rPr>
+          <w:rFonts w:ascii="Tahoma" w:hAnsi="Tahoma" w:cs="Tahoma" w:hint="cs"/>
+          <w:sz w:val="28"/>
+          <w:szCs w:val="28"/>
+          <w:rtl/>
+          <w:lang w:bidi="fa-IR"/>
+        </w:rPr>
+        <w:t xml:space="preserve"> اصلی اینستاگرام می باشد.</w:t>
+      </w:r>
+    </w:p>
+    <w:p>
+      <w:pPr>
+        <w:bidi/>
+        <w:jc w:val="both"/>
+        <w:rPr>
+          <w:rFonts w:ascii="Tahoma" w:hAnsi="Tahoma" w:cs="Tahoma" w:hint="cs"/>
+          <w:sz w:val="28"/>
+          <w:szCs w:val="28"/>
+          <w:rtl/>
+          <w:lang w:bidi="fa-IR"/>
+        </w:rPr>
+      </w:pPr>
+      <w:r>
+        <w:rPr>
+          <w:rFonts w:ascii="Tahoma" w:hAnsi="Tahoma" w:cs="Tahoma" w:hint="cs"/>
+          <w:sz w:val="28"/>
+          <w:szCs w:val="28"/>
+          <w:rtl/>
+          <w:lang w:bidi="fa-IR"/>
+        </w:rPr>
+        <w:t xml:space="preserve">این لایبری درخواست های شما به </w:t>
+      </w:r>
+      <w:r>
+        <w:rPr>
+          <w:rFonts w:ascii="Tahoma" w:hAnsi="Tahoma" w:cs="Tahoma"/>
+          <w:sz w:val="28"/>
+          <w:szCs w:val="28"/>
+          <w:lang w:bidi="fa-IR"/>
+        </w:rPr>
+        <w:t>API</w:t>
+      </w:r>
+      <w:r>
+        <w:rPr>
+          <w:rFonts w:ascii="Tahoma" w:hAnsi="Tahoma" w:cs="Tahoma" w:hint="cs"/>
+          <w:sz w:val="28"/>
+          <w:szCs w:val="28"/>
+          <w:rtl/>
+          <w:lang w:bidi="fa-IR"/>
+        </w:rPr>
+        <w:t xml:space="preserve"> ایستاگرام را به نحوی مدیریت می کند تا شما توسط سرور اینستا بلاک نشوید. این مورد در کتابخانه قبلی از طریق یک سرور سومی انجام میشد که به معنی رصد شدن اطلاعات کاربر می باشد.</w:t>
+      </w:r>
+    </w:p>
+    <w:p>
+      <w:pPr>
+        <w:bidi/>
+        <w:jc w:val="both"/>
+        <w:rPr>
+          <w:rFonts w:ascii="Tahoma" w:hAnsi="Tahoma" w:cs="Tahoma" w:hint="cs"/>
+          <w:sz w:val="28"/>
+          <w:szCs w:val="28"/>
+          <w:rtl/>
+          <w:lang w:bidi="fa-IR"/>
+        </w:rPr>
+      </w:pPr>
+      <w:r>
+        <w:rPr>
+          <w:rFonts w:ascii="Tahoma" w:hAnsi="Tahoma" w:cs="Tahoma" w:hint="cs"/>
+          <w:sz w:val="28"/>
+          <w:szCs w:val="28"/>
+          <w:rtl/>
+          <w:lang w:bidi="fa-IR"/>
+        </w:rPr>
+        <w:t xml:space="preserve">این لایبری دو برنچ مختلف دارد که یکی برای </w:t>
+      </w:r>
+      <w:r>
+        <w:rPr>
+          <w:rFonts w:ascii="Tahoma" w:hAnsi="Tahoma" w:cs="Tahoma"/>
+          <w:sz w:val="28"/>
+          <w:szCs w:val="28"/>
+          <w:lang w:bidi="fa-IR"/>
+        </w:rPr>
+        <w:t>app</w:t>
+      </w:r>
+      <w:r>
+        <w:rPr>
+          <w:rFonts w:ascii="Tahoma" w:hAnsi="Tahoma" w:cs="Tahoma" w:hint="cs"/>
+          <w:sz w:val="28"/>
+          <w:szCs w:val="28"/>
+          <w:rtl/>
+          <w:lang w:bidi="fa-IR"/>
+        </w:rPr>
+        <w:t xml:space="preserve"> و یکی برای </w:t>
+      </w:r>
+      <w:r>
+        <w:rPr>
+          <w:rFonts w:ascii="Tahoma" w:hAnsi="Tahoma" w:cs="Tahoma"/>
+          <w:sz w:val="28"/>
+          <w:szCs w:val="28"/>
+          <w:lang w:bidi="fa-IR"/>
+        </w:rPr>
+        <w:t>web</w:t>
+      </w:r>
+      <w:r>
+        <w:rPr>
+          <w:rFonts w:ascii="Tahoma" w:hAnsi="Tahoma" w:cs="Tahoma" w:hint="cs"/>
+          <w:sz w:val="28"/>
+          <w:szCs w:val="28"/>
+          <w:rtl/>
+          <w:lang w:bidi="fa-IR"/>
+        </w:rPr>
+        <w:t xml:space="preserve"> مورد استفاده قرار میگیرد. این لایبری کاربران اکانت فعال را از طریق </w:t>
+      </w:r>
+      <w:proofErr w:type="spellStart"/>
+      <w:r>
+        <w:rPr>
+          <w:rFonts w:ascii="Tahoma" w:hAnsi="Tahoma" w:cs="Tahoma"/>
+          <w:sz w:val="28"/>
+          <w:szCs w:val="28"/>
+          <w:lang w:bidi="fa-IR"/>
+        </w:rPr>
+        <w:t>Json</w:t>
+      </w:r>
+      <w:proofErr w:type="spellEnd"/>
+      <w:r>
+        <w:rPr>
+          <w:rFonts w:ascii="Tahoma" w:hAnsi="Tahoma" w:cs="Tahoma" w:hint="cs"/>
+          <w:sz w:val="28"/>
+          <w:szCs w:val="28"/>
+          <w:rtl/>
+          <w:lang w:bidi="fa-IR"/>
+        </w:rPr>
+        <w:t xml:space="preserve"> برمی گرداند و می توان کاربران را تحلیل کرد همچنین </w:t>
+      </w:r>
+      <w:proofErr w:type="spellStart"/>
+      <w:r>
+        <w:rPr>
+          <w:rFonts w:ascii="Tahoma" w:hAnsi="Tahoma" w:cs="Tahoma"/>
+          <w:sz w:val="28"/>
+          <w:szCs w:val="28"/>
+          <w:lang w:bidi="fa-IR"/>
+        </w:rPr>
+        <w:t>Follwos</w:t>
+      </w:r>
+      <w:proofErr w:type="spellEnd"/>
+      <w:r>
+        <w:rPr>
+          <w:rFonts w:ascii="Tahoma" w:hAnsi="Tahoma" w:cs="Tahoma" w:hint="cs"/>
+          <w:sz w:val="28"/>
+          <w:szCs w:val="28"/>
+          <w:rtl/>
+          <w:lang w:bidi="fa-IR"/>
+        </w:rPr>
+        <w:t xml:space="preserve"> های کاربران باز را نیز می توان دید.</w:t>
+      </w:r>
+    </w:p>
+    <w:p>
+      <w:pPr>
+        <w:bidi/>
+        <w:jc w:val="both"/>
+        <w:rPr>
+          <w:rFonts w:ascii="Tahoma" w:hAnsi="Tahoma" w:cs="Tahoma"/>
+          <w:sz w:val="28"/>
+          <w:szCs w:val="28"/>
+          <w:rtl/>
+          <w:lang w:bidi="fa-IR"/>
+        </w:rPr>
+      </w:pPr>
+    </w:p>
+    <w:p>
+      <w:pPr>
+        <w:bidi/>
+        <w:jc w:val="both"/>
+        <w:rPr>
+          <w:rFonts w:ascii="Tahoma" w:hAnsi="Tahoma" w:cs="Tahoma" w:hint="cs"/>
+          <w:sz w:val="28"/>
+          <w:szCs w:val="28"/>
+          <w:rtl/>
+          <w:lang w:bidi="fa-IR"/>
+        </w:rPr>
+      </w:pPr>
+      <w:r>
+        <w:rPr>
+          <w:rFonts w:ascii="Tahoma" w:hAnsi="Tahoma" w:cs="Tahoma" w:hint="cs"/>
+          <w:sz w:val="28"/>
+          <w:szCs w:val="28"/>
+          <w:rtl/>
+          <w:lang w:bidi="fa-IR"/>
+        </w:rPr>
+        <w:t xml:space="preserve">نکته : به دلیل کنترل ارسال درخواست ها از طریق این کتابخانه </w:t>
+      </w:r>
+      <w:r>
+        <w:rPr>
+          <w:rFonts w:ascii="Tahoma" w:hAnsi="Tahoma" w:cs="Tahoma" w:hint="cs"/>
+          <w:sz w:val="28"/>
+          <w:szCs w:val="28"/>
+          <w:rtl/>
+          <w:lang w:bidi="fa-IR"/>
+        </w:rPr>
+        <w:t>درخواست های ارسال شده بسیار کند پاسخ داده می شوند که می تواند در بهره وری نرم افزار و یا وب سایت تاثیر گذار باشد.</w:t>
+      </w:r>
+    </w:p>
+    <w:p>
+      <w:pPr>
+        <w:bidi/>
+        <w:jc w:val="both"/>
+        <w:rPr>
+          <w:rFonts w:ascii="Tahoma" w:hAnsi="Tahoma" w:cs="Tahoma"/>
+          <w:sz w:val="28"/>
+          <w:szCs w:val="28"/>
+          <w:rtl/>
+          <w:lang w:bidi="fa-IR"/>
+        </w:rPr>
+      </w:pPr>
+      <w:r>
+        <w:rPr>
+          <w:rFonts w:ascii="Tahoma" w:hAnsi="Tahoma" w:cs="Tahoma" w:hint="cs"/>
+          <w:sz w:val="28"/>
+          <w:szCs w:val="28"/>
+          <w:rtl/>
+          <w:lang w:bidi="fa-IR"/>
+        </w:rPr>
+        <w:t>نکته : به دلیل کنترل درخواست ها می توان از مشکل بلاک شدن توسط سرور اینستاگرام چشم پوشی کرد.</w:t>
+      </w:r>
+    </w:p>
+    <w:p>
+      <w:pPr>
+        <w:bidi/>
+        <w:jc w:val="both"/>
+        <w:rPr>
+          <w:rFonts w:ascii="Tahoma" w:hAnsi="Tahoma" w:cs="Tahoma"/>
+          <w:sz w:val="28"/>
+          <w:szCs w:val="28"/>
+          <w:rtl/>
+          <w:lang w:bidi="fa-IR"/>
+        </w:rPr>
+      </w:pPr>
+    </w:p>
+    <w:p>
+      <w:pPr>
+        <w:bidi/>
+        <w:jc w:val="both"/>
+        <w:rPr>
+          <w:rFonts w:ascii="Tahoma" w:hAnsi="Tahoma" w:cs="Tahoma" w:hint="cs"/>
+          <w:sz w:val="28"/>
+          <w:szCs w:val="28"/>
+          <w:lang w:bidi="fa-IR"/>
+        </w:rPr>
+      </w:pPr>
+      <w:bookmarkStart w:id="0" w:name="_GoBack"/>
+      <w:bookmarkEnd w:id="0"/>
+    </w:p>
+    <w:p>
+      <w:pPr>
+        <w:bidi/>
+        <w:jc w:val="both"/>
+        <w:rPr>
+          <w:rFonts w:ascii="Tahoma" w:hAnsi="Tahoma" w:cs="Tahoma" w:hint="cs"/>
+          <w:sz w:val="28"/>
+          <w:szCs w:val="28"/>
+          <w:lang w:bidi="fa-IR"/>
+        </w:rPr>
+      </w:pPr>
     </w:p>
     <w:sectPr>
       <w:footerReference w:type="default" r:id="rId16"/>
@@ -4065,7 +4495,7 @@
 </file>
 
 <file path=customXml/itemProps2.xml><?xml version="1.0" encoding="utf-8"?>
-<ds:datastoreItem xmlns:ds="http://schemas.openxmlformats.org/officeDocument/2006/customXml" ds:itemID="{36F53816-4CCD-4D62-A11C-2EE5B759EAB6}">
+<ds:datastoreItem xmlns:ds="http://schemas.openxmlformats.org/officeDocument/2006/customXml" ds:itemID="{E40A0F44-BA3B-4E86-9D9E-C724A5B69FD0}">
   <ds:schemaRefs>
     <ds:schemaRef ds:uri="http://schemas.openxmlformats.org/officeDocument/2006/bibliography"/>
   </ds:schemaRefs>

</xml_diff>

<commit_message>
Ramme Application And Instagram Graph API
</commit_message>
<xml_diff>
--- a/Instagram_Document.docx
+++ b/Instagram_Document.docx
@@ -3535,7 +3535,17 @@
           <w:rtl/>
           <w:lang w:bidi="fa-IR"/>
         </w:rPr>
-        <w:t xml:space="preserve">های کربران باز را مشاهده کرد. ضمن اینکه این نرم افزار یک نرم افزار </w:t>
+        <w:t>های کار</w:t>
+      </w:r>
+      <w:r>
+        <w:rPr>
+          <w:rFonts w:ascii="Tahoma" w:hAnsi="Tahoma" w:cs="Tahoma" w:hint="cs"/>
+          <w:sz w:val="28"/>
+          <w:szCs w:val="28"/>
+          <w:rtl/>
+          <w:lang w:bidi="fa-IR"/>
+        </w:rPr>
+        <w:t xml:space="preserve">بران باز را مشاهده کرد. ضمن اینکه این نرم افزار یک نرم افزار </w:t>
       </w:r>
       <w:r>
         <w:rPr>
@@ -3647,10 +3657,9 @@
       <w:pPr>
         <w:bidi/>
         <w:rPr>
-          <w:rFonts w:ascii="Tahoma" w:hAnsi="Tahoma" w:cs="Tahoma" w:hint="cs"/>
-          <w:sz w:val="28"/>
-          <w:szCs w:val="28"/>
-          <w:rtl/>
+          <w:rFonts w:ascii="Tahoma" w:hAnsi="Tahoma" w:cs="Tahoma"/>
+          <w:sz w:val="28"/>
+          <w:szCs w:val="28"/>
           <w:lang w:bidi="fa-IR"/>
         </w:rPr>
       </w:pPr>
@@ -3684,12 +3693,1037 @@
           <w:lang w:bidi="fa-IR"/>
         </w:rPr>
         <w:t xml:space="preserve"> :</w:t>
+      </w:r>
+    </w:p>
+    <w:p>
+      <w:pPr>
+        <w:bidi/>
+        <w:rPr>
+          <w:rFonts w:ascii="Tahoma" w:hAnsi="Tahoma" w:cs="Tahoma"/>
+          <w:sz w:val="28"/>
+          <w:szCs w:val="28"/>
+          <w:lang w:bidi="fa-IR"/>
+        </w:rPr>
+      </w:pPr>
+    </w:p>
+    <w:p>
+      <w:pPr>
+        <w:bidi/>
+        <w:rPr>
+          <w:rFonts w:ascii="Tahoma" w:hAnsi="Tahoma" w:cs="Tahoma"/>
+          <w:sz w:val="28"/>
+          <w:szCs w:val="28"/>
+          <w:rtl/>
+          <w:lang w:bidi="fa-IR"/>
+        </w:rPr>
+      </w:pPr>
+      <w:r>
+        <w:rPr>
+          <w:rFonts w:ascii="Tahoma" w:hAnsi="Tahoma" w:cs="Tahoma" w:hint="cs"/>
+          <w:sz w:val="28"/>
+          <w:szCs w:val="28"/>
+          <w:rtl/>
+          <w:lang w:bidi="fa-IR"/>
+        </w:rPr>
+        <w:t>این نرم افزار با جاوا اسکریپت به کنترل درخواست های کاربر می پردازد</w:t>
+      </w:r>
+      <w:r>
+        <w:rPr>
+          <w:rFonts w:ascii="Tahoma" w:hAnsi="Tahoma" w:cs="Tahoma"/>
+          <w:sz w:val="28"/>
+          <w:szCs w:val="28"/>
+          <w:lang w:bidi="fa-IR"/>
+        </w:rPr>
+        <w:t xml:space="preserve"> </w:t>
+      </w:r>
+      <w:r>
+        <w:rPr>
+          <w:rFonts w:ascii="Tahoma" w:hAnsi="Tahoma" w:cs="Tahoma" w:hint="cs"/>
+          <w:sz w:val="28"/>
+          <w:szCs w:val="28"/>
+          <w:rtl/>
+          <w:lang w:bidi="fa-IR"/>
+        </w:rPr>
+        <w:t xml:space="preserve"> و در واقع یک </w:t>
+      </w:r>
+      <w:r>
+        <w:rPr>
+          <w:rFonts w:ascii="Tahoma" w:hAnsi="Tahoma" w:cs="Tahoma"/>
+          <w:sz w:val="28"/>
+          <w:szCs w:val="28"/>
+          <w:lang w:bidi="fa-IR"/>
+        </w:rPr>
+        <w:t>Mini Browser</w:t>
+      </w:r>
+      <w:r>
+        <w:rPr>
+          <w:rFonts w:ascii="Tahoma" w:hAnsi="Tahoma" w:cs="Tahoma" w:hint="cs"/>
+          <w:sz w:val="28"/>
+          <w:szCs w:val="28"/>
+          <w:rtl/>
+          <w:lang w:bidi="fa-IR"/>
+        </w:rPr>
+        <w:t xml:space="preserve"> در دسکتاپ کاربر باز میکند. </w:t>
+      </w:r>
+    </w:p>
+    <w:p>
+      <w:pPr>
+        <w:bidi/>
+        <w:rPr>
+          <w:rFonts w:ascii="Tahoma" w:hAnsi="Tahoma" w:cs="Tahoma"/>
+          <w:sz w:val="28"/>
+          <w:szCs w:val="28"/>
+          <w:rtl/>
+          <w:lang w:bidi="fa-IR"/>
+        </w:rPr>
+      </w:pPr>
+      <w:r>
+        <w:rPr>
+          <w:rFonts w:ascii="Tahoma" w:hAnsi="Tahoma" w:cs="Tahoma" w:hint="cs"/>
+          <w:sz w:val="28"/>
+          <w:szCs w:val="28"/>
+          <w:rtl/>
+          <w:lang w:bidi="fa-IR"/>
+        </w:rPr>
+        <w:t xml:space="preserve">در نسخه دسکتاپ بیشتر عملگر ها عملا مستقیم از صفحه وب سایت اینستاگرام لود می شود ولی در نسخه لینوکسی بیشتر در خواسته ها از طریق </w:t>
+      </w:r>
+      <w:r>
+        <w:rPr>
+          <w:rFonts w:ascii="Tahoma" w:hAnsi="Tahoma" w:cs="Tahoma"/>
+          <w:sz w:val="28"/>
+          <w:szCs w:val="28"/>
+          <w:lang w:bidi="fa-IR"/>
+        </w:rPr>
+        <w:t>API</w:t>
+      </w:r>
+      <w:r>
+        <w:rPr>
+          <w:rFonts w:ascii="Tahoma" w:hAnsi="Tahoma" w:cs="Tahoma" w:hint="cs"/>
+          <w:sz w:val="28"/>
+          <w:szCs w:val="28"/>
+          <w:rtl/>
+          <w:lang w:bidi="fa-IR"/>
+        </w:rPr>
+        <w:t xml:space="preserve"> رسمی اینستاگرام فراخوانی می شود.</w:t>
+      </w:r>
+    </w:p>
+    <w:p>
+      <w:pPr>
+        <w:bidi/>
+        <w:jc w:val="both"/>
+        <w:rPr>
+          <w:rFonts w:ascii="Tahoma" w:hAnsi="Tahoma" w:cs="Tahoma" w:hint="cs"/>
+          <w:sz w:val="28"/>
+          <w:szCs w:val="28"/>
+          <w:rtl/>
+          <w:lang w:bidi="fa-IR"/>
+        </w:rPr>
+      </w:pPr>
+      <w:r>
+        <w:rPr>
+          <w:rFonts w:ascii="Tahoma" w:hAnsi="Tahoma" w:cs="Tahoma" w:hint="cs"/>
+          <w:sz w:val="28"/>
+          <w:szCs w:val="28"/>
+          <w:rtl/>
+          <w:lang w:bidi="fa-IR"/>
+        </w:rPr>
+        <w:lastRenderedPageBreak/>
+        <w:t>نکته : این نرم افزار نام کاربری و رمز عبور را در قسمت رم کامپیوتر شما ذخیره سازی می کند و از این طریق اقدام به بازیابی میکند.</w:t>
+      </w:r>
+    </w:p>
+    <w:p>
+      <w:pPr>
+        <w:bidi/>
+        <w:jc w:val="both"/>
+        <w:rPr>
+          <w:rFonts w:ascii="Tahoma" w:hAnsi="Tahoma" w:cs="Tahoma"/>
+          <w:sz w:val="28"/>
+          <w:szCs w:val="28"/>
+          <w:rtl/>
+          <w:lang w:bidi="fa-IR"/>
+        </w:rPr>
+      </w:pPr>
+      <w:r>
+        <w:rPr>
+          <w:rFonts w:ascii="Tahoma" w:hAnsi="Tahoma" w:cs="Tahoma" w:hint="cs"/>
+          <w:sz w:val="28"/>
+          <w:szCs w:val="28"/>
+          <w:rtl/>
+          <w:lang w:bidi="fa-IR"/>
+        </w:rPr>
+        <w:t xml:space="preserve">در این مدل بعد از دریافت </w:t>
+      </w:r>
+      <w:proofErr w:type="spellStart"/>
+      <w:r>
+        <w:rPr>
+          <w:rFonts w:ascii="Tahoma" w:hAnsi="Tahoma" w:cs="Tahoma"/>
+          <w:sz w:val="28"/>
+          <w:szCs w:val="28"/>
+          <w:lang w:bidi="fa-IR"/>
+        </w:rPr>
+        <w:t>access_token</w:t>
+      </w:r>
+      <w:proofErr w:type="spellEnd"/>
+      <w:r>
+        <w:rPr>
+          <w:rFonts w:ascii="Tahoma" w:hAnsi="Tahoma" w:cs="Tahoma" w:hint="cs"/>
+          <w:sz w:val="28"/>
+          <w:szCs w:val="28"/>
+          <w:rtl/>
+          <w:lang w:bidi="fa-IR"/>
+        </w:rPr>
+        <w:t xml:space="preserve"> معتبر از سایت اینستاگرام به کار با </w:t>
+      </w:r>
+      <w:r>
+        <w:rPr>
+          <w:rFonts w:ascii="Tahoma" w:hAnsi="Tahoma" w:cs="Tahoma"/>
+          <w:sz w:val="28"/>
+          <w:szCs w:val="28"/>
+          <w:lang w:bidi="fa-IR"/>
+        </w:rPr>
+        <w:t>API</w:t>
+      </w:r>
+      <w:r>
+        <w:rPr>
+          <w:rFonts w:ascii="Tahoma" w:hAnsi="Tahoma" w:cs="Tahoma" w:hint="cs"/>
+          <w:sz w:val="28"/>
+          <w:szCs w:val="28"/>
+          <w:rtl/>
+          <w:lang w:bidi="fa-IR"/>
+        </w:rPr>
+        <w:t xml:space="preserve"> اینستاگرام پرداخته می شود و درخواست های مختلف از جمله بررسی </w:t>
+      </w:r>
+      <w:r>
+        <w:rPr>
+          <w:rFonts w:ascii="Tahoma" w:hAnsi="Tahoma" w:cs="Tahoma"/>
+          <w:sz w:val="28"/>
+          <w:szCs w:val="28"/>
+          <w:lang w:bidi="fa-IR"/>
+        </w:rPr>
+        <w:t>Follows</w:t>
+      </w:r>
+      <w:r>
+        <w:rPr>
+          <w:rFonts w:ascii="Tahoma" w:hAnsi="Tahoma" w:cs="Tahoma" w:hint="cs"/>
+          <w:sz w:val="28"/>
+          <w:szCs w:val="28"/>
+          <w:rtl/>
+          <w:lang w:bidi="fa-IR"/>
+        </w:rPr>
+        <w:t xml:space="preserve"> های دیگر کاربران انجام می پذیرد. همچنین در صورت تغییر </w:t>
+      </w:r>
+      <w:proofErr w:type="spellStart"/>
+      <w:r>
+        <w:rPr>
+          <w:rFonts w:ascii="Tahoma" w:hAnsi="Tahoma" w:cs="Tahoma"/>
+          <w:sz w:val="28"/>
+          <w:szCs w:val="28"/>
+          <w:lang w:bidi="fa-IR"/>
+        </w:rPr>
+        <w:t>access_token</w:t>
+      </w:r>
+      <w:proofErr w:type="spellEnd"/>
+      <w:r>
+        <w:rPr>
+          <w:rFonts w:ascii="Tahoma" w:hAnsi="Tahoma" w:cs="Tahoma" w:hint="cs"/>
+          <w:sz w:val="28"/>
+          <w:szCs w:val="28"/>
+          <w:rtl/>
+          <w:lang w:bidi="fa-IR"/>
+        </w:rPr>
+        <w:t xml:space="preserve"> از طریق یک متد جاوا اسکریپتی اقدام به بروز رسانی آن میکند در واقع نام کاربری و رمز عبور در </w:t>
+      </w:r>
+      <w:r>
+        <w:rPr>
+          <w:rFonts w:ascii="Tahoma" w:hAnsi="Tahoma" w:cs="Tahoma"/>
+          <w:sz w:val="28"/>
+          <w:szCs w:val="28"/>
+          <w:lang w:bidi="fa-IR"/>
+        </w:rPr>
+        <w:t>Cache</w:t>
+      </w:r>
+      <w:r>
+        <w:rPr>
+          <w:rFonts w:ascii="Tahoma" w:hAnsi="Tahoma" w:cs="Tahoma" w:hint="cs"/>
+          <w:sz w:val="28"/>
+          <w:szCs w:val="28"/>
+          <w:rtl/>
+          <w:lang w:bidi="fa-IR"/>
+        </w:rPr>
+        <w:t xml:space="preserve"> نرم افزار باقی مانده تا در صورت نیاز اقدام به دوباره بازیابی </w:t>
+      </w:r>
+      <w:proofErr w:type="spellStart"/>
+      <w:r>
+        <w:rPr>
+          <w:rFonts w:ascii="Tahoma" w:hAnsi="Tahoma" w:cs="Tahoma"/>
+          <w:sz w:val="28"/>
+          <w:szCs w:val="28"/>
+          <w:lang w:bidi="fa-IR"/>
+        </w:rPr>
+        <w:t>access_token</w:t>
+      </w:r>
+      <w:proofErr w:type="spellEnd"/>
+      <w:r>
+        <w:rPr>
+          <w:rFonts w:ascii="Tahoma" w:hAnsi="Tahoma" w:cs="Tahoma" w:hint="cs"/>
+          <w:sz w:val="28"/>
+          <w:szCs w:val="28"/>
+          <w:rtl/>
+          <w:lang w:bidi="fa-IR"/>
+        </w:rPr>
+        <w:t xml:space="preserve"> نماید.</w:t>
+      </w:r>
+    </w:p>
+    <w:p>
+      <w:pPr>
+        <w:bidi/>
+        <w:jc w:val="both"/>
+        <w:rPr>
+          <w:rFonts w:ascii="Tahoma" w:hAnsi="Tahoma" w:cs="Tahoma"/>
+          <w:sz w:val="28"/>
+          <w:szCs w:val="28"/>
+          <w:rtl/>
+          <w:lang w:bidi="fa-IR"/>
+        </w:rPr>
+      </w:pPr>
+    </w:p>
+    <w:p>
+      <w:pPr>
+        <w:bidi/>
+        <w:jc w:val="both"/>
+        <w:rPr>
+          <w:rFonts w:ascii="Tahoma" w:hAnsi="Tahoma" w:cs="Tahoma" w:hint="cs"/>
+          <w:sz w:val="28"/>
+          <w:szCs w:val="28"/>
+          <w:rtl/>
+          <w:lang w:bidi="fa-IR"/>
+        </w:rPr>
+      </w:pPr>
+      <w:r>
+        <w:rPr>
+          <w:rFonts w:ascii="Tahoma" w:hAnsi="Tahoma" w:cs="Tahoma" w:hint="cs"/>
+          <w:sz w:val="28"/>
+          <w:szCs w:val="28"/>
+          <w:rtl/>
+          <w:lang w:bidi="fa-IR"/>
+        </w:rPr>
+        <w:t xml:space="preserve">نکته : سرعت بازیابی اطلاعات در مواردی تا چند دقیقه افت می کند که ای به دلیل بازیابی </w:t>
+      </w:r>
+      <w:proofErr w:type="spellStart"/>
+      <w:r>
+        <w:rPr>
+          <w:rFonts w:ascii="Tahoma" w:hAnsi="Tahoma" w:cs="Tahoma"/>
+          <w:sz w:val="28"/>
+          <w:szCs w:val="28"/>
+          <w:lang w:bidi="fa-IR"/>
+        </w:rPr>
+        <w:t>Access_token</w:t>
+      </w:r>
+      <w:proofErr w:type="spellEnd"/>
+      <w:r>
+        <w:rPr>
+          <w:rFonts w:ascii="Tahoma" w:hAnsi="Tahoma" w:cs="Tahoma" w:hint="cs"/>
+          <w:sz w:val="28"/>
+          <w:szCs w:val="28"/>
+          <w:rtl/>
+          <w:lang w:bidi="fa-IR"/>
+        </w:rPr>
+        <w:t xml:space="preserve"> اتفاق می افتد.</w:t>
+      </w:r>
+    </w:p>
+    <w:p>
+      <w:pPr>
+        <w:bidi/>
+        <w:jc w:val="both"/>
+        <w:rPr>
+          <w:rFonts w:ascii="Tahoma" w:hAnsi="Tahoma" w:cs="Tahoma"/>
+          <w:sz w:val="28"/>
+          <w:szCs w:val="28"/>
+          <w:rtl/>
+          <w:lang w:bidi="fa-IR"/>
+        </w:rPr>
+      </w:pPr>
+    </w:p>
+    <w:p>
+      <w:pPr>
+        <w:bidi/>
+        <w:jc w:val="both"/>
+        <w:rPr>
+          <w:rFonts w:ascii="Tahoma" w:hAnsi="Tahoma" w:cs="Tahoma" w:hint="cs"/>
+          <w:sz w:val="28"/>
+          <w:szCs w:val="28"/>
+          <w:rtl/>
+          <w:lang w:bidi="fa-IR"/>
+        </w:rPr>
+      </w:pPr>
+      <w:r>
+        <w:rPr>
+          <w:rFonts w:ascii="Tahoma" w:hAnsi="Tahoma" w:cs="Tahoma" w:hint="cs"/>
+          <w:noProof/>
+          <w:sz w:val="28"/>
+          <w:szCs w:val="28"/>
+          <w:rtl/>
+        </w:rPr>
+        <w:drawing>
+          <wp:inline distT="0" distB="0" distL="0" distR="0">
+            <wp:extent cx="5943600" cy="795655"/>
+            <wp:effectExtent l="0" t="0" r="0" b="4445"/>
+            <wp:docPr id="7" name="Picture 7"/>
+            <wp:cNvGraphicFramePr>
+              <a:graphicFrameLocks xmlns:a="http://schemas.openxmlformats.org/drawingml/2006/main" noChangeAspect="1"/>
+            </wp:cNvGraphicFramePr>
+            <a:graphic xmlns:a="http://schemas.openxmlformats.org/drawingml/2006/main">
+              <a:graphicData uri="http://schemas.openxmlformats.org/drawingml/2006/picture">
+                <pic:pic xmlns:pic="http://schemas.openxmlformats.org/drawingml/2006/picture">
+                  <pic:nvPicPr>
+                    <pic:cNvPr id="7" name="7.jpg"/>
+                    <pic:cNvPicPr/>
+                  </pic:nvPicPr>
+                  <pic:blipFill>
+                    <a:blip r:embed="rId17">
+                      <a:extLst>
+                        <a:ext uri="{28A0092B-C50C-407E-A947-70E740481C1C}">
+                          <a14:useLocalDpi xmlns:a14="http://schemas.microsoft.com/office/drawing/2010/main" val="0"/>
+                        </a:ext>
+                      </a:extLst>
+                    </a:blip>
+                    <a:stretch>
+                      <a:fillRect/>
+                    </a:stretch>
+                  </pic:blipFill>
+                  <pic:spPr>
+                    <a:xfrm>
+                      <a:off x="0" y="0"/>
+                      <a:ext cx="5943600" cy="795655"/>
+                    </a:xfrm>
+                    <a:prstGeom prst="rect">
+                      <a:avLst/>
+                    </a:prstGeom>
+                  </pic:spPr>
+                </pic:pic>
+              </a:graphicData>
+            </a:graphic>
+          </wp:inline>
+        </w:drawing>
+      </w:r>
+    </w:p>
+    <w:p>
+      <w:pPr>
+        <w:bidi/>
+        <w:jc w:val="both"/>
+        <w:rPr>
+          <w:rFonts w:ascii="Tahoma" w:hAnsi="Tahoma" w:cs="Tahoma"/>
+          <w:sz w:val="28"/>
+          <w:szCs w:val="28"/>
+          <w:lang w:bidi="fa-IR"/>
+        </w:rPr>
+      </w:pPr>
+    </w:p>
+    <w:p>
+      <w:pPr>
+        <w:bidi/>
+        <w:rPr>
+          <w:rFonts w:ascii="Tahoma" w:hAnsi="Tahoma" w:cs="Tahoma" w:hint="cs"/>
+          <w:sz w:val="28"/>
+          <w:szCs w:val="28"/>
+          <w:rtl/>
+          <w:lang w:bidi="fa-IR"/>
+        </w:rPr>
+      </w:pPr>
+      <w:r>
+        <w:rPr>
+          <w:rFonts w:ascii="Tahoma" w:hAnsi="Tahoma" w:cs="Tahoma" w:hint="cs"/>
+          <w:sz w:val="28"/>
+          <w:szCs w:val="28"/>
+          <w:rtl/>
+          <w:lang w:bidi="fa-IR"/>
+        </w:rPr>
+        <w:t>متاسفانه این روش بارها توسط اینستاگرام نا معتبر شناخته شده است و نسخه لینوکسی این نرم افزار بار ها بلاک گردیده.</w:t>
+      </w:r>
+    </w:p>
+    <w:p>
+      <w:pPr>
+        <w:bidi/>
+        <w:rPr>
+          <w:rFonts w:ascii="Tahoma" w:hAnsi="Tahoma" w:cs="Tahoma" w:hint="cs"/>
+          <w:sz w:val="28"/>
+          <w:szCs w:val="28"/>
+          <w:rtl/>
+          <w:lang w:bidi="fa-IR"/>
+        </w:rPr>
+      </w:pPr>
+      <w:r>
+        <w:rPr>
+          <w:rFonts w:ascii="Tahoma" w:hAnsi="Tahoma" w:cs="Tahoma" w:hint="cs"/>
+          <w:sz w:val="28"/>
+          <w:szCs w:val="28"/>
+          <w:rtl/>
+          <w:lang w:bidi="fa-IR"/>
+        </w:rPr>
+        <w:t>طی بررسی های انجام شده این روش در حال حاضر قابل انجام بوده و می توان از متد های موجود در این نسخه استفاده کرد.</w:t>
+      </w:r>
+    </w:p>
+    <w:p>
+      <w:pPr>
+        <w:bidi/>
+        <w:rPr>
+          <w:rFonts w:ascii="Tahoma" w:hAnsi="Tahoma" w:cs="Tahoma"/>
+          <w:sz w:val="28"/>
+          <w:szCs w:val="28"/>
+          <w:rtl/>
+          <w:lang w:bidi="fa-IR"/>
+        </w:rPr>
+      </w:pPr>
+    </w:p>
+    <w:p>
+      <w:pPr>
+        <w:bidi/>
+        <w:rPr>
+          <w:rFonts w:ascii="Tahoma" w:hAnsi="Tahoma" w:cs="Tahoma"/>
+          <w:sz w:val="28"/>
+          <w:szCs w:val="28"/>
+          <w:rtl/>
+          <w:lang w:bidi="fa-IR"/>
+        </w:rPr>
+      </w:pPr>
+      <w:r>
+        <w:rPr>
+          <w:rFonts w:ascii="Tahoma" w:hAnsi="Tahoma" w:cs="Tahoma"/>
+          <w:sz w:val="28"/>
+          <w:szCs w:val="28"/>
+          <w:lang w:bidi="fa-IR"/>
+        </w:rPr>
+        <w:t xml:space="preserve">Instagram Graph </w:t>
+      </w:r>
+      <w:proofErr w:type="gramStart"/>
+      <w:r>
+        <w:rPr>
+          <w:rFonts w:ascii="Tahoma" w:hAnsi="Tahoma" w:cs="Tahoma"/>
+          <w:sz w:val="28"/>
+          <w:szCs w:val="28"/>
+          <w:lang w:bidi="fa-IR"/>
+        </w:rPr>
+        <w:t>API</w:t>
+      </w:r>
+      <w:r>
+        <w:rPr>
+          <w:rFonts w:ascii="Tahoma" w:hAnsi="Tahoma" w:cs="Tahoma" w:hint="cs"/>
+          <w:sz w:val="28"/>
+          <w:szCs w:val="28"/>
+          <w:rtl/>
+          <w:lang w:bidi="fa-IR"/>
+        </w:rPr>
+        <w:t xml:space="preserve"> :</w:t>
+      </w:r>
+      <w:proofErr w:type="gramEnd"/>
+    </w:p>
+    <w:p>
+      <w:pPr>
+        <w:bidi/>
+        <w:jc w:val="both"/>
+        <w:rPr>
+          <w:rFonts w:ascii="Tahoma" w:hAnsi="Tahoma" w:cs="Tahoma"/>
+          <w:sz w:val="28"/>
+          <w:szCs w:val="28"/>
+          <w:lang w:bidi="fa-IR"/>
+        </w:rPr>
+      </w:pPr>
+      <w:r>
+        <w:rPr>
+          <w:rFonts w:ascii="Tahoma" w:hAnsi="Tahoma" w:cs="Tahoma" w:hint="cs"/>
+          <w:sz w:val="28"/>
+          <w:szCs w:val="28"/>
+          <w:rtl/>
+          <w:lang w:bidi="fa-IR"/>
+        </w:rPr>
+        <w:t xml:space="preserve">طبق توضیحات فیسبوک اصولی ترین روش برای استفاده از قابلیت های اینستاگرام جهت ایجاد استارآپ از طریق </w:t>
+      </w:r>
+      <w:r>
+        <w:rPr>
+          <w:rFonts w:ascii="Tahoma" w:hAnsi="Tahoma" w:cs="Tahoma"/>
+          <w:sz w:val="28"/>
+          <w:szCs w:val="28"/>
+          <w:lang w:bidi="fa-IR"/>
+        </w:rPr>
+        <w:t>Instagram Graph API</w:t>
+      </w:r>
+      <w:r>
+        <w:rPr>
+          <w:rFonts w:ascii="Tahoma" w:hAnsi="Tahoma" w:cs="Tahoma" w:hint="cs"/>
+          <w:sz w:val="28"/>
+          <w:szCs w:val="28"/>
+          <w:rtl/>
+          <w:lang w:bidi="fa-IR"/>
+        </w:rPr>
+        <w:t xml:space="preserve"> می باشد که در حال حاضر بروز ترین قوانین فیس بوک روی آن اعمال شده است که از تاریخی معین به عنوان روش استاندارد معرفی شده است.</w:t>
+      </w:r>
+    </w:p>
+    <w:p>
+      <w:pPr>
+        <w:bidi/>
+        <w:jc w:val="both"/>
+        <w:rPr>
+          <w:rFonts w:ascii="Tahoma" w:hAnsi="Tahoma" w:cs="Tahoma" w:hint="cs"/>
+          <w:sz w:val="28"/>
+          <w:szCs w:val="28"/>
+          <w:rtl/>
+          <w:lang w:bidi="fa-IR"/>
+        </w:rPr>
+      </w:pPr>
+      <w:r>
+        <w:rPr>
+          <w:rFonts w:ascii="Tahoma" w:hAnsi="Tahoma" w:cs="Tahoma" w:hint="cs"/>
+          <w:sz w:val="28"/>
+          <w:szCs w:val="28"/>
+          <w:rtl/>
+          <w:lang w:bidi="fa-IR"/>
+        </w:rPr>
+        <w:t xml:space="preserve">استفاده از این مجموعه </w:t>
+      </w:r>
+      <w:r>
+        <w:rPr>
+          <w:rFonts w:ascii="Tahoma" w:hAnsi="Tahoma" w:cs="Tahoma"/>
+          <w:sz w:val="28"/>
+          <w:szCs w:val="28"/>
+          <w:lang w:bidi="fa-IR"/>
+        </w:rPr>
+        <w:t>API</w:t>
+      </w:r>
+      <w:r>
+        <w:rPr>
+          <w:rFonts w:ascii="Tahoma" w:hAnsi="Tahoma" w:cs="Tahoma" w:hint="cs"/>
+          <w:sz w:val="28"/>
+          <w:szCs w:val="28"/>
+          <w:rtl/>
+          <w:lang w:bidi="fa-IR"/>
+        </w:rPr>
+        <w:t xml:space="preserve"> مستلزم شناخت انواع اکانت ها در اینستاگرام می باشد همچنین معرفی استارآپ معتبر به فیسبوک که از طریق اکانت فیسبوک انجام </w:t>
+      </w:r>
+      <w:r>
+        <w:rPr>
+          <w:rFonts w:ascii="Tahoma" w:hAnsi="Tahoma" w:cs="Tahoma" w:hint="cs"/>
+          <w:sz w:val="28"/>
+          <w:szCs w:val="28"/>
+          <w:rtl/>
+          <w:lang w:bidi="fa-IR"/>
+        </w:rPr>
+        <w:lastRenderedPageBreak/>
+        <w:t>می شود و ثبت و استفاده از آن از طریق پنلی معروف به پنل آنالیز و توسعه ی فیسبوک صورت می گیرد.</w:t>
+      </w:r>
+    </w:p>
+    <w:p>
+      <w:pPr>
+        <w:bidi/>
+        <w:jc w:val="both"/>
+        <w:rPr>
+          <w:rFonts w:ascii="Tahoma" w:hAnsi="Tahoma" w:cs="Tahoma"/>
+          <w:sz w:val="28"/>
+          <w:szCs w:val="28"/>
+          <w:lang w:bidi="fa-IR"/>
+        </w:rPr>
+      </w:pPr>
+      <w:r>
+        <w:rPr>
+          <w:rFonts w:ascii="Tahoma" w:hAnsi="Tahoma" w:cs="Tahoma" w:hint="cs"/>
+          <w:noProof/>
+          <w:sz w:val="28"/>
+          <w:szCs w:val="28"/>
+        </w:rPr>
+        <w:drawing>
+          <wp:inline distT="0" distB="0" distL="0" distR="0">
+            <wp:extent cx="5943600" cy="3485515"/>
+            <wp:effectExtent l="0" t="0" r="0" b="635"/>
+            <wp:docPr id="8" name="Picture 8"/>
+            <wp:cNvGraphicFramePr>
+              <a:graphicFrameLocks xmlns:a="http://schemas.openxmlformats.org/drawingml/2006/main" noChangeAspect="1"/>
+            </wp:cNvGraphicFramePr>
+            <a:graphic xmlns:a="http://schemas.openxmlformats.org/drawingml/2006/main">
+              <a:graphicData uri="http://schemas.openxmlformats.org/drawingml/2006/picture">
+                <pic:pic xmlns:pic="http://schemas.openxmlformats.org/drawingml/2006/picture">
+                  <pic:nvPicPr>
+                    <pic:cNvPr id="8" name="9.jpg"/>
+                    <pic:cNvPicPr/>
+                  </pic:nvPicPr>
+                  <pic:blipFill>
+                    <a:blip r:embed="rId18">
+                      <a:extLst>
+                        <a:ext uri="{28A0092B-C50C-407E-A947-70E740481C1C}">
+                          <a14:useLocalDpi xmlns:a14="http://schemas.microsoft.com/office/drawing/2010/main" val="0"/>
+                        </a:ext>
+                      </a:extLst>
+                    </a:blip>
+                    <a:stretch>
+                      <a:fillRect/>
+                    </a:stretch>
+                  </pic:blipFill>
+                  <pic:spPr>
+                    <a:xfrm>
+                      <a:off x="0" y="0"/>
+                      <a:ext cx="5943600" cy="3485515"/>
+                    </a:xfrm>
+                    <a:prstGeom prst="rect">
+                      <a:avLst/>
+                    </a:prstGeom>
+                  </pic:spPr>
+                </pic:pic>
+              </a:graphicData>
+            </a:graphic>
+          </wp:inline>
+        </w:drawing>
+      </w:r>
+    </w:p>
+    <w:p>
+      <w:pPr>
+        <w:bidi/>
+        <w:rPr>
+          <w:rFonts w:ascii="Tahoma" w:hAnsi="Tahoma" w:cs="Tahoma"/>
+          <w:sz w:val="28"/>
+          <w:szCs w:val="28"/>
+          <w:lang w:bidi="fa-IR"/>
+        </w:rPr>
+      </w:pPr>
+    </w:p>
+    <w:p>
+      <w:pPr>
+        <w:bidi/>
+        <w:rPr>
+          <w:rFonts w:ascii="Tahoma" w:hAnsi="Tahoma" w:cs="Tahoma"/>
+          <w:sz w:val="28"/>
+          <w:szCs w:val="28"/>
+          <w:rtl/>
+          <w:lang w:bidi="fa-IR"/>
+        </w:rPr>
+      </w:pPr>
+      <w:r>
+        <w:rPr>
+          <w:rFonts w:ascii="Tahoma" w:hAnsi="Tahoma" w:cs="Tahoma" w:hint="cs"/>
+          <w:sz w:val="28"/>
+          <w:szCs w:val="28"/>
+          <w:rtl/>
+          <w:lang w:bidi="fa-IR"/>
+        </w:rPr>
+        <w:t>انواع اکانت های مربوط به اینستاگرام :</w:t>
+      </w:r>
+    </w:p>
+    <w:p>
+      <w:pPr>
+        <w:pStyle w:val="ListParagraph"/>
+        <w:numPr>
+          <w:ilvl w:val="0"/>
+          <w:numId w:val="4"/>
+        </w:numPr>
+        <w:bidi/>
+        <w:rPr>
+          <w:rFonts w:ascii="Tahoma" w:hAnsi="Tahoma" w:cs="Tahoma" w:hint="cs"/>
+          <w:sz w:val="28"/>
+          <w:szCs w:val="28"/>
+          <w:lang w:bidi="fa-IR"/>
+        </w:rPr>
+      </w:pPr>
+      <w:r>
+        <w:rPr>
+          <w:rFonts w:ascii="Tahoma" w:hAnsi="Tahoma" w:cs="Tahoma" w:hint="cs"/>
+          <w:sz w:val="28"/>
+          <w:szCs w:val="28"/>
+          <w:rtl/>
+          <w:lang w:bidi="fa-IR"/>
+        </w:rPr>
+        <w:t>اکانت های شخصی</w:t>
+      </w:r>
+    </w:p>
+    <w:p>
+      <w:pPr>
+        <w:pStyle w:val="ListParagraph"/>
+        <w:numPr>
+          <w:ilvl w:val="0"/>
+          <w:numId w:val="4"/>
+        </w:numPr>
+        <w:bidi/>
+        <w:rPr>
+          <w:rFonts w:ascii="Tahoma" w:hAnsi="Tahoma" w:cs="Tahoma" w:hint="cs"/>
+          <w:sz w:val="28"/>
+          <w:szCs w:val="28"/>
+          <w:lang w:bidi="fa-IR"/>
+        </w:rPr>
+      </w:pPr>
+      <w:r>
+        <w:rPr>
+          <w:rFonts w:ascii="Tahoma" w:hAnsi="Tahoma" w:cs="Tahoma" w:hint="cs"/>
+          <w:sz w:val="28"/>
+          <w:szCs w:val="28"/>
+          <w:rtl/>
+          <w:lang w:bidi="fa-IR"/>
+        </w:rPr>
+        <w:t>اکانت های عمومی</w:t>
+      </w:r>
+    </w:p>
+    <w:p>
+      <w:pPr>
+        <w:pStyle w:val="ListParagraph"/>
+        <w:numPr>
+          <w:ilvl w:val="0"/>
+          <w:numId w:val="4"/>
+        </w:numPr>
+        <w:bidi/>
+        <w:rPr>
+          <w:rFonts w:ascii="Tahoma" w:hAnsi="Tahoma" w:cs="Tahoma" w:hint="cs"/>
+          <w:sz w:val="28"/>
+          <w:szCs w:val="28"/>
+          <w:lang w:bidi="fa-IR"/>
+        </w:rPr>
+      </w:pPr>
+      <w:r>
+        <w:rPr>
+          <w:rFonts w:ascii="Tahoma" w:hAnsi="Tahoma" w:cs="Tahoma" w:hint="cs"/>
+          <w:sz w:val="28"/>
+          <w:szCs w:val="28"/>
+          <w:rtl/>
+          <w:lang w:bidi="fa-IR"/>
+        </w:rPr>
+        <w:t xml:space="preserve">اکانت های فروشگاهی </w:t>
+      </w:r>
+    </w:p>
+    <w:p>
+      <w:pPr>
+        <w:pStyle w:val="ListParagraph"/>
+        <w:numPr>
+          <w:ilvl w:val="0"/>
+          <w:numId w:val="4"/>
+        </w:numPr>
+        <w:bidi/>
+        <w:rPr>
+          <w:rFonts w:ascii="Tahoma" w:hAnsi="Tahoma" w:cs="Tahoma" w:hint="cs"/>
+          <w:sz w:val="28"/>
+          <w:szCs w:val="28"/>
+          <w:lang w:bidi="fa-IR"/>
+        </w:rPr>
+      </w:pPr>
+      <w:r>
+        <w:rPr>
+          <w:rFonts w:ascii="Tahoma" w:hAnsi="Tahoma" w:cs="Tahoma" w:hint="cs"/>
+          <w:sz w:val="28"/>
+          <w:szCs w:val="28"/>
+          <w:rtl/>
+          <w:lang w:bidi="fa-IR"/>
+        </w:rPr>
+        <w:t>اکانت های تجاری</w:t>
+      </w:r>
+    </w:p>
+    <w:p>
+      <w:pPr>
+        <w:pStyle w:val="ListParagraph"/>
+        <w:numPr>
+          <w:ilvl w:val="0"/>
+          <w:numId w:val="4"/>
+        </w:numPr>
+        <w:bidi/>
+        <w:rPr>
+          <w:rFonts w:ascii="Tahoma" w:hAnsi="Tahoma" w:cs="Tahoma" w:hint="cs"/>
+          <w:sz w:val="28"/>
+          <w:szCs w:val="28"/>
+          <w:lang w:bidi="fa-IR"/>
+        </w:rPr>
+      </w:pPr>
+      <w:r>
+        <w:rPr>
+          <w:rFonts w:ascii="Tahoma" w:hAnsi="Tahoma" w:cs="Tahoma" w:hint="cs"/>
+          <w:sz w:val="28"/>
+          <w:szCs w:val="28"/>
+          <w:rtl/>
+          <w:lang w:bidi="fa-IR"/>
+        </w:rPr>
+        <w:t>اکانت های برندینگ</w:t>
+      </w:r>
+    </w:p>
+    <w:p>
+      <w:pPr>
+        <w:pStyle w:val="ListParagraph"/>
+        <w:numPr>
+          <w:ilvl w:val="0"/>
+          <w:numId w:val="4"/>
+        </w:numPr>
+        <w:bidi/>
+        <w:rPr>
+          <w:rFonts w:ascii="Tahoma" w:hAnsi="Tahoma" w:cs="Tahoma" w:hint="cs"/>
+          <w:sz w:val="28"/>
+          <w:szCs w:val="28"/>
+          <w:lang w:bidi="fa-IR"/>
+        </w:rPr>
+      </w:pPr>
+      <w:r>
+        <w:rPr>
+          <w:rFonts w:ascii="Tahoma" w:hAnsi="Tahoma" w:cs="Tahoma" w:hint="cs"/>
+          <w:sz w:val="28"/>
+          <w:szCs w:val="28"/>
+          <w:rtl/>
+          <w:lang w:bidi="fa-IR"/>
+        </w:rPr>
+        <w:t>اکانت های سلبریتی</w:t>
+      </w:r>
+    </w:p>
+    <w:p>
+      <w:pPr>
+        <w:pStyle w:val="ListParagraph"/>
+        <w:numPr>
+          <w:ilvl w:val="0"/>
+          <w:numId w:val="4"/>
+        </w:numPr>
+        <w:bidi/>
+        <w:rPr>
+          <w:rFonts w:ascii="Tahoma" w:hAnsi="Tahoma" w:cs="Tahoma" w:hint="cs"/>
+          <w:sz w:val="28"/>
+          <w:szCs w:val="28"/>
+          <w:lang w:bidi="fa-IR"/>
+        </w:rPr>
+      </w:pPr>
+      <w:r>
+        <w:rPr>
+          <w:rFonts w:ascii="Tahoma" w:hAnsi="Tahoma" w:cs="Tahoma" w:hint="cs"/>
+          <w:sz w:val="28"/>
+          <w:szCs w:val="28"/>
+          <w:rtl/>
+          <w:lang w:bidi="fa-IR"/>
+        </w:rPr>
+        <w:t>روبات ها</w:t>
+      </w:r>
+    </w:p>
+    <w:p>
+      <w:pPr>
+        <w:pStyle w:val="ListParagraph"/>
+        <w:numPr>
+          <w:ilvl w:val="0"/>
+          <w:numId w:val="4"/>
+        </w:numPr>
+        <w:bidi/>
+        <w:rPr>
+          <w:rFonts w:ascii="Tahoma" w:hAnsi="Tahoma" w:cs="Tahoma" w:hint="cs"/>
+          <w:sz w:val="28"/>
+          <w:szCs w:val="28"/>
+          <w:lang w:bidi="fa-IR"/>
+        </w:rPr>
+      </w:pPr>
+      <w:r>
+        <w:rPr>
+          <w:rFonts w:ascii="Tahoma" w:hAnsi="Tahoma" w:cs="Tahoma" w:hint="cs"/>
+          <w:sz w:val="28"/>
+          <w:szCs w:val="28"/>
+          <w:rtl/>
+          <w:lang w:bidi="fa-IR"/>
+        </w:rPr>
+        <w:t>اکانت های مربوط به استریم ویدئو</w:t>
+      </w:r>
+    </w:p>
+    <w:p>
+      <w:pPr>
+        <w:pStyle w:val="ListParagraph"/>
+        <w:numPr>
+          <w:ilvl w:val="0"/>
+          <w:numId w:val="4"/>
+        </w:numPr>
+        <w:bidi/>
+        <w:rPr>
+          <w:rFonts w:ascii="Tahoma" w:hAnsi="Tahoma" w:cs="Tahoma"/>
+          <w:sz w:val="28"/>
+          <w:szCs w:val="28"/>
+          <w:lang w:bidi="fa-IR"/>
+        </w:rPr>
+      </w:pPr>
+      <w:r>
+        <w:rPr>
+          <w:rFonts w:ascii="Tahoma" w:hAnsi="Tahoma" w:cs="Tahoma" w:hint="cs"/>
+          <w:sz w:val="28"/>
+          <w:szCs w:val="28"/>
+          <w:rtl/>
+          <w:lang w:bidi="fa-IR"/>
+        </w:rPr>
+        <w:t>اکانت های بلاگر</w:t>
+      </w:r>
+    </w:p>
+    <w:p>
+      <w:pPr>
+        <w:bidi/>
+        <w:rPr>
+          <w:rFonts w:ascii="Tahoma" w:hAnsi="Tahoma" w:cs="Tahoma"/>
+          <w:sz w:val="28"/>
+          <w:szCs w:val="28"/>
+          <w:rtl/>
+          <w:lang w:bidi="fa-IR"/>
+        </w:rPr>
+      </w:pPr>
+    </w:p>
+    <w:p>
+      <w:pPr>
+        <w:bidi/>
+        <w:rPr>
+          <w:rFonts w:ascii="Tahoma" w:hAnsi="Tahoma" w:cs="Tahoma"/>
+          <w:sz w:val="28"/>
+          <w:szCs w:val="28"/>
+          <w:rtl/>
+          <w:lang w:bidi="fa-IR"/>
+        </w:rPr>
+      </w:pPr>
+      <w:r>
+        <w:rPr>
+          <w:rFonts w:ascii="Tahoma" w:hAnsi="Tahoma" w:cs="Tahoma" w:hint="cs"/>
+          <w:sz w:val="28"/>
+          <w:szCs w:val="28"/>
+          <w:rtl/>
+          <w:lang w:bidi="fa-IR"/>
+        </w:rPr>
+        <w:t>شما در حالت عادی با ایجاد یک اکانت اینستاگرام اقدام به ایجاد یک اکانت شخصی کرده اید.</w:t>
       </w:r>
       <w:bookmarkStart w:id="0" w:name="_GoBack"/>
       <w:bookmarkEnd w:id="0"/>
     </w:p>
+    <w:p>
+      <w:pPr>
+        <w:bidi/>
+        <w:rPr>
+          <w:rFonts w:ascii="Tahoma" w:hAnsi="Tahoma" w:cs="Tahoma"/>
+          <w:sz w:val="28"/>
+          <w:szCs w:val="28"/>
+          <w:rtl/>
+          <w:lang w:bidi="fa-IR"/>
+        </w:rPr>
+      </w:pPr>
+    </w:p>
+    <w:p>
+      <w:pPr>
+        <w:bidi/>
+        <w:rPr>
+          <w:rFonts w:ascii="Tahoma" w:hAnsi="Tahoma" w:cs="Tahoma"/>
+          <w:sz w:val="28"/>
+          <w:szCs w:val="28"/>
+          <w:rtl/>
+          <w:lang w:bidi="fa-IR"/>
+        </w:rPr>
+      </w:pPr>
+      <w:r>
+        <w:rPr>
+          <w:rFonts w:ascii="Tahoma" w:hAnsi="Tahoma" w:cs="Tahoma" w:hint="cs"/>
+          <w:sz w:val="28"/>
+          <w:szCs w:val="28"/>
+          <w:rtl/>
+          <w:lang w:bidi="fa-IR"/>
+        </w:rPr>
+        <w:lastRenderedPageBreak/>
+        <w:t>که در ادامه به توضیحات و تقسیم بندی این اکانت های به مجموعه های مد نظر خواهیم پرداخت :</w:t>
+      </w:r>
+    </w:p>
+    <w:p>
+      <w:pPr>
+        <w:bidi/>
+        <w:rPr>
+          <w:rFonts w:ascii="Tahoma" w:hAnsi="Tahoma" w:cs="Tahoma" w:hint="cs"/>
+          <w:sz w:val="28"/>
+          <w:szCs w:val="28"/>
+          <w:rtl/>
+          <w:lang w:bidi="fa-IR"/>
+        </w:rPr>
+      </w:pPr>
+    </w:p>
     <w:sectPr>
-      <w:footerReference w:type="default" r:id="rId17"/>
+      <w:footerReference w:type="default" r:id="rId19"/>
       <w:pgSz w:w="12240" w:h="15840"/>
       <w:pgMar w:top="1440" w:right="1440" w:bottom="1440" w:left="1440" w:header="720" w:footer="720" w:gutter="0"/>
       <w:pgNumType w:start="0"/>
@@ -3866,7 +4900,7 @@
         <w:sz w:val="20"/>
         <w:szCs w:val="20"/>
       </w:rPr>
-      <w:t>6</w:t>
+      <w:t>8</w:t>
     </w:r>
     <w:r>
       <w:rPr>
@@ -3910,9 +4944,9 @@
 <file path=word/numbering.xml><?xml version="1.0" encoding="utf-8"?>
 <w:numbering xmlns:wpc="http://schemas.microsoft.com/office/word/2010/wordprocessingCanvas" xmlns:mc="http://schemas.openxmlformats.org/markup-compatibility/2006" xmlns:o="urn:schemas-microsoft-com:office:office" xmlns:r="http://schemas.openxmlformats.org/officeDocument/2006/relationships" xmlns:m="http://schemas.openxmlformats.org/officeDocument/2006/math" xmlns:v="urn:schemas-microsoft-com:vml" xmlns:wp14="http://schemas.microsoft.com/office/word/2010/wordprocessingDrawing" xmlns:wp="http://schemas.openxmlformats.org/drawingml/2006/wordprocessingDrawing" xmlns:w10="urn:schemas-microsoft-com:office:word" xmlns:w="http://schemas.openxmlformats.org/wordprocessingml/2006/main" xmlns:w14="http://schemas.microsoft.com/office/word/2010/wordml" xmlns:w15="http://schemas.microsoft.com/office/word/2012/wordml" xmlns:wpg="http://schemas.microsoft.com/office/word/2010/wordprocessingGroup" xmlns:wpi="http://schemas.microsoft.com/office/word/2010/wordprocessingInk" xmlns:wne="http://schemas.microsoft.com/office/word/2006/wordml" xmlns:wps="http://schemas.microsoft.com/office/word/2010/wordprocessingShape" mc:Ignorable="w14 w15 wp14">
   <w:abstractNum w:abstractNumId="0">
-    <w:nsid w:val="36337255"/>
+    <w:nsid w:val="33C71AB2"/>
     <w:multiLevelType w:val="hybridMultilevel"/>
-    <w:tmpl w:val="C094926E"/>
+    <w:tmpl w:val="C2887D88"/>
     <w:lvl w:ilvl="0" w:tplc="0409000F">
       <w:start w:val="1"/>
       <w:numFmt w:val="decimal"/>
@@ -3999,6 +5033,95 @@
     </w:lvl>
   </w:abstractNum>
   <w:abstractNum w:abstractNumId="1">
+    <w:nsid w:val="36337255"/>
+    <w:multiLevelType w:val="hybridMultilevel"/>
+    <w:tmpl w:val="C094926E"/>
+    <w:lvl w:ilvl="0" w:tplc="0409000F">
+      <w:start w:val="1"/>
+      <w:numFmt w:val="decimal"/>
+      <w:lvlText w:val="%1."/>
+      <w:lvlJc w:val="left"/>
+      <w:pPr>
+        <w:ind w:left="720" w:hanging="360"/>
+      </w:pPr>
+      <w:rPr>
+        <w:rFonts w:hint="default"/>
+      </w:rPr>
+    </w:lvl>
+    <w:lvl w:ilvl="1" w:tplc="04090019" w:tentative="1">
+      <w:start w:val="1"/>
+      <w:numFmt w:val="lowerLetter"/>
+      <w:lvlText w:val="%2."/>
+      <w:lvlJc w:val="left"/>
+      <w:pPr>
+        <w:ind w:left="1440" w:hanging="360"/>
+      </w:pPr>
+    </w:lvl>
+    <w:lvl w:ilvl="2" w:tplc="0409001B" w:tentative="1">
+      <w:start w:val="1"/>
+      <w:numFmt w:val="lowerRoman"/>
+      <w:lvlText w:val="%3."/>
+      <w:lvlJc w:val="right"/>
+      <w:pPr>
+        <w:ind w:left="2160" w:hanging="180"/>
+      </w:pPr>
+    </w:lvl>
+    <w:lvl w:ilvl="3" w:tplc="0409000F" w:tentative="1">
+      <w:start w:val="1"/>
+      <w:numFmt w:val="decimal"/>
+      <w:lvlText w:val="%4."/>
+      <w:lvlJc w:val="left"/>
+      <w:pPr>
+        <w:ind w:left="2880" w:hanging="360"/>
+      </w:pPr>
+    </w:lvl>
+    <w:lvl w:ilvl="4" w:tplc="04090019" w:tentative="1">
+      <w:start w:val="1"/>
+      <w:numFmt w:val="lowerLetter"/>
+      <w:lvlText w:val="%5."/>
+      <w:lvlJc w:val="left"/>
+      <w:pPr>
+        <w:ind w:left="3600" w:hanging="360"/>
+      </w:pPr>
+    </w:lvl>
+    <w:lvl w:ilvl="5" w:tplc="0409001B" w:tentative="1">
+      <w:start w:val="1"/>
+      <w:numFmt w:val="lowerRoman"/>
+      <w:lvlText w:val="%6."/>
+      <w:lvlJc w:val="right"/>
+      <w:pPr>
+        <w:ind w:left="4320" w:hanging="180"/>
+      </w:pPr>
+    </w:lvl>
+    <w:lvl w:ilvl="6" w:tplc="0409000F" w:tentative="1">
+      <w:start w:val="1"/>
+      <w:numFmt w:val="decimal"/>
+      <w:lvlText w:val="%7."/>
+      <w:lvlJc w:val="left"/>
+      <w:pPr>
+        <w:ind w:left="5040" w:hanging="360"/>
+      </w:pPr>
+    </w:lvl>
+    <w:lvl w:ilvl="7" w:tplc="04090019" w:tentative="1">
+      <w:start w:val="1"/>
+      <w:numFmt w:val="lowerLetter"/>
+      <w:lvlText w:val="%8."/>
+      <w:lvlJc w:val="left"/>
+      <w:pPr>
+        <w:ind w:left="5760" w:hanging="360"/>
+      </w:pPr>
+    </w:lvl>
+    <w:lvl w:ilvl="8" w:tplc="0409001B" w:tentative="1">
+      <w:start w:val="1"/>
+      <w:numFmt w:val="lowerRoman"/>
+      <w:lvlText w:val="%9."/>
+      <w:lvlJc w:val="right"/>
+      <w:pPr>
+        <w:ind w:left="6480" w:hanging="180"/>
+      </w:pPr>
+    </w:lvl>
+  </w:abstractNum>
+  <w:abstractNum w:abstractNumId="2">
     <w:nsid w:val="764468E1"/>
     <w:multiLevelType w:val="hybridMultilevel"/>
     <w:tmpl w:val="B9BAC20A"/>
@@ -4084,7 +5207,7 @@
       </w:pPr>
     </w:lvl>
   </w:abstractNum>
-  <w:abstractNum w:abstractNumId="2">
+  <w:abstractNum w:abstractNumId="3">
     <w:nsid w:val="7C7569A3"/>
     <w:multiLevelType w:val="hybridMultilevel"/>
     <w:tmpl w:val="D28CD5A2"/>
@@ -4197,13 +5320,16 @@
     </w:lvl>
   </w:abstractNum>
   <w:num w:numId="1">
+    <w:abstractNumId w:val="2"/>
+  </w:num>
+  <w:num w:numId="2">
     <w:abstractNumId w:val="1"/>
   </w:num>
-  <w:num w:numId="2">
+  <w:num w:numId="3">
+    <w:abstractNumId w:val="3"/>
+  </w:num>
+  <w:num w:numId="4">
     <w:abstractNumId w:val="0"/>
-  </w:num>
-  <w:num w:numId="3">
-    <w:abstractNumId w:val="2"/>
   </w:num>
 </w:numbering>
 </file>
@@ -5019,7 +6145,7 @@
 </file>
 
 <file path=customXml/itemProps2.xml><?xml version="1.0" encoding="utf-8"?>
-<ds:datastoreItem xmlns:ds="http://schemas.openxmlformats.org/officeDocument/2006/customXml" ds:itemID="{F7658556-9301-4A90-BA31-FA70D304F473}">
+<ds:datastoreItem xmlns:ds="http://schemas.openxmlformats.org/officeDocument/2006/customXml" ds:itemID="{067F59F9-0C68-4646-8CC0-62F84A0D9383}">
   <ds:schemaRefs>
     <ds:schemaRef ds:uri="http://schemas.openxmlformats.org/officeDocument/2006/bibliography"/>
   </ds:schemaRefs>

</xml_diff>

<commit_message>
Add Instagram News Link
</commit_message>
<xml_diff>
--- a/Instagram_Document.docx
+++ b/Instagram_Document.docx
@@ -4122,11 +4122,11 @@
     <w:p>
       <w:pPr>
         <w:bidi/>
-        <w:rPr>
-          <w:rFonts w:ascii="Tahoma" w:hAnsi="Tahoma" w:cs="Tahoma" w:hint="cs"/>
-          <w:sz w:val="28"/>
-          <w:szCs w:val="28"/>
-          <w:rtl/>
+        <w:jc w:val="both"/>
+        <w:rPr>
+          <w:rFonts w:ascii="Tahoma" w:hAnsi="Tahoma" w:cs="Tahoma"/>
+          <w:sz w:val="28"/>
+          <w:szCs w:val="28"/>
           <w:lang w:bidi="fa-IR"/>
         </w:rPr>
       </w:pPr>
@@ -4140,6 +4140,154 @@
         </w:rPr>
         <w:t>متاسفانه این روش بارها توسط اینستاگرام نا معتبر شناخته شده است و نسخه لینوکسی این نرم افزار بار ها بلاک گردیده.</w:t>
       </w:r>
+      <w:r>
+        <w:rPr>
+          <w:rFonts w:ascii="Tahoma" w:hAnsi="Tahoma" w:cs="Tahoma"/>
+          <w:sz w:val="28"/>
+          <w:szCs w:val="28"/>
+          <w:lang w:bidi="fa-IR"/>
+        </w:rPr>
+        <w:t xml:space="preserve"> </w:t>
+      </w:r>
+      <w:r>
+        <w:rPr>
+          <w:rFonts w:ascii="Tahoma" w:hAnsi="Tahoma" w:cs="Tahoma" w:hint="cs"/>
+          <w:sz w:val="28"/>
+          <w:szCs w:val="28"/>
+          <w:rtl/>
+          <w:lang w:bidi="fa-IR"/>
+        </w:rPr>
+        <w:t xml:space="preserve"> همچنین طبق اعلام رسمی اینستاگرام تمام نرم افزار ها و کتابخانه هایی که از این طریق، از اینستاگرام استفاده میکنند طی 2 ماه آینده به طور کامل </w:t>
+      </w:r>
+      <w:r>
+        <w:rPr>
+          <w:rFonts w:ascii="Tahoma" w:hAnsi="Tahoma" w:cs="Tahoma"/>
+          <w:sz w:val="28"/>
+          <w:szCs w:val="28"/>
+          <w:lang w:bidi="fa-IR"/>
+        </w:rPr>
+        <w:t>Ban</w:t>
+      </w:r>
+      <w:r>
+        <w:rPr>
+          <w:rFonts w:ascii="Tahoma" w:hAnsi="Tahoma" w:cs="Tahoma" w:hint="cs"/>
+          <w:sz w:val="28"/>
+          <w:szCs w:val="28"/>
+          <w:rtl/>
+          <w:lang w:bidi="fa-IR"/>
+        </w:rPr>
+        <w:t xml:space="preserve"> شده و تنها نرم افزار هایی که طور مستقیم خود وب سایت را بازگشایی می کنند</w:t>
+      </w:r>
+      <w:r>
+        <w:rPr>
+          <w:rFonts w:ascii="Tahoma" w:hAnsi="Tahoma" w:cs="Tahoma"/>
+          <w:sz w:val="28"/>
+          <w:szCs w:val="28"/>
+          <w:lang w:bidi="fa-IR"/>
+        </w:rPr>
+        <w:t xml:space="preserve"> </w:t>
+      </w:r>
+      <w:r>
+        <w:rPr>
+          <w:rFonts w:ascii="Tahoma" w:hAnsi="Tahoma" w:cs="Tahoma" w:hint="cs"/>
+          <w:sz w:val="28"/>
+          <w:szCs w:val="28"/>
+          <w:rtl/>
+          <w:lang w:bidi="fa-IR"/>
+        </w:rPr>
+        <w:t xml:space="preserve"> یا به اصطلاح از طریق ریموت کار می کنند اجازه فعالیت دارند.</w:t>
+      </w:r>
+    </w:p>
+    <w:p>
+      <w:pPr>
+        <w:bidi/>
+        <w:jc w:val="both"/>
+        <w:rPr>
+          <w:rFonts w:ascii="Tahoma" w:hAnsi="Tahoma" w:cs="Tahoma"/>
+          <w:sz w:val="28"/>
+          <w:szCs w:val="28"/>
+          <w:lang w:bidi="fa-IR"/>
+        </w:rPr>
+      </w:pPr>
+    </w:p>
+    <w:p>
+      <w:pPr>
+        <w:bidi/>
+        <w:jc w:val="both"/>
+        <w:rPr>
+          <w:rFonts w:ascii="Tahoma" w:hAnsi="Tahoma" w:cs="Tahoma"/>
+          <w:sz w:val="28"/>
+          <w:szCs w:val="28"/>
+          <w:rtl/>
+          <w:lang w:bidi="fa-IR"/>
+        </w:rPr>
+      </w:pPr>
+      <w:r>
+        <w:rPr>
+          <w:rFonts w:ascii="Tahoma" w:hAnsi="Tahoma" w:cs="Tahoma" w:hint="cs"/>
+          <w:sz w:val="28"/>
+          <w:szCs w:val="28"/>
+          <w:rtl/>
+          <w:lang w:bidi="fa-IR"/>
+        </w:rPr>
+        <w:t xml:space="preserve">لینک زیر توضیحات کامل مربوط به خبر تغییرات اینستاگرام در قوانین مربوط به </w:t>
+      </w:r>
+      <w:r>
+        <w:rPr>
+          <w:rFonts w:ascii="Tahoma" w:hAnsi="Tahoma" w:cs="Tahoma"/>
+          <w:sz w:val="28"/>
+          <w:szCs w:val="28"/>
+          <w:lang w:bidi="fa-IR"/>
+        </w:rPr>
+        <w:t>API</w:t>
+      </w:r>
+      <w:r>
+        <w:rPr>
+          <w:rFonts w:ascii="Tahoma" w:hAnsi="Tahoma" w:cs="Tahoma" w:hint="cs"/>
+          <w:sz w:val="28"/>
+          <w:szCs w:val="28"/>
+          <w:rtl/>
+          <w:lang w:bidi="fa-IR"/>
+        </w:rPr>
+        <w:t xml:space="preserve"> میباشد :</w:t>
+      </w:r>
+    </w:p>
+    <w:p>
+      <w:pPr>
+        <w:bidi/>
+        <w:jc w:val="right"/>
+        <w:rPr>
+          <w:rFonts w:ascii="Tahoma" w:hAnsi="Tahoma" w:cs="Tahoma" w:hint="cs"/>
+          <w:sz w:val="28"/>
+          <w:szCs w:val="28"/>
+          <w:rtl/>
+          <w:lang w:bidi="fa-IR"/>
+        </w:rPr>
+      </w:pPr>
+      <w:r>
+        <w:rPr>
+          <w:rFonts w:ascii="Tahoma" w:hAnsi="Tahoma" w:cs="Tahoma"/>
+          <w:sz w:val="28"/>
+          <w:szCs w:val="28"/>
+          <w:lang w:bidi="fa-IR"/>
+        </w:rPr>
+        <w:t>https://later.com/blog/instagram-api</w:t>
+      </w:r>
+      <w:bookmarkStart w:id="0" w:name="_GoBack"/>
+      <w:bookmarkEnd w:id="0"/>
+    </w:p>
+    <w:p>
+      <w:pPr>
+        <w:bidi/>
+        <w:jc w:val="both"/>
+        <w:rPr>
+          <w:rFonts w:ascii="Tahoma" w:hAnsi="Tahoma" w:cs="Tahoma" w:hint="cs"/>
+          <w:sz w:val="28"/>
+          <w:szCs w:val="28"/>
+          <w:rtl/>
+          <w:lang w:bidi="fa-IR"/>
+        </w:rPr>
+      </w:pPr>
     </w:p>
     <w:p>
       <w:pPr>
@@ -4297,18 +4445,7 @@
           <w:rtl/>
           <w:lang w:bidi="fa-IR"/>
         </w:rPr>
-        <w:t xml:space="preserve"> مستلزم شناخت انواع اکانت ها در اینستاگرام می باشد همچنین معرفی استارآپ معتبر به فیسبوک که از طریق اکانت فیسبوک انجام </w:t>
-      </w:r>
-      <w:r>
-        <w:rPr>
-          <w:rFonts w:ascii="Tahoma" w:hAnsi="Tahoma" w:cs="Tahoma" w:hint="cs"/>
-          <w:sz w:val="28"/>
-          <w:szCs w:val="28"/>
-          <w:rtl/>
-          <w:lang w:bidi="fa-IR"/>
-        </w:rPr>
-        <w:lastRenderedPageBreak/>
-        <w:t>می شود و ثبت و استفاده از آن از طریق پنلی معروف به پنل آنالیز و توسعه ی فیسبوک صورت می گیرد.</w:t>
+        <w:t xml:space="preserve"> مستلزم شناخت انواع اکانت ها در اینستاگرام می باشد همچنین معرفی استارآپ معتبر به فیسبوک که از طریق اکانت فیسبوک انجام می شود و ثبت و استفاده از آن از طریق پنلی معروف به پنل آنالیز و توسعه ی فیسبوک صورت می گیرد.</w:t>
       </w:r>
     </w:p>
     <w:p>
@@ -4558,6 +4695,7 @@
           <w:rtl/>
           <w:lang w:bidi="fa-IR"/>
         </w:rPr>
+        <w:lastRenderedPageBreak/>
         <w:t>اکانت های سلبریتی</w:t>
       </w:r>
     </w:p>
@@ -4658,7 +4796,6 @@
           <w:rFonts w:ascii="Tahoma" w:hAnsi="Tahoma" w:cs="Tahoma"/>
           <w:sz w:val="28"/>
           <w:szCs w:val="28"/>
-          <w:rtl/>
           <w:lang w:bidi="fa-IR"/>
         </w:rPr>
       </w:pPr>
@@ -4672,41 +4809,38 @@
         </w:rPr>
         <w:t>شما در حالت عادی با ایجاد یک اکانت اینستاگرام اقدام به ایجاد یک اکانت شخصی کرده اید.</w:t>
       </w:r>
-      <w:bookmarkStart w:id="0" w:name="_GoBack"/>
-      <w:bookmarkEnd w:id="0"/>
-    </w:p>
-    <w:p>
-      <w:pPr>
-        <w:bidi/>
-        <w:rPr>
-          <w:rFonts w:ascii="Tahoma" w:hAnsi="Tahoma" w:cs="Tahoma"/>
-          <w:sz w:val="28"/>
-          <w:szCs w:val="28"/>
-          <w:rtl/>
-          <w:lang w:bidi="fa-IR"/>
-        </w:rPr>
-      </w:pPr>
-    </w:p>
-    <w:p>
-      <w:pPr>
-        <w:bidi/>
-        <w:rPr>
-          <w:rFonts w:ascii="Tahoma" w:hAnsi="Tahoma" w:cs="Tahoma"/>
-          <w:sz w:val="28"/>
-          <w:szCs w:val="28"/>
-          <w:rtl/>
-          <w:lang w:bidi="fa-IR"/>
-        </w:rPr>
-      </w:pPr>
-      <w:r>
-        <w:rPr>
-          <w:rFonts w:ascii="Tahoma" w:hAnsi="Tahoma" w:cs="Tahoma" w:hint="cs"/>
-          <w:sz w:val="28"/>
-          <w:szCs w:val="28"/>
-          <w:rtl/>
-          <w:lang w:bidi="fa-IR"/>
-        </w:rPr>
-        <w:lastRenderedPageBreak/>
+    </w:p>
+    <w:p>
+      <w:pPr>
+        <w:bidi/>
+        <w:rPr>
+          <w:rFonts w:ascii="Tahoma" w:hAnsi="Tahoma" w:cs="Tahoma"/>
+          <w:sz w:val="28"/>
+          <w:szCs w:val="28"/>
+          <w:rtl/>
+          <w:lang w:bidi="fa-IR"/>
+        </w:rPr>
+      </w:pPr>
+    </w:p>
+    <w:p>
+      <w:pPr>
+        <w:bidi/>
+        <w:rPr>
+          <w:rFonts w:ascii="Tahoma" w:hAnsi="Tahoma" w:cs="Tahoma"/>
+          <w:sz w:val="28"/>
+          <w:szCs w:val="28"/>
+          <w:rtl/>
+          <w:lang w:bidi="fa-IR"/>
+        </w:rPr>
+      </w:pPr>
+      <w:r>
+        <w:rPr>
+          <w:rFonts w:ascii="Tahoma" w:hAnsi="Tahoma" w:cs="Tahoma" w:hint="cs"/>
+          <w:sz w:val="28"/>
+          <w:szCs w:val="28"/>
+          <w:rtl/>
+          <w:lang w:bidi="fa-IR"/>
+        </w:rPr>
         <w:t>که در ادامه به توضیحات و تقسیم بندی این اکانت های به مجموعه های مد نظر خواهیم پرداخت :</w:t>
       </w:r>
     </w:p>
@@ -4900,7 +5034,7 @@
         <w:sz w:val="20"/>
         <w:szCs w:val="20"/>
       </w:rPr>
-      <w:t>8</w:t>
+      <w:t>10</w:t>
     </w:r>
     <w:r>
       <w:rPr>
@@ -6145,7 +6279,7 @@
 </file>
 
 <file path=customXml/itemProps2.xml><?xml version="1.0" encoding="utf-8"?>
-<ds:datastoreItem xmlns:ds="http://schemas.openxmlformats.org/officeDocument/2006/customXml" ds:itemID="{067F59F9-0C68-4646-8CC0-62F84A0D9383}">
+<ds:datastoreItem xmlns:ds="http://schemas.openxmlformats.org/officeDocument/2006/customXml" ds:itemID="{8F4FFF8F-5633-4023-9916-170714CCDEEC}">
   <ds:schemaRefs>
     <ds:schemaRef ds:uri="http://schemas.openxmlformats.org/officeDocument/2006/bibliography"/>
   </ds:schemaRefs>

</xml_diff>

<commit_message>
Import Information About Instagram Graph API
</commit_message>
<xml_diff>
--- a/Instagram_Document.docx
+++ b/Instagram_Document.docx
@@ -1478,7 +1478,6 @@
         </w:rPr>
         <w:t xml:space="preserve">در مرحله اول اقدام به دریافت اطلاعات حساب کاربری خود انجام شد که از طریق </w:t>
       </w:r>
-      <w:proofErr w:type="spellStart"/>
       <w:r>
         <w:rPr>
           <w:rFonts w:ascii="Tahoma" w:hAnsi="Tahoma" w:cs="Tahoma"/>
@@ -1488,7 +1487,6 @@
         </w:rPr>
         <w:t>Url</w:t>
       </w:r>
-      <w:proofErr w:type="spellEnd"/>
       <w:r>
         <w:rPr>
           <w:rFonts w:ascii="Tahoma" w:hAnsi="Tahoma" w:cs="Tahoma" w:hint="cs"/>
@@ -1604,7 +1602,6 @@
           <w:lang w:bidi="fa-IR"/>
         </w:rPr>
       </w:pPr>
-      <w:proofErr w:type="spellStart"/>
       <w:r>
         <w:rPr>
           <w:rFonts w:ascii="Tahoma" w:hAnsi="Tahoma" w:cs="Tahoma"/>
@@ -1614,7 +1611,6 @@
         </w:rPr>
         <w:t>Access_token</w:t>
       </w:r>
-      <w:proofErr w:type="spellEnd"/>
       <w:r>
         <w:rPr>
           <w:rFonts w:ascii="Tahoma" w:hAnsi="Tahoma" w:cs="Tahoma" w:hint="cs"/>
@@ -1647,7 +1643,6 @@
         </w:rPr>
         <w:t xml:space="preserve">درخواست هایی که از سمت </w:t>
       </w:r>
-      <w:proofErr w:type="spellStart"/>
       <w:r>
         <w:rPr>
           <w:rFonts w:ascii="Tahoma" w:hAnsi="Tahoma" w:cs="Tahoma"/>
@@ -1657,7 +1652,6 @@
         </w:rPr>
         <w:t>Api</w:t>
       </w:r>
-      <w:proofErr w:type="spellEnd"/>
       <w:r>
         <w:rPr>
           <w:rFonts w:ascii="Tahoma" w:hAnsi="Tahoma" w:cs="Tahoma" w:hint="cs"/>
@@ -1668,7 +1662,6 @@
         </w:rPr>
         <w:t xml:space="preserve"> اینستاگرام ارسال می شود نیاز به تایید سرور اینستاگرام دارد که از طریق یک </w:t>
       </w:r>
-      <w:proofErr w:type="spellStart"/>
       <w:r>
         <w:rPr>
           <w:rFonts w:ascii="Tahoma" w:hAnsi="Tahoma" w:cs="Tahoma"/>
@@ -1678,7 +1671,6 @@
         </w:rPr>
         <w:t>access_token</w:t>
       </w:r>
-      <w:proofErr w:type="spellEnd"/>
       <w:r>
         <w:rPr>
           <w:rFonts w:ascii="Tahoma" w:hAnsi="Tahoma" w:cs="Tahoma" w:hint="cs"/>
@@ -1689,7 +1681,6 @@
         </w:rPr>
         <w:t xml:space="preserve"> انجام می شود که یک رشته کراکتری است و اطلاعات امنیتی کاربر وارد شده در آن قرار دارد و اجازه استفاده از </w:t>
       </w:r>
-      <w:proofErr w:type="spellStart"/>
       <w:r>
         <w:rPr>
           <w:rFonts w:ascii="Tahoma" w:hAnsi="Tahoma" w:cs="Tahoma"/>
@@ -1699,7 +1690,6 @@
         </w:rPr>
         <w:t>Api</w:t>
       </w:r>
-      <w:proofErr w:type="spellEnd"/>
       <w:r>
         <w:rPr>
           <w:rFonts w:ascii="Tahoma" w:hAnsi="Tahoma" w:cs="Tahoma" w:hint="cs"/>
@@ -1755,7 +1745,6 @@
         </w:rPr>
         <w:t xml:space="preserve">نحوه دریافت یک </w:t>
       </w:r>
-      <w:proofErr w:type="spellStart"/>
       <w:r>
         <w:rPr>
           <w:rFonts w:ascii="Tahoma" w:hAnsi="Tahoma" w:cs="Tahoma"/>
@@ -1765,7 +1754,6 @@
         </w:rPr>
         <w:t>access_token</w:t>
       </w:r>
-      <w:proofErr w:type="spellEnd"/>
       <w:r>
         <w:rPr>
           <w:rFonts w:ascii="Tahoma" w:hAnsi="Tahoma" w:cs="Tahoma" w:hint="cs"/>
@@ -1931,7 +1919,6 @@
         </w:rPr>
         <w:t xml:space="preserve">با توجه به تغییرات به وجود آمده در قوانین اینستاگرام و استفاده از </w:t>
       </w:r>
-      <w:proofErr w:type="spellStart"/>
       <w:r>
         <w:rPr>
           <w:rFonts w:ascii="Tahoma" w:hAnsi="Tahoma" w:cs="Tahoma"/>
@@ -1941,7 +1928,6 @@
         </w:rPr>
         <w:t>Api</w:t>
       </w:r>
-      <w:proofErr w:type="spellEnd"/>
       <w:r>
         <w:rPr>
           <w:rFonts w:ascii="Tahoma" w:hAnsi="Tahoma" w:cs="Tahoma" w:hint="cs"/>
@@ -2027,7 +2013,6 @@
         <w:lastRenderedPageBreak/>
         <w:t xml:space="preserve">که در این صورت با داشتن </w:t>
       </w:r>
-      <w:proofErr w:type="spellStart"/>
       <w:r>
         <w:rPr>
           <w:rFonts w:ascii="Tahoma" w:hAnsi="Tahoma" w:cs="Tahoma"/>
@@ -2037,7 +2022,6 @@
         </w:rPr>
         <w:t>access_token</w:t>
       </w:r>
-      <w:proofErr w:type="spellEnd"/>
       <w:r>
         <w:rPr>
           <w:rFonts w:ascii="Tahoma" w:hAnsi="Tahoma" w:cs="Tahoma" w:hint="cs"/>
@@ -2452,7 +2436,6 @@
         </w:rPr>
         <w:t xml:space="preserve">بررسی کتابخانه </w:t>
       </w:r>
-      <w:proofErr w:type="spellStart"/>
       <w:r>
         <w:rPr>
           <w:rFonts w:ascii="Tahoma" w:hAnsi="Tahoma" w:cs="Tahoma"/>
@@ -2462,7 +2445,6 @@
         </w:rPr>
         <w:t>Instasharp</w:t>
       </w:r>
-      <w:proofErr w:type="spellEnd"/>
       <w:r>
         <w:rPr>
           <w:rFonts w:ascii="Tahoma" w:hAnsi="Tahoma" w:cs="Tahoma" w:hint="cs"/>
@@ -2507,7 +2489,6 @@
         </w:rPr>
         <w:t xml:space="preserve">این کتابخانه یکی از قدیمی ترین کتابخانه های کار با اینستاگرام است و دارای جامعه بزرگی برای پرسش و پاسخ است ولی به دلیل گذشت مدت زمان زیادی از آخرین بروز رسانی بسیاری از موارد ارائه شده در لیست کارایی های آن همخوانی با </w:t>
       </w:r>
-      <w:proofErr w:type="spellStart"/>
       <w:r>
         <w:rPr>
           <w:rFonts w:ascii="Tahoma" w:hAnsi="Tahoma" w:cs="Tahoma"/>
@@ -2517,7 +2498,6 @@
         </w:rPr>
         <w:t>Api</w:t>
       </w:r>
-      <w:proofErr w:type="spellEnd"/>
       <w:r>
         <w:rPr>
           <w:rFonts w:ascii="Tahoma" w:hAnsi="Tahoma" w:cs="Tahoma" w:hint="cs"/>
@@ -2716,7 +2696,6 @@
         </w:rPr>
         <w:t xml:space="preserve"> اینستاگرام که توسط برنامه نویسان روسی طراحی شده است. طبق اطلاعات آمده در توضیحات این کتابخانه که آخرین بروز رسانی آن برای 9 روز پیش است اینستاگرام به طور دقیق میزان اطلاعات استخراجی توسط شما از کاربران را بررسی میکن و طبق آن برای شما سقفی برای کار با </w:t>
       </w:r>
-      <w:proofErr w:type="spellStart"/>
       <w:r>
         <w:rPr>
           <w:rFonts w:ascii="Tahoma" w:hAnsi="Tahoma" w:cs="Tahoma"/>
@@ -2726,7 +2705,6 @@
         </w:rPr>
         <w:t>Api</w:t>
       </w:r>
-      <w:proofErr w:type="spellEnd"/>
       <w:r>
         <w:rPr>
           <w:rFonts w:ascii="Tahoma" w:hAnsi="Tahoma" w:cs="Tahoma" w:hint="cs"/>
@@ -2737,7 +2715,6 @@
         </w:rPr>
         <w:t xml:space="preserve"> در نظر میگیرد به عنوان مثال در صورتی که شما از </w:t>
       </w:r>
-      <w:proofErr w:type="spellStart"/>
       <w:r>
         <w:rPr>
           <w:rFonts w:ascii="Tahoma" w:hAnsi="Tahoma" w:cs="Tahoma"/>
@@ -2747,7 +2724,6 @@
         </w:rPr>
         <w:t>Api</w:t>
       </w:r>
-      <w:proofErr w:type="spellEnd"/>
       <w:r>
         <w:rPr>
           <w:rFonts w:ascii="Tahoma" w:hAnsi="Tahoma" w:cs="Tahoma" w:hint="cs"/>
@@ -2777,7 +2753,6 @@
         </w:rPr>
         <w:t xml:space="preserve"> های کاربران استفاده میکنید میزان اطلاعات دریافتی شما محدود است ودر صورت استخراج زیاد اده اکانت شما و </w:t>
       </w:r>
-      <w:proofErr w:type="spellStart"/>
       <w:r>
         <w:rPr>
           <w:rFonts w:ascii="Tahoma" w:hAnsi="Tahoma" w:cs="Tahoma"/>
@@ -2787,7 +2762,6 @@
         </w:rPr>
         <w:t>access_token</w:t>
       </w:r>
-      <w:proofErr w:type="spellEnd"/>
       <w:r>
         <w:rPr>
           <w:rFonts w:ascii="Tahoma" w:hAnsi="Tahoma" w:cs="Tahoma" w:hint="cs"/>
@@ -2857,7 +2831,6 @@
         </w:rPr>
         <w:t xml:space="preserve">طبق تست انجام شده این کتابخانه به طور انلاین از یک سرور که اطلاعات آن تغییر میکند </w:t>
       </w:r>
-      <w:proofErr w:type="spellStart"/>
       <w:r>
         <w:rPr>
           <w:rFonts w:ascii="Tahoma" w:hAnsi="Tahoma" w:cs="Tahoma"/>
@@ -2867,7 +2840,6 @@
         </w:rPr>
         <w:t>api</w:t>
       </w:r>
-      <w:proofErr w:type="spellEnd"/>
       <w:r>
         <w:rPr>
           <w:rFonts w:ascii="Tahoma" w:hAnsi="Tahoma" w:cs="Tahoma" w:hint="cs"/>
@@ -2966,7 +2938,7 @@
         <w:bidi/>
         <w:jc w:val="both"/>
         <w:rPr>
-          <w:rFonts w:ascii="Tahoma" w:hAnsi="Tahoma" w:cs="Tahoma" w:hint="cs"/>
+          <w:rFonts w:ascii="Tahoma" w:hAnsi="Tahoma" w:cs="Tahoma"/>
           <w:sz w:val="28"/>
           <w:szCs w:val="28"/>
           <w:rtl/>
@@ -3037,7 +3009,7 @@
         <w:bidi/>
         <w:jc w:val="both"/>
         <w:rPr>
-          <w:rFonts w:ascii="Tahoma" w:hAnsi="Tahoma" w:cs="Tahoma" w:hint="cs"/>
+          <w:rFonts w:ascii="Tahoma" w:hAnsi="Tahoma" w:cs="Tahoma"/>
           <w:sz w:val="28"/>
           <w:szCs w:val="28"/>
           <w:rtl/>
@@ -3079,7 +3051,7 @@
         <w:bidi/>
         <w:jc w:val="both"/>
         <w:rPr>
-          <w:rFonts w:ascii="Tahoma" w:hAnsi="Tahoma" w:cs="Tahoma" w:hint="cs"/>
+          <w:rFonts w:ascii="Tahoma" w:hAnsi="Tahoma" w:cs="Tahoma"/>
           <w:sz w:val="28"/>
           <w:szCs w:val="28"/>
           <w:rtl/>
@@ -3134,7 +3106,6 @@
         </w:rPr>
         <w:t xml:space="preserve"> مورد استفاده قرار میگیرد. این لایبری کاربران اکانت فعال را از طریق </w:t>
       </w:r>
-      <w:proofErr w:type="spellStart"/>
       <w:r>
         <w:rPr>
           <w:rFonts w:ascii="Tahoma" w:hAnsi="Tahoma" w:cs="Tahoma"/>
@@ -3144,7 +3115,6 @@
         </w:rPr>
         <w:t>Json</w:t>
       </w:r>
-      <w:proofErr w:type="spellEnd"/>
       <w:r>
         <w:rPr>
           <w:rFonts w:ascii="Tahoma" w:hAnsi="Tahoma" w:cs="Tahoma" w:hint="cs"/>
@@ -3155,7 +3125,6 @@
         </w:rPr>
         <w:t xml:space="preserve"> برمی گرداند و می توان کاربران را تحلیل کرد همچنین </w:t>
       </w:r>
-      <w:proofErr w:type="spellStart"/>
       <w:r>
         <w:rPr>
           <w:rFonts w:ascii="Tahoma" w:hAnsi="Tahoma" w:cs="Tahoma"/>
@@ -3165,7 +3134,6 @@
         </w:rPr>
         <w:t>Follwos</w:t>
       </w:r>
-      <w:proofErr w:type="spellEnd"/>
       <w:r>
         <w:rPr>
           <w:rFonts w:ascii="Tahoma" w:hAnsi="Tahoma" w:cs="Tahoma" w:hint="cs"/>
@@ -3195,7 +3163,7 @@
         <w:bidi/>
         <w:jc w:val="both"/>
         <w:rPr>
-          <w:rFonts w:ascii="Tahoma" w:hAnsi="Tahoma" w:cs="Tahoma" w:hint="cs"/>
+          <w:rFonts w:ascii="Tahoma" w:hAnsi="Tahoma" w:cs="Tahoma"/>
           <w:sz w:val="28"/>
           <w:szCs w:val="28"/>
           <w:rtl/>
@@ -3264,7 +3232,7 @@
         <w:bidi/>
         <w:jc w:val="both"/>
         <w:rPr>
-          <w:rFonts w:ascii="Tahoma" w:hAnsi="Tahoma" w:cs="Tahoma" w:hint="cs"/>
+          <w:rFonts w:ascii="Tahoma" w:hAnsi="Tahoma" w:cs="Tahoma"/>
           <w:sz w:val="28"/>
           <w:szCs w:val="28"/>
           <w:rtl/>
@@ -3310,37 +3278,15 @@
           <w:lang w:bidi="fa-IR"/>
         </w:rPr>
       </w:pPr>
-      <w:proofErr w:type="spellStart"/>
-      <w:r>
-        <w:rPr>
-          <w:rFonts w:ascii="Tahoma" w:hAnsi="Tahoma" w:cs="Tahoma"/>
-          <w:sz w:val="28"/>
-          <w:szCs w:val="28"/>
-          <w:lang w:bidi="fa-IR"/>
-        </w:rPr>
-        <w:t>DIYgod</w:t>
-      </w:r>
-      <w:proofErr w:type="spellEnd"/>
-      <w:r>
-        <w:rPr>
-          <w:rFonts w:ascii="Tahoma" w:hAnsi="Tahoma" w:cs="Tahoma"/>
-          <w:sz w:val="28"/>
-          <w:szCs w:val="28"/>
-          <w:lang w:bidi="fa-IR"/>
-        </w:rPr>
-        <w:t>/</w:t>
-      </w:r>
-      <w:proofErr w:type="spellStart"/>
-      <w:r>
-        <w:rPr>
-          <w:rFonts w:ascii="Tahoma" w:hAnsi="Tahoma" w:cs="Tahoma"/>
-          <w:sz w:val="28"/>
-          <w:szCs w:val="28"/>
-          <w:lang w:bidi="fa-IR"/>
-        </w:rPr>
-        <w:t>RSSHub</w:t>
-      </w:r>
-      <w:proofErr w:type="spellEnd"/>
+      <w:r>
+        <w:rPr>
+          <w:rFonts w:ascii="Tahoma" w:hAnsi="Tahoma" w:cs="Tahoma"/>
+          <w:sz w:val="28"/>
+          <w:szCs w:val="28"/>
+          <w:lang w:bidi="fa-IR"/>
+        </w:rPr>
+        <w:t>DIYgod/RSSHub</w:t>
+      </w:r>
       <w:r>
         <w:rPr>
           <w:rFonts w:ascii="Tahoma" w:hAnsi="Tahoma" w:cs="Tahoma" w:hint="cs"/>
@@ -3406,8 +3352,6 @@
           <w:lang w:bidi="fa-IR"/>
         </w:rPr>
       </w:pPr>
-      <w:proofErr w:type="spellStart"/>
-      <w:proofErr w:type="gramStart"/>
       <w:r>
         <w:rPr>
           <w:rFonts w:ascii="Tahoma" w:hAnsi="Tahoma" w:cs="Tahoma"/>
@@ -3417,27 +3361,15 @@
         </w:rPr>
         <w:t>Yummypets</w:t>
       </w:r>
-      <w:proofErr w:type="spellEnd"/>
-      <w:r>
-        <w:rPr>
-          <w:rFonts w:ascii="Tahoma" w:hAnsi="Tahoma" w:cs="Tahoma" w:hint="cs"/>
-          <w:sz w:val="28"/>
-          <w:szCs w:val="28"/>
-          <w:rtl/>
-          <w:lang w:bidi="fa-IR"/>
-        </w:rPr>
-        <w:t xml:space="preserve"> :</w:t>
-      </w:r>
-      <w:proofErr w:type="gramEnd"/>
-      <w:r>
-        <w:rPr>
-          <w:rFonts w:ascii="Tahoma" w:hAnsi="Tahoma" w:cs="Tahoma" w:hint="cs"/>
-          <w:sz w:val="28"/>
-          <w:szCs w:val="28"/>
-          <w:rtl/>
-          <w:lang w:bidi="fa-IR"/>
-        </w:rPr>
-        <w:t xml:space="preserve"> بسیار کند کار می کرد.</w:t>
+      <w:r>
+        <w:rPr>
+          <w:rFonts w:ascii="Tahoma" w:hAnsi="Tahoma" w:cs="Tahoma" w:hint="cs"/>
+          <w:sz w:val="28"/>
+          <w:szCs w:val="28"/>
+          <w:rtl/>
+          <w:lang w:bidi="fa-IR"/>
+        </w:rPr>
+        <w:t xml:space="preserve"> : بسیار کند کار می کرد.</w:t>
       </w:r>
     </w:p>
     <w:p>
@@ -3474,7 +3406,6 @@
         </w:rPr>
         <w:t xml:space="preserve">بررسی نرم افزار </w:t>
       </w:r>
-      <w:proofErr w:type="spellStart"/>
       <w:r>
         <w:rPr>
           <w:rFonts w:ascii="Tahoma" w:hAnsi="Tahoma" w:cs="Tahoma"/>
@@ -3484,7 +3415,6 @@
         </w:rPr>
         <w:t>ramme</w:t>
       </w:r>
-      <w:proofErr w:type="spellEnd"/>
       <w:r>
         <w:rPr>
           <w:rFonts w:ascii="Tahoma" w:hAnsi="Tahoma" w:cs="Tahoma" w:hint="cs"/>
@@ -3673,7 +3603,6 @@
         </w:rPr>
         <w:t xml:space="preserve">بررسی کد های مربوط به نرم افزار </w:t>
       </w:r>
-      <w:proofErr w:type="spellStart"/>
       <w:r>
         <w:rPr>
           <w:rFonts w:ascii="Tahoma" w:hAnsi="Tahoma" w:cs="Tahoma"/>
@@ -3683,7 +3612,6 @@
         </w:rPr>
         <w:t>Ramme</w:t>
       </w:r>
-      <w:proofErr w:type="spellEnd"/>
       <w:r>
         <w:rPr>
           <w:rFonts w:ascii="Tahoma" w:hAnsi="Tahoma" w:cs="Tahoma" w:hint="cs"/>
@@ -3812,7 +3740,7 @@
         <w:bidi/>
         <w:jc w:val="both"/>
         <w:rPr>
-          <w:rFonts w:ascii="Tahoma" w:hAnsi="Tahoma" w:cs="Tahoma" w:hint="cs"/>
+          <w:rFonts w:ascii="Tahoma" w:hAnsi="Tahoma" w:cs="Tahoma"/>
           <w:sz w:val="28"/>
           <w:szCs w:val="28"/>
           <w:rtl/>
@@ -3853,7 +3781,6 @@
         </w:rPr>
         <w:t xml:space="preserve">در این مدل بعد از دریافت </w:t>
       </w:r>
-      <w:proofErr w:type="spellStart"/>
       <w:r>
         <w:rPr>
           <w:rFonts w:ascii="Tahoma" w:hAnsi="Tahoma" w:cs="Tahoma"/>
@@ -3863,7 +3790,6 @@
         </w:rPr>
         <w:t>access_token</w:t>
       </w:r>
-      <w:proofErr w:type="spellEnd"/>
       <w:r>
         <w:rPr>
           <w:rFonts w:ascii="Tahoma" w:hAnsi="Tahoma" w:cs="Tahoma" w:hint="cs"/>
@@ -3912,7 +3838,6 @@
         </w:rPr>
         <w:t xml:space="preserve"> های دیگر کاربران انجام می پذیرد. همچنین در صورت تغییر </w:t>
       </w:r>
-      <w:proofErr w:type="spellStart"/>
       <w:r>
         <w:rPr>
           <w:rFonts w:ascii="Tahoma" w:hAnsi="Tahoma" w:cs="Tahoma"/>
@@ -3922,7 +3847,6 @@
         </w:rPr>
         <w:t>access_token</w:t>
       </w:r>
-      <w:proofErr w:type="spellEnd"/>
       <w:r>
         <w:rPr>
           <w:rFonts w:ascii="Tahoma" w:hAnsi="Tahoma" w:cs="Tahoma" w:hint="cs"/>
@@ -3952,7 +3876,6 @@
         </w:rPr>
         <w:t xml:space="preserve"> نرم افزار باقی مانده تا در صورت نیاز اقدام به دوباره بازیابی </w:t>
       </w:r>
-      <w:proofErr w:type="spellStart"/>
       <w:r>
         <w:rPr>
           <w:rFonts w:ascii="Tahoma" w:hAnsi="Tahoma" w:cs="Tahoma"/>
@@ -3962,7 +3885,6 @@
         </w:rPr>
         <w:t>access_token</w:t>
       </w:r>
-      <w:proofErr w:type="spellEnd"/>
       <w:r>
         <w:rPr>
           <w:rFonts w:ascii="Tahoma" w:hAnsi="Tahoma" w:cs="Tahoma" w:hint="cs"/>
@@ -3992,7 +3914,7 @@
         <w:bidi/>
         <w:jc w:val="both"/>
         <w:rPr>
-          <w:rFonts w:ascii="Tahoma" w:hAnsi="Tahoma" w:cs="Tahoma" w:hint="cs"/>
+          <w:rFonts w:ascii="Tahoma" w:hAnsi="Tahoma" w:cs="Tahoma"/>
           <w:sz w:val="28"/>
           <w:szCs w:val="28"/>
           <w:rtl/>
@@ -4009,7 +3931,6 @@
         </w:rPr>
         <w:t xml:space="preserve">نکته : سرعت بازیابی اطلاعات در مواردی تا چند دقیقه افت می کند که ای به دلیل بازیابی </w:t>
       </w:r>
-      <w:proofErr w:type="spellStart"/>
       <w:r>
         <w:rPr>
           <w:rFonts w:ascii="Tahoma" w:hAnsi="Tahoma" w:cs="Tahoma"/>
@@ -4019,7 +3940,6 @@
         </w:rPr>
         <w:t>Access_token</w:t>
       </w:r>
-      <w:proofErr w:type="spellEnd"/>
       <w:r>
         <w:rPr>
           <w:rFonts w:ascii="Tahoma" w:hAnsi="Tahoma" w:cs="Tahoma" w:hint="cs"/>
@@ -4049,7 +3969,7 @@
         <w:bidi/>
         <w:jc w:val="both"/>
         <w:rPr>
-          <w:rFonts w:ascii="Tahoma" w:hAnsi="Tahoma" w:cs="Tahoma" w:hint="cs"/>
+          <w:rFonts w:ascii="Tahoma" w:hAnsi="Tahoma" w:cs="Tahoma"/>
           <w:sz w:val="28"/>
           <w:szCs w:val="28"/>
           <w:rtl/>
@@ -4257,7 +4177,7 @@
         <w:bidi/>
         <w:jc w:val="right"/>
         <w:rPr>
-          <w:rFonts w:ascii="Tahoma" w:hAnsi="Tahoma" w:cs="Tahoma" w:hint="cs"/>
+          <w:rFonts w:ascii="Tahoma" w:hAnsi="Tahoma" w:cs="Tahoma"/>
           <w:sz w:val="28"/>
           <w:szCs w:val="28"/>
           <w:rtl/>
@@ -4273,27 +4193,25 @@
         </w:rPr>
         <w:t>https://later.com/blog/instagram-api</w:t>
       </w:r>
-      <w:bookmarkStart w:id="0" w:name="_GoBack"/>
-      <w:bookmarkEnd w:id="0"/>
     </w:p>
     <w:p>
       <w:pPr>
         <w:bidi/>
         <w:jc w:val="both"/>
         <w:rPr>
-          <w:rFonts w:ascii="Tahoma" w:hAnsi="Tahoma" w:cs="Tahoma" w:hint="cs"/>
-          <w:sz w:val="28"/>
-          <w:szCs w:val="28"/>
-          <w:rtl/>
-          <w:lang w:bidi="fa-IR"/>
-        </w:rPr>
-      </w:pPr>
-    </w:p>
-    <w:p>
-      <w:pPr>
-        <w:bidi/>
-        <w:rPr>
-          <w:rFonts w:ascii="Tahoma" w:hAnsi="Tahoma" w:cs="Tahoma" w:hint="cs"/>
+          <w:rFonts w:ascii="Tahoma" w:hAnsi="Tahoma" w:cs="Tahoma"/>
+          <w:sz w:val="28"/>
+          <w:szCs w:val="28"/>
+          <w:rtl/>
+          <w:lang w:bidi="fa-IR"/>
+        </w:rPr>
+      </w:pPr>
+    </w:p>
+    <w:p>
+      <w:pPr>
+        <w:bidi/>
+        <w:rPr>
+          <w:rFonts w:ascii="Tahoma" w:hAnsi="Tahoma" w:cs="Tahoma"/>
           <w:sz w:val="28"/>
           <w:szCs w:val="28"/>
           <w:rtl/>
@@ -4341,17 +4259,7 @@
           <w:szCs w:val="28"/>
           <w:lang w:bidi="fa-IR"/>
         </w:rPr>
-        <w:t xml:space="preserve">Instagram Graph </w:t>
-      </w:r>
-      <w:proofErr w:type="gramStart"/>
-      <w:r>
-        <w:rPr>
-          <w:rFonts w:ascii="Tahoma" w:hAnsi="Tahoma" w:cs="Tahoma"/>
-          <w:sz w:val="28"/>
-          <w:szCs w:val="28"/>
-          <w:lang w:bidi="fa-IR"/>
-        </w:rPr>
-        <w:t>API</w:t>
+        <w:t>Instagram Graph API</w:t>
       </w:r>
       <w:r>
         <w:rPr>
@@ -4363,7 +4271,6 @@
         </w:rPr>
         <w:t xml:space="preserve"> :</w:t>
       </w:r>
-      <w:proofErr w:type="gramEnd"/>
     </w:p>
     <w:p>
       <w:pPr>
@@ -4411,7 +4318,7 @@
         <w:bidi/>
         <w:jc w:val="both"/>
         <w:rPr>
-          <w:rFonts w:ascii="Tahoma" w:hAnsi="Tahoma" w:cs="Tahoma" w:hint="cs"/>
+          <w:rFonts w:ascii="Tahoma" w:hAnsi="Tahoma" w:cs="Tahoma"/>
           <w:sz w:val="28"/>
           <w:szCs w:val="28"/>
           <w:rtl/>
@@ -4551,7 +4458,7 @@
         </w:numPr>
         <w:bidi/>
         <w:rPr>
-          <w:rFonts w:ascii="Tahoma" w:hAnsi="Tahoma" w:cs="Tahoma" w:hint="cs"/>
+          <w:rFonts w:ascii="Tahoma" w:hAnsi="Tahoma" w:cs="Tahoma"/>
           <w:sz w:val="28"/>
           <w:szCs w:val="28"/>
           <w:lang w:bidi="fa-IR"/>
@@ -4577,7 +4484,7 @@
         </w:numPr>
         <w:bidi/>
         <w:rPr>
-          <w:rFonts w:ascii="Tahoma" w:hAnsi="Tahoma" w:cs="Tahoma" w:hint="cs"/>
+          <w:rFonts w:ascii="Tahoma" w:hAnsi="Tahoma" w:cs="Tahoma"/>
           <w:sz w:val="28"/>
           <w:szCs w:val="28"/>
           <w:lang w:bidi="fa-IR"/>
@@ -4603,7 +4510,7 @@
         </w:numPr>
         <w:bidi/>
         <w:rPr>
-          <w:rFonts w:ascii="Tahoma" w:hAnsi="Tahoma" w:cs="Tahoma" w:hint="cs"/>
+          <w:rFonts w:ascii="Tahoma" w:hAnsi="Tahoma" w:cs="Tahoma"/>
           <w:sz w:val="28"/>
           <w:szCs w:val="28"/>
           <w:lang w:bidi="fa-IR"/>
@@ -4629,7 +4536,7 @@
         </w:numPr>
         <w:bidi/>
         <w:rPr>
-          <w:rFonts w:ascii="Tahoma" w:hAnsi="Tahoma" w:cs="Tahoma" w:hint="cs"/>
+          <w:rFonts w:ascii="Tahoma" w:hAnsi="Tahoma" w:cs="Tahoma"/>
           <w:sz w:val="28"/>
           <w:szCs w:val="28"/>
           <w:lang w:bidi="fa-IR"/>
@@ -4655,7 +4562,7 @@
         </w:numPr>
         <w:bidi/>
         <w:rPr>
-          <w:rFonts w:ascii="Tahoma" w:hAnsi="Tahoma" w:cs="Tahoma" w:hint="cs"/>
+          <w:rFonts w:ascii="Tahoma" w:hAnsi="Tahoma" w:cs="Tahoma"/>
           <w:sz w:val="28"/>
           <w:szCs w:val="28"/>
           <w:lang w:bidi="fa-IR"/>
@@ -4681,7 +4588,7 @@
         </w:numPr>
         <w:bidi/>
         <w:rPr>
-          <w:rFonts w:ascii="Tahoma" w:hAnsi="Tahoma" w:cs="Tahoma" w:hint="cs"/>
+          <w:rFonts w:ascii="Tahoma" w:hAnsi="Tahoma" w:cs="Tahoma"/>
           <w:sz w:val="28"/>
           <w:szCs w:val="28"/>
           <w:lang w:bidi="fa-IR"/>
@@ -4708,7 +4615,7 @@
         </w:numPr>
         <w:bidi/>
         <w:rPr>
-          <w:rFonts w:ascii="Tahoma" w:hAnsi="Tahoma" w:cs="Tahoma" w:hint="cs"/>
+          <w:rFonts w:ascii="Tahoma" w:hAnsi="Tahoma" w:cs="Tahoma"/>
           <w:sz w:val="28"/>
           <w:szCs w:val="28"/>
           <w:lang w:bidi="fa-IR"/>
@@ -4734,7 +4641,7 @@
         </w:numPr>
         <w:bidi/>
         <w:rPr>
-          <w:rFonts w:ascii="Tahoma" w:hAnsi="Tahoma" w:cs="Tahoma" w:hint="cs"/>
+          <w:rFonts w:ascii="Tahoma" w:hAnsi="Tahoma" w:cs="Tahoma"/>
           <w:sz w:val="28"/>
           <w:szCs w:val="28"/>
           <w:lang w:bidi="fa-IR"/>
@@ -4829,35 +4736,905 @@
           <w:rFonts w:ascii="Tahoma" w:hAnsi="Tahoma" w:cs="Tahoma"/>
           <w:sz w:val="28"/>
           <w:szCs w:val="28"/>
-          <w:rtl/>
-          <w:lang w:bidi="fa-IR"/>
-        </w:rPr>
-      </w:pPr>
-      <w:r>
-        <w:rPr>
-          <w:rFonts w:ascii="Tahoma" w:hAnsi="Tahoma" w:cs="Tahoma" w:hint="cs"/>
-          <w:sz w:val="28"/>
-          <w:szCs w:val="28"/>
-          <w:rtl/>
-          <w:lang w:bidi="fa-IR"/>
-        </w:rPr>
-        <w:t>که در ادامه به توضیحات و تقسیم بندی این اکانت های به مجموعه های مد نظر خواهیم پرداخت :</w:t>
-      </w:r>
-    </w:p>
-    <w:p>
-      <w:pPr>
-        <w:bidi/>
-        <w:rPr>
-          <w:rFonts w:ascii="Tahoma" w:hAnsi="Tahoma" w:cs="Tahoma" w:hint="cs"/>
-          <w:sz w:val="28"/>
-          <w:szCs w:val="28"/>
-          <w:rtl/>
-          <w:lang w:bidi="fa-IR"/>
-        </w:rPr>
-      </w:pPr>
+          <w:lang w:bidi="fa-IR"/>
+        </w:rPr>
+      </w:pPr>
+    </w:p>
+    <w:p>
+      <w:pPr>
+        <w:bidi/>
+        <w:rPr>
+          <w:rFonts w:ascii="Tahoma" w:hAnsi="Tahoma" w:cs="Tahoma"/>
+          <w:sz w:val="28"/>
+          <w:szCs w:val="28"/>
+          <w:rtl/>
+          <w:lang w:bidi="fa-IR"/>
+        </w:rPr>
+      </w:pPr>
+      <w:r>
+        <w:rPr>
+          <w:rFonts w:ascii="Tahoma" w:hAnsi="Tahoma" w:cs="Tahoma" w:hint="cs"/>
+          <w:sz w:val="28"/>
+          <w:szCs w:val="28"/>
+          <w:rtl/>
+          <w:lang w:bidi="fa-IR"/>
+        </w:rPr>
+        <w:t xml:space="preserve">به طور کلی با توجه به نوع درخواست های ما از </w:t>
+      </w:r>
+      <w:r>
+        <w:rPr>
+          <w:rFonts w:ascii="Tahoma" w:hAnsi="Tahoma" w:cs="Tahoma"/>
+          <w:sz w:val="28"/>
+          <w:szCs w:val="28"/>
+          <w:lang w:bidi="fa-IR"/>
+        </w:rPr>
+        <w:t>Graph Api</w:t>
+      </w:r>
+      <w:r>
+        <w:rPr>
+          <w:rFonts w:ascii="Tahoma" w:hAnsi="Tahoma" w:cs="Tahoma" w:hint="cs"/>
+          <w:sz w:val="28"/>
+          <w:szCs w:val="28"/>
+          <w:rtl/>
+          <w:lang w:bidi="fa-IR"/>
+        </w:rPr>
+        <w:t xml:space="preserve"> می توان آن را به سه حالت زیر تعریف کرد :</w:t>
+      </w:r>
+    </w:p>
+    <w:p>
+      <w:pPr>
+        <w:bidi/>
+        <w:rPr>
+          <w:rFonts w:ascii="Tahoma" w:hAnsi="Tahoma" w:cs="Tahoma"/>
+          <w:sz w:val="28"/>
+          <w:szCs w:val="28"/>
+          <w:rtl/>
+          <w:lang w:bidi="fa-IR"/>
+        </w:rPr>
+      </w:pPr>
+    </w:p>
+    <w:p>
+      <w:pPr>
+        <w:bidi/>
+        <w:jc w:val="both"/>
+        <w:rPr>
+          <w:rFonts w:ascii="Tahoma" w:hAnsi="Tahoma" w:cs="Tahoma" w:hint="cs"/>
+          <w:sz w:val="28"/>
+          <w:szCs w:val="28"/>
+          <w:rtl/>
+          <w:lang w:bidi="fa-IR"/>
+        </w:rPr>
+      </w:pPr>
+      <w:r>
+        <w:rPr>
+          <w:rFonts w:ascii="Tahoma" w:hAnsi="Tahoma" w:cs="Tahoma"/>
+          <w:sz w:val="28"/>
+          <w:szCs w:val="28"/>
+          <w:lang w:bidi="fa-IR"/>
+        </w:rPr>
+        <w:t>Consumer</w:t>
+      </w:r>
+      <w:r>
+        <w:rPr>
+          <w:rFonts w:ascii="Tahoma" w:hAnsi="Tahoma" w:cs="Tahoma" w:hint="cs"/>
+          <w:sz w:val="28"/>
+          <w:szCs w:val="28"/>
+          <w:rtl/>
+          <w:lang w:bidi="fa-IR"/>
+        </w:rPr>
+        <w:t xml:space="preserve"> : اکانت های عادی ساخته شده به وسیله کاربران معمولی.</w:t>
+      </w:r>
+    </w:p>
+    <w:p>
+      <w:pPr>
+        <w:bidi/>
+        <w:jc w:val="both"/>
+        <w:rPr>
+          <w:rFonts w:ascii="Tahoma" w:hAnsi="Tahoma" w:cs="Tahoma" w:hint="cs"/>
+          <w:sz w:val="28"/>
+          <w:szCs w:val="28"/>
+          <w:rtl/>
+          <w:lang w:bidi="fa-IR"/>
+        </w:rPr>
+      </w:pPr>
+      <w:r>
+        <w:rPr>
+          <w:rFonts w:ascii="Tahoma" w:hAnsi="Tahoma" w:cs="Tahoma"/>
+          <w:sz w:val="28"/>
+          <w:szCs w:val="28"/>
+          <w:lang w:bidi="fa-IR"/>
+        </w:rPr>
+        <w:t>Business</w:t>
+      </w:r>
+      <w:r>
+        <w:rPr>
+          <w:rFonts w:ascii="Tahoma" w:hAnsi="Tahoma" w:cs="Tahoma" w:hint="cs"/>
+          <w:sz w:val="28"/>
+          <w:szCs w:val="28"/>
+          <w:rtl/>
+          <w:lang w:bidi="fa-IR"/>
+        </w:rPr>
+        <w:t xml:space="preserve"> : اکانت های ساخته شده توسط فرد یا افرادی برای انجام امور تجاری و یا بازاریابی.</w:t>
+      </w:r>
+    </w:p>
+    <w:p>
+      <w:pPr>
+        <w:bidi/>
+        <w:jc w:val="both"/>
+        <w:rPr>
+          <w:rFonts w:ascii="Tahoma" w:hAnsi="Tahoma" w:cs="Tahoma" w:hint="cs"/>
+          <w:sz w:val="28"/>
+          <w:szCs w:val="28"/>
+          <w:rtl/>
+          <w:lang w:bidi="fa-IR"/>
+        </w:rPr>
+      </w:pPr>
+      <w:r>
+        <w:rPr>
+          <w:rFonts w:ascii="Tahoma" w:hAnsi="Tahoma" w:cs="Tahoma"/>
+          <w:sz w:val="28"/>
+          <w:szCs w:val="28"/>
+          <w:lang w:bidi="fa-IR"/>
+        </w:rPr>
+        <w:t>Creator</w:t>
+      </w:r>
+      <w:r>
+        <w:rPr>
+          <w:rFonts w:ascii="Tahoma" w:hAnsi="Tahoma" w:cs="Tahoma" w:hint="cs"/>
+          <w:sz w:val="28"/>
+          <w:szCs w:val="28"/>
+          <w:rtl/>
+          <w:lang w:bidi="fa-IR"/>
+        </w:rPr>
+        <w:t xml:space="preserve"> :</w:t>
+      </w:r>
+      <w:r>
+        <w:rPr>
+          <w:rFonts w:ascii="Tahoma" w:hAnsi="Tahoma" w:cs="Tahoma"/>
+          <w:sz w:val="28"/>
+          <w:szCs w:val="28"/>
+          <w:lang w:bidi="fa-IR"/>
+        </w:rPr>
+        <w:t xml:space="preserve"> </w:t>
+      </w:r>
+      <w:r>
+        <w:rPr>
+          <w:rFonts w:ascii="Tahoma" w:hAnsi="Tahoma" w:cs="Tahoma" w:hint="cs"/>
+          <w:sz w:val="28"/>
+          <w:szCs w:val="28"/>
+          <w:rtl/>
+          <w:lang w:bidi="fa-IR"/>
+        </w:rPr>
+        <w:t xml:space="preserve"> این مدل اکانت به طور دقیق توسط اینستاگرام معرفی نشده ولی به طور محدود اشاره شده است که این اکانت ها کربران برتر اینستاگرام هستند که سطح برتری آنها از سمت خود ایسنتاگرام تعیین می شود.</w:t>
+      </w:r>
+    </w:p>
+    <w:p>
+      <w:pPr>
+        <w:bidi/>
+        <w:jc w:val="both"/>
+        <w:rPr>
+          <w:rFonts w:ascii="Tahoma" w:hAnsi="Tahoma" w:cs="Tahoma"/>
+          <w:sz w:val="28"/>
+          <w:szCs w:val="28"/>
+          <w:rtl/>
+          <w:lang w:bidi="fa-IR"/>
+        </w:rPr>
+      </w:pPr>
+    </w:p>
+    <w:p>
+      <w:pPr>
+        <w:bidi/>
+        <w:jc w:val="both"/>
+        <w:rPr>
+          <w:rFonts w:ascii="Tahoma" w:hAnsi="Tahoma" w:cs="Tahoma" w:hint="cs"/>
+          <w:sz w:val="28"/>
+          <w:szCs w:val="28"/>
+          <w:rtl/>
+          <w:lang w:bidi="fa-IR"/>
+        </w:rPr>
+      </w:pPr>
+      <w:r>
+        <w:rPr>
+          <w:rFonts w:ascii="Tahoma" w:hAnsi="Tahoma" w:cs="Tahoma" w:hint="cs"/>
+          <w:sz w:val="28"/>
+          <w:szCs w:val="28"/>
+          <w:rtl/>
+          <w:lang w:bidi="fa-IR"/>
+        </w:rPr>
+        <w:t xml:space="preserve">این اکانت ها با توجه به قوانین جدید اینستاگرام ساخته می شود که در </w:t>
+      </w:r>
+      <w:r>
+        <w:rPr>
+          <w:rFonts w:ascii="Tahoma" w:hAnsi="Tahoma" w:cs="Tahoma"/>
+          <w:sz w:val="28"/>
+          <w:szCs w:val="28"/>
+          <w:lang w:bidi="fa-IR"/>
+        </w:rPr>
+        <w:t>API</w:t>
+      </w:r>
+      <w:r>
+        <w:rPr>
+          <w:rFonts w:ascii="Tahoma" w:hAnsi="Tahoma" w:cs="Tahoma" w:hint="cs"/>
+          <w:sz w:val="28"/>
+          <w:szCs w:val="28"/>
+          <w:rtl/>
+          <w:lang w:bidi="fa-IR"/>
+        </w:rPr>
+        <w:t xml:space="preserve"> جدید با نام </w:t>
+      </w:r>
+      <w:r>
+        <w:rPr>
+          <w:rFonts w:ascii="Tahoma" w:hAnsi="Tahoma" w:cs="Tahoma"/>
+          <w:sz w:val="28"/>
+          <w:szCs w:val="28"/>
+          <w:lang w:bidi="fa-IR"/>
+        </w:rPr>
+        <w:t>Instagram Graph API</w:t>
+      </w:r>
+      <w:r>
+        <w:rPr>
+          <w:rFonts w:ascii="Tahoma" w:hAnsi="Tahoma" w:cs="Tahoma" w:hint="cs"/>
+          <w:sz w:val="28"/>
+          <w:szCs w:val="28"/>
+          <w:rtl/>
+          <w:lang w:bidi="fa-IR"/>
+        </w:rPr>
+        <w:t xml:space="preserve"> </w:t>
+      </w:r>
+      <w:r>
+        <w:rPr>
+          <w:rFonts w:ascii="Tahoma" w:hAnsi="Tahoma" w:cs="Tahoma" w:hint="cs"/>
+          <w:sz w:val="28"/>
+          <w:szCs w:val="28"/>
+          <w:rtl/>
+          <w:lang w:bidi="fa-IR"/>
+        </w:rPr>
+        <w:t xml:space="preserve">قابل فعالیت هستند. البته شایان ذکر است که از بین مدل های بالا تنها اکانت های </w:t>
+      </w:r>
+      <w:r>
+        <w:rPr>
+          <w:rFonts w:ascii="Tahoma" w:hAnsi="Tahoma" w:cs="Tahoma"/>
+          <w:sz w:val="28"/>
+          <w:szCs w:val="28"/>
+          <w:lang w:bidi="fa-IR"/>
+        </w:rPr>
+        <w:t>Creator</w:t>
+      </w:r>
+      <w:r>
+        <w:rPr>
+          <w:rFonts w:ascii="Tahoma" w:hAnsi="Tahoma" w:cs="Tahoma" w:hint="cs"/>
+          <w:sz w:val="28"/>
+          <w:szCs w:val="28"/>
+          <w:rtl/>
+          <w:lang w:bidi="fa-IR"/>
+        </w:rPr>
+        <w:t xml:space="preserve"> و </w:t>
+      </w:r>
+      <w:r>
+        <w:rPr>
+          <w:rFonts w:ascii="Tahoma" w:hAnsi="Tahoma" w:cs="Tahoma"/>
+          <w:sz w:val="28"/>
+          <w:szCs w:val="28"/>
+          <w:lang w:bidi="fa-IR"/>
+        </w:rPr>
+        <w:t>Business</w:t>
+      </w:r>
+      <w:r>
+        <w:rPr>
+          <w:rFonts w:ascii="Tahoma" w:hAnsi="Tahoma" w:cs="Tahoma" w:hint="cs"/>
+          <w:sz w:val="28"/>
+          <w:szCs w:val="28"/>
+          <w:rtl/>
+          <w:lang w:bidi="fa-IR"/>
+        </w:rPr>
+        <w:t xml:space="preserve"> قابلیت دسترسی به </w:t>
+      </w:r>
+      <w:r>
+        <w:rPr>
+          <w:rFonts w:ascii="Tahoma" w:hAnsi="Tahoma" w:cs="Tahoma"/>
+          <w:sz w:val="28"/>
+          <w:szCs w:val="28"/>
+          <w:lang w:bidi="fa-IR"/>
+        </w:rPr>
+        <w:t>API</w:t>
+      </w:r>
+      <w:r>
+        <w:rPr>
+          <w:rFonts w:ascii="Tahoma" w:hAnsi="Tahoma" w:cs="Tahoma" w:hint="cs"/>
+          <w:sz w:val="28"/>
+          <w:szCs w:val="28"/>
+          <w:rtl/>
+          <w:lang w:bidi="fa-IR"/>
+        </w:rPr>
+        <w:t xml:space="preserve"> را دارند و هنوز دسترسی عملی به نوع اکانت </w:t>
+      </w:r>
+      <w:r>
+        <w:rPr>
+          <w:rFonts w:ascii="Tahoma" w:hAnsi="Tahoma" w:cs="Tahoma"/>
+          <w:sz w:val="28"/>
+          <w:szCs w:val="28"/>
+          <w:lang w:bidi="fa-IR"/>
+        </w:rPr>
+        <w:t>Consumer</w:t>
+      </w:r>
+      <w:r>
+        <w:rPr>
+          <w:rFonts w:ascii="Tahoma" w:hAnsi="Tahoma" w:cs="Tahoma" w:hint="cs"/>
+          <w:sz w:val="28"/>
+          <w:szCs w:val="28"/>
+          <w:rtl/>
+          <w:lang w:bidi="fa-IR"/>
+        </w:rPr>
+        <w:t xml:space="preserve"> داده نشده است. مقدار دسترسی در بین انواع اکانت های به </w:t>
+      </w:r>
+      <w:r>
+        <w:rPr>
+          <w:rFonts w:ascii="Tahoma" w:hAnsi="Tahoma" w:cs="Tahoma"/>
+          <w:sz w:val="28"/>
+          <w:szCs w:val="28"/>
+          <w:lang w:bidi="fa-IR"/>
+        </w:rPr>
+        <w:t>API</w:t>
+      </w:r>
+      <w:r>
+        <w:rPr>
+          <w:rFonts w:ascii="Tahoma" w:hAnsi="Tahoma" w:cs="Tahoma" w:hint="cs"/>
+          <w:sz w:val="28"/>
+          <w:szCs w:val="28"/>
+          <w:rtl/>
+          <w:lang w:bidi="fa-IR"/>
+        </w:rPr>
+        <w:t xml:space="preserve"> متفاوت است و با توجه به درگیری فیسبوک در دادگاهی مربوط به مسائل افشای اطلاعات افراد در حال تغییر است و هنوز به طور قطعی مورد تایید نیست و امکان ویرایش قوانین در طول زمان وجود دارد.</w:t>
+      </w:r>
+    </w:p>
+    <w:p>
+      <w:pPr>
+        <w:bidi/>
+        <w:rPr>
+          <w:rFonts w:ascii="Tahoma" w:hAnsi="Tahoma" w:cs="Tahoma"/>
+          <w:sz w:val="28"/>
+          <w:szCs w:val="28"/>
+          <w:rtl/>
+          <w:lang w:bidi="fa-IR"/>
+        </w:rPr>
+      </w:pPr>
+    </w:p>
+    <w:p>
+      <w:pPr>
+        <w:bidi/>
+        <w:jc w:val="center"/>
+        <w:rPr>
+          <w:rFonts w:ascii="Tahoma" w:hAnsi="Tahoma" w:cs="Tahoma" w:hint="cs"/>
+          <w:sz w:val="28"/>
+          <w:szCs w:val="28"/>
+          <w:rtl/>
+          <w:lang w:bidi="fa-IR"/>
+        </w:rPr>
+      </w:pPr>
+      <w:r>
+        <w:rPr>
+          <w:rFonts w:ascii="Tahoma" w:hAnsi="Tahoma" w:cs="Tahoma" w:hint="cs"/>
+          <w:noProof/>
+          <w:sz w:val="28"/>
+          <w:szCs w:val="28"/>
+          <w:rtl/>
+        </w:rPr>
+        <w:lastRenderedPageBreak/>
+        <w:drawing>
+          <wp:inline distT="0" distB="0" distL="0" distR="0">
+            <wp:extent cx="2924175" cy="6048375"/>
+            <wp:effectExtent l="0" t="0" r="9525" b="9525"/>
+            <wp:docPr id="9" name="Picture 9"/>
+            <wp:cNvGraphicFramePr>
+              <a:graphicFrameLocks xmlns:a="http://schemas.openxmlformats.org/drawingml/2006/main" noChangeAspect="1"/>
+            </wp:cNvGraphicFramePr>
+            <a:graphic xmlns:a="http://schemas.openxmlformats.org/drawingml/2006/main">
+              <a:graphicData uri="http://schemas.openxmlformats.org/drawingml/2006/picture">
+                <pic:pic xmlns:pic="http://schemas.openxmlformats.org/drawingml/2006/picture">
+                  <pic:nvPicPr>
+                    <pic:cNvPr id="9" name="10.jpg"/>
+                    <pic:cNvPicPr/>
+                  </pic:nvPicPr>
+                  <pic:blipFill>
+                    <a:blip r:embed="rId19">
+                      <a:extLst>
+                        <a:ext uri="{28A0092B-C50C-407E-A947-70E740481C1C}">
+                          <a14:useLocalDpi xmlns:a14="http://schemas.microsoft.com/office/drawing/2010/main" val="0"/>
+                        </a:ext>
+                      </a:extLst>
+                    </a:blip>
+                    <a:stretch>
+                      <a:fillRect/>
+                    </a:stretch>
+                  </pic:blipFill>
+                  <pic:spPr>
+                    <a:xfrm>
+                      <a:off x="0" y="0"/>
+                      <a:ext cx="2924175" cy="6048375"/>
+                    </a:xfrm>
+                    <a:prstGeom prst="rect">
+                      <a:avLst/>
+                    </a:prstGeom>
+                  </pic:spPr>
+                </pic:pic>
+              </a:graphicData>
+            </a:graphic>
+          </wp:inline>
+        </w:drawing>
+      </w:r>
+    </w:p>
+    <w:p>
+      <w:pPr>
+        <w:bidi/>
+        <w:rPr>
+          <w:rFonts w:ascii="Tahoma" w:hAnsi="Tahoma" w:cs="Tahoma"/>
+          <w:sz w:val="28"/>
+          <w:szCs w:val="28"/>
+          <w:rtl/>
+          <w:lang w:bidi="fa-IR"/>
+        </w:rPr>
+      </w:pPr>
+    </w:p>
+    <w:p>
+      <w:pPr>
+        <w:bidi/>
+        <w:rPr>
+          <w:rFonts w:ascii="Tahoma" w:hAnsi="Tahoma" w:cs="Tahoma"/>
+          <w:sz w:val="28"/>
+          <w:szCs w:val="28"/>
+          <w:rtl/>
+          <w:lang w:bidi="fa-IR"/>
+        </w:rPr>
+      </w:pPr>
+      <w:r>
+        <w:rPr>
+          <w:rFonts w:ascii="Tahoma" w:hAnsi="Tahoma" w:cs="Tahoma" w:hint="cs"/>
+          <w:sz w:val="28"/>
+          <w:szCs w:val="28"/>
+          <w:rtl/>
+          <w:lang w:bidi="fa-IR"/>
+        </w:rPr>
+        <w:t xml:space="preserve">در این مستند با توجه به شرایط حال حاضر قوانین به بررسی اهداف مورد نیاز می پردازیم </w:t>
+      </w:r>
+      <w:r>
+        <w:rPr>
+          <w:rFonts w:ascii="Tahoma" w:hAnsi="Tahoma" w:cs="Tahoma"/>
+          <w:sz w:val="28"/>
+          <w:szCs w:val="28"/>
+          <w:lang w:bidi="fa-IR"/>
+        </w:rPr>
+        <w:t>.</w:t>
+      </w:r>
+    </w:p>
+    <w:p>
+      <w:pPr>
+        <w:bidi/>
+        <w:rPr>
+          <w:rFonts w:ascii="Tahoma" w:hAnsi="Tahoma" w:cs="Tahoma"/>
+          <w:sz w:val="28"/>
+          <w:szCs w:val="28"/>
+          <w:rtl/>
+          <w:lang w:bidi="fa-IR"/>
+        </w:rPr>
+      </w:pPr>
+    </w:p>
+    <w:p>
+      <w:pPr>
+        <w:bidi/>
+        <w:rPr>
+          <w:rFonts w:ascii="Tahoma" w:hAnsi="Tahoma" w:cs="Tahoma"/>
+          <w:sz w:val="28"/>
+          <w:szCs w:val="28"/>
+          <w:rtl/>
+          <w:lang w:bidi="fa-IR"/>
+        </w:rPr>
+      </w:pPr>
+      <w:r>
+        <w:rPr>
+          <w:rFonts w:ascii="Tahoma" w:hAnsi="Tahoma" w:cs="Tahoma"/>
+          <w:sz w:val="28"/>
+          <w:szCs w:val="28"/>
+          <w:lang w:bidi="fa-IR"/>
+        </w:rPr>
+        <w:t>Graph API</w:t>
+      </w:r>
+      <w:r>
+        <w:rPr>
+          <w:rFonts w:ascii="Tahoma" w:hAnsi="Tahoma" w:cs="Tahoma" w:hint="cs"/>
+          <w:sz w:val="28"/>
+          <w:szCs w:val="28"/>
+          <w:rtl/>
+          <w:lang w:bidi="fa-IR"/>
+        </w:rPr>
+        <w:t xml:space="preserve"> از این موارد ساخته شده است :</w:t>
+      </w:r>
+    </w:p>
+    <w:p>
+      <w:pPr>
+        <w:pStyle w:val="ListParagraph"/>
+        <w:numPr>
+          <w:ilvl w:val="0"/>
+          <w:numId w:val="5"/>
+        </w:numPr>
+        <w:bidi/>
+        <w:rPr>
+          <w:rFonts w:ascii="Tahoma" w:hAnsi="Tahoma" w:cs="Tahoma"/>
+          <w:sz w:val="28"/>
+          <w:szCs w:val="28"/>
+          <w:lang w:bidi="fa-IR"/>
+        </w:rPr>
+      </w:pPr>
+      <w:r>
+        <w:rPr>
+          <w:rFonts w:ascii="Tahoma" w:hAnsi="Tahoma" w:cs="Tahoma"/>
+          <w:sz w:val="28"/>
+          <w:szCs w:val="28"/>
+          <w:lang w:bidi="fa-IR"/>
+        </w:rPr>
+        <w:t>Nodes</w:t>
+      </w:r>
+      <w:r>
+        <w:rPr>
+          <w:rFonts w:ascii="Tahoma" w:hAnsi="Tahoma" w:cs="Tahoma" w:hint="cs"/>
+          <w:sz w:val="28"/>
+          <w:szCs w:val="28"/>
+          <w:rtl/>
+          <w:lang w:bidi="fa-IR"/>
+        </w:rPr>
+        <w:t xml:space="preserve"> : شامل کاربران، یک عکس، یک صفحه، یک کامنت</w:t>
+      </w:r>
+    </w:p>
+    <w:p>
+      <w:pPr>
+        <w:pStyle w:val="ListParagraph"/>
+        <w:numPr>
+          <w:ilvl w:val="0"/>
+          <w:numId w:val="5"/>
+        </w:numPr>
+        <w:bidi/>
+        <w:rPr>
+          <w:rFonts w:ascii="Tahoma" w:hAnsi="Tahoma" w:cs="Tahoma" w:hint="cs"/>
+          <w:sz w:val="28"/>
+          <w:szCs w:val="28"/>
+          <w:lang w:bidi="fa-IR"/>
+        </w:rPr>
+      </w:pPr>
+      <w:r>
+        <w:rPr>
+          <w:rFonts w:ascii="Tahoma" w:hAnsi="Tahoma" w:cs="Tahoma"/>
+          <w:sz w:val="28"/>
+          <w:szCs w:val="28"/>
+          <w:lang w:bidi="fa-IR"/>
+        </w:rPr>
+        <w:lastRenderedPageBreak/>
+        <w:t>Edges</w:t>
+      </w:r>
+      <w:r>
+        <w:rPr>
+          <w:rFonts w:ascii="Tahoma" w:hAnsi="Tahoma" w:cs="Tahoma" w:hint="cs"/>
+          <w:sz w:val="28"/>
+          <w:szCs w:val="28"/>
+          <w:rtl/>
+          <w:lang w:bidi="fa-IR"/>
+        </w:rPr>
+        <w:t xml:space="preserve"> : ارتباطات بین </w:t>
+      </w:r>
+      <w:r>
+        <w:rPr>
+          <w:rFonts w:ascii="Tahoma" w:hAnsi="Tahoma" w:cs="Tahoma"/>
+          <w:sz w:val="28"/>
+          <w:szCs w:val="28"/>
+          <w:lang w:bidi="fa-IR"/>
+        </w:rPr>
+        <w:t>node</w:t>
+      </w:r>
+      <w:r>
+        <w:rPr>
+          <w:rFonts w:ascii="Tahoma" w:hAnsi="Tahoma" w:cs="Tahoma" w:hint="cs"/>
+          <w:sz w:val="28"/>
+          <w:szCs w:val="28"/>
+          <w:rtl/>
+          <w:lang w:bidi="fa-IR"/>
+        </w:rPr>
+        <w:t xml:space="preserve"> ها را تعیین می کند شامل مجموعه نظرات راجب یک عکس، خود عکس ها</w:t>
+      </w:r>
+    </w:p>
+    <w:p>
+      <w:pPr>
+        <w:pStyle w:val="ListParagraph"/>
+        <w:numPr>
+          <w:ilvl w:val="0"/>
+          <w:numId w:val="5"/>
+        </w:numPr>
+        <w:bidi/>
+        <w:rPr>
+          <w:rFonts w:ascii="Tahoma" w:hAnsi="Tahoma" w:cs="Tahoma" w:hint="cs"/>
+          <w:sz w:val="28"/>
+          <w:szCs w:val="28"/>
+          <w:lang w:bidi="fa-IR"/>
+        </w:rPr>
+      </w:pPr>
+      <w:r>
+        <w:rPr>
+          <w:rFonts w:ascii="Tahoma" w:hAnsi="Tahoma" w:cs="Tahoma"/>
+          <w:sz w:val="28"/>
+          <w:szCs w:val="28"/>
+          <w:lang w:bidi="fa-IR"/>
+        </w:rPr>
+        <w:t>Fields</w:t>
+      </w:r>
+      <w:r>
+        <w:rPr>
+          <w:rFonts w:ascii="Tahoma" w:hAnsi="Tahoma" w:cs="Tahoma" w:hint="cs"/>
+          <w:sz w:val="28"/>
+          <w:szCs w:val="28"/>
+          <w:rtl/>
+          <w:lang w:bidi="fa-IR"/>
+        </w:rPr>
+        <w:t xml:space="preserve"> : </w:t>
+      </w:r>
+      <w:r>
+        <w:rPr>
+          <w:rFonts w:ascii="Tahoma" w:hAnsi="Tahoma" w:cs="Tahoma" w:hint="cs"/>
+          <w:sz w:val="28"/>
+          <w:szCs w:val="28"/>
+          <w:rtl/>
+          <w:lang w:bidi="fa-IR"/>
+        </w:rPr>
+        <w:t xml:space="preserve">اطلاعات مربوط به یک </w:t>
+      </w:r>
+      <w:r>
+        <w:rPr>
+          <w:rFonts w:ascii="Tahoma" w:hAnsi="Tahoma" w:cs="Tahoma"/>
+          <w:sz w:val="28"/>
+          <w:szCs w:val="28"/>
+          <w:lang w:bidi="fa-IR"/>
+        </w:rPr>
+        <w:t>Node</w:t>
+      </w:r>
+      <w:r>
+        <w:rPr>
+          <w:rFonts w:ascii="Tahoma" w:hAnsi="Tahoma" w:cs="Tahoma" w:hint="cs"/>
+          <w:sz w:val="28"/>
+          <w:szCs w:val="28"/>
+          <w:rtl/>
+          <w:lang w:bidi="fa-IR"/>
+        </w:rPr>
+        <w:t>، تولید صفحه، نام صفحه، و سایر اطلاعاتی که ممکن است یک صفحه داشته باشد.</w:t>
+      </w:r>
+    </w:p>
+    <w:p>
+      <w:pPr>
+        <w:bidi/>
+        <w:rPr>
+          <w:rFonts w:ascii="Tahoma" w:hAnsi="Tahoma" w:cs="Tahoma"/>
+          <w:sz w:val="28"/>
+          <w:szCs w:val="28"/>
+          <w:rtl/>
+          <w:lang w:bidi="fa-IR"/>
+        </w:rPr>
+      </w:pPr>
+    </w:p>
+    <w:p>
+      <w:pPr>
+        <w:bidi/>
+        <w:rPr>
+          <w:rFonts w:ascii="Tahoma" w:hAnsi="Tahoma" w:cs="Tahoma"/>
+          <w:sz w:val="28"/>
+          <w:szCs w:val="28"/>
+          <w:lang w:bidi="fa-IR"/>
+        </w:rPr>
+      </w:pPr>
+      <w:r>
+        <w:rPr>
+          <w:rFonts w:ascii="Tahoma" w:hAnsi="Tahoma" w:cs="Tahoma" w:hint="cs"/>
+          <w:sz w:val="28"/>
+          <w:szCs w:val="28"/>
+          <w:rtl/>
+          <w:lang w:bidi="fa-IR"/>
+        </w:rPr>
+        <w:t xml:space="preserve">به طور کلی از </w:t>
+      </w:r>
+      <w:r>
+        <w:rPr>
+          <w:rFonts w:ascii="Tahoma" w:hAnsi="Tahoma" w:cs="Tahoma"/>
+          <w:sz w:val="28"/>
+          <w:szCs w:val="28"/>
+          <w:lang w:bidi="fa-IR"/>
+        </w:rPr>
+        <w:t>nodes</w:t>
+      </w:r>
+      <w:r>
+        <w:rPr>
+          <w:rFonts w:ascii="Tahoma" w:hAnsi="Tahoma" w:cs="Tahoma" w:hint="cs"/>
+          <w:sz w:val="28"/>
+          <w:szCs w:val="28"/>
+          <w:rtl/>
+          <w:lang w:bidi="fa-IR"/>
+        </w:rPr>
+        <w:t xml:space="preserve"> برای بدست آوردن اطلاعات در مورد یک کاربر و یا عکس خاص استفاده می شود. </w:t>
+      </w:r>
+    </w:p>
+    <w:p>
+      <w:pPr>
+        <w:bidi/>
+        <w:rPr>
+          <w:rFonts w:ascii="Tahoma" w:hAnsi="Tahoma" w:cs="Tahoma" w:hint="cs"/>
+          <w:sz w:val="28"/>
+          <w:szCs w:val="28"/>
+          <w:rtl/>
+          <w:lang w:bidi="fa-IR"/>
+        </w:rPr>
+      </w:pPr>
+      <w:r>
+        <w:rPr>
+          <w:rFonts w:ascii="Tahoma" w:hAnsi="Tahoma" w:cs="Tahoma" w:hint="cs"/>
+          <w:sz w:val="28"/>
+          <w:szCs w:val="28"/>
+          <w:rtl/>
+          <w:lang w:bidi="fa-IR"/>
+        </w:rPr>
+        <w:t xml:space="preserve">از </w:t>
+      </w:r>
+      <w:r>
+        <w:rPr>
+          <w:rFonts w:ascii="Tahoma" w:hAnsi="Tahoma" w:cs="Tahoma"/>
+          <w:sz w:val="28"/>
+          <w:szCs w:val="28"/>
+          <w:lang w:bidi="fa-IR"/>
+        </w:rPr>
+        <w:t>Edges</w:t>
+      </w:r>
+      <w:r>
+        <w:rPr>
+          <w:rFonts w:ascii="Tahoma" w:hAnsi="Tahoma" w:cs="Tahoma" w:hint="cs"/>
+          <w:sz w:val="28"/>
+          <w:szCs w:val="28"/>
+          <w:rtl/>
+          <w:lang w:bidi="fa-IR"/>
+        </w:rPr>
+        <w:t xml:space="preserve"> برای مجموعه یکسری کامنت و یا عکس ها و ویدئو ها استفاده می شود.</w:t>
+      </w:r>
+    </w:p>
+    <w:p>
+      <w:pPr>
+        <w:bidi/>
+        <w:rPr>
+          <w:rFonts w:ascii="Tahoma" w:hAnsi="Tahoma" w:cs="Tahoma"/>
+          <w:sz w:val="28"/>
+          <w:szCs w:val="28"/>
+          <w:rtl/>
+          <w:lang w:bidi="fa-IR"/>
+        </w:rPr>
+      </w:pPr>
+      <w:r>
+        <w:rPr>
+          <w:rFonts w:ascii="Tahoma" w:hAnsi="Tahoma" w:cs="Tahoma" w:hint="cs"/>
+          <w:sz w:val="28"/>
+          <w:szCs w:val="28"/>
+          <w:rtl/>
+          <w:lang w:bidi="fa-IR"/>
+        </w:rPr>
+        <w:t xml:space="preserve">و در نهایت از </w:t>
+      </w:r>
+      <w:r>
+        <w:rPr>
+          <w:rFonts w:ascii="Tahoma" w:hAnsi="Tahoma" w:cs="Tahoma"/>
+          <w:sz w:val="28"/>
+          <w:szCs w:val="28"/>
+          <w:lang w:bidi="fa-IR"/>
+        </w:rPr>
+        <w:t>Fields</w:t>
+      </w:r>
+      <w:r>
+        <w:rPr>
+          <w:rFonts w:ascii="Tahoma" w:hAnsi="Tahoma" w:cs="Tahoma" w:hint="cs"/>
+          <w:sz w:val="28"/>
+          <w:szCs w:val="28"/>
+          <w:rtl/>
+          <w:lang w:bidi="fa-IR"/>
+        </w:rPr>
+        <w:t xml:space="preserve"> برای بدست ایجاد و ویرایش اطلاعات لازم برای دسترسی های مربوط به یکسری مجموعه عکس، کامنت، لایک ، دسته بندی استفاده می شود.</w:t>
+      </w:r>
+    </w:p>
+    <w:p>
+      <w:pPr>
+        <w:bidi/>
+        <w:rPr>
+          <w:rFonts w:ascii="Tahoma" w:hAnsi="Tahoma" w:cs="Tahoma"/>
+          <w:sz w:val="28"/>
+          <w:szCs w:val="28"/>
+          <w:lang w:bidi="fa-IR"/>
+        </w:rPr>
+      </w:pPr>
+      <w:r>
+        <w:rPr>
+          <w:rFonts w:ascii="Tahoma" w:hAnsi="Tahoma" w:cs="Tahoma" w:hint="cs"/>
+          <w:noProof/>
+          <w:sz w:val="28"/>
+          <w:szCs w:val="28"/>
+        </w:rPr>
+        <w:drawing>
+          <wp:inline distT="0" distB="0" distL="0" distR="0">
+            <wp:extent cx="5943600" cy="3225800"/>
+            <wp:effectExtent l="0" t="0" r="0" b="0"/>
+            <wp:docPr id="10" name="Picture 10"/>
+            <wp:cNvGraphicFramePr>
+              <a:graphicFrameLocks xmlns:a="http://schemas.openxmlformats.org/drawingml/2006/main" noChangeAspect="1"/>
+            </wp:cNvGraphicFramePr>
+            <a:graphic xmlns:a="http://schemas.openxmlformats.org/drawingml/2006/main">
+              <a:graphicData uri="http://schemas.openxmlformats.org/drawingml/2006/picture">
+                <pic:pic xmlns:pic="http://schemas.openxmlformats.org/drawingml/2006/picture">
+                  <pic:nvPicPr>
+                    <pic:cNvPr id="10" name="11.jpg"/>
+                    <pic:cNvPicPr/>
+                  </pic:nvPicPr>
+                  <pic:blipFill>
+                    <a:blip r:embed="rId20">
+                      <a:extLst>
+                        <a:ext uri="{28A0092B-C50C-407E-A947-70E740481C1C}">
+                          <a14:useLocalDpi xmlns:a14="http://schemas.microsoft.com/office/drawing/2010/main" val="0"/>
+                        </a:ext>
+                      </a:extLst>
+                    </a:blip>
+                    <a:stretch>
+                      <a:fillRect/>
+                    </a:stretch>
+                  </pic:blipFill>
+                  <pic:spPr>
+                    <a:xfrm>
+                      <a:off x="0" y="0"/>
+                      <a:ext cx="5943600" cy="3225800"/>
+                    </a:xfrm>
+                    <a:prstGeom prst="rect">
+                      <a:avLst/>
+                    </a:prstGeom>
+                  </pic:spPr>
+                </pic:pic>
+              </a:graphicData>
+            </a:graphic>
+          </wp:inline>
+        </w:drawing>
+      </w:r>
+    </w:p>
+    <w:p>
+      <w:pPr>
+        <w:bidi/>
+        <w:rPr>
+          <w:rFonts w:ascii="Tahoma" w:hAnsi="Tahoma" w:cs="Tahoma"/>
+          <w:sz w:val="28"/>
+          <w:szCs w:val="28"/>
+          <w:lang w:bidi="fa-IR"/>
+        </w:rPr>
+      </w:pPr>
+    </w:p>
+    <w:p>
+      <w:pPr>
+        <w:bidi/>
+        <w:rPr>
+          <w:rFonts w:ascii="Tahoma" w:hAnsi="Tahoma" w:cs="Tahoma"/>
+          <w:sz w:val="28"/>
+          <w:szCs w:val="28"/>
+          <w:lang w:bidi="fa-IR"/>
+        </w:rPr>
+      </w:pPr>
+    </w:p>
+    <w:p>
+      <w:pPr>
+        <w:bidi/>
+        <w:jc w:val="center"/>
+        <w:rPr>
+          <w:rFonts w:ascii="Tahoma" w:hAnsi="Tahoma" w:cs="Tahoma" w:hint="cs"/>
+          <w:sz w:val="28"/>
+          <w:szCs w:val="28"/>
+          <w:lang w:bidi="fa-IR"/>
+        </w:rPr>
+      </w:pPr>
+      <w:bookmarkStart w:id="0" w:name="_GoBack"/>
+      <w:bookmarkEnd w:id="0"/>
     </w:p>
     <w:sectPr>
-      <w:footerReference w:type="default" r:id="rId19"/>
+      <w:footerReference w:type="default" r:id="rId21"/>
       <w:pgSz w:w="12240" w:h="15840"/>
       <w:pgMar w:top="1440" w:right="1440" w:bottom="1440" w:left="1440" w:header="720" w:footer="720" w:gutter="0"/>
       <w:pgNumType w:start="0"/>
@@ -5034,7 +5811,7 @@
         <w:sz w:val="20"/>
         <w:szCs w:val="20"/>
       </w:rPr>
-      <w:t>10</w:t>
+      <w:t>12</w:t>
     </w:r>
     <w:r>
       <w:rPr>
@@ -5256,6 +6033,92 @@
     </w:lvl>
   </w:abstractNum>
   <w:abstractNum w:abstractNumId="2">
+    <w:nsid w:val="4E030972"/>
+    <w:multiLevelType w:val="hybridMultilevel"/>
+    <w:tmpl w:val="3566FE16"/>
+    <w:lvl w:ilvl="0" w:tplc="0409000F">
+      <w:start w:val="1"/>
+      <w:numFmt w:val="decimal"/>
+      <w:lvlText w:val="%1."/>
+      <w:lvlJc w:val="left"/>
+      <w:pPr>
+        <w:ind w:left="720" w:hanging="360"/>
+      </w:pPr>
+    </w:lvl>
+    <w:lvl w:ilvl="1" w:tplc="04090019" w:tentative="1">
+      <w:start w:val="1"/>
+      <w:numFmt w:val="lowerLetter"/>
+      <w:lvlText w:val="%2."/>
+      <w:lvlJc w:val="left"/>
+      <w:pPr>
+        <w:ind w:left="1440" w:hanging="360"/>
+      </w:pPr>
+    </w:lvl>
+    <w:lvl w:ilvl="2" w:tplc="0409001B" w:tentative="1">
+      <w:start w:val="1"/>
+      <w:numFmt w:val="lowerRoman"/>
+      <w:lvlText w:val="%3."/>
+      <w:lvlJc w:val="right"/>
+      <w:pPr>
+        <w:ind w:left="2160" w:hanging="180"/>
+      </w:pPr>
+    </w:lvl>
+    <w:lvl w:ilvl="3" w:tplc="0409000F" w:tentative="1">
+      <w:start w:val="1"/>
+      <w:numFmt w:val="decimal"/>
+      <w:lvlText w:val="%4."/>
+      <w:lvlJc w:val="left"/>
+      <w:pPr>
+        <w:ind w:left="2880" w:hanging="360"/>
+      </w:pPr>
+    </w:lvl>
+    <w:lvl w:ilvl="4" w:tplc="04090019" w:tentative="1">
+      <w:start w:val="1"/>
+      <w:numFmt w:val="lowerLetter"/>
+      <w:lvlText w:val="%5."/>
+      <w:lvlJc w:val="left"/>
+      <w:pPr>
+        <w:ind w:left="3600" w:hanging="360"/>
+      </w:pPr>
+    </w:lvl>
+    <w:lvl w:ilvl="5" w:tplc="0409001B" w:tentative="1">
+      <w:start w:val="1"/>
+      <w:numFmt w:val="lowerRoman"/>
+      <w:lvlText w:val="%6."/>
+      <w:lvlJc w:val="right"/>
+      <w:pPr>
+        <w:ind w:left="4320" w:hanging="180"/>
+      </w:pPr>
+    </w:lvl>
+    <w:lvl w:ilvl="6" w:tplc="0409000F" w:tentative="1">
+      <w:start w:val="1"/>
+      <w:numFmt w:val="decimal"/>
+      <w:lvlText w:val="%7."/>
+      <w:lvlJc w:val="left"/>
+      <w:pPr>
+        <w:ind w:left="5040" w:hanging="360"/>
+      </w:pPr>
+    </w:lvl>
+    <w:lvl w:ilvl="7" w:tplc="04090019" w:tentative="1">
+      <w:start w:val="1"/>
+      <w:numFmt w:val="lowerLetter"/>
+      <w:lvlText w:val="%8."/>
+      <w:lvlJc w:val="left"/>
+      <w:pPr>
+        <w:ind w:left="5760" w:hanging="360"/>
+      </w:pPr>
+    </w:lvl>
+    <w:lvl w:ilvl="8" w:tplc="0409001B" w:tentative="1">
+      <w:start w:val="1"/>
+      <w:numFmt w:val="lowerRoman"/>
+      <w:lvlText w:val="%9."/>
+      <w:lvlJc w:val="right"/>
+      <w:pPr>
+        <w:ind w:left="6480" w:hanging="180"/>
+      </w:pPr>
+    </w:lvl>
+  </w:abstractNum>
+  <w:abstractNum w:abstractNumId="3">
     <w:nsid w:val="764468E1"/>
     <w:multiLevelType w:val="hybridMultilevel"/>
     <w:tmpl w:val="B9BAC20A"/>
@@ -5341,7 +6204,7 @@
       </w:pPr>
     </w:lvl>
   </w:abstractNum>
-  <w:abstractNum w:abstractNumId="3">
+  <w:abstractNum w:abstractNumId="4">
     <w:nsid w:val="7C7569A3"/>
     <w:multiLevelType w:val="hybridMultilevel"/>
     <w:tmpl w:val="D28CD5A2"/>
@@ -5454,16 +6317,19 @@
     </w:lvl>
   </w:abstractNum>
   <w:num w:numId="1">
-    <w:abstractNumId w:val="2"/>
+    <w:abstractNumId w:val="3"/>
   </w:num>
   <w:num w:numId="2">
     <w:abstractNumId w:val="1"/>
   </w:num>
   <w:num w:numId="3">
-    <w:abstractNumId w:val="3"/>
+    <w:abstractNumId w:val="4"/>
   </w:num>
   <w:num w:numId="4">
     <w:abstractNumId w:val="0"/>
+  </w:num>
+  <w:num w:numId="5">
+    <w:abstractNumId w:val="2"/>
   </w:num>
 </w:numbering>
 </file>
@@ -6279,7 +7145,7 @@
 </file>
 
 <file path=customXml/itemProps2.xml><?xml version="1.0" encoding="utf-8"?>
-<ds:datastoreItem xmlns:ds="http://schemas.openxmlformats.org/officeDocument/2006/customXml" ds:itemID="{8F4FFF8F-5633-4023-9916-170714CCDEEC}">
+<ds:datastoreItem xmlns:ds="http://schemas.openxmlformats.org/officeDocument/2006/customXml" ds:itemID="{E5206C97-DBC0-43E6-8FF0-EE68A372FC7B}">
   <ds:schemaRefs>
     <ds:schemaRef ds:uri="http://schemas.openxmlformats.org/officeDocument/2006/bibliography"/>
   </ds:schemaRefs>

</xml_diff>

<commit_message>
Information Graph API Updated
</commit_message>
<xml_diff>
--- a/Instagram_Document.docx
+++ b/Instagram_Document.docx
@@ -1478,6 +1478,7 @@
         </w:rPr>
         <w:t xml:space="preserve">در مرحله اول اقدام به دریافت اطلاعات حساب کاربری خود انجام شد که از طریق </w:t>
       </w:r>
+      <w:proofErr w:type="spellStart"/>
       <w:r>
         <w:rPr>
           <w:rFonts w:ascii="Tahoma" w:hAnsi="Tahoma" w:cs="Tahoma"/>
@@ -1487,6 +1488,7 @@
         </w:rPr>
         <w:t>Url</w:t>
       </w:r>
+      <w:proofErr w:type="spellEnd"/>
       <w:r>
         <w:rPr>
           <w:rFonts w:ascii="Tahoma" w:hAnsi="Tahoma" w:cs="Tahoma" w:hint="cs"/>
@@ -1602,6 +1604,7 @@
           <w:lang w:bidi="fa-IR"/>
         </w:rPr>
       </w:pPr>
+      <w:proofErr w:type="spellStart"/>
       <w:r>
         <w:rPr>
           <w:rFonts w:ascii="Tahoma" w:hAnsi="Tahoma" w:cs="Tahoma"/>
@@ -1611,6 +1614,7 @@
         </w:rPr>
         <w:t>Access_token</w:t>
       </w:r>
+      <w:proofErr w:type="spellEnd"/>
       <w:r>
         <w:rPr>
           <w:rFonts w:ascii="Tahoma" w:hAnsi="Tahoma" w:cs="Tahoma" w:hint="cs"/>
@@ -1643,6 +1647,7 @@
         </w:rPr>
         <w:t xml:space="preserve">درخواست هایی که از سمت </w:t>
       </w:r>
+      <w:proofErr w:type="spellStart"/>
       <w:r>
         <w:rPr>
           <w:rFonts w:ascii="Tahoma" w:hAnsi="Tahoma" w:cs="Tahoma"/>
@@ -1652,6 +1657,7 @@
         </w:rPr>
         <w:t>Api</w:t>
       </w:r>
+      <w:proofErr w:type="spellEnd"/>
       <w:r>
         <w:rPr>
           <w:rFonts w:ascii="Tahoma" w:hAnsi="Tahoma" w:cs="Tahoma" w:hint="cs"/>
@@ -1662,6 +1668,7 @@
         </w:rPr>
         <w:t xml:space="preserve"> اینستاگرام ارسال می شود نیاز به تایید سرور اینستاگرام دارد که از طریق یک </w:t>
       </w:r>
+      <w:proofErr w:type="spellStart"/>
       <w:r>
         <w:rPr>
           <w:rFonts w:ascii="Tahoma" w:hAnsi="Tahoma" w:cs="Tahoma"/>
@@ -1671,6 +1678,7 @@
         </w:rPr>
         <w:t>access_token</w:t>
       </w:r>
+      <w:proofErr w:type="spellEnd"/>
       <w:r>
         <w:rPr>
           <w:rFonts w:ascii="Tahoma" w:hAnsi="Tahoma" w:cs="Tahoma" w:hint="cs"/>
@@ -1681,6 +1689,7 @@
         </w:rPr>
         <w:t xml:space="preserve"> انجام می شود که یک رشته کراکتری است و اطلاعات امنیتی کاربر وارد شده در آن قرار دارد و اجازه استفاده از </w:t>
       </w:r>
+      <w:proofErr w:type="spellStart"/>
       <w:r>
         <w:rPr>
           <w:rFonts w:ascii="Tahoma" w:hAnsi="Tahoma" w:cs="Tahoma"/>
@@ -1690,6 +1699,7 @@
         </w:rPr>
         <w:t>Api</w:t>
       </w:r>
+      <w:proofErr w:type="spellEnd"/>
       <w:r>
         <w:rPr>
           <w:rFonts w:ascii="Tahoma" w:hAnsi="Tahoma" w:cs="Tahoma" w:hint="cs"/>
@@ -1745,6 +1755,7 @@
         </w:rPr>
         <w:t xml:space="preserve">نحوه دریافت یک </w:t>
       </w:r>
+      <w:proofErr w:type="spellStart"/>
       <w:r>
         <w:rPr>
           <w:rFonts w:ascii="Tahoma" w:hAnsi="Tahoma" w:cs="Tahoma"/>
@@ -1754,6 +1765,7 @@
         </w:rPr>
         <w:t>access_token</w:t>
       </w:r>
+      <w:proofErr w:type="spellEnd"/>
       <w:r>
         <w:rPr>
           <w:rFonts w:ascii="Tahoma" w:hAnsi="Tahoma" w:cs="Tahoma" w:hint="cs"/>
@@ -1919,6 +1931,7 @@
         </w:rPr>
         <w:t xml:space="preserve">با توجه به تغییرات به وجود آمده در قوانین اینستاگرام و استفاده از </w:t>
       </w:r>
+      <w:proofErr w:type="spellStart"/>
       <w:r>
         <w:rPr>
           <w:rFonts w:ascii="Tahoma" w:hAnsi="Tahoma" w:cs="Tahoma"/>
@@ -1928,6 +1941,7 @@
         </w:rPr>
         <w:t>Api</w:t>
       </w:r>
+      <w:proofErr w:type="spellEnd"/>
       <w:r>
         <w:rPr>
           <w:rFonts w:ascii="Tahoma" w:hAnsi="Tahoma" w:cs="Tahoma" w:hint="cs"/>
@@ -2013,6 +2027,7 @@
         <w:lastRenderedPageBreak/>
         <w:t xml:space="preserve">که در این صورت با داشتن </w:t>
       </w:r>
+      <w:proofErr w:type="spellStart"/>
       <w:r>
         <w:rPr>
           <w:rFonts w:ascii="Tahoma" w:hAnsi="Tahoma" w:cs="Tahoma"/>
@@ -2022,6 +2037,7 @@
         </w:rPr>
         <w:t>access_token</w:t>
       </w:r>
+      <w:proofErr w:type="spellEnd"/>
       <w:r>
         <w:rPr>
           <w:rFonts w:ascii="Tahoma" w:hAnsi="Tahoma" w:cs="Tahoma" w:hint="cs"/>
@@ -2436,6 +2452,7 @@
         </w:rPr>
         <w:t xml:space="preserve">بررسی کتابخانه </w:t>
       </w:r>
+      <w:proofErr w:type="spellStart"/>
       <w:r>
         <w:rPr>
           <w:rFonts w:ascii="Tahoma" w:hAnsi="Tahoma" w:cs="Tahoma"/>
@@ -2445,6 +2462,7 @@
         </w:rPr>
         <w:t>Instasharp</w:t>
       </w:r>
+      <w:proofErr w:type="spellEnd"/>
       <w:r>
         <w:rPr>
           <w:rFonts w:ascii="Tahoma" w:hAnsi="Tahoma" w:cs="Tahoma" w:hint="cs"/>
@@ -2489,6 +2507,7 @@
         </w:rPr>
         <w:t xml:space="preserve">این کتابخانه یکی از قدیمی ترین کتابخانه های کار با اینستاگرام است و دارای جامعه بزرگی برای پرسش و پاسخ است ولی به دلیل گذشت مدت زمان زیادی از آخرین بروز رسانی بسیاری از موارد ارائه شده در لیست کارایی های آن همخوانی با </w:t>
       </w:r>
+      <w:proofErr w:type="spellStart"/>
       <w:r>
         <w:rPr>
           <w:rFonts w:ascii="Tahoma" w:hAnsi="Tahoma" w:cs="Tahoma"/>
@@ -2498,6 +2517,7 @@
         </w:rPr>
         <w:t>Api</w:t>
       </w:r>
+      <w:proofErr w:type="spellEnd"/>
       <w:r>
         <w:rPr>
           <w:rFonts w:ascii="Tahoma" w:hAnsi="Tahoma" w:cs="Tahoma" w:hint="cs"/>
@@ -2696,6 +2716,7 @@
         </w:rPr>
         <w:t xml:space="preserve"> اینستاگرام که توسط برنامه نویسان روسی طراحی شده است. طبق اطلاعات آمده در توضیحات این کتابخانه که آخرین بروز رسانی آن برای 9 روز پیش است اینستاگرام به طور دقیق میزان اطلاعات استخراجی توسط شما از کاربران را بررسی میکن و طبق آن برای شما سقفی برای کار با </w:t>
       </w:r>
+      <w:proofErr w:type="spellStart"/>
       <w:r>
         <w:rPr>
           <w:rFonts w:ascii="Tahoma" w:hAnsi="Tahoma" w:cs="Tahoma"/>
@@ -2705,6 +2726,7 @@
         </w:rPr>
         <w:t>Api</w:t>
       </w:r>
+      <w:proofErr w:type="spellEnd"/>
       <w:r>
         <w:rPr>
           <w:rFonts w:ascii="Tahoma" w:hAnsi="Tahoma" w:cs="Tahoma" w:hint="cs"/>
@@ -2715,6 +2737,7 @@
         </w:rPr>
         <w:t xml:space="preserve"> در نظر میگیرد به عنوان مثال در صورتی که شما از </w:t>
       </w:r>
+      <w:proofErr w:type="spellStart"/>
       <w:r>
         <w:rPr>
           <w:rFonts w:ascii="Tahoma" w:hAnsi="Tahoma" w:cs="Tahoma"/>
@@ -2724,6 +2747,7 @@
         </w:rPr>
         <w:t>Api</w:t>
       </w:r>
+      <w:proofErr w:type="spellEnd"/>
       <w:r>
         <w:rPr>
           <w:rFonts w:ascii="Tahoma" w:hAnsi="Tahoma" w:cs="Tahoma" w:hint="cs"/>
@@ -2753,6 +2777,7 @@
         </w:rPr>
         <w:t xml:space="preserve"> های کاربران استفاده میکنید میزان اطلاعات دریافتی شما محدود است ودر صورت استخراج زیاد اده اکانت شما و </w:t>
       </w:r>
+      <w:proofErr w:type="spellStart"/>
       <w:r>
         <w:rPr>
           <w:rFonts w:ascii="Tahoma" w:hAnsi="Tahoma" w:cs="Tahoma"/>
@@ -2762,6 +2787,7 @@
         </w:rPr>
         <w:t>access_token</w:t>
       </w:r>
+      <w:proofErr w:type="spellEnd"/>
       <w:r>
         <w:rPr>
           <w:rFonts w:ascii="Tahoma" w:hAnsi="Tahoma" w:cs="Tahoma" w:hint="cs"/>
@@ -2831,6 +2857,7 @@
         </w:rPr>
         <w:t xml:space="preserve">طبق تست انجام شده این کتابخانه به طور انلاین از یک سرور که اطلاعات آن تغییر میکند </w:t>
       </w:r>
+      <w:proofErr w:type="spellStart"/>
       <w:r>
         <w:rPr>
           <w:rFonts w:ascii="Tahoma" w:hAnsi="Tahoma" w:cs="Tahoma"/>
@@ -2840,6 +2867,7 @@
         </w:rPr>
         <w:t>api</w:t>
       </w:r>
+      <w:proofErr w:type="spellEnd"/>
       <w:r>
         <w:rPr>
           <w:rFonts w:ascii="Tahoma" w:hAnsi="Tahoma" w:cs="Tahoma" w:hint="cs"/>
@@ -3106,6 +3134,7 @@
         </w:rPr>
         <w:t xml:space="preserve"> مورد استفاده قرار میگیرد. این لایبری کاربران اکانت فعال را از طریق </w:t>
       </w:r>
+      <w:proofErr w:type="spellStart"/>
       <w:r>
         <w:rPr>
           <w:rFonts w:ascii="Tahoma" w:hAnsi="Tahoma" w:cs="Tahoma"/>
@@ -3115,6 +3144,7 @@
         </w:rPr>
         <w:t>Json</w:t>
       </w:r>
+      <w:proofErr w:type="spellEnd"/>
       <w:r>
         <w:rPr>
           <w:rFonts w:ascii="Tahoma" w:hAnsi="Tahoma" w:cs="Tahoma" w:hint="cs"/>
@@ -3125,6 +3155,7 @@
         </w:rPr>
         <w:t xml:space="preserve"> برمی گرداند و می توان کاربران را تحلیل کرد همچنین </w:t>
       </w:r>
+      <w:proofErr w:type="spellStart"/>
       <w:r>
         <w:rPr>
           <w:rFonts w:ascii="Tahoma" w:hAnsi="Tahoma" w:cs="Tahoma"/>
@@ -3134,6 +3165,7 @@
         </w:rPr>
         <w:t>Follwos</w:t>
       </w:r>
+      <w:proofErr w:type="spellEnd"/>
       <w:r>
         <w:rPr>
           <w:rFonts w:ascii="Tahoma" w:hAnsi="Tahoma" w:cs="Tahoma" w:hint="cs"/>
@@ -3278,15 +3310,37 @@
           <w:lang w:bidi="fa-IR"/>
         </w:rPr>
       </w:pPr>
-      <w:r>
-        <w:rPr>
-          <w:rFonts w:ascii="Tahoma" w:hAnsi="Tahoma" w:cs="Tahoma"/>
-          <w:sz w:val="28"/>
-          <w:szCs w:val="28"/>
-          <w:lang w:bidi="fa-IR"/>
-        </w:rPr>
-        <w:t>DIYgod/RSSHub</w:t>
-      </w:r>
+      <w:proofErr w:type="spellStart"/>
+      <w:r>
+        <w:rPr>
+          <w:rFonts w:ascii="Tahoma" w:hAnsi="Tahoma" w:cs="Tahoma"/>
+          <w:sz w:val="28"/>
+          <w:szCs w:val="28"/>
+          <w:lang w:bidi="fa-IR"/>
+        </w:rPr>
+        <w:t>DIYgod</w:t>
+      </w:r>
+      <w:proofErr w:type="spellEnd"/>
+      <w:r>
+        <w:rPr>
+          <w:rFonts w:ascii="Tahoma" w:hAnsi="Tahoma" w:cs="Tahoma"/>
+          <w:sz w:val="28"/>
+          <w:szCs w:val="28"/>
+          <w:lang w:bidi="fa-IR"/>
+        </w:rPr>
+        <w:t>/</w:t>
+      </w:r>
+      <w:proofErr w:type="spellStart"/>
+      <w:r>
+        <w:rPr>
+          <w:rFonts w:ascii="Tahoma" w:hAnsi="Tahoma" w:cs="Tahoma"/>
+          <w:sz w:val="28"/>
+          <w:szCs w:val="28"/>
+          <w:lang w:bidi="fa-IR"/>
+        </w:rPr>
+        <w:t>RSSHub</w:t>
+      </w:r>
+      <w:proofErr w:type="spellEnd"/>
       <w:r>
         <w:rPr>
           <w:rFonts w:ascii="Tahoma" w:hAnsi="Tahoma" w:cs="Tahoma" w:hint="cs"/>
@@ -3352,6 +3406,8 @@
           <w:lang w:bidi="fa-IR"/>
         </w:rPr>
       </w:pPr>
+      <w:proofErr w:type="spellStart"/>
+      <w:proofErr w:type="gramStart"/>
       <w:r>
         <w:rPr>
           <w:rFonts w:ascii="Tahoma" w:hAnsi="Tahoma" w:cs="Tahoma"/>
@@ -3361,15 +3417,27 @@
         </w:rPr>
         <w:t>Yummypets</w:t>
       </w:r>
-      <w:r>
-        <w:rPr>
-          <w:rFonts w:ascii="Tahoma" w:hAnsi="Tahoma" w:cs="Tahoma" w:hint="cs"/>
-          <w:sz w:val="28"/>
-          <w:szCs w:val="28"/>
-          <w:rtl/>
-          <w:lang w:bidi="fa-IR"/>
-        </w:rPr>
-        <w:t xml:space="preserve"> : بسیار کند کار می کرد.</w:t>
+      <w:proofErr w:type="spellEnd"/>
+      <w:r>
+        <w:rPr>
+          <w:rFonts w:ascii="Tahoma" w:hAnsi="Tahoma" w:cs="Tahoma" w:hint="cs"/>
+          <w:sz w:val="28"/>
+          <w:szCs w:val="28"/>
+          <w:rtl/>
+          <w:lang w:bidi="fa-IR"/>
+        </w:rPr>
+        <w:t xml:space="preserve"> :</w:t>
+      </w:r>
+      <w:proofErr w:type="gramEnd"/>
+      <w:r>
+        <w:rPr>
+          <w:rFonts w:ascii="Tahoma" w:hAnsi="Tahoma" w:cs="Tahoma" w:hint="cs"/>
+          <w:sz w:val="28"/>
+          <w:szCs w:val="28"/>
+          <w:rtl/>
+          <w:lang w:bidi="fa-IR"/>
+        </w:rPr>
+        <w:t xml:space="preserve"> بسیار کند کار می کرد.</w:t>
       </w:r>
     </w:p>
     <w:p>
@@ -3406,6 +3474,7 @@
         </w:rPr>
         <w:t xml:space="preserve">بررسی نرم افزار </w:t>
       </w:r>
+      <w:proofErr w:type="spellStart"/>
       <w:r>
         <w:rPr>
           <w:rFonts w:ascii="Tahoma" w:hAnsi="Tahoma" w:cs="Tahoma"/>
@@ -3415,6 +3484,7 @@
         </w:rPr>
         <w:t>ramme</w:t>
       </w:r>
+      <w:proofErr w:type="spellEnd"/>
       <w:r>
         <w:rPr>
           <w:rFonts w:ascii="Tahoma" w:hAnsi="Tahoma" w:cs="Tahoma" w:hint="cs"/>
@@ -3603,6 +3673,7 @@
         </w:rPr>
         <w:t xml:space="preserve">بررسی کد های مربوط به نرم افزار </w:t>
       </w:r>
+      <w:proofErr w:type="spellStart"/>
       <w:r>
         <w:rPr>
           <w:rFonts w:ascii="Tahoma" w:hAnsi="Tahoma" w:cs="Tahoma"/>
@@ -3612,6 +3683,7 @@
         </w:rPr>
         <w:t>Ramme</w:t>
       </w:r>
+      <w:proofErr w:type="spellEnd"/>
       <w:r>
         <w:rPr>
           <w:rFonts w:ascii="Tahoma" w:hAnsi="Tahoma" w:cs="Tahoma" w:hint="cs"/>
@@ -3781,6 +3853,7 @@
         </w:rPr>
         <w:t xml:space="preserve">در این مدل بعد از دریافت </w:t>
       </w:r>
+      <w:proofErr w:type="spellStart"/>
       <w:r>
         <w:rPr>
           <w:rFonts w:ascii="Tahoma" w:hAnsi="Tahoma" w:cs="Tahoma"/>
@@ -3790,6 +3863,7 @@
         </w:rPr>
         <w:t>access_token</w:t>
       </w:r>
+      <w:proofErr w:type="spellEnd"/>
       <w:r>
         <w:rPr>
           <w:rFonts w:ascii="Tahoma" w:hAnsi="Tahoma" w:cs="Tahoma" w:hint="cs"/>
@@ -3838,6 +3912,7 @@
         </w:rPr>
         <w:t xml:space="preserve"> های دیگر کاربران انجام می پذیرد. همچنین در صورت تغییر </w:t>
       </w:r>
+      <w:proofErr w:type="spellStart"/>
       <w:r>
         <w:rPr>
           <w:rFonts w:ascii="Tahoma" w:hAnsi="Tahoma" w:cs="Tahoma"/>
@@ -3847,6 +3922,7 @@
         </w:rPr>
         <w:t>access_token</w:t>
       </w:r>
+      <w:proofErr w:type="spellEnd"/>
       <w:r>
         <w:rPr>
           <w:rFonts w:ascii="Tahoma" w:hAnsi="Tahoma" w:cs="Tahoma" w:hint="cs"/>
@@ -3876,6 +3952,7 @@
         </w:rPr>
         <w:t xml:space="preserve"> نرم افزار باقی مانده تا در صورت نیاز اقدام به دوباره بازیابی </w:t>
       </w:r>
+      <w:proofErr w:type="spellStart"/>
       <w:r>
         <w:rPr>
           <w:rFonts w:ascii="Tahoma" w:hAnsi="Tahoma" w:cs="Tahoma"/>
@@ -3885,6 +3962,7 @@
         </w:rPr>
         <w:t>access_token</w:t>
       </w:r>
+      <w:proofErr w:type="spellEnd"/>
       <w:r>
         <w:rPr>
           <w:rFonts w:ascii="Tahoma" w:hAnsi="Tahoma" w:cs="Tahoma" w:hint="cs"/>
@@ -3931,6 +4009,7 @@
         </w:rPr>
         <w:t xml:space="preserve">نکته : سرعت بازیابی اطلاعات در مواردی تا چند دقیقه افت می کند که ای به دلیل بازیابی </w:t>
       </w:r>
+      <w:proofErr w:type="spellStart"/>
       <w:r>
         <w:rPr>
           <w:rFonts w:ascii="Tahoma" w:hAnsi="Tahoma" w:cs="Tahoma"/>
@@ -3940,6 +4019,7 @@
         </w:rPr>
         <w:t>Access_token</w:t>
       </w:r>
+      <w:proofErr w:type="spellEnd"/>
       <w:r>
         <w:rPr>
           <w:rFonts w:ascii="Tahoma" w:hAnsi="Tahoma" w:cs="Tahoma" w:hint="cs"/>
@@ -4259,7 +4339,17 @@
           <w:szCs w:val="28"/>
           <w:lang w:bidi="fa-IR"/>
         </w:rPr>
-        <w:t>Instagram Graph API</w:t>
+        <w:t xml:space="preserve">Instagram Graph </w:t>
+      </w:r>
+      <w:proofErr w:type="gramStart"/>
+      <w:r>
+        <w:rPr>
+          <w:rFonts w:ascii="Tahoma" w:hAnsi="Tahoma" w:cs="Tahoma"/>
+          <w:sz w:val="28"/>
+          <w:szCs w:val="28"/>
+          <w:lang w:bidi="fa-IR"/>
+        </w:rPr>
+        <w:t>API</w:t>
       </w:r>
       <w:r>
         <w:rPr>
@@ -4271,6 +4361,7 @@
         </w:rPr>
         <w:t xml:space="preserve"> :</w:t>
       </w:r>
+      <w:proofErr w:type="gramEnd"/>
     </w:p>
     <w:p>
       <w:pPr>
@@ -4768,8 +4859,19 @@
           <w:szCs w:val="28"/>
           <w:lang w:bidi="fa-IR"/>
         </w:rPr>
-        <w:t>Graph Api</w:t>
-      </w:r>
+        <w:t xml:space="preserve">Graph </w:t>
+      </w:r>
+      <w:proofErr w:type="spellStart"/>
+      <w:r>
+        <w:rPr>
+          <w:rFonts w:ascii="Tahoma" w:hAnsi="Tahoma" w:cs="Tahoma"/>
+          <w:sz w:val="28"/>
+          <w:szCs w:val="28"/>
+          <w:lang w:bidi="fa-IR"/>
+        </w:rPr>
+        <w:t>Api</w:t>
+      </w:r>
+      <w:proofErr w:type="spellEnd"/>
       <w:r>
         <w:rPr>
           <w:rFonts w:ascii="Tahoma" w:hAnsi="Tahoma" w:cs="Tahoma" w:hint="cs"/>
@@ -4798,13 +4900,14 @@
         <w:bidi/>
         <w:jc w:val="both"/>
         <w:rPr>
-          <w:rFonts w:ascii="Tahoma" w:hAnsi="Tahoma" w:cs="Tahoma" w:hint="cs"/>
-          <w:sz w:val="28"/>
-          <w:szCs w:val="28"/>
-          <w:rtl/>
-          <w:lang w:bidi="fa-IR"/>
-        </w:rPr>
-      </w:pPr>
+          <w:rFonts w:ascii="Tahoma" w:hAnsi="Tahoma" w:cs="Tahoma"/>
+          <w:sz w:val="28"/>
+          <w:szCs w:val="28"/>
+          <w:rtl/>
+          <w:lang w:bidi="fa-IR"/>
+        </w:rPr>
+      </w:pPr>
+      <w:proofErr w:type="gramStart"/>
       <w:r>
         <w:rPr>
           <w:rFonts w:ascii="Tahoma" w:hAnsi="Tahoma" w:cs="Tahoma"/>
@@ -4822,7 +4925,18 @@
           <w:rtl/>
           <w:lang w:bidi="fa-IR"/>
         </w:rPr>
-        <w:t xml:space="preserve"> : اکانت های عادی ساخته شده به وسیله کاربران معمولی.</w:t>
+        <w:t xml:space="preserve"> :</w:t>
+      </w:r>
+      <w:proofErr w:type="gramEnd"/>
+      <w:r>
+        <w:rPr>
+          <w:rFonts w:ascii="Tahoma" w:hAnsi="Tahoma" w:cs="Tahoma" w:hint="cs"/>
+          <w:sz w:val="28"/>
+          <w:szCs w:val="28"/>
+          <w:rtl/>
+          <w:lang w:bidi="fa-IR"/>
+        </w:rPr>
+        <w:t xml:space="preserve"> اکانت های عادی ساخته شده به وسیله کاربران معمولی.</w:t>
       </w:r>
     </w:p>
     <w:p>
@@ -4830,13 +4944,14 @@
         <w:bidi/>
         <w:jc w:val="both"/>
         <w:rPr>
-          <w:rFonts w:ascii="Tahoma" w:hAnsi="Tahoma" w:cs="Tahoma" w:hint="cs"/>
-          <w:sz w:val="28"/>
-          <w:szCs w:val="28"/>
-          <w:rtl/>
-          <w:lang w:bidi="fa-IR"/>
-        </w:rPr>
-      </w:pPr>
+          <w:rFonts w:ascii="Tahoma" w:hAnsi="Tahoma" w:cs="Tahoma"/>
+          <w:sz w:val="28"/>
+          <w:szCs w:val="28"/>
+          <w:rtl/>
+          <w:lang w:bidi="fa-IR"/>
+        </w:rPr>
+      </w:pPr>
+      <w:proofErr w:type="gramStart"/>
       <w:r>
         <w:rPr>
           <w:rFonts w:ascii="Tahoma" w:hAnsi="Tahoma" w:cs="Tahoma"/>
@@ -4854,7 +4969,18 @@
           <w:rtl/>
           <w:lang w:bidi="fa-IR"/>
         </w:rPr>
-        <w:t xml:space="preserve"> : اکانت های ساخته شده توسط فرد یا افرادی برای انجام امور تجاری و یا بازاریابی.</w:t>
+        <w:t xml:space="preserve"> :</w:t>
+      </w:r>
+      <w:proofErr w:type="gramEnd"/>
+      <w:r>
+        <w:rPr>
+          <w:rFonts w:ascii="Tahoma" w:hAnsi="Tahoma" w:cs="Tahoma" w:hint="cs"/>
+          <w:sz w:val="28"/>
+          <w:szCs w:val="28"/>
+          <w:rtl/>
+          <w:lang w:bidi="fa-IR"/>
+        </w:rPr>
+        <w:t xml:space="preserve"> اکانت های ساخته شده توسط فرد یا افرادی برای انجام امور تجاری و یا بازاریابی.</w:t>
       </w:r>
     </w:p>
     <w:p>
@@ -4862,13 +4988,14 @@
         <w:bidi/>
         <w:jc w:val="both"/>
         <w:rPr>
-          <w:rFonts w:ascii="Tahoma" w:hAnsi="Tahoma" w:cs="Tahoma" w:hint="cs"/>
-          <w:sz w:val="28"/>
-          <w:szCs w:val="28"/>
-          <w:rtl/>
-          <w:lang w:bidi="fa-IR"/>
-        </w:rPr>
-      </w:pPr>
+          <w:rFonts w:ascii="Tahoma" w:hAnsi="Tahoma" w:cs="Tahoma"/>
+          <w:sz w:val="28"/>
+          <w:szCs w:val="28"/>
+          <w:rtl/>
+          <w:lang w:bidi="fa-IR"/>
+        </w:rPr>
+      </w:pPr>
+      <w:proofErr w:type="gramStart"/>
       <w:r>
         <w:rPr>
           <w:rFonts w:ascii="Tahoma" w:hAnsi="Tahoma" w:cs="Tahoma"/>
@@ -4888,6 +5015,7 @@
         </w:rPr>
         <w:t xml:space="preserve"> :</w:t>
       </w:r>
+      <w:proofErr w:type="gramEnd"/>
       <w:r>
         <w:rPr>
           <w:rFonts w:ascii="Tahoma" w:hAnsi="Tahoma" w:cs="Tahoma"/>
@@ -4926,7 +5054,7 @@
         <w:bidi/>
         <w:jc w:val="both"/>
         <w:rPr>
-          <w:rFonts w:ascii="Tahoma" w:hAnsi="Tahoma" w:cs="Tahoma" w:hint="cs"/>
+          <w:rFonts w:ascii="Tahoma" w:hAnsi="Tahoma" w:cs="Tahoma"/>
           <w:sz w:val="28"/>
           <w:szCs w:val="28"/>
           <w:rtl/>
@@ -5104,7 +5232,7 @@
         <w:bidi/>
         <w:jc w:val="center"/>
         <w:rPr>
-          <w:rFonts w:ascii="Tahoma" w:hAnsi="Tahoma" w:cs="Tahoma" w:hint="cs"/>
+          <w:rFonts w:ascii="Tahoma" w:hAnsi="Tahoma" w:cs="Tahoma"/>
           <w:sz w:val="28"/>
           <w:szCs w:val="28"/>
           <w:rtl/>
@@ -5246,8 +5374,20 @@
           <w:rtl/>
           <w:lang w:bidi="fa-IR"/>
         </w:rPr>
-        <w:t xml:space="preserve"> از این موارد ساخته شده است :</w:t>
-      </w:r>
+        <w:t xml:space="preserve"> از این موارد ساخته شده </w:t>
+      </w:r>
+      <w:proofErr w:type="gramStart"/>
+      <w:r>
+        <w:rPr>
+          <w:rFonts w:ascii="Tahoma" w:hAnsi="Tahoma" w:cs="Tahoma" w:hint="cs"/>
+          <w:sz w:val="28"/>
+          <w:szCs w:val="28"/>
+          <w:rtl/>
+          <w:lang w:bidi="fa-IR"/>
+        </w:rPr>
+        <w:t>است :</w:t>
+      </w:r>
+      <w:proofErr w:type="gramEnd"/>
     </w:p>
     <w:p>
       <w:pPr>
@@ -5293,7 +5433,7 @@
         </w:numPr>
         <w:bidi/>
         <w:rPr>
-          <w:rFonts w:ascii="Tahoma" w:hAnsi="Tahoma" w:cs="Tahoma" w:hint="cs"/>
+          <w:rFonts w:ascii="Tahoma" w:hAnsi="Tahoma" w:cs="Tahoma"/>
           <w:sz w:val="28"/>
           <w:szCs w:val="28"/>
           <w:lang w:bidi="fa-IR"/>
@@ -5348,12 +5488,13 @@
         </w:numPr>
         <w:bidi/>
         <w:rPr>
-          <w:rFonts w:ascii="Tahoma" w:hAnsi="Tahoma" w:cs="Tahoma" w:hint="cs"/>
-          <w:sz w:val="28"/>
-          <w:szCs w:val="28"/>
-          <w:lang w:bidi="fa-IR"/>
-        </w:rPr>
-      </w:pPr>
+          <w:rFonts w:ascii="Tahoma" w:hAnsi="Tahoma" w:cs="Tahoma"/>
+          <w:sz w:val="28"/>
+          <w:szCs w:val="28"/>
+          <w:lang w:bidi="fa-IR"/>
+        </w:rPr>
+      </w:pPr>
+      <w:proofErr w:type="gramStart"/>
       <w:r>
         <w:rPr>
           <w:rFonts w:ascii="Tahoma" w:hAnsi="Tahoma" w:cs="Tahoma"/>
@@ -5371,7 +5512,18 @@
           <w:rtl/>
           <w:lang w:bidi="fa-IR"/>
         </w:rPr>
-        <w:t xml:space="preserve"> : </w:t>
+        <w:t xml:space="preserve"> :</w:t>
+      </w:r>
+      <w:proofErr w:type="gramEnd"/>
+      <w:r>
+        <w:rPr>
+          <w:rFonts w:ascii="Tahoma" w:hAnsi="Tahoma" w:cs="Tahoma" w:hint="cs"/>
+          <w:sz w:val="28"/>
+          <w:szCs w:val="28"/>
+          <w:rtl/>
+          <w:lang w:bidi="fa-IR"/>
+        </w:rPr>
+        <w:t xml:space="preserve"> </w:t>
       </w:r>
       <w:r>
         <w:rPr>
@@ -5459,7 +5611,7 @@
       <w:pPr>
         <w:bidi/>
         <w:rPr>
-          <w:rFonts w:ascii="Tahoma" w:hAnsi="Tahoma" w:cs="Tahoma" w:hint="cs"/>
+          <w:rFonts w:ascii="Tahoma" w:hAnsi="Tahoma" w:cs="Tahoma"/>
           <w:sz w:val="28"/>
           <w:szCs w:val="28"/>
           <w:rtl/>
@@ -5615,18 +5767,1025 @@
           <w:rFonts w:ascii="Tahoma" w:hAnsi="Tahoma" w:cs="Tahoma"/>
           <w:sz w:val="28"/>
           <w:szCs w:val="28"/>
-          <w:lang w:bidi="fa-IR"/>
-        </w:rPr>
-      </w:pPr>
+          <w:rtl/>
+          <w:lang w:bidi="fa-IR"/>
+        </w:rPr>
+      </w:pPr>
+      <w:r>
+        <w:rPr>
+          <w:rFonts w:ascii="Tahoma" w:hAnsi="Tahoma" w:cs="Tahoma" w:hint="cs"/>
+          <w:sz w:val="28"/>
+          <w:szCs w:val="28"/>
+          <w:rtl/>
+          <w:lang w:bidi="fa-IR"/>
+        </w:rPr>
+        <w:t xml:space="preserve">توضیحات در مورد حد استفاده از </w:t>
+      </w:r>
+      <w:r>
+        <w:rPr>
+          <w:rFonts w:ascii="Tahoma" w:hAnsi="Tahoma" w:cs="Tahoma"/>
+          <w:sz w:val="28"/>
+          <w:szCs w:val="28"/>
+          <w:lang w:bidi="fa-IR"/>
+        </w:rPr>
+        <w:t>Graph API</w:t>
+      </w:r>
+      <w:r>
+        <w:rPr>
+          <w:rFonts w:ascii="Tahoma" w:hAnsi="Tahoma" w:cs="Tahoma" w:hint="cs"/>
+          <w:sz w:val="28"/>
+          <w:szCs w:val="28"/>
+          <w:rtl/>
+          <w:lang w:bidi="fa-IR"/>
+        </w:rPr>
+        <w:t xml:space="preserve"> :</w:t>
+      </w:r>
+    </w:p>
+    <w:p>
+      <w:pPr>
+        <w:bidi/>
+        <w:rPr>
+          <w:rFonts w:ascii="Tahoma" w:hAnsi="Tahoma" w:cs="Tahoma"/>
+          <w:sz w:val="28"/>
+          <w:szCs w:val="28"/>
+          <w:rtl/>
+          <w:lang w:bidi="fa-IR"/>
+        </w:rPr>
+      </w:pPr>
+      <w:r>
+        <w:rPr>
+          <w:rFonts w:ascii="Tahoma" w:hAnsi="Tahoma" w:cs="Tahoma" w:hint="cs"/>
+          <w:sz w:val="28"/>
+          <w:szCs w:val="28"/>
+          <w:rtl/>
+          <w:lang w:bidi="fa-IR"/>
+        </w:rPr>
+        <w:t xml:space="preserve">با توجه به قوانین جدید شما مقدار محدودی از منابع فیسبوک شامل </w:t>
+      </w:r>
+      <w:r>
+        <w:rPr>
+          <w:rFonts w:ascii="Tahoma" w:hAnsi="Tahoma" w:cs="Tahoma"/>
+          <w:sz w:val="28"/>
+          <w:szCs w:val="28"/>
+          <w:lang w:bidi="fa-IR"/>
+        </w:rPr>
+        <w:t>CPU,RAM</w:t>
+      </w:r>
+      <w:r>
+        <w:rPr>
+          <w:rFonts w:ascii="Tahoma" w:hAnsi="Tahoma" w:cs="Tahoma" w:hint="cs"/>
+          <w:sz w:val="28"/>
+          <w:szCs w:val="28"/>
+          <w:rtl/>
+          <w:lang w:bidi="fa-IR"/>
+        </w:rPr>
+        <w:t xml:space="preserve"> و پهنای باند را می توانید در طول روز استفاده نمایید که این مقادیر بر اساس میزان حرفه ای بودن اکانت کاربری افزایش پید می کند. در صورت استفاده بیش از حد از </w:t>
+      </w:r>
+      <w:r>
+        <w:rPr>
+          <w:rFonts w:ascii="Tahoma" w:hAnsi="Tahoma" w:cs="Tahoma" w:hint="cs"/>
+          <w:sz w:val="28"/>
+          <w:szCs w:val="28"/>
+          <w:rtl/>
+          <w:lang w:bidi="fa-IR"/>
+        </w:rPr>
+        <w:lastRenderedPageBreak/>
+        <w:t>منابع در ابتدا اخطار و در مراحل بعدی اقدام به بلاک های زمانی خواهد کرد که زمانبندی این بلاک ها به شکل تصاعدی است.</w:t>
+      </w:r>
+    </w:p>
+    <w:p>
+      <w:pPr>
+        <w:bidi/>
+        <w:jc w:val="both"/>
+        <w:rPr>
+          <w:rFonts w:ascii="Tahoma" w:hAnsi="Tahoma" w:cs="Tahoma"/>
+          <w:sz w:val="28"/>
+          <w:szCs w:val="28"/>
+          <w:rtl/>
+          <w:lang w:bidi="fa-IR"/>
+        </w:rPr>
+      </w:pPr>
+    </w:p>
+    <w:p>
+      <w:pPr>
+        <w:bidi/>
+        <w:jc w:val="both"/>
+        <w:rPr>
+          <w:rFonts w:ascii="Tahoma" w:hAnsi="Tahoma" w:cs="Tahoma"/>
+          <w:sz w:val="28"/>
+          <w:szCs w:val="28"/>
+          <w:rtl/>
+          <w:lang w:bidi="fa-IR"/>
+        </w:rPr>
+      </w:pPr>
+      <w:r>
+        <w:rPr>
+          <w:rFonts w:ascii="Tahoma" w:hAnsi="Tahoma" w:cs="Tahoma" w:hint="cs"/>
+          <w:sz w:val="28"/>
+          <w:szCs w:val="28"/>
+          <w:rtl/>
+          <w:lang w:bidi="fa-IR"/>
+        </w:rPr>
+        <w:t xml:space="preserve">روند کاری در این سیستم نیز مانند قوانین قبلی بر اساس </w:t>
+      </w:r>
+      <w:proofErr w:type="spellStart"/>
+      <w:r>
+        <w:rPr>
+          <w:rFonts w:ascii="Tahoma" w:hAnsi="Tahoma" w:cs="Tahoma"/>
+          <w:sz w:val="28"/>
+          <w:szCs w:val="28"/>
+          <w:lang w:bidi="fa-IR"/>
+        </w:rPr>
+        <w:t>Acess_token</w:t>
+      </w:r>
+      <w:proofErr w:type="spellEnd"/>
+      <w:r>
+        <w:rPr>
+          <w:rFonts w:ascii="Tahoma" w:hAnsi="Tahoma" w:cs="Tahoma" w:hint="cs"/>
+          <w:sz w:val="28"/>
+          <w:szCs w:val="28"/>
+          <w:rtl/>
+          <w:lang w:bidi="fa-IR"/>
+        </w:rPr>
+        <w:t xml:space="preserve"> می باشد با این تفاوت در صورت استفاده از عملگر های اصلی اینستاگرام شما باید علاوه بر داشتن </w:t>
+      </w:r>
+      <w:proofErr w:type="spellStart"/>
+      <w:r>
+        <w:rPr>
+          <w:rFonts w:ascii="Tahoma" w:hAnsi="Tahoma" w:cs="Tahoma"/>
+          <w:sz w:val="28"/>
+          <w:szCs w:val="28"/>
+          <w:lang w:bidi="fa-IR"/>
+        </w:rPr>
+        <w:t>Access_token</w:t>
+      </w:r>
+      <w:proofErr w:type="spellEnd"/>
+      <w:r>
+        <w:rPr>
+          <w:rFonts w:ascii="Tahoma" w:hAnsi="Tahoma" w:cs="Tahoma" w:hint="cs"/>
+          <w:sz w:val="28"/>
+          <w:szCs w:val="28"/>
+          <w:rtl/>
+          <w:lang w:bidi="fa-IR"/>
+        </w:rPr>
+        <w:t xml:space="preserve"> مربوط به اینستاگرام ، نیازمند سطح دسترسی از سمت فیسبوک هم باشید به این معنی که اکانت کاربری شما باید در فیسبوک هم راه اندازی شده باشد و نیازمند </w:t>
+      </w:r>
+      <w:proofErr w:type="spellStart"/>
+      <w:r>
+        <w:rPr>
+          <w:rFonts w:ascii="Tahoma" w:hAnsi="Tahoma" w:cs="Tahoma"/>
+          <w:sz w:val="28"/>
+          <w:szCs w:val="28"/>
+          <w:lang w:bidi="fa-IR"/>
+        </w:rPr>
+        <w:t>Access_token</w:t>
+      </w:r>
+      <w:proofErr w:type="spellEnd"/>
+      <w:r>
+        <w:rPr>
+          <w:rFonts w:ascii="Tahoma" w:hAnsi="Tahoma" w:cs="Tahoma"/>
+          <w:sz w:val="28"/>
+          <w:szCs w:val="28"/>
+          <w:lang w:bidi="fa-IR"/>
+        </w:rPr>
+        <w:t xml:space="preserve"> </w:t>
+      </w:r>
+      <w:r>
+        <w:rPr>
+          <w:rFonts w:ascii="Tahoma" w:hAnsi="Tahoma" w:cs="Tahoma" w:hint="cs"/>
+          <w:sz w:val="28"/>
+          <w:szCs w:val="28"/>
+          <w:rtl/>
+          <w:lang w:bidi="fa-IR"/>
+        </w:rPr>
+        <w:t xml:space="preserve"> از سمت فیسبوک هم هستید که با توجه به همزمانی دریافت این </w:t>
+      </w:r>
+      <w:proofErr w:type="spellStart"/>
+      <w:r>
+        <w:rPr>
+          <w:rFonts w:ascii="Tahoma" w:hAnsi="Tahoma" w:cs="Tahoma"/>
+          <w:sz w:val="28"/>
+          <w:szCs w:val="28"/>
+          <w:lang w:bidi="fa-IR"/>
+        </w:rPr>
+        <w:t>Access_token</w:t>
+      </w:r>
+      <w:proofErr w:type="spellEnd"/>
+      <w:r>
+        <w:rPr>
+          <w:rFonts w:ascii="Tahoma" w:hAnsi="Tahoma" w:cs="Tahoma" w:hint="cs"/>
+          <w:sz w:val="28"/>
+          <w:szCs w:val="28"/>
+          <w:rtl/>
+          <w:lang w:bidi="fa-IR"/>
+        </w:rPr>
+        <w:t xml:space="preserve"> ها و فیلتر بودن فیسبوک در ایران نیاز پیدا می کنید برای ورود به اینستاگرام هم از فیلتر شکن استفاده کنید.</w:t>
+      </w:r>
+    </w:p>
+    <w:p>
+      <w:pPr>
+        <w:bidi/>
+        <w:jc w:val="both"/>
+        <w:rPr>
+          <w:rFonts w:ascii="Tahoma" w:hAnsi="Tahoma" w:cs="Tahoma"/>
+          <w:sz w:val="28"/>
+          <w:szCs w:val="28"/>
+          <w:lang w:bidi="fa-IR"/>
+        </w:rPr>
+      </w:pPr>
+    </w:p>
+    <w:p>
+      <w:pPr>
+        <w:bidi/>
+        <w:jc w:val="both"/>
+        <w:rPr>
+          <w:rFonts w:ascii="Tahoma" w:hAnsi="Tahoma" w:cs="Tahoma"/>
+          <w:sz w:val="28"/>
+          <w:szCs w:val="28"/>
+          <w:lang w:bidi="fa-IR"/>
+        </w:rPr>
+      </w:pPr>
+      <w:r>
+        <w:rPr>
+          <w:rFonts w:ascii="Tahoma" w:hAnsi="Tahoma" w:cs="Tahoma" w:hint="cs"/>
+          <w:sz w:val="28"/>
+          <w:szCs w:val="28"/>
+          <w:rtl/>
+          <w:lang w:bidi="fa-IR"/>
+        </w:rPr>
+        <w:t xml:space="preserve">درخواست </w:t>
+      </w:r>
+      <w:proofErr w:type="spellStart"/>
+      <w:r>
+        <w:rPr>
+          <w:rFonts w:ascii="Tahoma" w:hAnsi="Tahoma" w:cs="Tahoma"/>
+          <w:sz w:val="28"/>
+          <w:szCs w:val="28"/>
+          <w:lang w:bidi="fa-IR"/>
+        </w:rPr>
+        <w:t>Access_Token</w:t>
+      </w:r>
+      <w:proofErr w:type="spellEnd"/>
+    </w:p>
+    <w:p>
+      <w:pPr>
+        <w:bidi/>
+        <w:jc w:val="both"/>
+        <w:rPr>
+          <w:rFonts w:ascii="Tahoma" w:hAnsi="Tahoma" w:cs="Tahoma" w:hint="cs"/>
+          <w:sz w:val="28"/>
+          <w:szCs w:val="28"/>
+          <w:lang w:bidi="fa-IR"/>
+        </w:rPr>
+      </w:pPr>
+      <w:r>
+        <w:rPr>
+          <w:rFonts w:ascii="Tahoma" w:hAnsi="Tahoma" w:cs="Tahoma" w:hint="cs"/>
+          <w:noProof/>
+          <w:sz w:val="28"/>
+          <w:szCs w:val="28"/>
+        </w:rPr>
+        <w:drawing>
+          <wp:inline distT="0" distB="0" distL="0" distR="0">
+            <wp:extent cx="5943600" cy="1314450"/>
+            <wp:effectExtent l="0" t="0" r="0" b="0"/>
+            <wp:docPr id="11" name="Picture 11"/>
+            <wp:cNvGraphicFramePr>
+              <a:graphicFrameLocks xmlns:a="http://schemas.openxmlformats.org/drawingml/2006/main" noChangeAspect="1"/>
+            </wp:cNvGraphicFramePr>
+            <a:graphic xmlns:a="http://schemas.openxmlformats.org/drawingml/2006/main">
+              <a:graphicData uri="http://schemas.openxmlformats.org/drawingml/2006/picture">
+                <pic:pic xmlns:pic="http://schemas.openxmlformats.org/drawingml/2006/picture">
+                  <pic:nvPicPr>
+                    <pic:cNvPr id="11" name="12.jpg"/>
+                    <pic:cNvPicPr/>
+                  </pic:nvPicPr>
+                  <pic:blipFill>
+                    <a:blip r:embed="rId21">
+                      <a:extLst>
+                        <a:ext uri="{28A0092B-C50C-407E-A947-70E740481C1C}">
+                          <a14:useLocalDpi xmlns:a14="http://schemas.microsoft.com/office/drawing/2010/main" val="0"/>
+                        </a:ext>
+                      </a:extLst>
+                    </a:blip>
+                    <a:stretch>
+                      <a:fillRect/>
+                    </a:stretch>
+                  </pic:blipFill>
+                  <pic:spPr>
+                    <a:xfrm>
+                      <a:off x="0" y="0"/>
+                      <a:ext cx="5943600" cy="1314450"/>
+                    </a:xfrm>
+                    <a:prstGeom prst="rect">
+                      <a:avLst/>
+                    </a:prstGeom>
+                  </pic:spPr>
+                </pic:pic>
+              </a:graphicData>
+            </a:graphic>
+          </wp:inline>
+        </w:drawing>
+      </w:r>
     </w:p>
     <w:p>
       <w:pPr>
         <w:bidi/>
         <w:jc w:val="center"/>
         <w:rPr>
-          <w:rFonts w:ascii="Tahoma" w:hAnsi="Tahoma" w:cs="Tahoma" w:hint="cs"/>
-          <w:sz w:val="28"/>
-          <w:szCs w:val="28"/>
+          <w:rFonts w:ascii="Tahoma" w:hAnsi="Tahoma" w:cs="Tahoma"/>
+          <w:sz w:val="28"/>
+          <w:szCs w:val="28"/>
+          <w:lang w:bidi="fa-IR"/>
+        </w:rPr>
+      </w:pPr>
+    </w:p>
+    <w:p>
+      <w:pPr>
+        <w:bidi/>
+        <w:rPr>
+          <w:rFonts w:ascii="Tahoma" w:hAnsi="Tahoma" w:cs="Tahoma"/>
+          <w:sz w:val="28"/>
+          <w:szCs w:val="28"/>
+          <w:lang w:bidi="fa-IR"/>
+        </w:rPr>
+      </w:pPr>
+      <w:r>
+        <w:rPr>
+          <w:rFonts w:ascii="Tahoma" w:hAnsi="Tahoma" w:cs="Tahoma" w:hint="cs"/>
+          <w:sz w:val="28"/>
+          <w:szCs w:val="28"/>
+          <w:rtl/>
+          <w:lang w:bidi="fa-IR"/>
+        </w:rPr>
+        <w:t xml:space="preserve">پاسخ </w:t>
+      </w:r>
+      <w:proofErr w:type="spellStart"/>
+      <w:r>
+        <w:rPr>
+          <w:rFonts w:ascii="Tahoma" w:hAnsi="Tahoma" w:cs="Tahoma"/>
+          <w:sz w:val="28"/>
+          <w:szCs w:val="28"/>
+          <w:lang w:bidi="fa-IR"/>
+        </w:rPr>
+        <w:t>Access_Token</w:t>
+      </w:r>
+      <w:proofErr w:type="spellEnd"/>
+    </w:p>
+    <w:p>
+      <w:pPr>
+        <w:bidi/>
+        <w:rPr>
+          <w:rFonts w:ascii="Tahoma" w:hAnsi="Tahoma" w:cs="Tahoma"/>
+          <w:sz w:val="28"/>
+          <w:szCs w:val="28"/>
+          <w:lang w:bidi="fa-IR"/>
+        </w:rPr>
+      </w:pPr>
+    </w:p>
+    <w:p>
+      <w:pPr>
+        <w:bidi/>
+        <w:rPr>
+          <w:rFonts w:ascii="Tahoma" w:hAnsi="Tahoma" w:cs="Tahoma"/>
+          <w:sz w:val="28"/>
+          <w:szCs w:val="28"/>
+          <w:lang w:bidi="fa-IR"/>
+        </w:rPr>
+      </w:pPr>
+      <w:r>
+        <w:rPr>
+          <w:rFonts w:ascii="Tahoma" w:hAnsi="Tahoma" w:cs="Tahoma"/>
+          <w:noProof/>
+          <w:sz w:val="28"/>
+          <w:szCs w:val="28"/>
+        </w:rPr>
+        <w:drawing>
+          <wp:inline distT="0" distB="0" distL="0" distR="0">
+            <wp:extent cx="5943600" cy="1447800"/>
+            <wp:effectExtent l="0" t="0" r="0" b="0"/>
+            <wp:docPr id="12" name="Picture 12"/>
+            <wp:cNvGraphicFramePr>
+              <a:graphicFrameLocks xmlns:a="http://schemas.openxmlformats.org/drawingml/2006/main" noChangeAspect="1"/>
+            </wp:cNvGraphicFramePr>
+            <a:graphic xmlns:a="http://schemas.openxmlformats.org/drawingml/2006/main">
+              <a:graphicData uri="http://schemas.openxmlformats.org/drawingml/2006/picture">
+                <pic:pic xmlns:pic="http://schemas.openxmlformats.org/drawingml/2006/picture">
+                  <pic:nvPicPr>
+                    <pic:cNvPr id="12" name="13.jpg"/>
+                    <pic:cNvPicPr/>
+                  </pic:nvPicPr>
+                  <pic:blipFill>
+                    <a:blip r:embed="rId22">
+                      <a:extLst>
+                        <a:ext uri="{28A0092B-C50C-407E-A947-70E740481C1C}">
+                          <a14:useLocalDpi xmlns:a14="http://schemas.microsoft.com/office/drawing/2010/main" val="0"/>
+                        </a:ext>
+                      </a:extLst>
+                    </a:blip>
+                    <a:stretch>
+                      <a:fillRect/>
+                    </a:stretch>
+                  </pic:blipFill>
+                  <pic:spPr>
+                    <a:xfrm>
+                      <a:off x="0" y="0"/>
+                      <a:ext cx="5943600" cy="1447800"/>
+                    </a:xfrm>
+                    <a:prstGeom prst="rect">
+                      <a:avLst/>
+                    </a:prstGeom>
+                  </pic:spPr>
+                </pic:pic>
+              </a:graphicData>
+            </a:graphic>
+          </wp:inline>
+        </w:drawing>
+      </w:r>
+    </w:p>
+    <w:p>
+      <w:pPr>
+        <w:bidi/>
+        <w:rPr>
+          <w:rFonts w:ascii="Tahoma" w:hAnsi="Tahoma" w:cs="Tahoma"/>
+          <w:sz w:val="28"/>
+          <w:szCs w:val="28"/>
+          <w:lang w:bidi="fa-IR"/>
+        </w:rPr>
+      </w:pPr>
+    </w:p>
+    <w:p>
+      <w:pPr>
+        <w:bidi/>
+        <w:jc w:val="both"/>
+        <w:rPr>
+          <w:rFonts w:ascii="Tahoma" w:hAnsi="Tahoma" w:cs="Tahoma"/>
+          <w:sz w:val="28"/>
+          <w:szCs w:val="28"/>
+          <w:rtl/>
+          <w:lang w:bidi="fa-IR"/>
+        </w:rPr>
+      </w:pPr>
+      <w:r>
+        <w:rPr>
+          <w:rFonts w:ascii="Tahoma" w:hAnsi="Tahoma" w:cs="Tahoma" w:hint="cs"/>
+          <w:sz w:val="28"/>
+          <w:szCs w:val="28"/>
+          <w:rtl/>
+          <w:lang w:bidi="fa-IR"/>
+        </w:rPr>
+        <w:lastRenderedPageBreak/>
+        <w:t xml:space="preserve">با دریافت این مجوز از فیسبوک ما اولین اجازه برای استفاده از </w:t>
+      </w:r>
+      <w:r>
+        <w:rPr>
+          <w:rFonts w:ascii="Tahoma" w:hAnsi="Tahoma" w:cs="Tahoma"/>
+          <w:sz w:val="28"/>
+          <w:szCs w:val="28"/>
+          <w:lang w:bidi="fa-IR"/>
+        </w:rPr>
+        <w:t>API</w:t>
+      </w:r>
+      <w:r>
+        <w:rPr>
+          <w:rFonts w:ascii="Tahoma" w:hAnsi="Tahoma" w:cs="Tahoma" w:hint="cs"/>
+          <w:sz w:val="28"/>
+          <w:szCs w:val="28"/>
+          <w:rtl/>
+          <w:lang w:bidi="fa-IR"/>
+        </w:rPr>
+        <w:t xml:space="preserve"> مربوط به فیسبوک و اینستاگرام را دریافت خواهیم کرد که داده های آن همگی در قالب </w:t>
+      </w:r>
+      <w:r>
+        <w:rPr>
+          <w:rFonts w:ascii="Tahoma" w:hAnsi="Tahoma" w:cs="Tahoma"/>
+          <w:sz w:val="28"/>
+          <w:szCs w:val="28"/>
+          <w:lang w:bidi="fa-IR"/>
+        </w:rPr>
+        <w:t>JSON</w:t>
+      </w:r>
+      <w:r>
+        <w:rPr>
+          <w:rFonts w:ascii="Tahoma" w:hAnsi="Tahoma" w:cs="Tahoma" w:hint="cs"/>
+          <w:sz w:val="28"/>
+          <w:szCs w:val="28"/>
+          <w:rtl/>
+          <w:lang w:bidi="fa-IR"/>
+        </w:rPr>
+        <w:t xml:space="preserve"> به ما باز خواهد گشت.</w:t>
+      </w:r>
+    </w:p>
+    <w:p>
+      <w:pPr>
+        <w:bidi/>
+        <w:jc w:val="both"/>
+        <w:rPr>
+          <w:rFonts w:ascii="Tahoma" w:hAnsi="Tahoma" w:cs="Tahoma"/>
+          <w:sz w:val="28"/>
+          <w:szCs w:val="28"/>
+          <w:rtl/>
+          <w:lang w:bidi="fa-IR"/>
+        </w:rPr>
+      </w:pPr>
+    </w:p>
+    <w:p>
+      <w:pPr>
+        <w:bidi/>
+        <w:jc w:val="both"/>
+        <w:rPr>
+          <w:rFonts w:ascii="Tahoma" w:hAnsi="Tahoma" w:cs="Tahoma"/>
+          <w:sz w:val="28"/>
+          <w:szCs w:val="28"/>
+          <w:rtl/>
+          <w:lang w:bidi="fa-IR"/>
+        </w:rPr>
+      </w:pPr>
+      <w:r>
+        <w:rPr>
+          <w:rFonts w:ascii="Tahoma" w:hAnsi="Tahoma" w:cs="Tahoma" w:hint="cs"/>
+          <w:sz w:val="28"/>
+          <w:szCs w:val="28"/>
+          <w:rtl/>
+          <w:lang w:bidi="fa-IR"/>
+        </w:rPr>
+        <w:t>درخواست دریافت یک آلبوم :</w:t>
+      </w:r>
+    </w:p>
+    <w:p>
+      <w:pPr>
+        <w:bidi/>
+        <w:jc w:val="both"/>
+        <w:rPr>
+          <w:rFonts w:ascii="Tahoma" w:hAnsi="Tahoma" w:cs="Tahoma"/>
+          <w:sz w:val="28"/>
+          <w:szCs w:val="28"/>
+          <w:rtl/>
+          <w:lang w:bidi="fa-IR"/>
+        </w:rPr>
+      </w:pPr>
+    </w:p>
+    <w:p>
+      <w:pPr>
+        <w:bidi/>
+        <w:jc w:val="both"/>
+        <w:rPr>
+          <w:rFonts w:ascii="Tahoma" w:hAnsi="Tahoma" w:cs="Tahoma"/>
+          <w:sz w:val="28"/>
+          <w:szCs w:val="28"/>
+          <w:rtl/>
+          <w:lang w:bidi="fa-IR"/>
+        </w:rPr>
+      </w:pPr>
+      <w:r>
+        <w:rPr>
+          <w:rFonts w:ascii="Tahoma" w:hAnsi="Tahoma" w:cs="Tahoma" w:hint="cs"/>
+          <w:noProof/>
+          <w:sz w:val="28"/>
+          <w:szCs w:val="28"/>
+          <w:rtl/>
+        </w:rPr>
+        <w:drawing>
+          <wp:inline distT="0" distB="0" distL="0" distR="0">
+            <wp:extent cx="5943600" cy="1181100"/>
+            <wp:effectExtent l="0" t="0" r="0" b="0"/>
+            <wp:docPr id="13" name="Picture 13"/>
+            <wp:cNvGraphicFramePr>
+              <a:graphicFrameLocks xmlns:a="http://schemas.openxmlformats.org/drawingml/2006/main" noChangeAspect="1"/>
+            </wp:cNvGraphicFramePr>
+            <a:graphic xmlns:a="http://schemas.openxmlformats.org/drawingml/2006/main">
+              <a:graphicData uri="http://schemas.openxmlformats.org/drawingml/2006/picture">
+                <pic:pic xmlns:pic="http://schemas.openxmlformats.org/drawingml/2006/picture">
+                  <pic:nvPicPr>
+                    <pic:cNvPr id="13" name="14.jpg"/>
+                    <pic:cNvPicPr/>
+                  </pic:nvPicPr>
+                  <pic:blipFill>
+                    <a:blip r:embed="rId23">
+                      <a:extLst>
+                        <a:ext uri="{28A0092B-C50C-407E-A947-70E740481C1C}">
+                          <a14:useLocalDpi xmlns:a14="http://schemas.microsoft.com/office/drawing/2010/main" val="0"/>
+                        </a:ext>
+                      </a:extLst>
+                    </a:blip>
+                    <a:stretch>
+                      <a:fillRect/>
+                    </a:stretch>
+                  </pic:blipFill>
+                  <pic:spPr>
+                    <a:xfrm>
+                      <a:off x="0" y="0"/>
+                      <a:ext cx="5943600" cy="1181100"/>
+                    </a:xfrm>
+                    <a:prstGeom prst="rect">
+                      <a:avLst/>
+                    </a:prstGeom>
+                  </pic:spPr>
+                </pic:pic>
+              </a:graphicData>
+            </a:graphic>
+          </wp:inline>
+        </w:drawing>
+      </w:r>
+    </w:p>
+    <w:p>
+      <w:pPr>
+        <w:bidi/>
+        <w:rPr>
+          <w:rFonts w:ascii="Tahoma" w:hAnsi="Tahoma" w:cs="Tahoma"/>
+          <w:sz w:val="28"/>
+          <w:szCs w:val="28"/>
+          <w:rtl/>
+          <w:lang w:bidi="fa-IR"/>
+        </w:rPr>
+      </w:pPr>
+    </w:p>
+    <w:p>
+      <w:pPr>
+        <w:bidi/>
+        <w:rPr>
+          <w:rFonts w:ascii="Tahoma" w:hAnsi="Tahoma" w:cs="Tahoma"/>
+          <w:sz w:val="28"/>
+          <w:szCs w:val="28"/>
+          <w:rtl/>
+          <w:lang w:bidi="fa-IR"/>
+        </w:rPr>
+      </w:pPr>
+      <w:r>
+        <w:rPr>
+          <w:rFonts w:ascii="Tahoma" w:hAnsi="Tahoma" w:cs="Tahoma" w:hint="cs"/>
+          <w:sz w:val="28"/>
+          <w:szCs w:val="28"/>
+          <w:rtl/>
+          <w:lang w:bidi="fa-IR"/>
+        </w:rPr>
+        <w:t>پاسخ درخواست :</w:t>
+      </w:r>
+    </w:p>
+    <w:p>
+      <w:pPr>
+        <w:bidi/>
+        <w:rPr>
+          <w:rFonts w:ascii="Tahoma" w:hAnsi="Tahoma" w:cs="Tahoma"/>
+          <w:sz w:val="28"/>
+          <w:szCs w:val="28"/>
+          <w:rtl/>
+          <w:lang w:bidi="fa-IR"/>
+        </w:rPr>
+      </w:pPr>
+    </w:p>
+    <w:p>
+      <w:pPr>
+        <w:bidi/>
+        <w:rPr>
+          <w:rFonts w:ascii="Tahoma" w:hAnsi="Tahoma" w:cs="Tahoma"/>
+          <w:sz w:val="28"/>
+          <w:szCs w:val="28"/>
+          <w:rtl/>
+          <w:lang w:bidi="fa-IR"/>
+        </w:rPr>
+      </w:pPr>
+      <w:r>
+        <w:rPr>
+          <w:rFonts w:ascii="Tahoma" w:hAnsi="Tahoma" w:cs="Tahoma"/>
+          <w:noProof/>
+          <w:sz w:val="28"/>
+          <w:szCs w:val="28"/>
+          <w:rtl/>
+        </w:rPr>
+        <w:drawing>
+          <wp:inline distT="0" distB="0" distL="0" distR="0">
+            <wp:extent cx="5943600" cy="800100"/>
+            <wp:effectExtent l="0" t="0" r="0" b="0"/>
+            <wp:docPr id="14" name="Picture 14"/>
+            <wp:cNvGraphicFramePr>
+              <a:graphicFrameLocks xmlns:a="http://schemas.openxmlformats.org/drawingml/2006/main" noChangeAspect="1"/>
+            </wp:cNvGraphicFramePr>
+            <a:graphic xmlns:a="http://schemas.openxmlformats.org/drawingml/2006/main">
+              <a:graphicData uri="http://schemas.openxmlformats.org/drawingml/2006/picture">
+                <pic:pic xmlns:pic="http://schemas.openxmlformats.org/drawingml/2006/picture">
+                  <pic:nvPicPr>
+                    <pic:cNvPr id="14" name="15.jpg"/>
+                    <pic:cNvPicPr/>
+                  </pic:nvPicPr>
+                  <pic:blipFill>
+                    <a:blip r:embed="rId24">
+                      <a:extLst>
+                        <a:ext uri="{28A0092B-C50C-407E-A947-70E740481C1C}">
+                          <a14:useLocalDpi xmlns:a14="http://schemas.microsoft.com/office/drawing/2010/main" val="0"/>
+                        </a:ext>
+                      </a:extLst>
+                    </a:blip>
+                    <a:stretch>
+                      <a:fillRect/>
+                    </a:stretch>
+                  </pic:blipFill>
+                  <pic:spPr>
+                    <a:xfrm>
+                      <a:off x="0" y="0"/>
+                      <a:ext cx="5943600" cy="800100"/>
+                    </a:xfrm>
+                    <a:prstGeom prst="rect">
+                      <a:avLst/>
+                    </a:prstGeom>
+                  </pic:spPr>
+                </pic:pic>
+              </a:graphicData>
+            </a:graphic>
+          </wp:inline>
+        </w:drawing>
+      </w:r>
+    </w:p>
+    <w:p>
+      <w:pPr>
+        <w:bidi/>
+        <w:rPr>
+          <w:rFonts w:ascii="Tahoma" w:hAnsi="Tahoma" w:cs="Tahoma"/>
+          <w:sz w:val="28"/>
+          <w:szCs w:val="28"/>
+          <w:rtl/>
+          <w:lang w:bidi="fa-IR"/>
+        </w:rPr>
+      </w:pPr>
+    </w:p>
+    <w:p>
+      <w:pPr>
+        <w:bidi/>
+        <w:rPr>
+          <w:rFonts w:ascii="Tahoma" w:hAnsi="Tahoma" w:cs="Tahoma" w:hint="cs"/>
+          <w:sz w:val="28"/>
+          <w:szCs w:val="28"/>
+          <w:rtl/>
+          <w:lang w:bidi="fa-IR"/>
+        </w:rPr>
+      </w:pPr>
+      <w:r>
+        <w:rPr>
+          <w:rFonts w:ascii="Tahoma" w:hAnsi="Tahoma" w:cs="Tahoma" w:hint="cs"/>
+          <w:sz w:val="28"/>
+          <w:szCs w:val="28"/>
+          <w:rtl/>
+          <w:lang w:bidi="fa-IR"/>
+        </w:rPr>
+        <w:t>در این حالت ما توانایی استفاده و دسترسی به کلیه مواردی که در پیج خود امکان انجام آنها را داریم خواهیم داشت.</w:t>
+      </w:r>
+    </w:p>
+    <w:p>
+      <w:pPr>
+        <w:bidi/>
+        <w:rPr>
+          <w:rFonts w:ascii="Tahoma" w:hAnsi="Tahoma" w:cs="Tahoma"/>
+          <w:sz w:val="28"/>
+          <w:szCs w:val="28"/>
+          <w:rtl/>
+          <w:lang w:bidi="fa-IR"/>
+        </w:rPr>
+      </w:pPr>
+      <w:r>
+        <w:rPr>
+          <w:rFonts w:ascii="Tahoma" w:hAnsi="Tahoma" w:cs="Tahoma" w:hint="cs"/>
+          <w:sz w:val="28"/>
+          <w:szCs w:val="28"/>
+          <w:rtl/>
+          <w:lang w:bidi="fa-IR"/>
+        </w:rPr>
+        <w:t>شامل :</w:t>
+      </w:r>
+    </w:p>
+    <w:p>
+      <w:pPr>
+        <w:pStyle w:val="ListParagraph"/>
+        <w:numPr>
+          <w:ilvl w:val="0"/>
+          <w:numId w:val="6"/>
+        </w:numPr>
+        <w:bidi/>
+        <w:rPr>
+          <w:rFonts w:ascii="Tahoma" w:hAnsi="Tahoma" w:cs="Tahoma" w:hint="cs"/>
+          <w:sz w:val="28"/>
+          <w:szCs w:val="28"/>
+          <w:lang w:bidi="fa-IR"/>
+        </w:rPr>
+      </w:pPr>
+      <w:r>
+        <w:rPr>
+          <w:rFonts w:ascii="Tahoma" w:hAnsi="Tahoma" w:cs="Tahoma" w:hint="cs"/>
+          <w:sz w:val="28"/>
+          <w:szCs w:val="28"/>
+          <w:rtl/>
+          <w:lang w:bidi="fa-IR"/>
+        </w:rPr>
+        <w:t>ارسال پست، کامنت، لایک</w:t>
+      </w:r>
+    </w:p>
+    <w:p>
+      <w:pPr>
+        <w:pStyle w:val="ListParagraph"/>
+        <w:numPr>
+          <w:ilvl w:val="0"/>
+          <w:numId w:val="6"/>
+        </w:numPr>
+        <w:bidi/>
+        <w:rPr>
+          <w:rFonts w:ascii="Tahoma" w:hAnsi="Tahoma" w:cs="Tahoma" w:hint="cs"/>
+          <w:sz w:val="28"/>
+          <w:szCs w:val="28"/>
+          <w:lang w:bidi="fa-IR"/>
+        </w:rPr>
+      </w:pPr>
+      <w:r>
+        <w:rPr>
+          <w:rFonts w:ascii="Tahoma" w:hAnsi="Tahoma" w:cs="Tahoma" w:hint="cs"/>
+          <w:sz w:val="28"/>
+          <w:szCs w:val="28"/>
+          <w:rtl/>
+          <w:lang w:bidi="fa-IR"/>
+        </w:rPr>
+        <w:t>آپلود عکس و ویدئو</w:t>
+      </w:r>
+    </w:p>
+    <w:p>
+      <w:pPr>
+        <w:pStyle w:val="ListParagraph"/>
+        <w:numPr>
+          <w:ilvl w:val="0"/>
+          <w:numId w:val="6"/>
+        </w:numPr>
+        <w:bidi/>
+        <w:rPr>
+          <w:rFonts w:ascii="Tahoma" w:hAnsi="Tahoma" w:cs="Tahoma" w:hint="cs"/>
+          <w:sz w:val="28"/>
+          <w:szCs w:val="28"/>
+          <w:lang w:bidi="fa-IR"/>
+        </w:rPr>
+      </w:pPr>
+      <w:r>
+        <w:rPr>
+          <w:rFonts w:ascii="Tahoma" w:hAnsi="Tahoma" w:cs="Tahoma" w:hint="cs"/>
+          <w:sz w:val="28"/>
+          <w:szCs w:val="28"/>
+          <w:rtl/>
+          <w:lang w:bidi="fa-IR"/>
+        </w:rPr>
+        <w:t>توانایی راه اندازی یک نظر سنجی که این مورد جز اهداف ما نیز می باشد.</w:t>
+      </w:r>
+    </w:p>
+    <w:p>
+      <w:pPr>
+        <w:pStyle w:val="ListParagraph"/>
+        <w:numPr>
+          <w:ilvl w:val="0"/>
+          <w:numId w:val="6"/>
+        </w:numPr>
+        <w:bidi/>
+        <w:rPr>
+          <w:rFonts w:ascii="Tahoma" w:hAnsi="Tahoma" w:cs="Tahoma"/>
+          <w:sz w:val="28"/>
+          <w:szCs w:val="28"/>
+          <w:lang w:bidi="fa-IR"/>
+        </w:rPr>
+      </w:pPr>
+      <w:r>
+        <w:rPr>
+          <w:rFonts w:ascii="Tahoma" w:hAnsi="Tahoma" w:cs="Tahoma" w:hint="cs"/>
+          <w:sz w:val="28"/>
+          <w:szCs w:val="28"/>
+          <w:rtl/>
+          <w:lang w:bidi="fa-IR"/>
+        </w:rPr>
+        <w:t>توانایی تغییرات در پیج مانند تغییر عکس و نام پیج.</w:t>
+      </w:r>
+    </w:p>
+    <w:p>
+      <w:pPr>
+        <w:bidi/>
+        <w:rPr>
+          <w:rFonts w:ascii="Tahoma" w:hAnsi="Tahoma" w:cs="Tahoma"/>
+          <w:sz w:val="28"/>
+          <w:szCs w:val="28"/>
+          <w:lang w:bidi="fa-IR"/>
+        </w:rPr>
+      </w:pPr>
+    </w:p>
+    <w:p>
+      <w:pPr>
+        <w:bidi/>
+        <w:rPr>
+          <w:rFonts w:ascii="Tahoma" w:hAnsi="Tahoma" w:cs="Tahoma" w:hint="cs"/>
+          <w:sz w:val="28"/>
+          <w:szCs w:val="28"/>
+          <w:rtl/>
+          <w:lang w:bidi="fa-IR"/>
+        </w:rPr>
+      </w:pPr>
+      <w:r>
+        <w:rPr>
+          <w:rFonts w:ascii="Tahoma" w:hAnsi="Tahoma" w:cs="Tahoma" w:hint="cs"/>
+          <w:sz w:val="28"/>
+          <w:szCs w:val="28"/>
+          <w:rtl/>
+          <w:lang w:bidi="fa-IR"/>
+        </w:rPr>
+        <w:t>نکته : ما توانایی دسترسی به پیج های دیگر را در تست اینجانب نداشتیم.</w:t>
+      </w:r>
+    </w:p>
+    <w:p>
+      <w:pPr>
+        <w:bidi/>
+        <w:rPr>
+          <w:rFonts w:ascii="Tahoma" w:hAnsi="Tahoma" w:cs="Tahoma"/>
+          <w:sz w:val="28"/>
+          <w:szCs w:val="28"/>
+          <w:rtl/>
+          <w:lang w:bidi="fa-IR"/>
+        </w:rPr>
+      </w:pPr>
+    </w:p>
+    <w:p>
+      <w:pPr>
+        <w:bidi/>
+        <w:jc w:val="center"/>
+        <w:rPr>
+          <w:rFonts w:ascii="Tahoma" w:hAnsi="Tahoma" w:cs="Tahoma"/>
+          <w:sz w:val="28"/>
+          <w:szCs w:val="28"/>
+          <w:rtl/>
+          <w:lang w:bidi="fa-IR"/>
+        </w:rPr>
+      </w:pPr>
+      <w:r>
+        <w:rPr>
+          <w:rFonts w:ascii="Tahoma" w:hAnsi="Tahoma" w:cs="Tahoma" w:hint="cs"/>
+          <w:noProof/>
+          <w:sz w:val="28"/>
+          <w:szCs w:val="28"/>
+          <w:rtl/>
+        </w:rPr>
+        <w:lastRenderedPageBreak/>
+        <w:drawing>
+          <wp:inline distT="0" distB="0" distL="0" distR="0">
+            <wp:extent cx="2200275" cy="3629025"/>
+            <wp:effectExtent l="0" t="0" r="9525" b="9525"/>
+            <wp:docPr id="15" name="Picture 15"/>
+            <wp:cNvGraphicFramePr>
+              <a:graphicFrameLocks xmlns:a="http://schemas.openxmlformats.org/drawingml/2006/main" noChangeAspect="1"/>
+            </wp:cNvGraphicFramePr>
+            <a:graphic xmlns:a="http://schemas.openxmlformats.org/drawingml/2006/main">
+              <a:graphicData uri="http://schemas.openxmlformats.org/drawingml/2006/picture">
+                <pic:pic xmlns:pic="http://schemas.openxmlformats.org/drawingml/2006/picture">
+                  <pic:nvPicPr>
+                    <pic:cNvPr id="15" name="16.jpg"/>
+                    <pic:cNvPicPr/>
+                  </pic:nvPicPr>
+                  <pic:blipFill>
+                    <a:blip r:embed="rId25">
+                      <a:extLst>
+                        <a:ext uri="{28A0092B-C50C-407E-A947-70E740481C1C}">
+                          <a14:useLocalDpi xmlns:a14="http://schemas.microsoft.com/office/drawing/2010/main" val="0"/>
+                        </a:ext>
+                      </a:extLst>
+                    </a:blip>
+                    <a:stretch>
+                      <a:fillRect/>
+                    </a:stretch>
+                  </pic:blipFill>
+                  <pic:spPr>
+                    <a:xfrm>
+                      <a:off x="0" y="0"/>
+                      <a:ext cx="2200275" cy="3629025"/>
+                    </a:xfrm>
+                    <a:prstGeom prst="rect">
+                      <a:avLst/>
+                    </a:prstGeom>
+                  </pic:spPr>
+                </pic:pic>
+              </a:graphicData>
+            </a:graphic>
+          </wp:inline>
+        </w:drawing>
+      </w:r>
+    </w:p>
+    <w:p>
+      <w:pPr>
+        <w:bidi/>
+        <w:jc w:val="center"/>
+        <w:rPr>
+          <w:rFonts w:ascii="Tahoma" w:hAnsi="Tahoma" w:cs="Tahoma"/>
+          <w:sz w:val="28"/>
+          <w:szCs w:val="28"/>
+          <w:rtl/>
+          <w:lang w:bidi="fa-IR"/>
+        </w:rPr>
+      </w:pPr>
+    </w:p>
+    <w:p>
+      <w:pPr>
+        <w:jc w:val="right"/>
+        <w:rPr>
+          <w:rFonts w:ascii="Tahoma" w:hAnsi="Tahoma" w:cs="Tahoma" w:hint="cs"/>
+          <w:sz w:val="28"/>
+          <w:szCs w:val="28"/>
+          <w:rtl/>
           <w:lang w:bidi="fa-IR"/>
         </w:rPr>
       </w:pPr>
@@ -5634,7 +6793,7 @@
       <w:bookmarkEnd w:id="0"/>
     </w:p>
     <w:sectPr>
-      <w:footerReference w:type="default" r:id="rId21"/>
+      <w:footerReference w:type="default" r:id="rId26"/>
       <w:pgSz w:w="12240" w:h="15840"/>
       <w:pgMar w:top="1440" w:right="1440" w:bottom="1440" w:left="1440" w:header="720" w:footer="720" w:gutter="0"/>
       <w:pgNumType w:start="0"/>
@@ -5811,7 +6970,7 @@
         <w:sz w:val="20"/>
         <w:szCs w:val="20"/>
       </w:rPr>
-      <w:t>12</w:t>
+      <w:t>14</w:t>
     </w:r>
     <w:r>
       <w:rPr>
@@ -5855,6 +7014,92 @@
 <file path=word/numbering.xml><?xml version="1.0" encoding="utf-8"?>
 <w:numbering xmlns:wpc="http://schemas.microsoft.com/office/word/2010/wordprocessingCanvas" xmlns:mc="http://schemas.openxmlformats.org/markup-compatibility/2006" xmlns:o="urn:schemas-microsoft-com:office:office" xmlns:r="http://schemas.openxmlformats.org/officeDocument/2006/relationships" xmlns:m="http://schemas.openxmlformats.org/officeDocument/2006/math" xmlns:v="urn:schemas-microsoft-com:vml" xmlns:wp14="http://schemas.microsoft.com/office/word/2010/wordprocessingDrawing" xmlns:wp="http://schemas.openxmlformats.org/drawingml/2006/wordprocessingDrawing" xmlns:w10="urn:schemas-microsoft-com:office:word" xmlns:w="http://schemas.openxmlformats.org/wordprocessingml/2006/main" xmlns:w14="http://schemas.microsoft.com/office/word/2010/wordml" xmlns:w15="http://schemas.microsoft.com/office/word/2012/wordml" xmlns:wpg="http://schemas.microsoft.com/office/word/2010/wordprocessingGroup" xmlns:wpi="http://schemas.microsoft.com/office/word/2010/wordprocessingInk" xmlns:wne="http://schemas.microsoft.com/office/word/2006/wordml" xmlns:wps="http://schemas.microsoft.com/office/word/2010/wordprocessingShape" mc:Ignorable="w14 w15 wp14">
   <w:abstractNum w:abstractNumId="0">
+    <w:nsid w:val="01110A94"/>
+    <w:multiLevelType w:val="hybridMultilevel"/>
+    <w:tmpl w:val="F4A60CA0"/>
+    <w:lvl w:ilvl="0" w:tplc="0409000F">
+      <w:start w:val="1"/>
+      <w:numFmt w:val="decimal"/>
+      <w:lvlText w:val="%1."/>
+      <w:lvlJc w:val="left"/>
+      <w:pPr>
+        <w:ind w:left="720" w:hanging="360"/>
+      </w:pPr>
+    </w:lvl>
+    <w:lvl w:ilvl="1" w:tplc="04090019" w:tentative="1">
+      <w:start w:val="1"/>
+      <w:numFmt w:val="lowerLetter"/>
+      <w:lvlText w:val="%2."/>
+      <w:lvlJc w:val="left"/>
+      <w:pPr>
+        <w:ind w:left="1440" w:hanging="360"/>
+      </w:pPr>
+    </w:lvl>
+    <w:lvl w:ilvl="2" w:tplc="0409001B" w:tentative="1">
+      <w:start w:val="1"/>
+      <w:numFmt w:val="lowerRoman"/>
+      <w:lvlText w:val="%3."/>
+      <w:lvlJc w:val="right"/>
+      <w:pPr>
+        <w:ind w:left="2160" w:hanging="180"/>
+      </w:pPr>
+    </w:lvl>
+    <w:lvl w:ilvl="3" w:tplc="0409000F" w:tentative="1">
+      <w:start w:val="1"/>
+      <w:numFmt w:val="decimal"/>
+      <w:lvlText w:val="%4."/>
+      <w:lvlJc w:val="left"/>
+      <w:pPr>
+        <w:ind w:left="2880" w:hanging="360"/>
+      </w:pPr>
+    </w:lvl>
+    <w:lvl w:ilvl="4" w:tplc="04090019" w:tentative="1">
+      <w:start w:val="1"/>
+      <w:numFmt w:val="lowerLetter"/>
+      <w:lvlText w:val="%5."/>
+      <w:lvlJc w:val="left"/>
+      <w:pPr>
+        <w:ind w:left="3600" w:hanging="360"/>
+      </w:pPr>
+    </w:lvl>
+    <w:lvl w:ilvl="5" w:tplc="0409001B" w:tentative="1">
+      <w:start w:val="1"/>
+      <w:numFmt w:val="lowerRoman"/>
+      <w:lvlText w:val="%6."/>
+      <w:lvlJc w:val="right"/>
+      <w:pPr>
+        <w:ind w:left="4320" w:hanging="180"/>
+      </w:pPr>
+    </w:lvl>
+    <w:lvl w:ilvl="6" w:tplc="0409000F" w:tentative="1">
+      <w:start w:val="1"/>
+      <w:numFmt w:val="decimal"/>
+      <w:lvlText w:val="%7."/>
+      <w:lvlJc w:val="left"/>
+      <w:pPr>
+        <w:ind w:left="5040" w:hanging="360"/>
+      </w:pPr>
+    </w:lvl>
+    <w:lvl w:ilvl="7" w:tplc="04090019" w:tentative="1">
+      <w:start w:val="1"/>
+      <w:numFmt w:val="lowerLetter"/>
+      <w:lvlText w:val="%8."/>
+      <w:lvlJc w:val="left"/>
+      <w:pPr>
+        <w:ind w:left="5760" w:hanging="360"/>
+      </w:pPr>
+    </w:lvl>
+    <w:lvl w:ilvl="8" w:tplc="0409001B" w:tentative="1">
+      <w:start w:val="1"/>
+      <w:numFmt w:val="lowerRoman"/>
+      <w:lvlText w:val="%9."/>
+      <w:lvlJc w:val="right"/>
+      <w:pPr>
+        <w:ind w:left="6480" w:hanging="180"/>
+      </w:pPr>
+    </w:lvl>
+  </w:abstractNum>
+  <w:abstractNum w:abstractNumId="1">
     <w:nsid w:val="33C71AB2"/>
     <w:multiLevelType w:val="hybridMultilevel"/>
     <w:tmpl w:val="C2887D88"/>
@@ -5943,7 +7188,7 @@
       </w:pPr>
     </w:lvl>
   </w:abstractNum>
-  <w:abstractNum w:abstractNumId="1">
+  <w:abstractNum w:abstractNumId="2">
     <w:nsid w:val="36337255"/>
     <w:multiLevelType w:val="hybridMultilevel"/>
     <w:tmpl w:val="C094926E"/>
@@ -6032,7 +7277,7 @@
       </w:pPr>
     </w:lvl>
   </w:abstractNum>
-  <w:abstractNum w:abstractNumId="2">
+  <w:abstractNum w:abstractNumId="3">
     <w:nsid w:val="4E030972"/>
     <w:multiLevelType w:val="hybridMultilevel"/>
     <w:tmpl w:val="3566FE16"/>
@@ -6118,7 +7363,7 @@
       </w:pPr>
     </w:lvl>
   </w:abstractNum>
-  <w:abstractNum w:abstractNumId="3">
+  <w:abstractNum w:abstractNumId="4">
     <w:nsid w:val="764468E1"/>
     <w:multiLevelType w:val="hybridMultilevel"/>
     <w:tmpl w:val="B9BAC20A"/>
@@ -6204,7 +7449,7 @@
       </w:pPr>
     </w:lvl>
   </w:abstractNum>
-  <w:abstractNum w:abstractNumId="4">
+  <w:abstractNum w:abstractNumId="5">
     <w:nsid w:val="7C7569A3"/>
     <w:multiLevelType w:val="hybridMultilevel"/>
     <w:tmpl w:val="D28CD5A2"/>
@@ -6317,19 +7562,22 @@
     </w:lvl>
   </w:abstractNum>
   <w:num w:numId="1">
+    <w:abstractNumId w:val="4"/>
+  </w:num>
+  <w:num w:numId="2">
+    <w:abstractNumId w:val="2"/>
+  </w:num>
+  <w:num w:numId="3">
+    <w:abstractNumId w:val="5"/>
+  </w:num>
+  <w:num w:numId="4">
+    <w:abstractNumId w:val="1"/>
+  </w:num>
+  <w:num w:numId="5">
     <w:abstractNumId w:val="3"/>
   </w:num>
-  <w:num w:numId="2">
-    <w:abstractNumId w:val="1"/>
-  </w:num>
-  <w:num w:numId="3">
-    <w:abstractNumId w:val="4"/>
-  </w:num>
-  <w:num w:numId="4">
+  <w:num w:numId="6">
     <w:abstractNumId w:val="0"/>
-  </w:num>
-  <w:num w:numId="5">
-    <w:abstractNumId w:val="2"/>
   </w:num>
 </w:numbering>
 </file>
@@ -7145,7 +8393,7 @@
 </file>
 
 <file path=customXml/itemProps2.xml><?xml version="1.0" encoding="utf-8"?>
-<ds:datastoreItem xmlns:ds="http://schemas.openxmlformats.org/officeDocument/2006/customXml" ds:itemID="{E5206C97-DBC0-43E6-8FF0-EE68A372FC7B}">
+<ds:datastoreItem xmlns:ds="http://schemas.openxmlformats.org/officeDocument/2006/customXml" ds:itemID="{9C45146A-F518-49F8-BC70-73C4B6C43026}">
   <ds:schemaRefs>
     <ds:schemaRef ds:uri="http://schemas.openxmlformats.org/officeDocument/2006/bibliography"/>
   </ds:schemaRefs>

</xml_diff>